<commit_message>
Updated UML and SRS
</commit_message>
<xml_diff>
--- a/KeysToInsanity/KeysToInsanity/KeysToInsanitySRS.docx
+++ b/KeysToInsanity/KeysToInsanity/KeysToInsanitySRS.docx
@@ -614,6 +614,12 @@
     </w:p>
     <w:sdt>
       <w:sdtPr>
+        <w:rPr>
+          <w:rFonts w:asciiTheme="minorHAnsi" w:eastAsiaTheme="minorHAnsi" w:hAnsiTheme="minorHAnsi" w:cstheme="minorBidi"/>
+          <w:color w:val="auto"/>
+          <w:sz w:val="22"/>
+          <w:szCs w:val="22"/>
+        </w:rPr>
         <w:id w:val="64927210"/>
         <w:docPartObj>
           <w:docPartGallery w:val="Table of Contents"/>
@@ -622,13 +628,9 @@
       </w:sdtPr>
       <w:sdtEndPr>
         <w:rPr>
-          <w:rFonts w:asciiTheme="minorHAnsi" w:eastAsiaTheme="minorHAnsi" w:hAnsiTheme="minorHAnsi" w:cstheme="minorBidi"/>
           <w:b/>
           <w:bCs/>
           <w:noProof/>
-          <w:color w:val="auto"/>
-          <w:sz w:val="22"/>
-          <w:szCs w:val="22"/>
         </w:rPr>
       </w:sdtEndPr>
       <w:sdtContent>
@@ -2796,8 +2798,6 @@
               <w:fldChar w:fldCharType="end"/>
             </w:r>
           </w:hyperlink>
-          <w:bookmarkStart w:id="0" w:name="_GoBack"/>
-          <w:bookmarkEnd w:id="0"/>
         </w:p>
         <w:p>
           <w:pPr>
@@ -4305,7 +4305,7 @@
           <w:szCs w:val="21"/>
         </w:rPr>
       </w:pPr>
-      <w:bookmarkStart w:id="1" w:name="_Toc431229511"/>
+      <w:bookmarkStart w:id="0" w:name="_Toc431229511"/>
       <w:r>
         <w:rPr>
           <w:rFonts w:ascii="Arial" w:eastAsia="Times New Roman" w:hAnsi="Arial" w:cs="Arial"/>
@@ -4318,7 +4318,7 @@
         <w:lastRenderedPageBreak/>
         <w:t>1. Introduction</w:t>
       </w:r>
-      <w:bookmarkEnd w:id="1"/>
+      <w:bookmarkEnd w:id="0"/>
     </w:p>
     <w:p>
       <w:pPr>
@@ -4332,7 +4332,7 @@
           <w:szCs w:val="21"/>
         </w:rPr>
       </w:pPr>
-      <w:bookmarkStart w:id="2" w:name="_Toc431229512"/>
+      <w:bookmarkStart w:id="1" w:name="_Toc431229512"/>
       <w:r>
         <w:rPr>
           <w:rFonts w:ascii="Arial" w:eastAsia="Times New Roman" w:hAnsi="Arial" w:cs="Arial"/>
@@ -4344,6 +4344,61 @@
         </w:rPr>
         <w:t>1.1 Purpose</w:t>
       </w:r>
+      <w:bookmarkEnd w:id="1"/>
+    </w:p>
+    <w:p>
+      <w:pPr>
+        <w:spacing w:before="100" w:beforeAutospacing="1" w:after="100" w:afterAutospacing="1" w:line="240" w:lineRule="auto"/>
+        <w:rPr>
+          <w:rFonts w:ascii="Arial" w:eastAsia="Times New Roman" w:hAnsi="Arial" w:cs="Arial"/>
+          <w:iCs/>
+          <w:sz w:val="20"/>
+          <w:szCs w:val="20"/>
+        </w:rPr>
+      </w:pPr>
+      <w:r>
+        <w:rPr>
+          <w:rFonts w:ascii="Arial" w:eastAsia="Times New Roman" w:hAnsi="Arial" w:cs="Arial"/>
+          <w:iCs/>
+          <w:sz w:val="20"/>
+          <w:szCs w:val="20"/>
+        </w:rPr>
+        <w:t>The purpose of this S</w:t>
+      </w:r>
+      <w:r>
+        <w:rPr>
+          <w:rFonts w:ascii="Arial" w:eastAsia="Times New Roman" w:hAnsi="Arial" w:cs="Arial"/>
+          <w:iCs/>
+          <w:sz w:val="20"/>
+          <w:szCs w:val="20"/>
+        </w:rPr>
+        <w:t>oftware Requirements Specification, is to lay out the design for our game, Keys to Insanity. This document will serve as a guide for our programming and design of the game. It will also provide a basis for further documentation.</w:t>
+      </w:r>
+    </w:p>
+    <w:p>
+      <w:pPr>
+        <w:pStyle w:val="Heading2"/>
+        <w:rPr>
+          <w:rFonts w:ascii="Arial" w:eastAsia="Times New Roman" w:hAnsi="Arial" w:cs="Arial"/>
+          <w:b/>
+          <w:bCs/>
+          <w:color w:val="111111"/>
+          <w:sz w:val="20"/>
+          <w:szCs w:val="20"/>
+        </w:rPr>
+      </w:pPr>
+      <w:bookmarkStart w:id="2" w:name="_Toc431229513"/>
+      <w:r>
+        <w:rPr>
+          <w:rFonts w:ascii="Arial" w:eastAsia="Times New Roman" w:hAnsi="Arial" w:cs="Arial"/>
+          <w:b/>
+          <w:bCs/>
+          <w:color w:val="111111"/>
+          <w:sz w:val="20"/>
+          <w:szCs w:val="20"/>
+        </w:rPr>
+        <w:t>1.2 Scope</w:t>
+      </w:r>
       <w:bookmarkEnd w:id="2"/>
     </w:p>
     <w:p>
@@ -4351,28 +4406,21 @@
         <w:spacing w:before="100" w:beforeAutospacing="1" w:after="100" w:afterAutospacing="1" w:line="240" w:lineRule="auto"/>
         <w:rPr>
           <w:rFonts w:ascii="Arial" w:eastAsia="Times New Roman" w:hAnsi="Arial" w:cs="Arial"/>
-          <w:iCs/>
-          <w:sz w:val="20"/>
-          <w:szCs w:val="20"/>
-        </w:rPr>
-      </w:pPr>
-      <w:r>
-        <w:rPr>
-          <w:rFonts w:ascii="Arial" w:eastAsia="Times New Roman" w:hAnsi="Arial" w:cs="Arial"/>
-          <w:iCs/>
-          <w:sz w:val="20"/>
-          <w:szCs w:val="20"/>
-        </w:rPr>
-        <w:t>The purpose of this S</w:t>
-      </w:r>
-      <w:r>
-        <w:rPr>
-          <w:rFonts w:ascii="Arial" w:eastAsia="Times New Roman" w:hAnsi="Arial" w:cs="Arial"/>
-          <w:iCs/>
-          <w:sz w:val="20"/>
-          <w:szCs w:val="20"/>
-        </w:rPr>
-        <w:t>oftware Requirements Specification, is to lay out the design for our game, Keys to Insanity. This document will serve as a guide for our programming and design of the game. It will also provide a basis for further documentation.</w:t>
+          <w:bCs/>
+          <w:color w:val="111111"/>
+          <w:sz w:val="20"/>
+          <w:szCs w:val="20"/>
+        </w:rPr>
+      </w:pPr>
+      <w:r>
+        <w:rPr>
+          <w:rFonts w:ascii="Arial" w:eastAsia="Times New Roman" w:hAnsi="Arial" w:cs="Arial"/>
+          <w:bCs/>
+          <w:color w:val="111111"/>
+          <w:sz w:val="20"/>
+          <w:szCs w:val="20"/>
+        </w:rPr>
+        <w:t>This document pertains to the development of our game, Keys to Insanity. It will enable a player to play a game on a Windows machine.</w:t>
       </w:r>
     </w:p>
     <w:p>
@@ -4383,71 +4431,23 @@
           <w:b/>
           <w:bCs/>
           <w:color w:val="111111"/>
-          <w:sz w:val="21"/>
-          <w:szCs w:val="21"/>
-        </w:rPr>
-      </w:pPr>
-      <w:bookmarkStart w:id="3" w:name="_Toc431229513"/>
-      <w:r>
-        <w:rPr>
-          <w:rFonts w:ascii="Arial" w:eastAsia="Times New Roman" w:hAnsi="Arial" w:cs="Arial"/>
-          <w:b/>
-          <w:bCs/>
-          <w:color w:val="111111"/>
-          <w:sz w:val="21"/>
-          <w:szCs w:val="21"/>
-        </w:rPr>
-        <w:t>1.2 Scope</w:t>
+          <w:sz w:val="20"/>
+          <w:szCs w:val="20"/>
+        </w:rPr>
+      </w:pPr>
+      <w:bookmarkStart w:id="3" w:name="_Toc431229514"/>
+      <w:r>
+        <w:rPr>
+          <w:rFonts w:ascii="Arial" w:eastAsia="Times New Roman" w:hAnsi="Arial" w:cs="Arial"/>
+          <w:b/>
+          <w:bCs/>
+          <w:color w:val="111111"/>
+          <w:sz w:val="20"/>
+          <w:szCs w:val="20"/>
+        </w:rPr>
+        <w:t>1.3 Definitions, Acronyms, and Abbreviations</w:t>
       </w:r>
       <w:bookmarkEnd w:id="3"/>
-    </w:p>
-    <w:p>
-      <w:pPr>
-        <w:spacing w:before="100" w:beforeAutospacing="1" w:after="100" w:afterAutospacing="1" w:line="240" w:lineRule="auto"/>
-        <w:rPr>
-          <w:rFonts w:ascii="Arial" w:eastAsia="Times New Roman" w:hAnsi="Arial" w:cs="Arial"/>
-          <w:bCs/>
-          <w:color w:val="111111"/>
-          <w:sz w:val="21"/>
-          <w:szCs w:val="21"/>
-        </w:rPr>
-      </w:pPr>
-      <w:r>
-        <w:rPr>
-          <w:rFonts w:ascii="Arial" w:eastAsia="Times New Roman" w:hAnsi="Arial" w:cs="Arial"/>
-          <w:bCs/>
-          <w:color w:val="111111"/>
-          <w:sz w:val="21"/>
-          <w:szCs w:val="21"/>
-        </w:rPr>
-        <w:t>This document pertains to the development of our game, Keys to Insanity. It will enable a player to play a game on a Windows machine.</w:t>
-      </w:r>
-    </w:p>
-    <w:p>
-      <w:pPr>
-        <w:pStyle w:val="Heading2"/>
-        <w:rPr>
-          <w:rFonts w:ascii="Arial" w:eastAsia="Times New Roman" w:hAnsi="Arial" w:cs="Arial"/>
-          <w:b/>
-          <w:bCs/>
-          <w:color w:val="111111"/>
-          <w:sz w:val="21"/>
-          <w:szCs w:val="21"/>
-        </w:rPr>
-      </w:pPr>
-      <w:bookmarkStart w:id="4" w:name="_Toc431229514"/>
-      <w:r>
-        <w:rPr>
-          <w:rFonts w:ascii="Arial" w:eastAsia="Times New Roman" w:hAnsi="Arial" w:cs="Arial"/>
-          <w:b/>
-          <w:bCs/>
-          <w:color w:val="111111"/>
-          <w:sz w:val="21"/>
-          <w:szCs w:val="21"/>
-        </w:rPr>
-        <w:t>1.3 Definitions, Acronyms, and Abbreviations</w:t>
-      </w:r>
-      <w:bookmarkEnd w:id="4"/>
     </w:p>
     <w:tbl>
       <w:tblPr>
@@ -4479,8 +4479,8 @@
                 <w:rFonts w:ascii="Arial" w:eastAsia="Times New Roman" w:hAnsi="Arial" w:cs="Arial"/>
                 <w:bCs/>
                 <w:color w:val="111111"/>
-                <w:sz w:val="21"/>
-                <w:szCs w:val="21"/>
+                <w:sz w:val="20"/>
+                <w:szCs w:val="20"/>
               </w:rPr>
             </w:pPr>
             <w:r>
@@ -4488,8 +4488,8 @@
                 <w:rFonts w:ascii="Arial" w:eastAsia="Times New Roman" w:hAnsi="Arial" w:cs="Arial"/>
                 <w:bCs/>
                 <w:color w:val="111111"/>
-                <w:sz w:val="21"/>
-                <w:szCs w:val="21"/>
+                <w:sz w:val="20"/>
+                <w:szCs w:val="20"/>
               </w:rPr>
               <w:t>GB</w:t>
             </w:r>
@@ -4506,8 +4506,8 @@
                 <w:rFonts w:ascii="Arial" w:eastAsia="Times New Roman" w:hAnsi="Arial" w:cs="Arial"/>
                 <w:bCs/>
                 <w:color w:val="111111"/>
-                <w:sz w:val="21"/>
-                <w:szCs w:val="21"/>
+                <w:sz w:val="20"/>
+                <w:szCs w:val="20"/>
               </w:rPr>
             </w:pPr>
             <w:r>
@@ -4515,8 +4515,8 @@
                 <w:rFonts w:ascii="Arial" w:eastAsia="Times New Roman" w:hAnsi="Arial" w:cs="Arial"/>
                 <w:bCs/>
                 <w:color w:val="111111"/>
-                <w:sz w:val="21"/>
-                <w:szCs w:val="21"/>
+                <w:sz w:val="20"/>
+                <w:szCs w:val="20"/>
               </w:rPr>
               <w:t>Gigabyte</w:t>
             </w:r>
@@ -4535,8 +4535,8 @@
                 <w:rFonts w:ascii="Arial" w:eastAsia="Times New Roman" w:hAnsi="Arial" w:cs="Arial"/>
                 <w:bCs/>
                 <w:color w:val="111111"/>
-                <w:sz w:val="21"/>
-                <w:szCs w:val="21"/>
+                <w:sz w:val="20"/>
+                <w:szCs w:val="20"/>
               </w:rPr>
             </w:pPr>
             <w:r>
@@ -4544,8 +4544,8 @@
                 <w:rFonts w:ascii="Arial" w:eastAsia="Times New Roman" w:hAnsi="Arial" w:cs="Arial"/>
                 <w:bCs/>
                 <w:color w:val="111111"/>
-                <w:sz w:val="21"/>
-                <w:szCs w:val="21"/>
+                <w:sz w:val="20"/>
+                <w:szCs w:val="20"/>
               </w:rPr>
               <w:t>GUI</w:t>
             </w:r>
@@ -4562,8 +4562,8 @@
                 <w:rFonts w:ascii="Arial" w:eastAsia="Times New Roman" w:hAnsi="Arial" w:cs="Arial"/>
                 <w:bCs/>
                 <w:color w:val="111111"/>
-                <w:sz w:val="21"/>
-                <w:szCs w:val="21"/>
+                <w:sz w:val="20"/>
+                <w:szCs w:val="20"/>
               </w:rPr>
             </w:pPr>
             <w:r>
@@ -4571,8 +4571,8 @@
                 <w:rFonts w:ascii="Arial" w:eastAsia="Times New Roman" w:hAnsi="Arial" w:cs="Arial"/>
                 <w:bCs/>
                 <w:color w:val="111111"/>
-                <w:sz w:val="21"/>
-                <w:szCs w:val="21"/>
+                <w:sz w:val="20"/>
+                <w:szCs w:val="20"/>
               </w:rPr>
               <w:t>Graphic User Interface</w:t>
             </w:r>
@@ -4591,8 +4591,8 @@
                 <w:rFonts w:ascii="Arial" w:eastAsia="Times New Roman" w:hAnsi="Arial" w:cs="Arial"/>
                 <w:bCs/>
                 <w:color w:val="111111"/>
-                <w:sz w:val="21"/>
-                <w:szCs w:val="21"/>
+                <w:sz w:val="20"/>
+                <w:szCs w:val="20"/>
               </w:rPr>
             </w:pPr>
             <w:r>
@@ -4600,8 +4600,8 @@
                 <w:rFonts w:ascii="Arial" w:eastAsia="Times New Roman" w:hAnsi="Arial" w:cs="Arial"/>
                 <w:bCs/>
                 <w:color w:val="111111"/>
-                <w:sz w:val="21"/>
-                <w:szCs w:val="21"/>
+                <w:sz w:val="20"/>
+                <w:szCs w:val="20"/>
               </w:rPr>
               <w:t>PC</w:t>
             </w:r>
@@ -4618,8 +4618,8 @@
                 <w:rFonts w:ascii="Arial" w:eastAsia="Times New Roman" w:hAnsi="Arial" w:cs="Arial"/>
                 <w:bCs/>
                 <w:color w:val="111111"/>
-                <w:sz w:val="21"/>
-                <w:szCs w:val="21"/>
+                <w:sz w:val="20"/>
+                <w:szCs w:val="20"/>
               </w:rPr>
             </w:pPr>
             <w:r>
@@ -4627,8 +4627,8 @@
                 <w:rFonts w:ascii="Arial" w:eastAsia="Times New Roman" w:hAnsi="Arial" w:cs="Arial"/>
                 <w:bCs/>
                 <w:color w:val="111111"/>
-                <w:sz w:val="21"/>
-                <w:szCs w:val="21"/>
+                <w:sz w:val="20"/>
+                <w:szCs w:val="20"/>
               </w:rPr>
               <w:t>Personal Computer</w:t>
             </w:r>
@@ -4647,8 +4647,8 @@
                 <w:rFonts w:ascii="Arial" w:eastAsia="Times New Roman" w:hAnsi="Arial" w:cs="Arial"/>
                 <w:bCs/>
                 <w:color w:val="111111"/>
-                <w:sz w:val="21"/>
-                <w:szCs w:val="21"/>
+                <w:sz w:val="20"/>
+                <w:szCs w:val="20"/>
               </w:rPr>
             </w:pPr>
             <w:r>
@@ -4656,8 +4656,8 @@
                 <w:rFonts w:ascii="Arial" w:eastAsia="Times New Roman" w:hAnsi="Arial" w:cs="Arial"/>
                 <w:bCs/>
                 <w:color w:val="111111"/>
-                <w:sz w:val="21"/>
-                <w:szCs w:val="21"/>
+                <w:sz w:val="20"/>
+                <w:szCs w:val="20"/>
               </w:rPr>
               <w:t>PNG</w:t>
             </w:r>
@@ -4674,8 +4674,8 @@
                 <w:rFonts w:ascii="Arial" w:eastAsia="Times New Roman" w:hAnsi="Arial" w:cs="Arial"/>
                 <w:bCs/>
                 <w:color w:val="111111"/>
-                <w:sz w:val="21"/>
-                <w:szCs w:val="21"/>
+                <w:sz w:val="20"/>
+                <w:szCs w:val="20"/>
               </w:rPr>
             </w:pPr>
             <w:r>
@@ -4683,8 +4683,8 @@
                 <w:rFonts w:ascii="Arial" w:eastAsia="Times New Roman" w:hAnsi="Arial" w:cs="Arial"/>
                 <w:bCs/>
                 <w:color w:val="111111"/>
-                <w:sz w:val="21"/>
-                <w:szCs w:val="21"/>
+                <w:sz w:val="20"/>
+                <w:szCs w:val="20"/>
               </w:rPr>
               <w:t>Portable Network Graphics</w:t>
             </w:r>
@@ -4703,8 +4703,8 @@
                 <w:rFonts w:ascii="Arial" w:eastAsia="Times New Roman" w:hAnsi="Arial" w:cs="Arial"/>
                 <w:bCs/>
                 <w:color w:val="111111"/>
-                <w:sz w:val="21"/>
-                <w:szCs w:val="21"/>
+                <w:sz w:val="20"/>
+                <w:szCs w:val="20"/>
               </w:rPr>
             </w:pPr>
             <w:r>
@@ -4712,8 +4712,8 @@
                 <w:rFonts w:ascii="Arial" w:eastAsia="Times New Roman" w:hAnsi="Arial" w:cs="Arial"/>
                 <w:bCs/>
                 <w:color w:val="111111"/>
-                <w:sz w:val="21"/>
-                <w:szCs w:val="21"/>
+                <w:sz w:val="20"/>
+                <w:szCs w:val="20"/>
               </w:rPr>
               <w:t>UML</w:t>
             </w:r>
@@ -4730,8 +4730,8 @@
                 <w:rFonts w:ascii="Arial" w:eastAsia="Times New Roman" w:hAnsi="Arial" w:cs="Arial"/>
                 <w:bCs/>
                 <w:color w:val="111111"/>
-                <w:sz w:val="21"/>
-                <w:szCs w:val="21"/>
+                <w:sz w:val="20"/>
+                <w:szCs w:val="20"/>
               </w:rPr>
             </w:pPr>
             <w:r>
@@ -4739,8 +4739,8 @@
                 <w:rFonts w:ascii="Arial" w:eastAsia="Times New Roman" w:hAnsi="Arial" w:cs="Arial"/>
                 <w:bCs/>
                 <w:color w:val="111111"/>
-                <w:sz w:val="21"/>
-                <w:szCs w:val="21"/>
+                <w:sz w:val="20"/>
+                <w:szCs w:val="20"/>
               </w:rPr>
               <w:t>Unified Modelling Language</w:t>
             </w:r>
@@ -4759,8 +4759,8 @@
                 <w:rFonts w:ascii="Arial" w:eastAsia="Times New Roman" w:hAnsi="Arial" w:cs="Arial"/>
                 <w:bCs/>
                 <w:color w:val="111111"/>
-                <w:sz w:val="21"/>
-                <w:szCs w:val="21"/>
+                <w:sz w:val="20"/>
+                <w:szCs w:val="20"/>
               </w:rPr>
             </w:pPr>
           </w:p>
@@ -4776,8 +4776,8 @@
                 <w:rFonts w:ascii="Arial" w:eastAsia="Times New Roman" w:hAnsi="Arial" w:cs="Arial"/>
                 <w:bCs/>
                 <w:color w:val="111111"/>
-                <w:sz w:val="21"/>
-                <w:szCs w:val="21"/>
+                <w:sz w:val="20"/>
+                <w:szCs w:val="20"/>
               </w:rPr>
             </w:pPr>
           </w:p>
@@ -4792,22 +4792,68 @@
           <w:b/>
           <w:bCs/>
           <w:color w:val="111111"/>
-          <w:sz w:val="21"/>
-          <w:szCs w:val="21"/>
-        </w:rPr>
-      </w:pPr>
-      <w:bookmarkStart w:id="5" w:name="_Toc431229515"/>
-      <w:r>
-        <w:rPr>
-          <w:rFonts w:ascii="Arial" w:eastAsia="Times New Roman" w:hAnsi="Arial" w:cs="Arial"/>
-          <w:b/>
-          <w:bCs/>
-          <w:color w:val="111111"/>
-          <w:sz w:val="21"/>
-          <w:szCs w:val="21"/>
+          <w:sz w:val="20"/>
+          <w:szCs w:val="20"/>
+        </w:rPr>
+      </w:pPr>
+      <w:bookmarkStart w:id="4" w:name="_Toc431229515"/>
+      <w:r>
+        <w:rPr>
+          <w:rFonts w:ascii="Arial" w:eastAsia="Times New Roman" w:hAnsi="Arial" w:cs="Arial"/>
+          <w:b/>
+          <w:bCs/>
+          <w:color w:val="111111"/>
+          <w:sz w:val="20"/>
+          <w:szCs w:val="20"/>
         </w:rPr>
         <w:t>1.4 References</w:t>
       </w:r>
+      <w:bookmarkEnd w:id="4"/>
+    </w:p>
+    <w:p>
+      <w:pPr>
+        <w:spacing w:before="100" w:beforeAutospacing="1" w:after="100" w:afterAutospacing="1" w:line="240" w:lineRule="auto"/>
+        <w:rPr>
+          <w:rFonts w:ascii="Arial" w:eastAsia="Times New Roman" w:hAnsi="Arial" w:cs="Arial"/>
+          <w:iCs/>
+          <w:sz w:val="20"/>
+          <w:szCs w:val="20"/>
+        </w:rPr>
+      </w:pPr>
+      <w:r>
+        <w:rPr>
+          <w:rFonts w:ascii="Arial" w:eastAsia="Times New Roman" w:hAnsi="Arial" w:cs="Arial"/>
+          <w:iCs/>
+          <w:sz w:val="20"/>
+          <w:szCs w:val="20"/>
+        </w:rPr>
+        <w:t>N/A</w:t>
+      </w:r>
+    </w:p>
+    <w:p>
+      <w:pPr>
+        <w:pStyle w:val="Heading2"/>
+        <w:rPr>
+          <w:rFonts w:ascii="Arial" w:eastAsia="Times New Roman" w:hAnsi="Arial" w:cs="Arial"/>
+          <w:b/>
+          <w:bCs/>
+          <w:color w:val="111111"/>
+          <w:sz w:val="20"/>
+          <w:szCs w:val="20"/>
+        </w:rPr>
+      </w:pPr>
+      <w:bookmarkStart w:id="5" w:name="_Toc431229516"/>
+      <w:r>
+        <w:rPr>
+          <w:rFonts w:ascii="Arial" w:eastAsia="Times New Roman" w:hAnsi="Arial" w:cs="Arial"/>
+          <w:b/>
+          <w:bCs/>
+          <w:color w:val="111111"/>
+          <w:sz w:val="20"/>
+          <w:szCs w:val="20"/>
+        </w:rPr>
+        <w:t>1.5 System Overview</w:t>
+      </w:r>
       <w:bookmarkEnd w:id="5"/>
     </w:p>
     <w:p>
@@ -4816,64 +4862,54 @@
         <w:rPr>
           <w:rFonts w:ascii="Arial" w:eastAsia="Times New Roman" w:hAnsi="Arial" w:cs="Arial"/>
           <w:iCs/>
-          <w:sz w:val="21"/>
-          <w:szCs w:val="21"/>
+          <w:sz w:val="20"/>
+          <w:szCs w:val="20"/>
         </w:rPr>
       </w:pPr>
       <w:r>
         <w:rPr>
           <w:rFonts w:ascii="Arial" w:eastAsia="Times New Roman" w:hAnsi="Arial" w:cs="Arial"/>
           <w:iCs/>
-          <w:sz w:val="21"/>
-          <w:szCs w:val="21"/>
-        </w:rPr>
-        <w:t>N/A</w:t>
-      </w:r>
-    </w:p>
-    <w:p>
-      <w:pPr>
-        <w:pStyle w:val="Heading2"/>
-        <w:rPr>
-          <w:rFonts w:ascii="Arial" w:eastAsia="Times New Roman" w:hAnsi="Arial" w:cs="Arial"/>
-          <w:b/>
-          <w:bCs/>
-          <w:color w:val="111111"/>
-          <w:sz w:val="21"/>
-          <w:szCs w:val="21"/>
-        </w:rPr>
-      </w:pPr>
-      <w:bookmarkStart w:id="6" w:name="_Toc431229516"/>
-      <w:r>
-        <w:rPr>
-          <w:rFonts w:ascii="Arial" w:eastAsia="Times New Roman" w:hAnsi="Arial" w:cs="Arial"/>
-          <w:b/>
-          <w:bCs/>
-          <w:color w:val="111111"/>
-          <w:sz w:val="21"/>
-          <w:szCs w:val="21"/>
-        </w:rPr>
-        <w:t>1.5 System Overview</w:t>
-      </w:r>
-      <w:bookmarkEnd w:id="6"/>
-    </w:p>
-    <w:p>
-      <w:pPr>
-        <w:spacing w:before="100" w:beforeAutospacing="1" w:after="100" w:afterAutospacing="1" w:line="240" w:lineRule="auto"/>
+          <w:sz w:val="20"/>
+          <w:szCs w:val="20"/>
+        </w:rPr>
+        <w:t xml:space="preserve">Our game, is a platformer game. This is where the player has to maneuver around and onto moving sprites that will enable the player to reach the end of a level. Specifically our game is a puzzle platform where the player must solve puzzles to complete a level. The player will </w:t>
+      </w:r>
+      <w:r>
         <w:rPr>
           <w:rFonts w:ascii="Arial" w:eastAsia="Times New Roman" w:hAnsi="Arial" w:cs="Arial"/>
           <w:iCs/>
-          <w:sz w:val="21"/>
-          <w:szCs w:val="21"/>
-        </w:rPr>
-      </w:pPr>
+          <w:sz w:val="20"/>
+          <w:szCs w:val="20"/>
+        </w:rPr>
+        <w:t xml:space="preserve">be </w:t>
+      </w:r>
       <w:r>
         <w:rPr>
           <w:rFonts w:ascii="Arial" w:eastAsia="Times New Roman" w:hAnsi="Arial" w:cs="Arial"/>
           <w:iCs/>
-          <w:sz w:val="21"/>
-          <w:szCs w:val="21"/>
-        </w:rPr>
-        <w:t>Our game, is a platformer game. This is where the player has to maneuver around and onto moving sprites that will enable the player to reach the end of a level. Specifically our game is a puzzle platform where the player must solve puzzles to complete a level. The player will forced to maneuver around enemies, they are not able to attack enemies, and they will also receive damage if they come in contact with an enemy.</w:t>
+          <w:sz w:val="20"/>
+          <w:szCs w:val="20"/>
+        </w:rPr>
+        <w:t>fo</w:t>
+      </w:r>
+      <w:r>
+        <w:rPr>
+          <w:rFonts w:ascii="Arial" w:eastAsia="Times New Roman" w:hAnsi="Arial" w:cs="Arial"/>
+          <w:iCs/>
+          <w:sz w:val="20"/>
+          <w:szCs w:val="20"/>
+        </w:rPr>
+        <w:t>rced to maneuver around enemies. The player is not able to attack enemies. They</w:t>
+      </w:r>
+      <w:r>
+        <w:rPr>
+          <w:rFonts w:ascii="Arial" w:eastAsia="Times New Roman" w:hAnsi="Arial" w:cs="Arial"/>
+          <w:iCs/>
+          <w:sz w:val="20"/>
+          <w:szCs w:val="20"/>
+        </w:rPr>
+        <w:t xml:space="preserve"> will also receive damage if they come in contact with an enemy.</w:t>
       </w:r>
     </w:p>
     <w:p>
@@ -4881,15 +4917,15 @@
         <w:spacing w:after="0" w:line="240" w:lineRule="auto"/>
         <w:rPr>
           <w:rFonts w:ascii="Times New Roman" w:eastAsia="Times New Roman" w:hAnsi="Times New Roman" w:cs="Times New Roman"/>
-          <w:sz w:val="24"/>
-          <w:szCs w:val="24"/>
+          <w:sz w:val="20"/>
+          <w:szCs w:val="20"/>
         </w:rPr>
       </w:pPr>
       <w:r>
         <w:rPr>
           <w:rFonts w:ascii="Times New Roman" w:eastAsia="Times New Roman" w:hAnsi="Times New Roman" w:cs="Times New Roman"/>
-          <w:sz w:val="24"/>
-          <w:szCs w:val="24"/>
+          <w:sz w:val="20"/>
+          <w:szCs w:val="20"/>
         </w:rPr>
         <w:pict>
           <v:rect id="_x0000_i1027" style="width:0;height:1.5pt" o:hralign="center" o:hrstd="t" o:hrnoshade="t" o:hr="t" fillcolor="#111" stroked="f"/>
@@ -4904,97 +4940,826 @@
           <w:b/>
           <w:bCs/>
           <w:color w:val="111111"/>
-          <w:sz w:val="21"/>
-          <w:szCs w:val="21"/>
-        </w:rPr>
-      </w:pPr>
-      <w:bookmarkStart w:id="7" w:name="_Toc431229517"/>
-      <w:r>
-        <w:rPr>
-          <w:rFonts w:ascii="Arial" w:eastAsia="Times New Roman" w:hAnsi="Arial" w:cs="Arial"/>
-          <w:b/>
-          <w:bCs/>
-          <w:color w:val="111111"/>
-          <w:sz w:val="21"/>
-          <w:szCs w:val="21"/>
+          <w:sz w:val="20"/>
+          <w:szCs w:val="20"/>
+        </w:rPr>
+      </w:pPr>
+      <w:bookmarkStart w:id="6" w:name="_Toc431229517"/>
+      <w:r>
+        <w:rPr>
+          <w:rFonts w:ascii="Arial" w:eastAsia="Times New Roman" w:hAnsi="Arial" w:cs="Arial"/>
+          <w:b/>
+          <w:bCs/>
+          <w:color w:val="111111"/>
+          <w:sz w:val="20"/>
+          <w:szCs w:val="20"/>
         </w:rPr>
         <w:t>2. Functional Description</w:t>
       </w:r>
+      <w:bookmarkEnd w:id="6"/>
+    </w:p>
+    <w:p>
+      <w:pPr>
+        <w:pStyle w:val="Heading2"/>
+        <w:rPr>
+          <w:rFonts w:ascii="Arial" w:eastAsia="Times New Roman" w:hAnsi="Arial" w:cs="Arial"/>
+          <w:b/>
+          <w:bCs/>
+          <w:color w:val="111111"/>
+          <w:sz w:val="20"/>
+          <w:szCs w:val="20"/>
+        </w:rPr>
+      </w:pPr>
+      <w:bookmarkStart w:id="7" w:name="_Toc431229518"/>
+      <w:r>
+        <w:rPr>
+          <w:rFonts w:ascii="Arial" w:eastAsia="Times New Roman" w:hAnsi="Arial" w:cs="Arial"/>
+          <w:b/>
+          <w:bCs/>
+          <w:color w:val="111111"/>
+          <w:sz w:val="20"/>
+          <w:szCs w:val="20"/>
+        </w:rPr>
+        <w:t>2.1 Software Design</w:t>
+      </w:r>
       <w:bookmarkEnd w:id="7"/>
     </w:p>
     <w:p>
       <w:pPr>
+        <w:pStyle w:val="Heading3"/>
+        <w:rPr>
+          <w:rFonts w:ascii="Arial" w:eastAsia="Times New Roman" w:hAnsi="Arial" w:cs="Arial"/>
+          <w:b/>
+          <w:bCs/>
+          <w:color w:val="111111"/>
+          <w:sz w:val="20"/>
+          <w:szCs w:val="20"/>
+        </w:rPr>
+      </w:pPr>
+      <w:bookmarkStart w:id="8" w:name="_Toc431229519"/>
+      <w:r>
+        <w:rPr>
+          <w:rFonts w:ascii="Arial" w:eastAsia="Times New Roman" w:hAnsi="Arial" w:cs="Arial"/>
+          <w:b/>
+          <w:bCs/>
+          <w:color w:val="111111"/>
+          <w:sz w:val="20"/>
+          <w:szCs w:val="20"/>
+        </w:rPr>
+        <w:t>2.1.1 UML</w:t>
+      </w:r>
+      <w:r>
+        <w:rPr>
+          <w:rFonts w:ascii="Arial" w:eastAsia="Times New Roman" w:hAnsi="Arial" w:cs="Arial"/>
+          <w:b/>
+          <w:bCs/>
+          <w:color w:val="111111"/>
+          <w:sz w:val="20"/>
+          <w:szCs w:val="20"/>
+        </w:rPr>
+        <w:t xml:space="preserve"> Diagram</w:t>
+      </w:r>
+      <w:bookmarkEnd w:id="8"/>
+    </w:p>
+    <w:p>
+      <w:pPr>
+        <w:pStyle w:val="Heading3"/>
+        <w:rPr>
+          <w:rFonts w:ascii="Arial" w:eastAsia="Times New Roman" w:hAnsi="Arial" w:cs="Arial"/>
+          <w:b/>
+          <w:bCs/>
+          <w:color w:val="111111"/>
+          <w:sz w:val="20"/>
+          <w:szCs w:val="20"/>
+        </w:rPr>
+      </w:pPr>
+      <w:bookmarkStart w:id="9" w:name="_Toc431229520"/>
+      <w:r>
+        <w:rPr>
+          <w:rFonts w:ascii="Arial" w:eastAsia="Times New Roman" w:hAnsi="Arial" w:cs="Arial"/>
+          <w:b/>
+          <w:bCs/>
+          <w:color w:val="111111"/>
+          <w:sz w:val="20"/>
+          <w:szCs w:val="20"/>
+        </w:rPr>
+        <w:t>2.1.2 Game Specification</w:t>
+      </w:r>
+      <w:bookmarkEnd w:id="9"/>
+    </w:p>
+    <w:p>
+      <w:pPr>
+        <w:spacing w:before="100" w:beforeAutospacing="1" w:after="100" w:afterAutospacing="1" w:line="240" w:lineRule="auto"/>
+        <w:rPr>
+          <w:rFonts w:ascii="Arial" w:eastAsia="Times New Roman" w:hAnsi="Arial" w:cs="Arial"/>
+          <w:bCs/>
+          <w:color w:val="111111"/>
+          <w:sz w:val="20"/>
+          <w:szCs w:val="20"/>
+        </w:rPr>
+      </w:pPr>
+      <w:r>
+        <w:rPr>
+          <w:rFonts w:ascii="Arial" w:eastAsia="Times New Roman" w:hAnsi="Arial" w:cs="Arial"/>
+          <w:bCs/>
+          <w:color w:val="111111"/>
+          <w:sz w:val="20"/>
+          <w:szCs w:val="20"/>
+        </w:rPr>
+        <w:t>This game will create classes that implement a platformer game. The player will be able to navigate through a main screen to play the game, to load a saved game, and to delete saved games. When a player loads a level they will have to move amongst platforms and enemies to reach the end of the level</w:t>
+      </w:r>
+      <w:r>
+        <w:rPr>
+          <w:rFonts w:ascii="Arial" w:eastAsia="Times New Roman" w:hAnsi="Arial" w:cs="Arial"/>
+          <w:bCs/>
+          <w:color w:val="111111"/>
+          <w:sz w:val="20"/>
+          <w:szCs w:val="20"/>
+        </w:rPr>
+        <w:t>; the player is not able to damage enemies</w:t>
+      </w:r>
+      <w:r>
+        <w:rPr>
+          <w:rFonts w:ascii="Arial" w:eastAsia="Times New Roman" w:hAnsi="Arial" w:cs="Arial"/>
+          <w:bCs/>
+          <w:color w:val="111111"/>
+          <w:sz w:val="20"/>
+          <w:szCs w:val="20"/>
+        </w:rPr>
+        <w:t>,</w:t>
+      </w:r>
+      <w:r>
+        <w:rPr>
+          <w:rFonts w:ascii="Arial" w:eastAsia="Times New Roman" w:hAnsi="Arial" w:cs="Arial"/>
+          <w:bCs/>
+          <w:color w:val="111111"/>
+          <w:sz w:val="20"/>
+          <w:szCs w:val="20"/>
+        </w:rPr>
+        <w:t xml:space="preserve"> </w:t>
+      </w:r>
+      <w:r>
+        <w:rPr>
+          <w:rFonts w:ascii="Arial" w:eastAsia="Times New Roman" w:hAnsi="Arial" w:cs="Arial"/>
+          <w:bCs/>
+          <w:color w:val="111111"/>
+          <w:sz w:val="20"/>
+          <w:szCs w:val="20"/>
+        </w:rPr>
+        <w:t>t</w:t>
+      </w:r>
+      <w:r>
+        <w:rPr>
+          <w:rFonts w:ascii="Arial" w:eastAsia="Times New Roman" w:hAnsi="Arial" w:cs="Arial"/>
+          <w:bCs/>
+          <w:color w:val="111111"/>
+          <w:sz w:val="20"/>
+          <w:szCs w:val="20"/>
+        </w:rPr>
+        <w:t>he</w:t>
+      </w:r>
+      <w:r>
+        <w:rPr>
+          <w:rFonts w:ascii="Arial" w:eastAsia="Times New Roman" w:hAnsi="Arial" w:cs="Arial"/>
+          <w:bCs/>
+          <w:color w:val="111111"/>
+          <w:sz w:val="20"/>
+          <w:szCs w:val="20"/>
+        </w:rPr>
+        <w:t>y have</w:t>
+      </w:r>
+      <w:r>
+        <w:rPr>
+          <w:rFonts w:ascii="Arial" w:eastAsia="Times New Roman" w:hAnsi="Arial" w:cs="Arial"/>
+          <w:bCs/>
+          <w:color w:val="111111"/>
+          <w:sz w:val="20"/>
+          <w:szCs w:val="20"/>
+        </w:rPr>
+        <w:t xml:space="preserve"> to avoid them to reach the end</w:t>
+      </w:r>
+      <w:r>
+        <w:rPr>
+          <w:rFonts w:ascii="Arial" w:eastAsia="Times New Roman" w:hAnsi="Arial" w:cs="Arial"/>
+          <w:bCs/>
+          <w:color w:val="111111"/>
+          <w:sz w:val="20"/>
+          <w:szCs w:val="20"/>
+        </w:rPr>
+        <w:t>. There will be a health bar and an insanity bar. As t</w:t>
+      </w:r>
+      <w:r>
+        <w:rPr>
+          <w:rFonts w:ascii="Arial" w:eastAsia="Times New Roman" w:hAnsi="Arial" w:cs="Arial"/>
+          <w:bCs/>
+          <w:color w:val="111111"/>
+          <w:sz w:val="20"/>
+          <w:szCs w:val="20"/>
+        </w:rPr>
+        <w:t>ime goes on inside the game, the insanity bar will increase. This will lead to the game getting harder, by generation of more enemies, and changing the input, to give a “drunk” feeling to the gameplay. The player will have to grab keys to reach the end of each level.</w:t>
+      </w:r>
+    </w:p>
+    <w:p>
+      <w:pPr>
+        <w:pStyle w:val="Heading3"/>
+        <w:rPr>
+          <w:rFonts w:ascii="Arial" w:eastAsia="Times New Roman" w:hAnsi="Arial" w:cs="Arial"/>
+          <w:b/>
+          <w:bCs/>
+          <w:color w:val="111111"/>
+          <w:sz w:val="20"/>
+          <w:szCs w:val="20"/>
+        </w:rPr>
+      </w:pPr>
+      <w:bookmarkStart w:id="10" w:name="_Toc431229521"/>
+      <w:r>
+        <w:rPr>
+          <w:rFonts w:ascii="Arial" w:eastAsia="Times New Roman" w:hAnsi="Arial" w:cs="Arial"/>
+          <w:b/>
+          <w:bCs/>
+          <w:color w:val="111111"/>
+          <w:sz w:val="20"/>
+          <w:szCs w:val="20"/>
+        </w:rPr>
+        <w:t>2.1.3 Asset specification</w:t>
+      </w:r>
+      <w:bookmarkEnd w:id="10"/>
+    </w:p>
+    <w:p>
+      <w:pPr>
+        <w:pStyle w:val="Heading4"/>
+        <w:rPr>
+          <w:rFonts w:ascii="Arial" w:eastAsia="Times New Roman" w:hAnsi="Arial" w:cs="Arial"/>
+          <w:b/>
+          <w:bCs/>
+          <w:color w:val="111111"/>
+          <w:sz w:val="20"/>
+          <w:szCs w:val="20"/>
+        </w:rPr>
+      </w:pPr>
+      <w:bookmarkStart w:id="11" w:name="_Toc431229522"/>
+      <w:r>
+        <w:rPr>
+          <w:rFonts w:ascii="Arial" w:eastAsia="Times New Roman" w:hAnsi="Arial" w:cs="Arial"/>
+          <w:b/>
+          <w:bCs/>
+          <w:color w:val="111111"/>
+          <w:sz w:val="20"/>
+          <w:szCs w:val="20"/>
+        </w:rPr>
+        <w:t>2.1.3.1 Sprite Specification</w:t>
+      </w:r>
+      <w:bookmarkEnd w:id="11"/>
+    </w:p>
+    <w:p>
+      <w:pPr>
+        <w:spacing w:before="100" w:beforeAutospacing="1" w:after="100" w:afterAutospacing="1" w:line="240" w:lineRule="auto"/>
+        <w:rPr>
+          <w:rFonts w:ascii="Arial" w:eastAsia="Times New Roman" w:hAnsi="Arial" w:cs="Arial"/>
+          <w:bCs/>
+          <w:color w:val="111111"/>
+          <w:sz w:val="20"/>
+          <w:szCs w:val="20"/>
+        </w:rPr>
+      </w:pPr>
+      <w:r>
+        <w:rPr>
+          <w:rFonts w:ascii="Arial" w:eastAsia="Times New Roman" w:hAnsi="Arial" w:cs="Arial"/>
+          <w:bCs/>
+          <w:color w:val="111111"/>
+          <w:sz w:val="20"/>
+          <w:szCs w:val="20"/>
+        </w:rPr>
+        <w:t xml:space="preserve">Our sprites will be 16 by 8 pixel size. </w:t>
+      </w:r>
+      <w:r>
+        <w:rPr>
+          <w:rFonts w:ascii="Arial" w:eastAsia="Times New Roman" w:hAnsi="Arial" w:cs="Arial"/>
+          <w:bCs/>
+          <w:color w:val="111111"/>
+          <w:sz w:val="20"/>
+          <w:szCs w:val="20"/>
+        </w:rPr>
+        <w:t>We will be using the .</w:t>
+      </w:r>
+      <w:proofErr w:type="spellStart"/>
+      <w:r>
+        <w:rPr>
+          <w:rFonts w:ascii="Arial" w:eastAsia="Times New Roman" w:hAnsi="Arial" w:cs="Arial"/>
+          <w:bCs/>
+          <w:color w:val="111111"/>
+          <w:sz w:val="20"/>
+          <w:szCs w:val="20"/>
+        </w:rPr>
+        <w:t>png</w:t>
+      </w:r>
+      <w:proofErr w:type="spellEnd"/>
+      <w:r>
+        <w:rPr>
+          <w:rFonts w:ascii="Arial" w:eastAsia="Times New Roman" w:hAnsi="Arial" w:cs="Arial"/>
+          <w:bCs/>
+          <w:color w:val="111111"/>
+          <w:sz w:val="20"/>
+          <w:szCs w:val="20"/>
+        </w:rPr>
+        <w:t xml:space="preserve"> format. </w:t>
+      </w:r>
+      <w:r>
+        <w:rPr>
+          <w:rFonts w:ascii="Arial" w:eastAsia="Times New Roman" w:hAnsi="Arial" w:cs="Arial"/>
+          <w:bCs/>
+          <w:color w:val="111111"/>
+          <w:sz w:val="20"/>
+          <w:szCs w:val="20"/>
+        </w:rPr>
+        <w:t>We intend to fit more on the screen so that each level can be more com</w:t>
+      </w:r>
+      <w:r>
+        <w:rPr>
+          <w:rFonts w:ascii="Arial" w:eastAsia="Times New Roman" w:hAnsi="Arial" w:cs="Arial"/>
+          <w:bCs/>
+          <w:color w:val="111111"/>
+          <w:sz w:val="20"/>
+          <w:szCs w:val="20"/>
+        </w:rPr>
+        <w:t>plicated. We expect to have seven</w:t>
+      </w:r>
+      <w:r>
+        <w:rPr>
+          <w:rFonts w:ascii="Arial" w:eastAsia="Times New Roman" w:hAnsi="Arial" w:cs="Arial"/>
+          <w:bCs/>
+          <w:color w:val="111111"/>
+          <w:sz w:val="20"/>
+          <w:szCs w:val="20"/>
+        </w:rPr>
+        <w:t xml:space="preserve"> sprite pictures for the main </w:t>
+      </w:r>
+      <w:r>
+        <w:rPr>
+          <w:rFonts w:ascii="Arial" w:eastAsia="Times New Roman" w:hAnsi="Arial" w:cs="Arial"/>
+          <w:bCs/>
+          <w:color w:val="111111"/>
+          <w:sz w:val="20"/>
+          <w:szCs w:val="20"/>
+        </w:rPr>
+        <w:lastRenderedPageBreak/>
+        <w:t>character</w:t>
+      </w:r>
+      <w:r>
+        <w:rPr>
+          <w:rFonts w:ascii="Arial" w:eastAsia="Times New Roman" w:hAnsi="Arial" w:cs="Arial"/>
+          <w:bCs/>
+          <w:color w:val="111111"/>
+          <w:sz w:val="20"/>
+          <w:szCs w:val="20"/>
+        </w:rPr>
+        <w:t xml:space="preserve">. Moving forward with </w:t>
+      </w:r>
+      <w:r>
+        <w:rPr>
+          <w:rFonts w:ascii="Arial" w:eastAsia="Times New Roman" w:hAnsi="Arial" w:cs="Arial"/>
+          <w:bCs/>
+          <w:color w:val="111111"/>
+          <w:sz w:val="20"/>
+          <w:szCs w:val="20"/>
+        </w:rPr>
+        <w:t>two</w:t>
+      </w:r>
+      <w:r>
+        <w:rPr>
+          <w:rFonts w:ascii="Arial" w:eastAsia="Times New Roman" w:hAnsi="Arial" w:cs="Arial"/>
+          <w:bCs/>
+          <w:color w:val="111111"/>
+          <w:sz w:val="20"/>
+          <w:szCs w:val="20"/>
+        </w:rPr>
+        <w:t xml:space="preserve"> </w:t>
+      </w:r>
+      <w:r>
+        <w:rPr>
+          <w:rFonts w:ascii="Arial" w:eastAsia="Times New Roman" w:hAnsi="Arial" w:cs="Arial"/>
+          <w:bCs/>
+          <w:color w:val="111111"/>
+          <w:sz w:val="20"/>
+          <w:szCs w:val="20"/>
+        </w:rPr>
+        <w:t>pictures</w:t>
+      </w:r>
+      <w:r>
+        <w:rPr>
+          <w:rFonts w:ascii="Arial" w:eastAsia="Times New Roman" w:hAnsi="Arial" w:cs="Arial"/>
+          <w:bCs/>
+          <w:color w:val="111111"/>
+          <w:sz w:val="20"/>
+          <w:szCs w:val="20"/>
+        </w:rPr>
+        <w:t xml:space="preserve"> for animation, </w:t>
+      </w:r>
+      <w:r>
+        <w:rPr>
+          <w:rFonts w:ascii="Arial" w:eastAsia="Times New Roman" w:hAnsi="Arial" w:cs="Arial"/>
+          <w:bCs/>
+          <w:color w:val="111111"/>
+          <w:sz w:val="20"/>
+          <w:szCs w:val="20"/>
+        </w:rPr>
+        <w:t>likewise for backwards. There will be a picture for jumping, pushing, and moving up/down ladders. Each of our enemies will only have four sprite pictures, two for going forward animation, and likewise for moving backwards.</w:t>
+      </w:r>
+    </w:p>
+    <w:p>
+      <w:pPr>
+        <w:pStyle w:val="Heading4"/>
+        <w:rPr>
+          <w:rFonts w:ascii="Arial" w:eastAsia="Times New Roman" w:hAnsi="Arial" w:cs="Arial"/>
+          <w:b/>
+          <w:bCs/>
+          <w:color w:val="111111"/>
+          <w:sz w:val="20"/>
+          <w:szCs w:val="20"/>
+        </w:rPr>
+      </w:pPr>
+      <w:bookmarkStart w:id="12" w:name="_Toc431229523"/>
+      <w:r>
+        <w:rPr>
+          <w:rFonts w:ascii="Arial" w:eastAsia="Times New Roman" w:hAnsi="Arial" w:cs="Arial"/>
+          <w:b/>
+          <w:bCs/>
+          <w:color w:val="111111"/>
+          <w:sz w:val="20"/>
+          <w:szCs w:val="20"/>
+        </w:rPr>
+        <w:t>2.1.3.</w:t>
+      </w:r>
+      <w:r>
+        <w:rPr>
+          <w:rFonts w:ascii="Arial" w:eastAsia="Times New Roman" w:hAnsi="Arial" w:cs="Arial"/>
+          <w:b/>
+          <w:bCs/>
+          <w:color w:val="111111"/>
+          <w:sz w:val="20"/>
+          <w:szCs w:val="20"/>
+        </w:rPr>
+        <w:t>2</w:t>
+      </w:r>
+      <w:r>
+        <w:rPr>
+          <w:rFonts w:ascii="Arial" w:eastAsia="Times New Roman" w:hAnsi="Arial" w:cs="Arial"/>
+          <w:b/>
+          <w:bCs/>
+          <w:color w:val="111111"/>
+          <w:sz w:val="20"/>
+          <w:szCs w:val="20"/>
+        </w:rPr>
+        <w:t xml:space="preserve"> </w:t>
+      </w:r>
+      <w:r>
+        <w:rPr>
+          <w:rFonts w:ascii="Arial" w:eastAsia="Times New Roman" w:hAnsi="Arial" w:cs="Arial"/>
+          <w:b/>
+          <w:bCs/>
+          <w:color w:val="111111"/>
+          <w:sz w:val="20"/>
+          <w:szCs w:val="20"/>
+        </w:rPr>
+        <w:t>Music Specification</w:t>
+      </w:r>
+      <w:bookmarkEnd w:id="12"/>
+    </w:p>
+    <w:p>
+      <w:pPr>
+        <w:spacing w:before="100" w:beforeAutospacing="1" w:after="100" w:afterAutospacing="1" w:line="240" w:lineRule="auto"/>
+        <w:rPr>
+          <w:rFonts w:ascii="Arial" w:eastAsia="Times New Roman" w:hAnsi="Arial" w:cs="Arial"/>
+          <w:bCs/>
+          <w:color w:val="111111"/>
+          <w:sz w:val="20"/>
+          <w:szCs w:val="20"/>
+        </w:rPr>
+      </w:pPr>
+      <w:r>
+        <w:rPr>
+          <w:rFonts w:ascii="Arial" w:eastAsia="Times New Roman" w:hAnsi="Arial" w:cs="Arial"/>
+          <w:bCs/>
+          <w:color w:val="111111"/>
+          <w:sz w:val="20"/>
+          <w:szCs w:val="20"/>
+        </w:rPr>
+        <w:t>Our music will be in the wave format. We will have about a five minute song that will be looped throughout the levels. We will have about a one minute song that will loop throughout a final boss battle.</w:t>
+      </w:r>
+    </w:p>
+    <w:p>
+      <w:pPr>
+        <w:pStyle w:val="Heading4"/>
+        <w:rPr>
+          <w:rFonts w:ascii="Arial" w:eastAsia="Times New Roman" w:hAnsi="Arial" w:cs="Arial"/>
+          <w:b/>
+          <w:bCs/>
+          <w:color w:val="111111"/>
+          <w:sz w:val="20"/>
+          <w:szCs w:val="20"/>
+        </w:rPr>
+      </w:pPr>
+      <w:bookmarkStart w:id="13" w:name="_Toc431229524"/>
+      <w:r>
+        <w:rPr>
+          <w:rFonts w:ascii="Arial" w:eastAsia="Times New Roman" w:hAnsi="Arial" w:cs="Arial"/>
+          <w:b/>
+          <w:bCs/>
+          <w:color w:val="111111"/>
+          <w:sz w:val="20"/>
+          <w:szCs w:val="20"/>
+        </w:rPr>
+        <w:t>2.1.3.3 Sound Effects Specification</w:t>
+      </w:r>
+      <w:bookmarkEnd w:id="13"/>
+    </w:p>
+    <w:p>
+      <w:pPr>
+        <w:spacing w:before="100" w:beforeAutospacing="1" w:after="100" w:afterAutospacing="1" w:line="240" w:lineRule="auto"/>
+        <w:rPr>
+          <w:rFonts w:ascii="Arial" w:eastAsia="Times New Roman" w:hAnsi="Arial" w:cs="Arial"/>
+          <w:bCs/>
+          <w:color w:val="111111"/>
+          <w:sz w:val="20"/>
+          <w:szCs w:val="20"/>
+        </w:rPr>
+      </w:pPr>
+      <w:r>
+        <w:rPr>
+          <w:rFonts w:ascii="Arial" w:eastAsia="Times New Roman" w:hAnsi="Arial" w:cs="Arial"/>
+          <w:bCs/>
+          <w:color w:val="111111"/>
+          <w:sz w:val="20"/>
+          <w:szCs w:val="20"/>
+        </w:rPr>
+        <w:t xml:space="preserve">Our sound effects will </w:t>
+      </w:r>
+      <w:r>
+        <w:rPr>
+          <w:rFonts w:ascii="Arial" w:eastAsia="Times New Roman" w:hAnsi="Arial" w:cs="Arial"/>
+          <w:bCs/>
+          <w:color w:val="111111"/>
+          <w:sz w:val="20"/>
+          <w:szCs w:val="20"/>
+        </w:rPr>
+        <w:t>be in the wave format.</w:t>
+      </w:r>
+      <w:r>
+        <w:rPr>
+          <w:rFonts w:ascii="Arial" w:eastAsia="Times New Roman" w:hAnsi="Arial" w:cs="Arial"/>
+          <w:bCs/>
+          <w:color w:val="111111"/>
+          <w:sz w:val="20"/>
+          <w:szCs w:val="20"/>
+        </w:rPr>
+        <w:t xml:space="preserve"> They will be made by our own team.</w:t>
+      </w:r>
+    </w:p>
+    <w:p>
+      <w:pPr>
+        <w:pStyle w:val="Heading4"/>
+        <w:rPr>
+          <w:rFonts w:ascii="Arial" w:eastAsia="Times New Roman" w:hAnsi="Arial" w:cs="Arial"/>
+          <w:b/>
+          <w:bCs/>
+          <w:color w:val="111111"/>
+          <w:sz w:val="20"/>
+          <w:szCs w:val="20"/>
+        </w:rPr>
+      </w:pPr>
+      <w:bookmarkStart w:id="14" w:name="_Toc431229525"/>
+      <w:r>
+        <w:rPr>
+          <w:rFonts w:ascii="Arial" w:eastAsia="Times New Roman" w:hAnsi="Arial" w:cs="Arial"/>
+          <w:b/>
+          <w:bCs/>
+          <w:color w:val="111111"/>
+          <w:sz w:val="20"/>
+          <w:szCs w:val="20"/>
+        </w:rPr>
+        <w:t xml:space="preserve">2.1.3.4 Title Screen and Menus </w:t>
+      </w:r>
+      <w:r>
+        <w:rPr>
+          <w:rFonts w:ascii="Arial" w:eastAsia="Times New Roman" w:hAnsi="Arial" w:cs="Arial"/>
+          <w:b/>
+          <w:bCs/>
+          <w:color w:val="111111"/>
+          <w:sz w:val="20"/>
+          <w:szCs w:val="20"/>
+        </w:rPr>
+        <w:t>Specification</w:t>
+      </w:r>
+      <w:bookmarkEnd w:id="14"/>
+    </w:p>
+    <w:p>
+      <w:pPr>
+        <w:spacing w:before="100" w:beforeAutospacing="1" w:after="100" w:afterAutospacing="1" w:line="240" w:lineRule="auto"/>
+        <w:rPr>
+          <w:rFonts w:ascii="Arial" w:eastAsia="Times New Roman" w:hAnsi="Arial" w:cs="Arial"/>
+          <w:bCs/>
+          <w:color w:val="111111"/>
+          <w:sz w:val="20"/>
+          <w:szCs w:val="20"/>
+        </w:rPr>
+      </w:pPr>
+      <w:r>
+        <w:rPr>
+          <w:rFonts w:ascii="Arial" w:eastAsia="Times New Roman" w:hAnsi="Arial" w:cs="Arial"/>
+          <w:bCs/>
+          <w:color w:val="111111"/>
+          <w:sz w:val="20"/>
+          <w:szCs w:val="20"/>
+        </w:rPr>
+        <w:t>Our menus and title screens will be .</w:t>
+      </w:r>
+      <w:proofErr w:type="spellStart"/>
+      <w:r>
+        <w:rPr>
+          <w:rFonts w:ascii="Arial" w:eastAsia="Times New Roman" w:hAnsi="Arial" w:cs="Arial"/>
+          <w:bCs/>
+          <w:color w:val="111111"/>
+          <w:sz w:val="20"/>
+          <w:szCs w:val="20"/>
+        </w:rPr>
+        <w:t>png</w:t>
+      </w:r>
+      <w:proofErr w:type="spellEnd"/>
+      <w:r>
+        <w:rPr>
+          <w:rFonts w:ascii="Arial" w:eastAsia="Times New Roman" w:hAnsi="Arial" w:cs="Arial"/>
+          <w:bCs/>
+          <w:color w:val="111111"/>
+          <w:sz w:val="20"/>
+          <w:szCs w:val="20"/>
+        </w:rPr>
+        <w:t xml:space="preserve"> files that will be loaded in as the player accesses them.</w:t>
+      </w:r>
+    </w:p>
+    <w:p>
+      <w:pPr>
         <w:pStyle w:val="Heading2"/>
         <w:rPr>
           <w:rFonts w:ascii="Arial" w:eastAsia="Times New Roman" w:hAnsi="Arial" w:cs="Arial"/>
           <w:b/>
-          <w:bCs/>
-          <w:color w:val="111111"/>
-          <w:sz w:val="21"/>
-          <w:szCs w:val="21"/>
-        </w:rPr>
-      </w:pPr>
-      <w:bookmarkStart w:id="8" w:name="_Toc431229518"/>
-      <w:r>
-        <w:rPr>
-          <w:rFonts w:ascii="Arial" w:eastAsia="Times New Roman" w:hAnsi="Arial" w:cs="Arial"/>
-          <w:b/>
-          <w:bCs/>
-          <w:color w:val="111111"/>
-          <w:sz w:val="21"/>
-          <w:szCs w:val="21"/>
-        </w:rPr>
-        <w:t xml:space="preserve">2.1 </w:t>
-      </w:r>
-      <w:r>
-        <w:rPr>
-          <w:rFonts w:ascii="Arial" w:eastAsia="Times New Roman" w:hAnsi="Arial" w:cs="Arial"/>
-          <w:b/>
-          <w:bCs/>
-          <w:color w:val="111111"/>
-          <w:sz w:val="21"/>
-          <w:szCs w:val="21"/>
-        </w:rPr>
-        <w:t>Software Design</w:t>
-      </w:r>
-      <w:bookmarkEnd w:id="8"/>
+          <w:color w:val="111111"/>
+          <w:sz w:val="20"/>
+          <w:szCs w:val="20"/>
+        </w:rPr>
+      </w:pPr>
+      <w:bookmarkStart w:id="15" w:name="_Toc431229526"/>
+      <w:r>
+        <w:rPr>
+          <w:rFonts w:ascii="Arial" w:eastAsia="Times New Roman" w:hAnsi="Arial" w:cs="Arial"/>
+          <w:b/>
+          <w:color w:val="111111"/>
+          <w:sz w:val="20"/>
+          <w:szCs w:val="20"/>
+        </w:rPr>
+        <w:t>2.2 Game Design</w:t>
+      </w:r>
+      <w:bookmarkEnd w:id="15"/>
     </w:p>
     <w:p>
       <w:pPr>
         <w:pStyle w:val="Heading3"/>
         <w:rPr>
-          <w:rFonts w:ascii="Arial" w:eastAsia="Times New Roman" w:hAnsi="Arial" w:cs="Arial"/>
-          <w:b/>
-          <w:bCs/>
-          <w:color w:val="111111"/>
-          <w:sz w:val="21"/>
-          <w:szCs w:val="21"/>
-        </w:rPr>
-      </w:pPr>
-      <w:bookmarkStart w:id="9" w:name="_Toc431229519"/>
-      <w:r>
-        <w:rPr>
-          <w:rFonts w:ascii="Arial" w:eastAsia="Times New Roman" w:hAnsi="Arial" w:cs="Arial"/>
-          <w:b/>
-          <w:bCs/>
-          <w:color w:val="111111"/>
-          <w:sz w:val="21"/>
-          <w:szCs w:val="21"/>
-        </w:rPr>
-        <w:t>2.1.1 UML</w:t>
-      </w:r>
-      <w:r>
-        <w:rPr>
-          <w:rFonts w:ascii="Arial" w:eastAsia="Times New Roman" w:hAnsi="Arial" w:cs="Arial"/>
-          <w:b/>
-          <w:bCs/>
-          <w:color w:val="111111"/>
-          <w:sz w:val="21"/>
-          <w:szCs w:val="21"/>
-        </w:rPr>
-        <w:t xml:space="preserve"> Diagram</w:t>
-      </w:r>
-      <w:bookmarkEnd w:id="9"/>
+          <w:rFonts w:ascii="Arial" w:hAnsi="Arial" w:cs="Arial"/>
+          <w:b/>
+          <w:sz w:val="20"/>
+          <w:szCs w:val="20"/>
+        </w:rPr>
+      </w:pPr>
+      <w:bookmarkStart w:id="16" w:name="_Toc431229527"/>
+      <w:r>
+        <w:rPr>
+          <w:rFonts w:ascii="Arial" w:hAnsi="Arial" w:cs="Arial"/>
+          <w:b/>
+          <w:color w:val="auto"/>
+          <w:sz w:val="20"/>
+          <w:szCs w:val="20"/>
+        </w:rPr>
+        <w:t>2.2.1 User Interfaces</w:t>
+      </w:r>
+      <w:bookmarkEnd w:id="16"/>
+    </w:p>
+    <w:p>
+      <w:pPr>
+        <w:pStyle w:val="Heading4"/>
+        <w:rPr>
+          <w:rFonts w:ascii="Arial" w:eastAsia="Times New Roman" w:hAnsi="Arial" w:cs="Arial"/>
+          <w:b/>
+          <w:bCs/>
+          <w:color w:val="111111"/>
+          <w:sz w:val="20"/>
+          <w:szCs w:val="20"/>
+        </w:rPr>
+      </w:pPr>
+      <w:bookmarkStart w:id="17" w:name="_Toc431229528"/>
+      <w:r>
+        <w:rPr>
+          <w:rFonts w:ascii="Arial" w:eastAsia="Times New Roman" w:hAnsi="Arial" w:cs="Arial"/>
+          <w:b/>
+          <w:bCs/>
+          <w:color w:val="111111"/>
+          <w:sz w:val="20"/>
+          <w:szCs w:val="20"/>
+        </w:rPr>
+        <w:t>2.2.1.1 Title Specifications</w:t>
+      </w:r>
+      <w:bookmarkEnd w:id="17"/>
+    </w:p>
+    <w:p>
+      <w:pPr>
+        <w:spacing w:before="100" w:beforeAutospacing="1" w:after="100" w:afterAutospacing="1" w:line="240" w:lineRule="auto"/>
+        <w:rPr>
+          <w:rFonts w:ascii="Arial" w:eastAsia="Times New Roman" w:hAnsi="Arial" w:cs="Arial"/>
+          <w:bCs/>
+          <w:color w:val="111111"/>
+          <w:sz w:val="20"/>
+          <w:szCs w:val="20"/>
+        </w:rPr>
+      </w:pPr>
+      <w:r>
+        <w:rPr>
+          <w:rFonts w:ascii="Arial" w:eastAsia="Times New Roman" w:hAnsi="Arial" w:cs="Arial"/>
+          <w:bCs/>
+          <w:color w:val="111111"/>
+          <w:sz w:val="20"/>
+          <w:szCs w:val="20"/>
+        </w:rPr>
+        <w:t>We will have a title that will be displayed when the game launches. It will have our games name, and our own names on it.</w:t>
+      </w:r>
+    </w:p>
+    <w:p>
+      <w:pPr>
+        <w:pStyle w:val="Heading4"/>
+        <w:rPr>
+          <w:rFonts w:ascii="Arial" w:eastAsia="Times New Roman" w:hAnsi="Arial" w:cs="Arial"/>
+          <w:b/>
+          <w:bCs/>
+          <w:color w:val="111111"/>
+          <w:sz w:val="20"/>
+          <w:szCs w:val="20"/>
+        </w:rPr>
+      </w:pPr>
+      <w:bookmarkStart w:id="18" w:name="_Toc431229529"/>
+      <w:r>
+        <w:rPr>
+          <w:rFonts w:ascii="Arial" w:eastAsia="Times New Roman" w:hAnsi="Arial" w:cs="Arial"/>
+          <w:b/>
+          <w:bCs/>
+          <w:color w:val="111111"/>
+          <w:sz w:val="20"/>
+          <w:szCs w:val="20"/>
+        </w:rPr>
+        <w:t>2.2.1.2 Menu Specifications</w:t>
+      </w:r>
+      <w:bookmarkEnd w:id="18"/>
+    </w:p>
+    <w:p>
+      <w:pPr>
+        <w:spacing w:before="100" w:beforeAutospacing="1" w:after="100" w:afterAutospacing="1" w:line="240" w:lineRule="auto"/>
+        <w:rPr>
+          <w:rFonts w:ascii="Arial" w:eastAsia="Times New Roman" w:hAnsi="Arial" w:cs="Arial"/>
+          <w:bCs/>
+          <w:color w:val="111111"/>
+          <w:sz w:val="20"/>
+          <w:szCs w:val="20"/>
+        </w:rPr>
+      </w:pPr>
+      <w:r>
+        <w:rPr>
+          <w:rFonts w:ascii="Arial" w:eastAsia="Times New Roman" w:hAnsi="Arial" w:cs="Arial"/>
+          <w:bCs/>
+          <w:color w:val="111111"/>
+          <w:sz w:val="20"/>
+          <w:szCs w:val="20"/>
+        </w:rPr>
+        <w:t>We wi</w:t>
+      </w:r>
+      <w:r>
+        <w:rPr>
+          <w:rFonts w:ascii="Arial" w:eastAsia="Times New Roman" w:hAnsi="Arial" w:cs="Arial"/>
+          <w:bCs/>
+          <w:color w:val="111111"/>
+          <w:sz w:val="20"/>
+          <w:szCs w:val="20"/>
+        </w:rPr>
+        <w:t>ll have a main menu that will run after the title screen. It will provide links to play a new game, saved games, and an about file. Each will lead to a new menu screen. The new game will create a new game in an available slot, allow the player to give himself a name, and start the first level. The saved game menu will allow the player to start from his last checkpoint. The about file will have our names and give general help, and how to play the game.</w:t>
+      </w:r>
+    </w:p>
+    <w:p>
+      <w:pPr>
+        <w:spacing w:before="100" w:beforeAutospacing="1" w:after="100" w:afterAutospacing="1" w:line="240" w:lineRule="auto"/>
+        <w:rPr>
+          <w:rFonts w:ascii="Arial" w:eastAsia="Times New Roman" w:hAnsi="Arial" w:cs="Arial"/>
+          <w:b/>
+          <w:color w:val="111111"/>
+          <w:sz w:val="20"/>
+          <w:szCs w:val="20"/>
+        </w:rPr>
+      </w:pPr>
     </w:p>
     <w:p>
       <w:pPr>
@@ -5002,104 +5767,178 @@
         <w:rPr>
           <w:rFonts w:ascii="Arial" w:eastAsia="Times New Roman" w:hAnsi="Arial" w:cs="Arial"/>
           <w:b/>
-          <w:bCs/>
-          <w:color w:val="111111"/>
-          <w:sz w:val="21"/>
-          <w:szCs w:val="21"/>
-        </w:rPr>
-      </w:pPr>
-      <w:bookmarkStart w:id="10" w:name="_Toc431229520"/>
-      <w:r>
-        <w:rPr>
-          <w:rFonts w:ascii="Arial" w:eastAsia="Times New Roman" w:hAnsi="Arial" w:cs="Arial"/>
-          <w:b/>
-          <w:bCs/>
-          <w:color w:val="111111"/>
-          <w:sz w:val="21"/>
-          <w:szCs w:val="21"/>
-        </w:rPr>
-        <w:t>2.1.2 Game Specification</w:t>
-      </w:r>
-      <w:bookmarkEnd w:id="10"/>
+          <w:color w:val="111111"/>
+          <w:sz w:val="20"/>
+          <w:szCs w:val="20"/>
+        </w:rPr>
+      </w:pPr>
+      <w:bookmarkStart w:id="19" w:name="_Toc431229530"/>
+      <w:r>
+        <w:rPr>
+          <w:rFonts w:ascii="Arial" w:eastAsia="Times New Roman" w:hAnsi="Arial" w:cs="Arial"/>
+          <w:b/>
+          <w:color w:val="111111"/>
+          <w:sz w:val="20"/>
+          <w:szCs w:val="20"/>
+        </w:rPr>
+        <w:t>2.2.</w:t>
+      </w:r>
+      <w:r>
+        <w:rPr>
+          <w:rFonts w:ascii="Arial" w:eastAsia="Times New Roman" w:hAnsi="Arial" w:cs="Arial"/>
+          <w:b/>
+          <w:color w:val="111111"/>
+          <w:sz w:val="20"/>
+          <w:szCs w:val="20"/>
+        </w:rPr>
+        <w:t>2</w:t>
+      </w:r>
+      <w:r>
+        <w:rPr>
+          <w:rFonts w:ascii="Arial" w:eastAsia="Times New Roman" w:hAnsi="Arial" w:cs="Arial"/>
+          <w:b/>
+          <w:color w:val="111111"/>
+          <w:sz w:val="20"/>
+          <w:szCs w:val="20"/>
+        </w:rPr>
+        <w:t xml:space="preserve"> Characters</w:t>
+      </w:r>
+      <w:bookmarkEnd w:id="19"/>
+    </w:p>
+    <w:p>
+      <w:pPr>
+        <w:pStyle w:val="Heading4"/>
+        <w:rPr>
+          <w:rFonts w:ascii="Arial" w:eastAsia="Times New Roman" w:hAnsi="Arial" w:cs="Arial"/>
+          <w:b/>
+          <w:color w:val="111111"/>
+          <w:sz w:val="20"/>
+          <w:szCs w:val="20"/>
+        </w:rPr>
+      </w:pPr>
+      <w:bookmarkStart w:id="20" w:name="_Toc431229531"/>
+      <w:r>
+        <w:rPr>
+          <w:rFonts w:ascii="Arial" w:eastAsia="Times New Roman" w:hAnsi="Arial" w:cs="Arial"/>
+          <w:b/>
+          <w:color w:val="111111"/>
+          <w:sz w:val="20"/>
+          <w:szCs w:val="20"/>
+        </w:rPr>
+        <w:t>2.2.</w:t>
+      </w:r>
+      <w:r>
+        <w:rPr>
+          <w:rFonts w:ascii="Arial" w:eastAsia="Times New Roman" w:hAnsi="Arial" w:cs="Arial"/>
+          <w:b/>
+          <w:color w:val="111111"/>
+          <w:sz w:val="20"/>
+          <w:szCs w:val="20"/>
+        </w:rPr>
+        <w:t>2</w:t>
+      </w:r>
+      <w:r>
+        <w:rPr>
+          <w:rFonts w:ascii="Arial" w:eastAsia="Times New Roman" w:hAnsi="Arial" w:cs="Arial"/>
+          <w:b/>
+          <w:color w:val="111111"/>
+          <w:sz w:val="20"/>
+          <w:szCs w:val="20"/>
+        </w:rPr>
+        <w:t>.1 The Gentleman</w:t>
+      </w:r>
+      <w:bookmarkEnd w:id="20"/>
+    </w:p>
+    <w:p>
+      <w:pPr>
+        <w:rPr>
+          <w:rFonts w:ascii="Arial" w:hAnsi="Arial" w:cs="Arial"/>
+          <w:sz w:val="20"/>
+          <w:szCs w:val="20"/>
+        </w:rPr>
+      </w:pPr>
+      <w:r>
+        <w:rPr>
+          <w:rFonts w:ascii="Arial" w:hAnsi="Arial" w:cs="Arial"/>
+          <w:sz w:val="20"/>
+          <w:szCs w:val="20"/>
+        </w:rPr>
+        <w:t>The Gentleman is the character that the player will play. He will be controlled using WASD, and the space bar. The Gentleman will encounter a talking Top Hat. The Top Hat will guide him throughout his journey, and help him to become sane again.</w:t>
+      </w:r>
+      <w:r>
+        <w:rPr>
+          <w:rFonts w:ascii="Arial" w:hAnsi="Arial" w:cs="Arial"/>
+          <w:sz w:val="20"/>
+          <w:szCs w:val="20"/>
+        </w:rPr>
+        <w:t xml:space="preserve"> The Gentleman is a middle aged man, who wears a suit, has a cane, and has a talking top hat on his head. He escapes the mental asylum, and has to maneuver throughout the city, to reach his bank vault. In reality this is all happening inside of his head, and the player’s choice at the end of the game will decide whether or not his is cured of his insanity.</w:t>
+      </w:r>
     </w:p>
     <w:p>
       <w:pPr>
         <w:spacing w:before="100" w:beforeAutospacing="1" w:after="100" w:afterAutospacing="1" w:line="240" w:lineRule="auto"/>
         <w:rPr>
           <w:rFonts w:ascii="Arial" w:eastAsia="Times New Roman" w:hAnsi="Arial" w:cs="Arial"/>
-          <w:bCs/>
-          <w:color w:val="111111"/>
-          <w:sz w:val="21"/>
-          <w:szCs w:val="21"/>
-        </w:rPr>
-      </w:pPr>
-      <w:r>
-        <w:rPr>
-          <w:rFonts w:ascii="Arial" w:eastAsia="Times New Roman" w:hAnsi="Arial" w:cs="Arial"/>
-          <w:bCs/>
-          <w:color w:val="111111"/>
-          <w:sz w:val="21"/>
-          <w:szCs w:val="21"/>
-        </w:rPr>
-        <w:t>This game will create classes that implement a platformer game. The player will be able to navigate through a main screen to play the game, to load a saved game, and to delete saved games. When a player loads a level they will have to move amongst platforms and enemies to reach the end of the level</w:t>
-      </w:r>
-      <w:r>
-        <w:rPr>
-          <w:rFonts w:ascii="Arial" w:eastAsia="Times New Roman" w:hAnsi="Arial" w:cs="Arial"/>
-          <w:bCs/>
-          <w:color w:val="111111"/>
-          <w:sz w:val="21"/>
-          <w:szCs w:val="21"/>
-        </w:rPr>
-        <w:t>; the player is not able to damage enemies he has to avoid them to reach the end</w:t>
-      </w:r>
-      <w:r>
-        <w:rPr>
-          <w:rFonts w:ascii="Arial" w:eastAsia="Times New Roman" w:hAnsi="Arial" w:cs="Arial"/>
-          <w:bCs/>
-          <w:color w:val="111111"/>
-          <w:sz w:val="21"/>
-          <w:szCs w:val="21"/>
-        </w:rPr>
-        <w:t>. There will be a health bar and an insanity bar. As t</w:t>
-      </w:r>
-      <w:r>
-        <w:rPr>
-          <w:rFonts w:ascii="Arial" w:eastAsia="Times New Roman" w:hAnsi="Arial" w:cs="Arial"/>
-          <w:bCs/>
-          <w:color w:val="111111"/>
-          <w:sz w:val="21"/>
-          <w:szCs w:val="21"/>
-        </w:rPr>
-        <w:t>ime goes on inside the game, the insanity bar will increase. This will lead to the game getting harder, by generation of more enemies, and changing the input, to give a “drunk” feeling to the gameplay. The player will have to grab keys to reach the end of each level.</w:t>
-      </w:r>
-    </w:p>
-    <w:p>
-      <w:pPr>
-        <w:pStyle w:val="Heading3"/>
-        <w:rPr>
-          <w:rFonts w:ascii="Arial" w:eastAsia="Times New Roman" w:hAnsi="Arial" w:cs="Arial"/>
-          <w:b/>
-          <w:bCs/>
-          <w:color w:val="111111"/>
-          <w:sz w:val="21"/>
-          <w:szCs w:val="21"/>
-        </w:rPr>
-      </w:pPr>
-      <w:bookmarkStart w:id="11" w:name="_Toc431229521"/>
-      <w:r>
-        <w:rPr>
-          <w:rFonts w:ascii="Arial" w:eastAsia="Times New Roman" w:hAnsi="Arial" w:cs="Arial"/>
-          <w:b/>
-          <w:bCs/>
-          <w:color w:val="111111"/>
-          <w:sz w:val="21"/>
-          <w:szCs w:val="21"/>
-        </w:rPr>
-        <w:lastRenderedPageBreak/>
-        <w:t>2.1.3 Asset specification</w:t>
-      </w:r>
-      <w:bookmarkEnd w:id="11"/>
+          <w:b/>
+          <w:i/>
+          <w:color w:val="111111"/>
+          <w:sz w:val="20"/>
+          <w:szCs w:val="20"/>
+        </w:rPr>
+      </w:pPr>
+      <w:r>
+        <w:rPr>
+          <w:rFonts w:ascii="Arial" w:eastAsia="Times New Roman" w:hAnsi="Arial" w:cs="Arial"/>
+          <w:b/>
+          <w:i/>
+          <w:color w:val="111111"/>
+          <w:sz w:val="20"/>
+          <w:szCs w:val="20"/>
+        </w:rPr>
+        <w:t>2.2.</w:t>
+      </w:r>
+      <w:r>
+        <w:rPr>
+          <w:rFonts w:ascii="Arial" w:eastAsia="Times New Roman" w:hAnsi="Arial" w:cs="Arial"/>
+          <w:b/>
+          <w:i/>
+          <w:color w:val="111111"/>
+          <w:sz w:val="20"/>
+          <w:szCs w:val="20"/>
+        </w:rPr>
+        <w:t>2</w:t>
+      </w:r>
+      <w:r>
+        <w:rPr>
+          <w:rFonts w:ascii="Arial" w:eastAsia="Times New Roman" w:hAnsi="Arial" w:cs="Arial"/>
+          <w:b/>
+          <w:i/>
+          <w:color w:val="111111"/>
+          <w:sz w:val="20"/>
+          <w:szCs w:val="20"/>
+        </w:rPr>
+        <w:t>.2 The Doctor</w:t>
+      </w:r>
+    </w:p>
+    <w:p>
+      <w:pPr>
+        <w:spacing w:before="100" w:beforeAutospacing="1" w:after="100" w:afterAutospacing="1" w:line="240" w:lineRule="auto"/>
+        <w:rPr>
+          <w:rFonts w:ascii="Arial" w:eastAsia="Times New Roman" w:hAnsi="Arial" w:cs="Arial"/>
+          <w:color w:val="111111"/>
+          <w:sz w:val="20"/>
+          <w:szCs w:val="20"/>
+        </w:rPr>
+      </w:pPr>
+      <w:r>
+        <w:rPr>
+          <w:rFonts w:ascii="Arial" w:eastAsia="Times New Roman" w:hAnsi="Arial" w:cs="Arial"/>
+          <w:color w:val="111111"/>
+          <w:sz w:val="20"/>
+          <w:szCs w:val="20"/>
+        </w:rPr>
+        <w:t>The Doctor is the main boss for our game. The Gentleman will have to evade him to complete levels and to win the game. The Doctor will be controlled by an a* pathfinding algorithm. He has been working at the hospital for nearly ten years. The Doctor chases after The Gentleman, because he has accidently killed more patients than he is allowed to. If he does not chase after The Gentleman he will be fired and lose his psychiatric license.</w:t>
+      </w:r>
     </w:p>
     <w:p>
       <w:pPr>
@@ -5107,806 +5946,12 @@
         <w:rPr>
           <w:rFonts w:ascii="Arial" w:eastAsia="Times New Roman" w:hAnsi="Arial" w:cs="Arial"/>
           <w:b/>
-          <w:bCs/>
-          <w:color w:val="111111"/>
-          <w:sz w:val="21"/>
-          <w:szCs w:val="21"/>
-        </w:rPr>
-      </w:pPr>
-      <w:bookmarkStart w:id="12" w:name="_Toc431229522"/>
-      <w:r>
-        <w:rPr>
-          <w:rFonts w:ascii="Arial" w:eastAsia="Times New Roman" w:hAnsi="Arial" w:cs="Arial"/>
-          <w:b/>
-          <w:bCs/>
-          <w:color w:val="111111"/>
-          <w:sz w:val="21"/>
-          <w:szCs w:val="21"/>
-        </w:rPr>
-        <w:t>2.1.3.1 Sprite Specification</w:t>
-      </w:r>
-      <w:bookmarkEnd w:id="12"/>
-    </w:p>
-    <w:p>
-      <w:pPr>
-        <w:spacing w:before="100" w:beforeAutospacing="1" w:after="100" w:afterAutospacing="1" w:line="240" w:lineRule="auto"/>
-        <w:rPr>
-          <w:rFonts w:ascii="Arial" w:eastAsia="Times New Roman" w:hAnsi="Arial" w:cs="Arial"/>
-          <w:bCs/>
-          <w:color w:val="111111"/>
-          <w:sz w:val="21"/>
-          <w:szCs w:val="21"/>
-        </w:rPr>
-      </w:pPr>
-      <w:r>
-        <w:rPr>
-          <w:rFonts w:ascii="Arial" w:eastAsia="Times New Roman" w:hAnsi="Arial" w:cs="Arial"/>
-          <w:bCs/>
-          <w:color w:val="111111"/>
-          <w:sz w:val="21"/>
-          <w:szCs w:val="21"/>
-        </w:rPr>
-        <w:t xml:space="preserve">Our sprites will be 16 by 8 pixel size. </w:t>
-      </w:r>
-      <w:r>
-        <w:rPr>
-          <w:rFonts w:ascii="Arial" w:eastAsia="Times New Roman" w:hAnsi="Arial" w:cs="Arial"/>
-          <w:bCs/>
-          <w:color w:val="111111"/>
-          <w:sz w:val="21"/>
-          <w:szCs w:val="21"/>
-        </w:rPr>
-        <w:t xml:space="preserve">We will be using the .png format. </w:t>
-      </w:r>
-      <w:r>
-        <w:rPr>
-          <w:rFonts w:ascii="Arial" w:eastAsia="Times New Roman" w:hAnsi="Arial" w:cs="Arial"/>
-          <w:bCs/>
-          <w:color w:val="111111"/>
-          <w:sz w:val="21"/>
-          <w:szCs w:val="21"/>
-        </w:rPr>
-        <w:t>We intend to fit more on the screen so that each level can be more com</w:t>
-      </w:r>
-      <w:r>
-        <w:rPr>
-          <w:rFonts w:ascii="Arial" w:eastAsia="Times New Roman" w:hAnsi="Arial" w:cs="Arial"/>
-          <w:bCs/>
-          <w:color w:val="111111"/>
-          <w:sz w:val="21"/>
-          <w:szCs w:val="21"/>
-        </w:rPr>
-        <w:t>plicated. We expect to have seven</w:t>
-      </w:r>
-      <w:r>
-        <w:rPr>
-          <w:rFonts w:ascii="Arial" w:eastAsia="Times New Roman" w:hAnsi="Arial" w:cs="Arial"/>
-          <w:bCs/>
-          <w:color w:val="111111"/>
-          <w:sz w:val="21"/>
-          <w:szCs w:val="21"/>
-        </w:rPr>
-        <w:t xml:space="preserve"> sprite pictures for the main </w:t>
-      </w:r>
-      <w:r>
-        <w:rPr>
-          <w:rFonts w:ascii="Arial" w:eastAsia="Times New Roman" w:hAnsi="Arial" w:cs="Arial"/>
-          <w:bCs/>
-          <w:color w:val="111111"/>
-          <w:sz w:val="21"/>
-          <w:szCs w:val="21"/>
-        </w:rPr>
-        <w:t>character</w:t>
-      </w:r>
-      <w:r>
-        <w:rPr>
-          <w:rFonts w:ascii="Arial" w:eastAsia="Times New Roman" w:hAnsi="Arial" w:cs="Arial"/>
-          <w:bCs/>
-          <w:color w:val="111111"/>
-          <w:sz w:val="21"/>
-          <w:szCs w:val="21"/>
-        </w:rPr>
-        <w:t xml:space="preserve">. Moving forward with </w:t>
-      </w:r>
-      <w:r>
-        <w:rPr>
-          <w:rFonts w:ascii="Arial" w:eastAsia="Times New Roman" w:hAnsi="Arial" w:cs="Arial"/>
-          <w:bCs/>
-          <w:color w:val="111111"/>
-          <w:sz w:val="21"/>
-          <w:szCs w:val="21"/>
-        </w:rPr>
-        <w:t>two</w:t>
-      </w:r>
-      <w:r>
-        <w:rPr>
-          <w:rFonts w:ascii="Arial" w:eastAsia="Times New Roman" w:hAnsi="Arial" w:cs="Arial"/>
-          <w:bCs/>
-          <w:color w:val="111111"/>
-          <w:sz w:val="21"/>
-          <w:szCs w:val="21"/>
-        </w:rPr>
-        <w:t xml:space="preserve"> </w:t>
-      </w:r>
-      <w:r>
-        <w:rPr>
-          <w:rFonts w:ascii="Arial" w:eastAsia="Times New Roman" w:hAnsi="Arial" w:cs="Arial"/>
-          <w:bCs/>
-          <w:color w:val="111111"/>
-          <w:sz w:val="21"/>
-          <w:szCs w:val="21"/>
-        </w:rPr>
-        <w:t>pictures</w:t>
-      </w:r>
-      <w:r>
-        <w:rPr>
-          <w:rFonts w:ascii="Arial" w:eastAsia="Times New Roman" w:hAnsi="Arial" w:cs="Arial"/>
-          <w:bCs/>
-          <w:color w:val="111111"/>
-          <w:sz w:val="21"/>
-          <w:szCs w:val="21"/>
-        </w:rPr>
-        <w:t xml:space="preserve"> for animation, </w:t>
-      </w:r>
-      <w:r>
-        <w:rPr>
-          <w:rFonts w:ascii="Arial" w:eastAsia="Times New Roman" w:hAnsi="Arial" w:cs="Arial"/>
-          <w:bCs/>
-          <w:color w:val="111111"/>
-          <w:sz w:val="21"/>
-          <w:szCs w:val="21"/>
-        </w:rPr>
-        <w:t>likewise for backwards. There will be a picture for jumping, pushing, and moving up/down ladders. Each of our enemies will only have four sprite pictures, two for going forward animation, and likewise for moving backwards.</w:t>
-      </w:r>
-    </w:p>
-    <w:p>
-      <w:pPr>
-        <w:pStyle w:val="Heading4"/>
-        <w:rPr>
-          <w:rFonts w:ascii="Arial" w:eastAsia="Times New Roman" w:hAnsi="Arial" w:cs="Arial"/>
-          <w:b/>
-          <w:bCs/>
-          <w:color w:val="111111"/>
-          <w:sz w:val="21"/>
-          <w:szCs w:val="21"/>
-        </w:rPr>
-      </w:pPr>
-      <w:bookmarkStart w:id="13" w:name="_Toc431229523"/>
-      <w:r>
-        <w:rPr>
-          <w:rFonts w:ascii="Arial" w:eastAsia="Times New Roman" w:hAnsi="Arial" w:cs="Arial"/>
-          <w:b/>
-          <w:bCs/>
-          <w:color w:val="111111"/>
-          <w:sz w:val="21"/>
-          <w:szCs w:val="21"/>
-        </w:rPr>
-        <w:t>2.1.3.</w:t>
-      </w:r>
-      <w:r>
-        <w:rPr>
-          <w:rFonts w:ascii="Arial" w:eastAsia="Times New Roman" w:hAnsi="Arial" w:cs="Arial"/>
-          <w:b/>
-          <w:bCs/>
-          <w:color w:val="111111"/>
-          <w:sz w:val="21"/>
-          <w:szCs w:val="21"/>
-        </w:rPr>
-        <w:t>2</w:t>
-      </w:r>
-      <w:r>
-        <w:rPr>
-          <w:rFonts w:ascii="Arial" w:eastAsia="Times New Roman" w:hAnsi="Arial" w:cs="Arial"/>
-          <w:b/>
-          <w:bCs/>
-          <w:color w:val="111111"/>
-          <w:sz w:val="21"/>
-          <w:szCs w:val="21"/>
-        </w:rPr>
-        <w:t xml:space="preserve"> </w:t>
-      </w:r>
-      <w:r>
-        <w:rPr>
-          <w:rFonts w:ascii="Arial" w:eastAsia="Times New Roman" w:hAnsi="Arial" w:cs="Arial"/>
-          <w:b/>
-          <w:bCs/>
-          <w:color w:val="111111"/>
-          <w:sz w:val="21"/>
-          <w:szCs w:val="21"/>
-        </w:rPr>
-        <w:t>Music Specification</w:t>
-      </w:r>
-      <w:bookmarkEnd w:id="13"/>
-    </w:p>
-    <w:p>
-      <w:pPr>
-        <w:spacing w:before="100" w:beforeAutospacing="1" w:after="100" w:afterAutospacing="1" w:line="240" w:lineRule="auto"/>
-        <w:rPr>
-          <w:rFonts w:ascii="Arial" w:eastAsia="Times New Roman" w:hAnsi="Arial" w:cs="Arial"/>
-          <w:bCs/>
-          <w:color w:val="111111"/>
-          <w:sz w:val="21"/>
-          <w:szCs w:val="21"/>
-        </w:rPr>
-      </w:pPr>
-      <w:r>
-        <w:rPr>
-          <w:rFonts w:ascii="Arial" w:eastAsia="Times New Roman" w:hAnsi="Arial" w:cs="Arial"/>
-          <w:bCs/>
-          <w:color w:val="111111"/>
-          <w:sz w:val="21"/>
-          <w:szCs w:val="21"/>
-        </w:rPr>
-        <w:t>Our music will be in the wave format. We will have about a five minute song that will be looped throughout the levels. We will have about a one minute song that will loop throughout a final boss battle.</w:t>
-      </w:r>
-    </w:p>
-    <w:p>
-      <w:pPr>
-        <w:pStyle w:val="Heading4"/>
-        <w:rPr>
-          <w:rFonts w:ascii="Arial" w:eastAsia="Times New Roman" w:hAnsi="Arial" w:cs="Arial"/>
-          <w:b/>
-          <w:bCs/>
-          <w:color w:val="111111"/>
-          <w:sz w:val="21"/>
-          <w:szCs w:val="21"/>
-        </w:rPr>
-      </w:pPr>
-      <w:bookmarkStart w:id="14" w:name="_Toc431229524"/>
-      <w:r>
-        <w:rPr>
-          <w:rFonts w:ascii="Arial" w:eastAsia="Times New Roman" w:hAnsi="Arial" w:cs="Arial"/>
-          <w:b/>
-          <w:bCs/>
-          <w:color w:val="111111"/>
-          <w:sz w:val="21"/>
-          <w:szCs w:val="21"/>
-        </w:rPr>
-        <w:t>2.1.3.3 Sound Effects Specification</w:t>
-      </w:r>
-      <w:bookmarkEnd w:id="14"/>
-    </w:p>
-    <w:p>
-      <w:pPr>
-        <w:spacing w:before="100" w:beforeAutospacing="1" w:after="100" w:afterAutospacing="1" w:line="240" w:lineRule="auto"/>
-        <w:rPr>
-          <w:rFonts w:ascii="Arial" w:eastAsia="Times New Roman" w:hAnsi="Arial" w:cs="Arial"/>
-          <w:bCs/>
-          <w:color w:val="111111"/>
-          <w:sz w:val="21"/>
-          <w:szCs w:val="21"/>
-        </w:rPr>
-      </w:pPr>
-      <w:r>
-        <w:rPr>
-          <w:rFonts w:ascii="Arial" w:eastAsia="Times New Roman" w:hAnsi="Arial" w:cs="Arial"/>
-          <w:bCs/>
-          <w:color w:val="111111"/>
-          <w:sz w:val="21"/>
-          <w:szCs w:val="21"/>
-        </w:rPr>
-        <w:t xml:space="preserve">Our sound effects will </w:t>
-      </w:r>
-      <w:r>
-        <w:rPr>
-          <w:rFonts w:ascii="Arial" w:eastAsia="Times New Roman" w:hAnsi="Arial" w:cs="Arial"/>
-          <w:bCs/>
-          <w:color w:val="111111"/>
-          <w:sz w:val="21"/>
-          <w:szCs w:val="21"/>
-        </w:rPr>
-        <w:t>be in the wave format.</w:t>
-      </w:r>
-    </w:p>
-    <w:p>
-      <w:pPr>
-        <w:pStyle w:val="Heading4"/>
-        <w:rPr>
-          <w:rFonts w:ascii="Arial" w:eastAsia="Times New Roman" w:hAnsi="Arial" w:cs="Arial"/>
-          <w:b/>
-          <w:bCs/>
-          <w:color w:val="111111"/>
-          <w:sz w:val="21"/>
-          <w:szCs w:val="21"/>
-        </w:rPr>
-      </w:pPr>
-      <w:bookmarkStart w:id="15" w:name="_Toc431229525"/>
-      <w:r>
-        <w:rPr>
-          <w:rFonts w:ascii="Arial" w:eastAsia="Times New Roman" w:hAnsi="Arial" w:cs="Arial"/>
-          <w:b/>
-          <w:bCs/>
-          <w:color w:val="111111"/>
-          <w:sz w:val="21"/>
-          <w:szCs w:val="21"/>
-        </w:rPr>
-        <w:t>2.1.3.</w:t>
-      </w:r>
-      <w:r>
-        <w:rPr>
-          <w:rFonts w:ascii="Arial" w:eastAsia="Times New Roman" w:hAnsi="Arial" w:cs="Arial"/>
-          <w:b/>
-          <w:bCs/>
-          <w:color w:val="111111"/>
-          <w:sz w:val="21"/>
-          <w:szCs w:val="21"/>
-        </w:rPr>
-        <w:t>4</w:t>
-      </w:r>
-      <w:r>
-        <w:rPr>
-          <w:rFonts w:ascii="Arial" w:eastAsia="Times New Roman" w:hAnsi="Arial" w:cs="Arial"/>
-          <w:b/>
-          <w:bCs/>
-          <w:color w:val="111111"/>
-          <w:sz w:val="21"/>
-          <w:szCs w:val="21"/>
-        </w:rPr>
-        <w:t xml:space="preserve"> Title Screen and Menus</w:t>
-      </w:r>
-      <w:r>
-        <w:rPr>
-          <w:rFonts w:ascii="Arial" w:eastAsia="Times New Roman" w:hAnsi="Arial" w:cs="Arial"/>
-          <w:b/>
-          <w:bCs/>
-          <w:color w:val="111111"/>
-          <w:sz w:val="21"/>
-          <w:szCs w:val="21"/>
-        </w:rPr>
-        <w:t xml:space="preserve"> </w:t>
-      </w:r>
-      <w:r>
-        <w:rPr>
-          <w:rFonts w:ascii="Arial" w:eastAsia="Times New Roman" w:hAnsi="Arial" w:cs="Arial"/>
-          <w:b/>
-          <w:bCs/>
-          <w:color w:val="111111"/>
-          <w:sz w:val="21"/>
-          <w:szCs w:val="21"/>
-        </w:rPr>
-        <w:t>Specification</w:t>
-      </w:r>
-      <w:bookmarkEnd w:id="15"/>
-    </w:p>
-    <w:p>
-      <w:pPr>
-        <w:spacing w:before="100" w:beforeAutospacing="1" w:after="100" w:afterAutospacing="1" w:line="240" w:lineRule="auto"/>
-        <w:rPr>
-          <w:rFonts w:ascii="Arial" w:eastAsia="Times New Roman" w:hAnsi="Arial" w:cs="Arial"/>
-          <w:bCs/>
-          <w:color w:val="111111"/>
-          <w:sz w:val="21"/>
-          <w:szCs w:val="21"/>
-        </w:rPr>
-      </w:pPr>
-      <w:r>
-        <w:rPr>
-          <w:rFonts w:ascii="Arial" w:eastAsia="Times New Roman" w:hAnsi="Arial" w:cs="Arial"/>
-          <w:bCs/>
-          <w:color w:val="111111"/>
-          <w:sz w:val="21"/>
-          <w:szCs w:val="21"/>
-        </w:rPr>
-        <w:t>Our menus and title screens will be .png files that will be loaded in as the player accesses them.</w:t>
-      </w:r>
-    </w:p>
-    <w:p>
-      <w:pPr>
-        <w:pStyle w:val="Heading2"/>
-        <w:rPr>
-          <w:rFonts w:ascii="Arial" w:eastAsia="Times New Roman" w:hAnsi="Arial" w:cs="Arial"/>
-          <w:b/>
-          <w:color w:val="111111"/>
-          <w:sz w:val="20"/>
-          <w:szCs w:val="20"/>
-        </w:rPr>
-      </w:pPr>
-      <w:bookmarkStart w:id="16" w:name="_Toc431229526"/>
-      <w:r>
-        <w:rPr>
-          <w:rFonts w:ascii="Arial" w:eastAsia="Times New Roman" w:hAnsi="Arial" w:cs="Arial"/>
-          <w:b/>
-          <w:color w:val="111111"/>
-          <w:sz w:val="20"/>
-          <w:szCs w:val="20"/>
-        </w:rPr>
-        <w:t>2.2 Game Design</w:t>
-      </w:r>
-      <w:bookmarkEnd w:id="16"/>
-    </w:p>
-    <w:p>
-      <w:pPr>
-        <w:pStyle w:val="Heading3"/>
-        <w:rPr>
-          <w:rFonts w:ascii="Arial" w:hAnsi="Arial" w:cs="Arial"/>
-          <w:b/>
-          <w:sz w:val="21"/>
-          <w:szCs w:val="21"/>
-        </w:rPr>
-      </w:pPr>
-      <w:bookmarkStart w:id="17" w:name="_Toc431229527"/>
-      <w:r>
-        <w:rPr>
-          <w:rFonts w:ascii="Arial" w:hAnsi="Arial" w:cs="Arial"/>
-          <w:b/>
-          <w:color w:val="auto"/>
-          <w:sz w:val="21"/>
-          <w:szCs w:val="21"/>
-        </w:rPr>
-        <w:t>2.2.1 User Interfaces</w:t>
-      </w:r>
-      <w:bookmarkEnd w:id="17"/>
-    </w:p>
-    <w:p>
-      <w:pPr>
-        <w:pStyle w:val="Heading4"/>
-        <w:rPr>
-          <w:rFonts w:ascii="Arial" w:eastAsia="Times New Roman" w:hAnsi="Arial" w:cs="Arial"/>
-          <w:b/>
-          <w:bCs/>
-          <w:color w:val="111111"/>
-          <w:sz w:val="21"/>
-          <w:szCs w:val="21"/>
-        </w:rPr>
-      </w:pPr>
-      <w:bookmarkStart w:id="18" w:name="_Toc431229528"/>
-      <w:r>
-        <w:rPr>
-          <w:rFonts w:ascii="Arial" w:eastAsia="Times New Roman" w:hAnsi="Arial" w:cs="Arial"/>
-          <w:b/>
-          <w:bCs/>
-          <w:color w:val="111111"/>
-          <w:sz w:val="21"/>
-          <w:szCs w:val="21"/>
-        </w:rPr>
-        <w:t>2.</w:t>
-      </w:r>
-      <w:r>
-        <w:rPr>
-          <w:rFonts w:ascii="Arial" w:eastAsia="Times New Roman" w:hAnsi="Arial" w:cs="Arial"/>
-          <w:b/>
-          <w:bCs/>
-          <w:color w:val="111111"/>
-          <w:sz w:val="21"/>
-          <w:szCs w:val="21"/>
-        </w:rPr>
-        <w:t>2</w:t>
-      </w:r>
-      <w:r>
-        <w:rPr>
-          <w:rFonts w:ascii="Arial" w:eastAsia="Times New Roman" w:hAnsi="Arial" w:cs="Arial"/>
-          <w:b/>
-          <w:bCs/>
-          <w:color w:val="111111"/>
-          <w:sz w:val="21"/>
-          <w:szCs w:val="21"/>
-        </w:rPr>
-        <w:t>.</w:t>
-      </w:r>
-      <w:r>
-        <w:rPr>
-          <w:rFonts w:ascii="Arial" w:eastAsia="Times New Roman" w:hAnsi="Arial" w:cs="Arial"/>
-          <w:b/>
-          <w:bCs/>
-          <w:color w:val="111111"/>
-          <w:sz w:val="21"/>
-          <w:szCs w:val="21"/>
-        </w:rPr>
-        <w:t>1.1</w:t>
-      </w:r>
-      <w:r>
-        <w:rPr>
-          <w:rFonts w:ascii="Arial" w:eastAsia="Times New Roman" w:hAnsi="Arial" w:cs="Arial"/>
-          <w:b/>
-          <w:bCs/>
-          <w:color w:val="111111"/>
-          <w:sz w:val="21"/>
-          <w:szCs w:val="21"/>
-        </w:rPr>
-        <w:t xml:space="preserve"> Title Specifications</w:t>
-      </w:r>
-      <w:bookmarkEnd w:id="18"/>
-    </w:p>
-    <w:p>
-      <w:pPr>
-        <w:spacing w:before="100" w:beforeAutospacing="1" w:after="100" w:afterAutospacing="1" w:line="240" w:lineRule="auto"/>
-        <w:rPr>
-          <w:rFonts w:ascii="Arial" w:eastAsia="Times New Roman" w:hAnsi="Arial" w:cs="Arial"/>
-          <w:bCs/>
-          <w:color w:val="111111"/>
-          <w:sz w:val="21"/>
-          <w:szCs w:val="21"/>
-        </w:rPr>
-      </w:pPr>
-      <w:r>
-        <w:rPr>
-          <w:rFonts w:ascii="Arial" w:eastAsia="Times New Roman" w:hAnsi="Arial" w:cs="Arial"/>
-          <w:bCs/>
-          <w:color w:val="111111"/>
-          <w:sz w:val="21"/>
-          <w:szCs w:val="21"/>
-        </w:rPr>
-        <w:t>We will have a title that will be displayed when the game launches. It will have our games name, and our own names on it.</w:t>
-      </w:r>
-    </w:p>
-    <w:p>
-      <w:pPr>
-        <w:pStyle w:val="Heading4"/>
-        <w:rPr>
-          <w:rFonts w:ascii="Arial" w:eastAsia="Times New Roman" w:hAnsi="Arial" w:cs="Arial"/>
-          <w:b/>
-          <w:bCs/>
-          <w:color w:val="111111"/>
-          <w:sz w:val="21"/>
-          <w:szCs w:val="21"/>
-        </w:rPr>
-      </w:pPr>
-      <w:bookmarkStart w:id="19" w:name="_Toc431229529"/>
-      <w:r>
-        <w:rPr>
-          <w:rFonts w:ascii="Arial" w:eastAsia="Times New Roman" w:hAnsi="Arial" w:cs="Arial"/>
-          <w:b/>
-          <w:bCs/>
-          <w:color w:val="111111"/>
-          <w:sz w:val="21"/>
-          <w:szCs w:val="21"/>
-        </w:rPr>
-        <w:t>2.</w:t>
-      </w:r>
-      <w:r>
-        <w:rPr>
-          <w:rFonts w:ascii="Arial" w:eastAsia="Times New Roman" w:hAnsi="Arial" w:cs="Arial"/>
-          <w:b/>
-          <w:bCs/>
-          <w:color w:val="111111"/>
-          <w:sz w:val="21"/>
-          <w:szCs w:val="21"/>
-        </w:rPr>
-        <w:t>2</w:t>
-      </w:r>
-      <w:r>
-        <w:rPr>
-          <w:rFonts w:ascii="Arial" w:eastAsia="Times New Roman" w:hAnsi="Arial" w:cs="Arial"/>
-          <w:b/>
-          <w:bCs/>
-          <w:color w:val="111111"/>
-          <w:sz w:val="21"/>
-          <w:szCs w:val="21"/>
-        </w:rPr>
-        <w:t>.</w:t>
-      </w:r>
-      <w:r>
-        <w:rPr>
-          <w:rFonts w:ascii="Arial" w:eastAsia="Times New Roman" w:hAnsi="Arial" w:cs="Arial"/>
-          <w:b/>
-          <w:bCs/>
-          <w:color w:val="111111"/>
-          <w:sz w:val="21"/>
-          <w:szCs w:val="21"/>
-        </w:rPr>
-        <w:t>1</w:t>
-      </w:r>
-      <w:r>
-        <w:rPr>
-          <w:rFonts w:ascii="Arial" w:eastAsia="Times New Roman" w:hAnsi="Arial" w:cs="Arial"/>
-          <w:b/>
-          <w:bCs/>
-          <w:color w:val="111111"/>
-          <w:sz w:val="21"/>
-          <w:szCs w:val="21"/>
-        </w:rPr>
-        <w:t>.</w:t>
-      </w:r>
-      <w:r>
-        <w:rPr>
-          <w:rFonts w:ascii="Arial" w:eastAsia="Times New Roman" w:hAnsi="Arial" w:cs="Arial"/>
-          <w:b/>
-          <w:bCs/>
-          <w:color w:val="111111"/>
-          <w:sz w:val="21"/>
-          <w:szCs w:val="21"/>
-        </w:rPr>
-        <w:t>2</w:t>
-      </w:r>
-      <w:r>
-        <w:rPr>
-          <w:rFonts w:ascii="Arial" w:eastAsia="Times New Roman" w:hAnsi="Arial" w:cs="Arial"/>
-          <w:b/>
-          <w:bCs/>
-          <w:color w:val="111111"/>
-          <w:sz w:val="21"/>
-          <w:szCs w:val="21"/>
-        </w:rPr>
-        <w:t xml:space="preserve"> Menu Specifications</w:t>
-      </w:r>
-      <w:bookmarkEnd w:id="19"/>
-    </w:p>
-    <w:p>
-      <w:pPr>
-        <w:spacing w:before="100" w:beforeAutospacing="1" w:after="100" w:afterAutospacing="1" w:line="240" w:lineRule="auto"/>
-        <w:rPr>
-          <w:rFonts w:ascii="Arial" w:eastAsia="Times New Roman" w:hAnsi="Arial" w:cs="Arial"/>
-          <w:bCs/>
-          <w:color w:val="111111"/>
-          <w:sz w:val="21"/>
-          <w:szCs w:val="21"/>
-        </w:rPr>
-      </w:pPr>
-      <w:r>
-        <w:rPr>
-          <w:rFonts w:ascii="Arial" w:eastAsia="Times New Roman" w:hAnsi="Arial" w:cs="Arial"/>
-          <w:bCs/>
-          <w:color w:val="111111"/>
-          <w:sz w:val="21"/>
-          <w:szCs w:val="21"/>
-        </w:rPr>
-        <w:t>We wi</w:t>
-      </w:r>
-      <w:r>
-        <w:rPr>
-          <w:rFonts w:ascii="Arial" w:eastAsia="Times New Roman" w:hAnsi="Arial" w:cs="Arial"/>
-          <w:bCs/>
-          <w:color w:val="111111"/>
-          <w:sz w:val="21"/>
-          <w:szCs w:val="21"/>
-        </w:rPr>
-        <w:t>ll have a main menu that will run after the title screen. It will provide links to play a new game, saved games, and an about file. Each will lead to a new menu screen. The new game will create a new game in an available slot, allow the player to give himself a name, and start the first level. The saved game menu will allow the player to start from his last checkpoint. The about file will have our names and give general help, and how to play the game.</w:t>
-      </w:r>
-    </w:p>
-    <w:p>
-      <w:pPr>
-        <w:spacing w:before="100" w:beforeAutospacing="1" w:after="100" w:afterAutospacing="1" w:line="240" w:lineRule="auto"/>
-        <w:rPr>
-          <w:rFonts w:ascii="Arial" w:eastAsia="Times New Roman" w:hAnsi="Arial" w:cs="Arial"/>
-          <w:b/>
-          <w:color w:val="111111"/>
-          <w:sz w:val="20"/>
-          <w:szCs w:val="20"/>
-        </w:rPr>
-      </w:pPr>
-    </w:p>
-    <w:p>
-      <w:pPr>
-        <w:pStyle w:val="Heading3"/>
-        <w:rPr>
-          <w:rFonts w:ascii="Arial" w:eastAsia="Times New Roman" w:hAnsi="Arial" w:cs="Arial"/>
-          <w:b/>
-          <w:color w:val="111111"/>
-          <w:sz w:val="20"/>
-          <w:szCs w:val="20"/>
-        </w:rPr>
-      </w:pPr>
-      <w:bookmarkStart w:id="20" w:name="_Toc431229530"/>
-      <w:r>
-        <w:rPr>
-          <w:rFonts w:ascii="Arial" w:eastAsia="Times New Roman" w:hAnsi="Arial" w:cs="Arial"/>
-          <w:b/>
-          <w:color w:val="111111"/>
-          <w:sz w:val="20"/>
-          <w:szCs w:val="20"/>
-        </w:rPr>
-        <w:t>2.2.</w:t>
-      </w:r>
-      <w:r>
-        <w:rPr>
-          <w:rFonts w:ascii="Arial" w:eastAsia="Times New Roman" w:hAnsi="Arial" w:cs="Arial"/>
-          <w:b/>
-          <w:color w:val="111111"/>
-          <w:sz w:val="20"/>
-          <w:szCs w:val="20"/>
-        </w:rPr>
-        <w:t>2</w:t>
-      </w:r>
-      <w:r>
-        <w:rPr>
-          <w:rFonts w:ascii="Arial" w:eastAsia="Times New Roman" w:hAnsi="Arial" w:cs="Arial"/>
-          <w:b/>
-          <w:color w:val="111111"/>
-          <w:sz w:val="20"/>
-          <w:szCs w:val="20"/>
-        </w:rPr>
-        <w:t xml:space="preserve"> Characters</w:t>
-      </w:r>
-      <w:bookmarkEnd w:id="20"/>
-    </w:p>
-    <w:p>
-      <w:pPr>
-        <w:pStyle w:val="Heading4"/>
-        <w:rPr>
-          <w:rFonts w:ascii="Arial" w:eastAsia="Times New Roman" w:hAnsi="Arial" w:cs="Arial"/>
-          <w:b/>
-          <w:color w:val="111111"/>
-          <w:sz w:val="20"/>
-          <w:szCs w:val="20"/>
-        </w:rPr>
-      </w:pPr>
-      <w:bookmarkStart w:id="21" w:name="_Toc431229531"/>
-      <w:r>
-        <w:rPr>
-          <w:rFonts w:ascii="Arial" w:eastAsia="Times New Roman" w:hAnsi="Arial" w:cs="Arial"/>
-          <w:b/>
-          <w:color w:val="111111"/>
-          <w:sz w:val="20"/>
-          <w:szCs w:val="20"/>
-        </w:rPr>
-        <w:t>2.2.</w:t>
-      </w:r>
-      <w:r>
-        <w:rPr>
-          <w:rFonts w:ascii="Arial" w:eastAsia="Times New Roman" w:hAnsi="Arial" w:cs="Arial"/>
-          <w:b/>
-          <w:color w:val="111111"/>
-          <w:sz w:val="20"/>
-          <w:szCs w:val="20"/>
-        </w:rPr>
-        <w:t>2</w:t>
-      </w:r>
-      <w:r>
-        <w:rPr>
-          <w:rFonts w:ascii="Arial" w:eastAsia="Times New Roman" w:hAnsi="Arial" w:cs="Arial"/>
-          <w:b/>
-          <w:color w:val="111111"/>
-          <w:sz w:val="20"/>
-          <w:szCs w:val="20"/>
-        </w:rPr>
-        <w:t>.1 The Gentleman</w:t>
-      </w:r>
-      <w:bookmarkEnd w:id="21"/>
-    </w:p>
-    <w:p>
-      <w:pPr>
-        <w:spacing w:before="100" w:beforeAutospacing="1" w:after="100" w:afterAutospacing="1" w:line="240" w:lineRule="auto"/>
-        <w:rPr>
-          <w:rFonts w:ascii="Arial" w:eastAsia="Times New Roman" w:hAnsi="Arial" w:cs="Arial"/>
-          <w:b/>
-          <w:color w:val="111111"/>
-          <w:sz w:val="20"/>
-          <w:szCs w:val="20"/>
-        </w:rPr>
-      </w:pPr>
-      <w:r>
-        <w:rPr>
-          <w:rFonts w:ascii="Arial" w:eastAsia="Times New Roman" w:hAnsi="Arial" w:cs="Arial"/>
-          <w:b/>
-          <w:color w:val="111111"/>
-          <w:sz w:val="20"/>
-          <w:szCs w:val="20"/>
-        </w:rPr>
-        <w:t>2.2.</w:t>
-      </w:r>
-      <w:r>
-        <w:rPr>
-          <w:rFonts w:ascii="Arial" w:eastAsia="Times New Roman" w:hAnsi="Arial" w:cs="Arial"/>
-          <w:b/>
-          <w:color w:val="111111"/>
-          <w:sz w:val="20"/>
-          <w:szCs w:val="20"/>
-        </w:rPr>
-        <w:t>2</w:t>
-      </w:r>
-      <w:r>
-        <w:rPr>
-          <w:rFonts w:ascii="Arial" w:eastAsia="Times New Roman" w:hAnsi="Arial" w:cs="Arial"/>
-          <w:b/>
-          <w:color w:val="111111"/>
-          <w:sz w:val="20"/>
-          <w:szCs w:val="20"/>
-        </w:rPr>
-        <w:t>.2 The Doctor</w:t>
-      </w:r>
-    </w:p>
-    <w:p>
-      <w:pPr>
-        <w:pStyle w:val="Heading4"/>
-        <w:rPr>
-          <w:rFonts w:ascii="Arial" w:eastAsia="Times New Roman" w:hAnsi="Arial" w:cs="Arial"/>
-          <w:b/>
-          <w:color w:val="111111"/>
-          <w:sz w:val="20"/>
-          <w:szCs w:val="20"/>
-        </w:rPr>
-      </w:pPr>
-      <w:bookmarkStart w:id="22" w:name="_Toc431229532"/>
+          <w:color w:val="111111"/>
+          <w:sz w:val="20"/>
+          <w:szCs w:val="20"/>
+        </w:rPr>
+      </w:pPr>
+      <w:bookmarkStart w:id="21" w:name="_Toc431229532"/>
       <w:r>
         <w:rPr>
           <w:rFonts w:ascii="Arial" w:eastAsia="Times New Roman" w:hAnsi="Arial" w:cs="Arial"/>
@@ -5938,9 +5983,93 @@
         </w:rPr>
         <w:t>.3 Nurses</w:t>
       </w:r>
+      <w:bookmarkEnd w:id="21"/>
+    </w:p>
+    <w:p>
+      <w:pPr>
+        <w:rPr>
+          <w:rFonts w:ascii="Arial" w:hAnsi="Arial" w:cs="Arial"/>
+          <w:sz w:val="20"/>
+          <w:szCs w:val="20"/>
+        </w:rPr>
+      </w:pPr>
+      <w:r>
+        <w:rPr>
+          <w:rFonts w:ascii="Arial" w:hAnsi="Arial" w:cs="Arial"/>
+          <w:sz w:val="20"/>
+          <w:szCs w:val="20"/>
+        </w:rPr>
+        <w:t xml:space="preserve">The Nurses are minions of The Doctor. They have all worked for him for the past 10 years. They will spread out into the city to find The Gentleman. They will be controlled by </w:t>
+      </w:r>
+      <w:proofErr w:type="gramStart"/>
+      <w:r>
+        <w:rPr>
+          <w:rFonts w:ascii="Arial" w:hAnsi="Arial" w:cs="Arial"/>
+          <w:sz w:val="20"/>
+          <w:szCs w:val="20"/>
+        </w:rPr>
+        <w:t>a</w:t>
+      </w:r>
+      <w:proofErr w:type="gramEnd"/>
+      <w:r>
+        <w:rPr>
+          <w:rFonts w:ascii="Arial" w:hAnsi="Arial" w:cs="Arial"/>
+          <w:sz w:val="20"/>
+          <w:szCs w:val="20"/>
+        </w:rPr>
+        <w:t xml:space="preserve"> AI that will only move then a few pixels at a time, only ensuring that they will not fall off a cliff.</w:t>
+      </w:r>
+    </w:p>
+    <w:p>
+      <w:pPr>
+        <w:pStyle w:val="Heading4"/>
+        <w:rPr>
+          <w:rFonts w:ascii="Arial" w:eastAsia="Times New Roman" w:hAnsi="Arial" w:cs="Arial"/>
+          <w:i w:val="0"/>
+          <w:color w:val="111111"/>
+          <w:sz w:val="20"/>
+          <w:szCs w:val="20"/>
+        </w:rPr>
+      </w:pPr>
+      <w:bookmarkStart w:id="22" w:name="_Toc431229533"/>
+      <w:r>
+        <w:rPr>
+          <w:rFonts w:ascii="Arial" w:eastAsia="Times New Roman" w:hAnsi="Arial" w:cs="Arial"/>
+          <w:b/>
+          <w:color w:val="111111"/>
+          <w:sz w:val="20"/>
+          <w:szCs w:val="20"/>
+        </w:rPr>
+        <w:t>2.2.</w:t>
+      </w:r>
+      <w:r>
+        <w:rPr>
+          <w:rFonts w:ascii="Arial" w:eastAsia="Times New Roman" w:hAnsi="Arial" w:cs="Arial"/>
+          <w:b/>
+          <w:color w:val="111111"/>
+          <w:sz w:val="20"/>
+          <w:szCs w:val="20"/>
+        </w:rPr>
+        <w:t>2</w:t>
+      </w:r>
+      <w:r>
+        <w:rPr>
+          <w:rFonts w:ascii="Arial" w:eastAsia="Times New Roman" w:hAnsi="Arial" w:cs="Arial"/>
+          <w:b/>
+          <w:color w:val="111111"/>
+          <w:sz w:val="20"/>
+          <w:szCs w:val="20"/>
+        </w:rPr>
+        <w:t>.4 Security</w:t>
+      </w:r>
       <w:bookmarkEnd w:id="22"/>
     </w:p>
     <w:p>
+      <w:r>
+        <w:t>S</w:t>
+      </w:r>
+    </w:p>
+    <w:p>
       <w:pPr>
         <w:pStyle w:val="Heading4"/>
         <w:rPr>
@@ -5951,7 +6080,7 @@
           <w:szCs w:val="20"/>
         </w:rPr>
       </w:pPr>
-      <w:bookmarkStart w:id="23" w:name="_Toc431229533"/>
+      <w:bookmarkStart w:id="23" w:name="_Toc431229534"/>
       <w:r>
         <w:rPr>
           <w:rFonts w:ascii="Arial" w:eastAsia="Times New Roman" w:hAnsi="Arial" w:cs="Arial"/>
@@ -5980,7 +6109,7 @@
           <w:sz w:val="20"/>
           <w:szCs w:val="20"/>
         </w:rPr>
-        <w:t>.4 Security</w:t>
+        <w:t>.5 Cops</w:t>
       </w:r>
       <w:bookmarkEnd w:id="23"/>
     </w:p>
@@ -5995,7 +6124,7 @@
           <w:szCs w:val="20"/>
         </w:rPr>
       </w:pPr>
-      <w:bookmarkStart w:id="24" w:name="_Toc431229534"/>
+      <w:bookmarkStart w:id="24" w:name="_Toc431229535"/>
       <w:r>
         <w:rPr>
           <w:rFonts w:ascii="Arial" w:eastAsia="Times New Roman" w:hAnsi="Arial" w:cs="Arial"/>
@@ -6014,17 +6143,17 @@
           <w:sz w:val="20"/>
           <w:szCs w:val="20"/>
         </w:rPr>
-        <w:t>2</w:t>
-      </w:r>
-      <w:r>
-        <w:rPr>
-          <w:rFonts w:ascii="Arial" w:eastAsia="Times New Roman" w:hAnsi="Arial" w:cs="Arial"/>
-          <w:b/>
-          <w:color w:val="111111"/>
-          <w:sz w:val="20"/>
-          <w:szCs w:val="20"/>
-        </w:rPr>
-        <w:t>.5 Cops</w:t>
+        <w:t>2.</w:t>
+      </w:r>
+      <w:r>
+        <w:rPr>
+          <w:rFonts w:ascii="Arial" w:eastAsia="Times New Roman" w:hAnsi="Arial" w:cs="Arial"/>
+          <w:b/>
+          <w:color w:val="111111"/>
+          <w:sz w:val="20"/>
+          <w:szCs w:val="20"/>
+        </w:rPr>
+        <w:t>6 Attack Dogs</w:t>
       </w:r>
       <w:bookmarkEnd w:id="24"/>
     </w:p>
@@ -6039,7 +6168,31 @@
           <w:szCs w:val="20"/>
         </w:rPr>
       </w:pPr>
-      <w:bookmarkStart w:id="25" w:name="_Toc431229535"/>
+      <w:bookmarkStart w:id="25" w:name="_Toc431229536"/>
+      <w:r>
+        <w:rPr>
+          <w:rFonts w:ascii="Arial" w:eastAsia="Times New Roman" w:hAnsi="Arial" w:cs="Arial"/>
+          <w:b/>
+          <w:color w:val="111111"/>
+          <w:sz w:val="20"/>
+          <w:szCs w:val="20"/>
+        </w:rPr>
+        <w:t>2.2.1.7 Rats</w:t>
+      </w:r>
+      <w:bookmarkEnd w:id="25"/>
+    </w:p>
+    <w:p>
+      <w:pPr>
+        <w:pStyle w:val="Heading4"/>
+        <w:rPr>
+          <w:rFonts w:ascii="Arial" w:eastAsia="Times New Roman" w:hAnsi="Arial" w:cs="Arial"/>
+          <w:b/>
+          <w:color w:val="111111"/>
+          <w:sz w:val="20"/>
+          <w:szCs w:val="20"/>
+        </w:rPr>
+      </w:pPr>
+      <w:bookmarkStart w:id="26" w:name="_Toc431229537"/>
       <w:r>
         <w:rPr>
           <w:rFonts w:ascii="Arial" w:eastAsia="Times New Roman" w:hAnsi="Arial" w:cs="Arial"/>
@@ -6058,6 +6211,113 @@
           <w:sz w:val="20"/>
           <w:szCs w:val="20"/>
         </w:rPr>
+        <w:t>3</w:t>
+      </w:r>
+      <w:r>
+        <w:rPr>
+          <w:rFonts w:ascii="Arial" w:eastAsia="Times New Roman" w:hAnsi="Arial" w:cs="Arial"/>
+          <w:b/>
+          <w:color w:val="111111"/>
+          <w:sz w:val="20"/>
+          <w:szCs w:val="20"/>
+        </w:rPr>
+        <w:t xml:space="preserve"> Sound</w:t>
+      </w:r>
+      <w:bookmarkEnd w:id="26"/>
+    </w:p>
+    <w:p>
+      <w:pPr>
+        <w:spacing w:before="100" w:beforeAutospacing="1" w:after="100" w:afterAutospacing="1" w:line="240" w:lineRule="auto"/>
+        <w:rPr>
+          <w:rFonts w:ascii="Arial" w:eastAsia="Times New Roman" w:hAnsi="Arial" w:cs="Arial"/>
+          <w:color w:val="111111"/>
+          <w:sz w:val="20"/>
+          <w:szCs w:val="20"/>
+        </w:rPr>
+      </w:pPr>
+      <w:r>
+        <w:rPr>
+          <w:rFonts w:ascii="Arial" w:eastAsia="Times New Roman" w:hAnsi="Arial" w:cs="Arial"/>
+          <w:color w:val="111111"/>
+          <w:sz w:val="20"/>
+          <w:szCs w:val="20"/>
+        </w:rPr>
+        <w:t>We will be creating o</w:t>
+      </w:r>
+      <w:r>
+        <w:rPr>
+          <w:rFonts w:ascii="Arial" w:eastAsia="Times New Roman" w:hAnsi="Arial" w:cs="Arial"/>
+          <w:color w:val="111111"/>
+          <w:sz w:val="20"/>
+          <w:szCs w:val="20"/>
+        </w:rPr>
+        <w:t>ur own sound effects. For instance we will create a hurting noise for when the main character loses health. Our dogs will also shout bark, bark. This will aid the player in seeing that the events of the game are not occurring in real life, but that they are occurring inside of the Gentleman’s mind. Doing this will allow us to add a personal touch to our game, it will also help to lighten the mood of the rest of the game.</w:t>
+      </w:r>
+    </w:p>
+    <w:p>
+      <w:pPr>
+        <w:pStyle w:val="Heading3"/>
+        <w:rPr>
+          <w:rFonts w:ascii="Arial" w:eastAsia="Times New Roman" w:hAnsi="Arial" w:cs="Arial"/>
+          <w:b/>
+          <w:color w:val="111111"/>
+          <w:sz w:val="20"/>
+          <w:szCs w:val="20"/>
+        </w:rPr>
+      </w:pPr>
+      <w:bookmarkStart w:id="27" w:name="_Toc431229538"/>
+      <w:r>
+        <w:rPr>
+          <w:rFonts w:ascii="Arial" w:eastAsia="Times New Roman" w:hAnsi="Arial" w:cs="Arial"/>
+          <w:b/>
+          <w:color w:val="111111"/>
+          <w:sz w:val="20"/>
+          <w:szCs w:val="20"/>
+        </w:rPr>
+        <w:t>2.2.</w:t>
+      </w:r>
+      <w:r>
+        <w:rPr>
+          <w:rFonts w:ascii="Arial" w:eastAsia="Times New Roman" w:hAnsi="Arial" w:cs="Arial"/>
+          <w:b/>
+          <w:color w:val="111111"/>
+          <w:sz w:val="20"/>
+          <w:szCs w:val="20"/>
+        </w:rPr>
+        <w:t xml:space="preserve">4 </w:t>
+      </w:r>
+      <w:r>
+        <w:rPr>
+          <w:rFonts w:ascii="Arial" w:eastAsia="Times New Roman" w:hAnsi="Arial" w:cs="Arial"/>
+          <w:b/>
+          <w:color w:val="111111"/>
+          <w:sz w:val="20"/>
+          <w:szCs w:val="20"/>
+        </w:rPr>
+        <w:t>Story</w:t>
+      </w:r>
+      <w:bookmarkEnd w:id="27"/>
+    </w:p>
+    <w:p>
+      <w:pPr>
+        <w:pStyle w:val="Heading2"/>
+        <w:rPr>
+          <w:rFonts w:ascii="Arial" w:eastAsia="Times New Roman" w:hAnsi="Arial" w:cs="Arial"/>
+          <w:b/>
+          <w:color w:val="111111"/>
+          <w:sz w:val="20"/>
+          <w:szCs w:val="20"/>
+        </w:rPr>
+      </w:pPr>
+      <w:bookmarkStart w:id="28" w:name="_Toc431229539"/>
+      <w:r>
+        <w:rPr>
+          <w:rFonts w:ascii="Arial" w:eastAsia="Times New Roman" w:hAnsi="Arial" w:cs="Arial"/>
+          <w:b/>
+          <w:color w:val="111111"/>
+          <w:sz w:val="20"/>
+          <w:szCs w:val="20"/>
+        </w:rPr>
         <w:t>2.</w:t>
       </w:r>
       <w:r>
@@ -6068,64 +6328,6 @@
           <w:sz w:val="20"/>
           <w:szCs w:val="20"/>
         </w:rPr>
-        <w:t>6 Attack Dogs</w:t>
-      </w:r>
-      <w:bookmarkEnd w:id="25"/>
-    </w:p>
-    <w:p>
-      <w:pPr>
-        <w:pStyle w:val="Heading4"/>
-        <w:rPr>
-          <w:rFonts w:ascii="Arial" w:eastAsia="Times New Roman" w:hAnsi="Arial" w:cs="Arial"/>
-          <w:b/>
-          <w:color w:val="111111"/>
-          <w:sz w:val="20"/>
-          <w:szCs w:val="20"/>
-        </w:rPr>
-      </w:pPr>
-      <w:bookmarkStart w:id="26" w:name="_Toc431229536"/>
-      <w:r>
-        <w:rPr>
-          <w:rFonts w:ascii="Arial" w:eastAsia="Times New Roman" w:hAnsi="Arial" w:cs="Arial"/>
-          <w:b/>
-          <w:color w:val="111111"/>
-          <w:sz w:val="20"/>
-          <w:szCs w:val="20"/>
-        </w:rPr>
-        <w:t>2.2.1.7 Rats</w:t>
-      </w:r>
-      <w:bookmarkEnd w:id="26"/>
-    </w:p>
-    <w:p>
-      <w:pPr>
-        <w:pStyle w:val="Heading4"/>
-        <w:rPr>
-          <w:rFonts w:ascii="Arial" w:eastAsia="Times New Roman" w:hAnsi="Arial" w:cs="Arial"/>
-          <w:b/>
-          <w:color w:val="111111"/>
-          <w:sz w:val="20"/>
-          <w:szCs w:val="20"/>
-        </w:rPr>
-      </w:pPr>
-      <w:bookmarkStart w:id="27" w:name="_Toc431229537"/>
-      <w:r>
-        <w:rPr>
-          <w:rFonts w:ascii="Arial" w:eastAsia="Times New Roman" w:hAnsi="Arial" w:cs="Arial"/>
-          <w:b/>
-          <w:color w:val="111111"/>
-          <w:sz w:val="20"/>
-          <w:szCs w:val="20"/>
-        </w:rPr>
-        <w:t>2.2.</w:t>
-      </w:r>
-      <w:r>
-        <w:rPr>
-          <w:rFonts w:ascii="Arial" w:eastAsia="Times New Roman" w:hAnsi="Arial" w:cs="Arial"/>
-          <w:b/>
-          <w:color w:val="111111"/>
-          <w:sz w:val="20"/>
-          <w:szCs w:val="20"/>
-        </w:rPr>
         <w:t>3</w:t>
       </w:r>
       <w:r>
@@ -6136,139 +6338,69 @@
           <w:sz w:val="20"/>
           <w:szCs w:val="20"/>
         </w:rPr>
-        <w:t xml:space="preserve"> </w:t>
-      </w:r>
-      <w:r>
-        <w:rPr>
-          <w:rFonts w:ascii="Arial" w:eastAsia="Times New Roman" w:hAnsi="Arial" w:cs="Arial"/>
-          <w:b/>
-          <w:color w:val="111111"/>
-          <w:sz w:val="20"/>
-          <w:szCs w:val="20"/>
-        </w:rPr>
-        <w:t>Sound</w:t>
-      </w:r>
-      <w:bookmarkEnd w:id="27"/>
+        <w:t xml:space="preserve"> Division of Work</w:t>
+      </w:r>
+      <w:bookmarkEnd w:id="28"/>
     </w:p>
     <w:p>
       <w:pPr>
         <w:spacing w:before="100" w:beforeAutospacing="1" w:after="100" w:afterAutospacing="1" w:line="240" w:lineRule="auto"/>
         <w:rPr>
           <w:rFonts w:ascii="Arial" w:eastAsia="Times New Roman" w:hAnsi="Arial" w:cs="Arial"/>
-          <w:b/>
-          <w:color w:val="111111"/>
-          <w:sz w:val="20"/>
-          <w:szCs w:val="20"/>
-        </w:rPr>
-      </w:pPr>
-      <w:r>
-        <w:rPr>
-          <w:rFonts w:ascii="Arial" w:eastAsia="Times New Roman" w:hAnsi="Arial" w:cs="Arial"/>
-          <w:b/>
-          <w:color w:val="111111"/>
-          <w:sz w:val="20"/>
-          <w:szCs w:val="20"/>
-        </w:rPr>
-        <w:t>Hurting sound shooting sound barking</w:t>
-      </w:r>
-      <w:r>
-        <w:rPr>
-          <w:rFonts w:ascii="Arial" w:eastAsia="Times New Roman" w:hAnsi="Arial" w:cs="Arial"/>
-          <w:b/>
-          <w:color w:val="111111"/>
-          <w:sz w:val="20"/>
-          <w:szCs w:val="20"/>
-        </w:rPr>
-        <w:t xml:space="preserve"> sounds will be made by us</w:t>
-      </w:r>
-    </w:p>
-    <w:p>
-      <w:pPr>
-        <w:pStyle w:val="Heading3"/>
-        <w:rPr>
-          <w:rFonts w:ascii="Arial" w:eastAsia="Times New Roman" w:hAnsi="Arial" w:cs="Arial"/>
-          <w:b/>
-          <w:color w:val="111111"/>
-          <w:sz w:val="20"/>
-          <w:szCs w:val="20"/>
-        </w:rPr>
-      </w:pPr>
-      <w:bookmarkStart w:id="28" w:name="_Toc431229538"/>
-      <w:r>
-        <w:rPr>
-          <w:rFonts w:ascii="Arial" w:eastAsia="Times New Roman" w:hAnsi="Arial" w:cs="Arial"/>
-          <w:b/>
-          <w:color w:val="111111"/>
-          <w:sz w:val="20"/>
-          <w:szCs w:val="20"/>
-        </w:rPr>
-        <w:t>2.2.</w:t>
-      </w:r>
-      <w:r>
-        <w:rPr>
-          <w:rFonts w:ascii="Arial" w:eastAsia="Times New Roman" w:hAnsi="Arial" w:cs="Arial"/>
-          <w:b/>
-          <w:color w:val="111111"/>
-          <w:sz w:val="20"/>
-          <w:szCs w:val="20"/>
-        </w:rPr>
-        <w:t xml:space="preserve">4 </w:t>
-      </w:r>
-      <w:r>
-        <w:rPr>
-          <w:rFonts w:ascii="Arial" w:eastAsia="Times New Roman" w:hAnsi="Arial" w:cs="Arial"/>
-          <w:b/>
-          <w:color w:val="111111"/>
-          <w:sz w:val="20"/>
-          <w:szCs w:val="20"/>
-        </w:rPr>
-        <w:t>Story</w:t>
-      </w:r>
-      <w:bookmarkEnd w:id="28"/>
-    </w:p>
-    <w:p>
-      <w:pPr>
-        <w:pStyle w:val="Heading2"/>
-        <w:rPr>
-          <w:rFonts w:ascii="Arial" w:eastAsia="Times New Roman" w:hAnsi="Arial" w:cs="Arial"/>
-          <w:b/>
-          <w:color w:val="111111"/>
-          <w:sz w:val="20"/>
-          <w:szCs w:val="20"/>
-        </w:rPr>
-      </w:pPr>
-      <w:bookmarkStart w:id="29" w:name="_Toc431229539"/>
-      <w:r>
-        <w:rPr>
-          <w:rFonts w:ascii="Arial" w:eastAsia="Times New Roman" w:hAnsi="Arial" w:cs="Arial"/>
-          <w:b/>
-          <w:color w:val="111111"/>
-          <w:sz w:val="20"/>
-          <w:szCs w:val="20"/>
-        </w:rPr>
-        <w:t>2.</w:t>
-      </w:r>
-      <w:r>
-        <w:rPr>
-          <w:rFonts w:ascii="Arial" w:eastAsia="Times New Roman" w:hAnsi="Arial" w:cs="Arial"/>
-          <w:b/>
-          <w:color w:val="111111"/>
-          <w:sz w:val="20"/>
-          <w:szCs w:val="20"/>
-        </w:rPr>
-        <w:t>3</w:t>
-      </w:r>
-      <w:r>
-        <w:rPr>
-          <w:rFonts w:ascii="Arial" w:eastAsia="Times New Roman" w:hAnsi="Arial" w:cs="Arial"/>
-          <w:b/>
-          <w:color w:val="111111"/>
-          <w:sz w:val="20"/>
-          <w:szCs w:val="20"/>
-        </w:rPr>
-        <w:t xml:space="preserve"> Division of Work</w:t>
-      </w:r>
+          <w:color w:val="111111"/>
+          <w:sz w:val="20"/>
+          <w:szCs w:val="20"/>
+        </w:rPr>
+      </w:pPr>
+      <w:r>
+        <w:rPr>
+          <w:rFonts w:ascii="Arial" w:eastAsia="Times New Roman" w:hAnsi="Arial" w:cs="Arial"/>
+          <w:color w:val="111111"/>
+          <w:sz w:val="20"/>
+          <w:szCs w:val="20"/>
+        </w:rPr>
+        <w:t xml:space="preserve">Nolan Kramer is our lead programmer, he will coordinate the implementation of our game. Andrew Riehl, will lead the work on sound, and write all documentation. </w:t>
+      </w:r>
+      <w:r>
+        <w:rPr>
+          <w:rFonts w:ascii="Arial" w:eastAsia="Times New Roman" w:hAnsi="Arial" w:cs="Arial"/>
+          <w:color w:val="111111"/>
+          <w:sz w:val="20"/>
+          <w:szCs w:val="20"/>
+        </w:rPr>
+        <w:t>Luc</w:t>
+      </w:r>
+      <w:bookmarkStart w:id="29" w:name="_GoBack"/>
       <w:bookmarkEnd w:id="29"/>
+      <w:r>
+        <w:rPr>
+          <w:rFonts w:ascii="Arial" w:eastAsia="Times New Roman" w:hAnsi="Arial" w:cs="Arial"/>
+          <w:color w:val="111111"/>
+          <w:sz w:val="20"/>
+          <w:szCs w:val="20"/>
+        </w:rPr>
+        <w:t xml:space="preserve">as </w:t>
+      </w:r>
+      <w:proofErr w:type="spellStart"/>
+      <w:r>
+        <w:rPr>
+          <w:rFonts w:ascii="Arial" w:eastAsia="Times New Roman" w:hAnsi="Arial" w:cs="Arial"/>
+          <w:color w:val="111111"/>
+          <w:sz w:val="20"/>
+          <w:szCs w:val="20"/>
+        </w:rPr>
+        <w:t>Skinkler</w:t>
+      </w:r>
+      <w:proofErr w:type="spellEnd"/>
+      <w:r>
+        <w:rPr>
+          <w:rFonts w:ascii="Arial" w:eastAsia="Times New Roman" w:hAnsi="Arial" w:cs="Arial"/>
+          <w:color w:val="111111"/>
+          <w:sz w:val="20"/>
+          <w:szCs w:val="20"/>
+        </w:rPr>
+        <w:t xml:space="preserve"> will handle our artwork, and our story line. All members of the team will take part in programming, testing, and provide input on all aspects of our game.</w:t>
+      </w:r>
     </w:p>
     <w:p>
       <w:pPr>
@@ -6280,50 +6412,21 @@
           <w:szCs w:val="20"/>
         </w:rPr>
       </w:pPr>
-      <w:r>
-        <w:rPr>
-          <w:rFonts w:ascii="Arial" w:eastAsia="Times New Roman" w:hAnsi="Arial" w:cs="Arial"/>
-          <w:color w:val="111111"/>
-          <w:sz w:val="20"/>
-          <w:szCs w:val="20"/>
-        </w:rPr>
-        <w:t xml:space="preserve">Nolan Kramer is our lead programmer, he will coordinate the implementation of our game. Andrew Riehl, will lead the work on sound, and write all documentation. </w:t>
-      </w:r>
-      <w:r>
-        <w:rPr>
-          <w:rFonts w:ascii="Arial" w:eastAsia="Times New Roman" w:hAnsi="Arial" w:cs="Arial"/>
-          <w:color w:val="111111"/>
-          <w:sz w:val="20"/>
-          <w:szCs w:val="20"/>
-        </w:rPr>
-        <w:t>Lusas Skinkler will handle our artwork, and our story line. All members of the team will take part in programming, testing, and provide input on all aspects of our game.</w:t>
-      </w:r>
-    </w:p>
-    <w:p>
-      <w:pPr>
-        <w:spacing w:before="100" w:beforeAutospacing="1" w:after="100" w:afterAutospacing="1" w:line="240" w:lineRule="auto"/>
-        <w:rPr>
-          <w:rFonts w:ascii="Arial" w:eastAsia="Times New Roman" w:hAnsi="Arial" w:cs="Arial"/>
-          <w:color w:val="111111"/>
-          <w:sz w:val="20"/>
-          <w:szCs w:val="20"/>
-        </w:rPr>
-      </w:pPr>
     </w:p>
     <w:p>
       <w:pPr>
         <w:spacing w:after="0" w:line="240" w:lineRule="auto"/>
         <w:rPr>
           <w:rFonts w:ascii="Times New Roman" w:eastAsia="Times New Roman" w:hAnsi="Times New Roman" w:cs="Times New Roman"/>
-          <w:sz w:val="24"/>
-          <w:szCs w:val="24"/>
+          <w:sz w:val="20"/>
+          <w:szCs w:val="20"/>
         </w:rPr>
       </w:pPr>
       <w:r>
         <w:rPr>
           <w:rFonts w:ascii="Times New Roman" w:eastAsia="Times New Roman" w:hAnsi="Times New Roman" w:cs="Times New Roman"/>
-          <w:sz w:val="24"/>
-          <w:szCs w:val="24"/>
+          <w:sz w:val="20"/>
+          <w:szCs w:val="20"/>
         </w:rPr>
         <w:pict>
           <v:rect id="_x0000_i1028" style="width:0;height:1.5pt" o:hralign="center" o:hrstd="t" o:hrnoshade="t" o:hr="t" fillcolor="#111" stroked="f"/>
@@ -6338,8 +6441,8 @@
           <w:b/>
           <w:bCs/>
           <w:color w:val="111111"/>
-          <w:sz w:val="21"/>
-          <w:szCs w:val="21"/>
+          <w:sz w:val="20"/>
+          <w:szCs w:val="20"/>
         </w:rPr>
       </w:pPr>
       <w:bookmarkStart w:id="30" w:name="_Toc431229540"/>
@@ -6349,8 +6452,8 @@
           <w:b/>
           <w:bCs/>
           <w:color w:val="111111"/>
-          <w:sz w:val="21"/>
-          <w:szCs w:val="21"/>
+          <w:sz w:val="20"/>
+          <w:szCs w:val="20"/>
         </w:rPr>
         <w:t>3. System Requirements</w:t>
       </w:r>
@@ -6364,8 +6467,8 @@
           <w:b/>
           <w:bCs/>
           <w:color w:val="111111"/>
-          <w:sz w:val="21"/>
-          <w:szCs w:val="21"/>
+          <w:sz w:val="20"/>
+          <w:szCs w:val="20"/>
         </w:rPr>
       </w:pPr>
       <w:bookmarkStart w:id="31" w:name="_Toc431229541"/>
@@ -6375,8 +6478,8 @@
           <w:b/>
           <w:bCs/>
           <w:color w:val="111111"/>
-          <w:sz w:val="21"/>
-          <w:szCs w:val="21"/>
+          <w:sz w:val="20"/>
+          <w:szCs w:val="20"/>
         </w:rPr>
         <w:t>3.1 Hardware Requirements</w:t>
       </w:r>
@@ -6389,17 +6492,17 @@
           <w:rFonts w:ascii="Arial" w:eastAsia="Times New Roman" w:hAnsi="Arial" w:cs="Arial"/>
           <w:bCs/>
           <w:color w:val="111111"/>
-          <w:sz w:val="21"/>
-          <w:szCs w:val="21"/>
-        </w:rPr>
-      </w:pPr>
-      <w:r>
-        <w:rPr>
-          <w:rFonts w:ascii="Arial" w:eastAsia="Times New Roman" w:hAnsi="Arial" w:cs="Arial"/>
-          <w:bCs/>
-          <w:color w:val="111111"/>
-          <w:sz w:val="21"/>
-          <w:szCs w:val="21"/>
+          <w:sz w:val="20"/>
+          <w:szCs w:val="20"/>
+        </w:rPr>
+      </w:pPr>
+      <w:r>
+        <w:rPr>
+          <w:rFonts w:ascii="Arial" w:eastAsia="Times New Roman" w:hAnsi="Arial" w:cs="Arial"/>
+          <w:bCs/>
+          <w:color w:val="111111"/>
+          <w:sz w:val="20"/>
+          <w:szCs w:val="20"/>
         </w:rPr>
         <w:t>This game will be required to run on a classroom PC</w:t>
       </w:r>
@@ -6408,8 +6511,8 @@
           <w:rFonts w:ascii="Arial" w:eastAsia="Times New Roman" w:hAnsi="Arial" w:cs="Arial"/>
           <w:bCs/>
           <w:color w:val="111111"/>
-          <w:sz w:val="21"/>
-          <w:szCs w:val="21"/>
+          <w:sz w:val="20"/>
+          <w:szCs w:val="20"/>
         </w:rPr>
         <w:t>, and our own computers. The game will have to run on 2GB of memory, and a single processor.</w:t>
       </w:r>
@@ -6422,8 +6525,8 @@
           <w:b/>
           <w:bCs/>
           <w:color w:val="111111"/>
-          <w:sz w:val="21"/>
-          <w:szCs w:val="21"/>
+          <w:sz w:val="20"/>
+          <w:szCs w:val="20"/>
         </w:rPr>
       </w:pPr>
       <w:bookmarkStart w:id="32" w:name="_Toc431229542"/>
@@ -6433,8 +6536,8 @@
           <w:b/>
           <w:bCs/>
           <w:color w:val="111111"/>
-          <w:sz w:val="21"/>
-          <w:szCs w:val="21"/>
+          <w:sz w:val="20"/>
+          <w:szCs w:val="20"/>
         </w:rPr>
         <w:t>3.2 Software Requirements</w:t>
       </w:r>
@@ -6447,17 +6550,17 @@
           <w:rFonts w:ascii="Arial" w:eastAsia="Times New Roman" w:hAnsi="Arial" w:cs="Arial"/>
           <w:bCs/>
           <w:color w:val="111111"/>
-          <w:sz w:val="21"/>
-          <w:szCs w:val="21"/>
-        </w:rPr>
-      </w:pPr>
-      <w:r>
-        <w:rPr>
-          <w:rFonts w:ascii="Arial" w:eastAsia="Times New Roman" w:hAnsi="Arial" w:cs="Arial"/>
-          <w:bCs/>
-          <w:color w:val="111111"/>
-          <w:sz w:val="21"/>
-          <w:szCs w:val="21"/>
+          <w:sz w:val="20"/>
+          <w:szCs w:val="20"/>
+        </w:rPr>
+      </w:pPr>
+      <w:r>
+        <w:rPr>
+          <w:rFonts w:ascii="Arial" w:eastAsia="Times New Roman" w:hAnsi="Arial" w:cs="Arial"/>
+          <w:bCs/>
+          <w:color w:val="111111"/>
+          <w:sz w:val="20"/>
+          <w:szCs w:val="20"/>
         </w:rPr>
         <w:t>The game will have to be an executable file that can run on Windows Seven, and above operating systems.</w:t>
       </w:r>
@@ -6467,15 +6570,15 @@
         <w:spacing w:after="0" w:line="240" w:lineRule="auto"/>
         <w:rPr>
           <w:rFonts w:ascii="Times New Roman" w:eastAsia="Times New Roman" w:hAnsi="Times New Roman" w:cs="Times New Roman"/>
-          <w:sz w:val="24"/>
-          <w:szCs w:val="24"/>
+          <w:sz w:val="20"/>
+          <w:szCs w:val="20"/>
         </w:rPr>
       </w:pPr>
       <w:r>
         <w:rPr>
           <w:rFonts w:ascii="Times New Roman" w:eastAsia="Times New Roman" w:hAnsi="Times New Roman" w:cs="Times New Roman"/>
-          <w:sz w:val="24"/>
-          <w:szCs w:val="24"/>
+          <w:sz w:val="20"/>
+          <w:szCs w:val="20"/>
         </w:rPr>
         <w:pict>
           <v:rect id="_x0000_i1029" style="width:0;height:1.5pt" o:hralign="center" o:hrstd="t" o:hrnoshade="t" o:hr="t" fillcolor="#111" stroked="f"/>
@@ -6490,8 +6593,8 @@
           <w:b/>
           <w:bCs/>
           <w:color w:val="111111"/>
-          <w:sz w:val="21"/>
-          <w:szCs w:val="21"/>
+          <w:sz w:val="20"/>
+          <w:szCs w:val="20"/>
         </w:rPr>
       </w:pPr>
       <w:bookmarkStart w:id="33" w:name="_Toc431229543"/>
@@ -6501,8 +6604,8 @@
           <w:b/>
           <w:bCs/>
           <w:color w:val="111111"/>
-          <w:sz w:val="21"/>
-          <w:szCs w:val="21"/>
+          <w:sz w:val="20"/>
+          <w:szCs w:val="20"/>
         </w:rPr>
         <w:t>4. Interfaces</w:t>
       </w:r>
@@ -6516,8 +6619,8 @@
           <w:b/>
           <w:bCs/>
           <w:color w:val="111111"/>
-          <w:sz w:val="21"/>
-          <w:szCs w:val="21"/>
+          <w:sz w:val="20"/>
+          <w:szCs w:val="20"/>
         </w:rPr>
       </w:pPr>
       <w:bookmarkStart w:id="34" w:name="_Toc431229544"/>
@@ -6527,8 +6630,8 @@
           <w:b/>
           <w:bCs/>
           <w:color w:val="111111"/>
-          <w:sz w:val="21"/>
-          <w:szCs w:val="21"/>
+          <w:sz w:val="20"/>
+          <w:szCs w:val="20"/>
         </w:rPr>
         <w:t>4.1 Standalone Program</w:t>
       </w:r>
@@ -6562,8 +6665,8 @@
           <w:b/>
           <w:bCs/>
           <w:color w:val="111111"/>
-          <w:sz w:val="21"/>
-          <w:szCs w:val="21"/>
+          <w:sz w:val="20"/>
+          <w:szCs w:val="20"/>
         </w:rPr>
       </w:pPr>
       <w:bookmarkStart w:id="35" w:name="_Toc431229545"/>
@@ -6573,9 +6676,10 @@
           <w:b/>
           <w:bCs/>
           <w:color w:val="111111"/>
-          <w:sz w:val="21"/>
-          <w:szCs w:val="21"/>
-        </w:rPr>
+          <w:sz w:val="20"/>
+          <w:szCs w:val="20"/>
+        </w:rPr>
+        <w:lastRenderedPageBreak/>
         <w:t>4.2 Keys for Movement</w:t>
       </w:r>
       <w:bookmarkEnd w:id="35"/>
@@ -6605,15 +6709,15 @@
         <w:spacing w:after="0" w:line="240" w:lineRule="auto"/>
         <w:rPr>
           <w:rFonts w:ascii="Times New Roman" w:eastAsia="Times New Roman" w:hAnsi="Times New Roman" w:cs="Times New Roman"/>
-          <w:sz w:val="24"/>
-          <w:szCs w:val="24"/>
+          <w:sz w:val="20"/>
+          <w:szCs w:val="20"/>
         </w:rPr>
       </w:pPr>
       <w:r>
         <w:rPr>
           <w:rFonts w:ascii="Times New Roman" w:eastAsia="Times New Roman" w:hAnsi="Times New Roman" w:cs="Times New Roman"/>
-          <w:sz w:val="24"/>
-          <w:szCs w:val="24"/>
+          <w:sz w:val="20"/>
+          <w:szCs w:val="20"/>
         </w:rPr>
         <w:pict>
           <v:rect id="_x0000_i1030" style="width:0;height:1.5pt" o:hralign="center" o:hrstd="t" o:hrnoshade="t" o:hr="t" fillcolor="#111" stroked="f"/>
@@ -6628,8 +6732,8 @@
           <w:b/>
           <w:bCs/>
           <w:color w:val="111111"/>
-          <w:sz w:val="21"/>
-          <w:szCs w:val="21"/>
+          <w:sz w:val="20"/>
+          <w:szCs w:val="20"/>
         </w:rPr>
       </w:pPr>
       <w:bookmarkStart w:id="36" w:name="_Toc431229546"/>
@@ -6639,10 +6743,9 @@
           <w:b/>
           <w:bCs/>
           <w:color w:val="111111"/>
-          <w:sz w:val="21"/>
-          <w:szCs w:val="21"/>
-        </w:rPr>
-        <w:lastRenderedPageBreak/>
+          <w:sz w:val="20"/>
+          <w:szCs w:val="20"/>
+        </w:rPr>
         <w:t>5. Performance</w:t>
       </w:r>
       <w:bookmarkEnd w:id="36"/>
@@ -6653,16 +6756,16 @@
         <w:rPr>
           <w:rFonts w:ascii="Arial" w:eastAsia="Times New Roman" w:hAnsi="Arial" w:cs="Arial"/>
           <w:iCs/>
-          <w:sz w:val="21"/>
-          <w:szCs w:val="21"/>
+          <w:sz w:val="20"/>
+          <w:szCs w:val="20"/>
         </w:rPr>
       </w:pPr>
       <w:r>
         <w:rPr>
           <w:rFonts w:ascii="Arial" w:eastAsia="Times New Roman" w:hAnsi="Arial" w:cs="Arial"/>
           <w:iCs/>
-          <w:sz w:val="21"/>
-          <w:szCs w:val="21"/>
+          <w:sz w:val="20"/>
+          <w:szCs w:val="20"/>
         </w:rPr>
         <w:t xml:space="preserve">Our game must start within five seconds. All of our assets must load within 10 seconds. </w:t>
       </w:r>
@@ -6672,15 +6775,15 @@
         <w:spacing w:after="0" w:line="240" w:lineRule="auto"/>
         <w:rPr>
           <w:rFonts w:ascii="Times New Roman" w:eastAsia="Times New Roman" w:hAnsi="Times New Roman" w:cs="Times New Roman"/>
-          <w:sz w:val="24"/>
-          <w:szCs w:val="24"/>
+          <w:sz w:val="20"/>
+          <w:szCs w:val="20"/>
         </w:rPr>
       </w:pPr>
       <w:r>
         <w:rPr>
           <w:rFonts w:ascii="Times New Roman" w:eastAsia="Times New Roman" w:hAnsi="Times New Roman" w:cs="Times New Roman"/>
-          <w:sz w:val="24"/>
-          <w:szCs w:val="24"/>
+          <w:sz w:val="20"/>
+          <w:szCs w:val="20"/>
         </w:rPr>
         <w:pict>
           <v:rect id="_x0000_i1031" style="width:0;height:1.5pt" o:hralign="center" o:hrstd="t" o:hrnoshade="t" o:hr="t" fillcolor="#111" stroked="f"/>
@@ -6695,8 +6798,8 @@
           <w:b/>
           <w:bCs/>
           <w:color w:val="111111"/>
-          <w:sz w:val="21"/>
-          <w:szCs w:val="21"/>
+          <w:sz w:val="20"/>
+          <w:szCs w:val="20"/>
         </w:rPr>
       </w:pPr>
       <w:bookmarkStart w:id="37" w:name="_Toc431229547"/>
@@ -6706,8 +6809,8 @@
           <w:b/>
           <w:bCs/>
           <w:color w:val="111111"/>
-          <w:sz w:val="21"/>
-          <w:szCs w:val="21"/>
+          <w:sz w:val="20"/>
+          <w:szCs w:val="20"/>
         </w:rPr>
         <w:t>6. Delivery</w:t>
       </w:r>
@@ -6719,16 +6822,16 @@
         <w:rPr>
           <w:rFonts w:ascii="Arial" w:eastAsia="Times New Roman" w:hAnsi="Arial" w:cs="Arial"/>
           <w:iCs/>
-          <w:sz w:val="21"/>
-          <w:szCs w:val="21"/>
+          <w:sz w:val="20"/>
+          <w:szCs w:val="20"/>
         </w:rPr>
       </w:pPr>
       <w:r>
         <w:rPr>
           <w:rFonts w:ascii="Arial" w:eastAsia="Times New Roman" w:hAnsi="Arial" w:cs="Arial"/>
           <w:iCs/>
-          <w:sz w:val="21"/>
-          <w:szCs w:val="21"/>
+          <w:sz w:val="20"/>
+          <w:szCs w:val="20"/>
         </w:rPr>
         <w:t>Our game will be delivered as an executable file that will be able to run on a classroom computer. It must also be able to run on our own computers.</w:t>
       </w:r>
@@ -6738,15 +6841,15 @@
         <w:spacing w:after="0" w:line="240" w:lineRule="auto"/>
         <w:rPr>
           <w:rFonts w:ascii="Times New Roman" w:eastAsia="Times New Roman" w:hAnsi="Times New Roman" w:cs="Times New Roman"/>
-          <w:sz w:val="24"/>
-          <w:szCs w:val="24"/>
+          <w:sz w:val="20"/>
+          <w:szCs w:val="20"/>
         </w:rPr>
       </w:pPr>
       <w:r>
         <w:rPr>
           <w:rFonts w:ascii="Times New Roman" w:eastAsia="Times New Roman" w:hAnsi="Times New Roman" w:cs="Times New Roman"/>
-          <w:sz w:val="24"/>
-          <w:szCs w:val="24"/>
+          <w:sz w:val="20"/>
+          <w:szCs w:val="20"/>
         </w:rPr>
         <w:pict>
           <v:rect id="_x0000_i1032" style="width:0;height:1.5pt" o:hralign="center" o:hrstd="t" o:hrnoshade="t" o:hr="t" fillcolor="#111" stroked="f"/>
@@ -6761,8 +6864,8 @@
           <w:b/>
           <w:bCs/>
           <w:color w:val="111111"/>
-          <w:sz w:val="21"/>
-          <w:szCs w:val="21"/>
+          <w:sz w:val="20"/>
+          <w:szCs w:val="20"/>
         </w:rPr>
       </w:pPr>
       <w:bookmarkStart w:id="38" w:name="_Toc431229548"/>
@@ -6772,8 +6875,8 @@
           <w:b/>
           <w:bCs/>
           <w:color w:val="111111"/>
-          <w:sz w:val="21"/>
-          <w:szCs w:val="21"/>
+          <w:sz w:val="20"/>
+          <w:szCs w:val="20"/>
         </w:rPr>
         <w:t>7. Schedule</w:t>
       </w:r>
@@ -6802,8 +6905,8 @@
                 <w:rFonts w:ascii="Arial" w:eastAsia="Times New Roman" w:hAnsi="Arial" w:cs="Arial"/>
                 <w:bCs/>
                 <w:color w:val="111111"/>
-                <w:sz w:val="21"/>
-                <w:szCs w:val="21"/>
+                <w:sz w:val="20"/>
+                <w:szCs w:val="20"/>
               </w:rPr>
             </w:pPr>
             <w:r>
@@ -6811,8 +6914,8 @@
                 <w:rFonts w:ascii="Arial" w:eastAsia="Times New Roman" w:hAnsi="Arial" w:cs="Arial"/>
                 <w:bCs/>
                 <w:color w:val="111111"/>
-                <w:sz w:val="21"/>
-                <w:szCs w:val="21"/>
+                <w:sz w:val="20"/>
+                <w:szCs w:val="20"/>
               </w:rPr>
               <w:t>Date</w:t>
             </w:r>
@@ -6829,8 +6932,8 @@
                 <w:rFonts w:ascii="Arial" w:eastAsia="Times New Roman" w:hAnsi="Arial" w:cs="Arial"/>
                 <w:bCs/>
                 <w:color w:val="111111"/>
-                <w:sz w:val="21"/>
-                <w:szCs w:val="21"/>
+                <w:sz w:val="20"/>
+                <w:szCs w:val="20"/>
               </w:rPr>
             </w:pPr>
             <w:r>
@@ -6838,8 +6941,8 @@
                 <w:rFonts w:ascii="Arial" w:eastAsia="Times New Roman" w:hAnsi="Arial" w:cs="Arial"/>
                 <w:bCs/>
                 <w:color w:val="111111"/>
-                <w:sz w:val="21"/>
-                <w:szCs w:val="21"/>
+                <w:sz w:val="20"/>
+                <w:szCs w:val="20"/>
               </w:rPr>
               <w:t>Version</w:t>
             </w:r>
@@ -6856,8 +6959,8 @@
                 <w:rFonts w:ascii="Arial" w:eastAsia="Times New Roman" w:hAnsi="Arial" w:cs="Arial"/>
                 <w:bCs/>
                 <w:color w:val="111111"/>
-                <w:sz w:val="21"/>
-                <w:szCs w:val="21"/>
+                <w:sz w:val="20"/>
+                <w:szCs w:val="20"/>
               </w:rPr>
             </w:pPr>
             <w:r>
@@ -6865,8 +6968,8 @@
                 <w:rFonts w:ascii="Arial" w:eastAsia="Times New Roman" w:hAnsi="Arial" w:cs="Arial"/>
                 <w:bCs/>
                 <w:color w:val="111111"/>
-                <w:sz w:val="21"/>
-                <w:szCs w:val="21"/>
+                <w:sz w:val="20"/>
+                <w:szCs w:val="20"/>
               </w:rPr>
               <w:t>Description</w:t>
             </w:r>
@@ -6885,8 +6988,8 @@
                 <w:rFonts w:ascii="Arial" w:eastAsia="Times New Roman" w:hAnsi="Arial" w:cs="Arial"/>
                 <w:bCs/>
                 <w:color w:val="111111"/>
-                <w:sz w:val="21"/>
-                <w:szCs w:val="21"/>
+                <w:sz w:val="20"/>
+                <w:szCs w:val="20"/>
               </w:rPr>
             </w:pPr>
             <w:r>
@@ -6894,8 +6997,8 @@
                 <w:rFonts w:ascii="Arial" w:eastAsia="Times New Roman" w:hAnsi="Arial" w:cs="Arial"/>
                 <w:bCs/>
                 <w:color w:val="111111"/>
-                <w:sz w:val="21"/>
-                <w:szCs w:val="21"/>
+                <w:sz w:val="20"/>
+                <w:szCs w:val="20"/>
               </w:rPr>
               <w:t>10/5/2015</w:t>
             </w:r>
@@ -6912,8 +7015,8 @@
                 <w:rFonts w:ascii="Arial" w:eastAsia="Times New Roman" w:hAnsi="Arial" w:cs="Arial"/>
                 <w:bCs/>
                 <w:color w:val="111111"/>
-                <w:sz w:val="21"/>
-                <w:szCs w:val="21"/>
+                <w:sz w:val="20"/>
+                <w:szCs w:val="20"/>
               </w:rPr>
             </w:pPr>
             <w:r>
@@ -6921,8 +7024,8 @@
                 <w:rFonts w:ascii="Arial" w:eastAsia="Times New Roman" w:hAnsi="Arial" w:cs="Arial"/>
                 <w:bCs/>
                 <w:color w:val="111111"/>
-                <w:sz w:val="21"/>
-                <w:szCs w:val="21"/>
+                <w:sz w:val="20"/>
+                <w:szCs w:val="20"/>
               </w:rPr>
               <w:t>Milestone 1</w:t>
             </w:r>
@@ -6944,8 +7047,8 @@
                 <w:rFonts w:ascii="Arial" w:eastAsia="Times New Roman" w:hAnsi="Arial" w:cs="Arial"/>
                 <w:bCs/>
                 <w:color w:val="111111"/>
-                <w:sz w:val="21"/>
-                <w:szCs w:val="21"/>
+                <w:sz w:val="20"/>
+                <w:szCs w:val="20"/>
               </w:rPr>
             </w:pPr>
             <w:r>
@@ -6953,8 +7056,8 @@
                 <w:rFonts w:ascii="Arial" w:eastAsia="Times New Roman" w:hAnsi="Arial" w:cs="Arial"/>
                 <w:bCs/>
                 <w:color w:val="111111"/>
-                <w:sz w:val="21"/>
-                <w:szCs w:val="21"/>
+                <w:sz w:val="20"/>
+                <w:szCs w:val="20"/>
               </w:rPr>
               <w:t xml:space="preserve">Basic movement functionality, </w:t>
             </w:r>
@@ -6971,8 +7074,8 @@
                 <w:rFonts w:ascii="Arial" w:eastAsia="Times New Roman" w:hAnsi="Arial" w:cs="Arial"/>
                 <w:bCs/>
                 <w:color w:val="111111"/>
-                <w:sz w:val="21"/>
-                <w:szCs w:val="21"/>
+                <w:sz w:val="20"/>
+                <w:szCs w:val="20"/>
               </w:rPr>
             </w:pPr>
             <w:r>
@@ -6980,30 +7083,10 @@
                 <w:rFonts w:ascii="Arial" w:eastAsia="Times New Roman" w:hAnsi="Arial" w:cs="Arial"/>
                 <w:bCs/>
                 <w:color w:val="111111"/>
-                <w:sz w:val="21"/>
-                <w:szCs w:val="21"/>
-              </w:rPr>
-              <w:t>Some</w:t>
-            </w:r>
-            <w:r>
-              <w:rPr>
-                <w:rFonts w:ascii="Arial" w:eastAsia="Times New Roman" w:hAnsi="Arial" w:cs="Arial"/>
-                <w:bCs/>
-                <w:color w:val="111111"/>
-                <w:sz w:val="21"/>
-                <w:szCs w:val="21"/>
-              </w:rPr>
-              <w:t xml:space="preserve"> gameplay implemented</w:t>
-            </w:r>
-            <w:r>
-              <w:rPr>
-                <w:rFonts w:ascii="Arial" w:eastAsia="Times New Roman" w:hAnsi="Arial" w:cs="Arial"/>
-                <w:bCs/>
-                <w:color w:val="111111"/>
-                <w:sz w:val="21"/>
-                <w:szCs w:val="21"/>
-              </w:rPr>
-              <w:t>.</w:t>
+                <w:sz w:val="20"/>
+                <w:szCs w:val="20"/>
+              </w:rPr>
+              <w:t>Some gameplay implemented.</w:t>
             </w:r>
           </w:p>
         </w:tc>
@@ -7020,8 +7103,8 @@
                 <w:rFonts w:ascii="Arial" w:eastAsia="Times New Roman" w:hAnsi="Arial" w:cs="Arial"/>
                 <w:bCs/>
                 <w:color w:val="111111"/>
-                <w:sz w:val="21"/>
-                <w:szCs w:val="21"/>
+                <w:sz w:val="20"/>
+                <w:szCs w:val="20"/>
               </w:rPr>
             </w:pPr>
             <w:r>
@@ -7029,8 +7112,8 @@
                 <w:rFonts w:ascii="Arial" w:eastAsia="Times New Roman" w:hAnsi="Arial" w:cs="Arial"/>
                 <w:bCs/>
                 <w:color w:val="111111"/>
-                <w:sz w:val="21"/>
-                <w:szCs w:val="21"/>
+                <w:sz w:val="20"/>
+                <w:szCs w:val="20"/>
               </w:rPr>
               <w:t>10/21/2015</w:t>
             </w:r>
@@ -7047,8 +7130,8 @@
                 <w:rFonts w:ascii="Arial" w:eastAsia="Times New Roman" w:hAnsi="Arial" w:cs="Arial"/>
                 <w:bCs/>
                 <w:color w:val="111111"/>
-                <w:sz w:val="21"/>
-                <w:szCs w:val="21"/>
+                <w:sz w:val="20"/>
+                <w:szCs w:val="20"/>
               </w:rPr>
             </w:pPr>
             <w:r>
@@ -7056,8 +7139,8 @@
                 <w:rFonts w:ascii="Arial" w:eastAsia="Times New Roman" w:hAnsi="Arial" w:cs="Arial"/>
                 <w:bCs/>
                 <w:color w:val="111111"/>
-                <w:sz w:val="21"/>
-                <w:szCs w:val="21"/>
+                <w:sz w:val="20"/>
+                <w:szCs w:val="20"/>
               </w:rPr>
               <w:t>Milestone 2</w:t>
             </w:r>
@@ -7079,8 +7162,8 @@
                 <w:rFonts w:ascii="Arial" w:eastAsia="Times New Roman" w:hAnsi="Arial" w:cs="Arial"/>
                 <w:bCs/>
                 <w:color w:val="111111"/>
-                <w:sz w:val="21"/>
-                <w:szCs w:val="21"/>
+                <w:sz w:val="20"/>
+                <w:szCs w:val="20"/>
               </w:rPr>
             </w:pPr>
             <w:r>
@@ -7088,8 +7171,8 @@
                 <w:rFonts w:ascii="Arial" w:eastAsia="Times New Roman" w:hAnsi="Arial" w:cs="Arial"/>
                 <w:bCs/>
                 <w:color w:val="111111"/>
-                <w:sz w:val="21"/>
-                <w:szCs w:val="21"/>
+                <w:sz w:val="20"/>
+                <w:szCs w:val="20"/>
               </w:rPr>
               <w:t>Some art assets complete</w:t>
             </w:r>
@@ -7106,8 +7189,8 @@
                 <w:rFonts w:ascii="Arial" w:eastAsia="Times New Roman" w:hAnsi="Arial" w:cs="Arial"/>
                 <w:bCs/>
                 <w:color w:val="111111"/>
-                <w:sz w:val="21"/>
-                <w:szCs w:val="21"/>
+                <w:sz w:val="20"/>
+                <w:szCs w:val="20"/>
               </w:rPr>
             </w:pPr>
             <w:r>
@@ -7115,20 +7198,10 @@
                 <w:rFonts w:ascii="Arial" w:eastAsia="Times New Roman" w:hAnsi="Arial" w:cs="Arial"/>
                 <w:bCs/>
                 <w:color w:val="111111"/>
-                <w:sz w:val="21"/>
-                <w:szCs w:val="21"/>
-              </w:rPr>
-              <w:t>g</w:t>
-            </w:r>
-            <w:r>
-              <w:rPr>
-                <w:rFonts w:ascii="Arial" w:eastAsia="Times New Roman" w:hAnsi="Arial" w:cs="Arial"/>
-                <w:bCs/>
-                <w:color w:val="111111"/>
-                <w:sz w:val="21"/>
-                <w:szCs w:val="21"/>
-              </w:rPr>
-              <w:t>ameplay functionality 90% complete</w:t>
+                <w:sz w:val="20"/>
+                <w:szCs w:val="20"/>
+              </w:rPr>
+              <w:t>gameplay functionality 90% complete</w:t>
             </w:r>
           </w:p>
           <w:p>
@@ -7143,8 +7216,8 @@
                 <w:rFonts w:ascii="Arial" w:eastAsia="Times New Roman" w:hAnsi="Arial" w:cs="Arial"/>
                 <w:bCs/>
                 <w:color w:val="111111"/>
-                <w:sz w:val="21"/>
-                <w:szCs w:val="21"/>
+                <w:sz w:val="20"/>
+                <w:szCs w:val="20"/>
               </w:rPr>
             </w:pPr>
             <w:r>
@@ -7152,30 +7225,10 @@
                 <w:rFonts w:ascii="Arial" w:eastAsia="Times New Roman" w:hAnsi="Arial" w:cs="Arial"/>
                 <w:bCs/>
                 <w:color w:val="111111"/>
-                <w:sz w:val="21"/>
-                <w:szCs w:val="21"/>
-              </w:rPr>
-              <w:t xml:space="preserve">AI </w:t>
-            </w:r>
-            <w:r>
-              <w:rPr>
-                <w:rFonts w:ascii="Arial" w:eastAsia="Times New Roman" w:hAnsi="Arial" w:cs="Arial"/>
-                <w:bCs/>
-                <w:color w:val="111111"/>
-                <w:sz w:val="21"/>
-                <w:szCs w:val="21"/>
-              </w:rPr>
-              <w:t>implemented</w:t>
-            </w:r>
-            <w:r>
-              <w:rPr>
-                <w:rFonts w:ascii="Arial" w:eastAsia="Times New Roman" w:hAnsi="Arial" w:cs="Arial"/>
-                <w:bCs/>
-                <w:color w:val="111111"/>
-                <w:sz w:val="21"/>
-                <w:szCs w:val="21"/>
-              </w:rPr>
-              <w:t xml:space="preserve">, </w:t>
+                <w:sz w:val="20"/>
+                <w:szCs w:val="20"/>
+              </w:rPr>
+              <w:t xml:space="preserve">AI implemented, </w:t>
             </w:r>
           </w:p>
           <w:p>
@@ -7190,8 +7243,8 @@
                 <w:rFonts w:ascii="Arial" w:eastAsia="Times New Roman" w:hAnsi="Arial" w:cs="Arial"/>
                 <w:bCs/>
                 <w:color w:val="111111"/>
-                <w:sz w:val="21"/>
-                <w:szCs w:val="21"/>
+                <w:sz w:val="20"/>
+                <w:szCs w:val="20"/>
               </w:rPr>
             </w:pPr>
             <w:r>
@@ -7199,30 +7252,10 @@
                 <w:rFonts w:ascii="Arial" w:eastAsia="Times New Roman" w:hAnsi="Arial" w:cs="Arial"/>
                 <w:bCs/>
                 <w:color w:val="111111"/>
-                <w:sz w:val="21"/>
-                <w:szCs w:val="21"/>
-              </w:rPr>
-              <w:t>s</w:t>
-            </w:r>
-            <w:r>
-              <w:rPr>
-                <w:rFonts w:ascii="Arial" w:eastAsia="Times New Roman" w:hAnsi="Arial" w:cs="Arial"/>
-                <w:bCs/>
-                <w:color w:val="111111"/>
-                <w:sz w:val="21"/>
-                <w:szCs w:val="21"/>
-              </w:rPr>
-              <w:t>coring incorporated</w:t>
-            </w:r>
-            <w:r>
-              <w:rPr>
-                <w:rFonts w:ascii="Arial" w:eastAsia="Times New Roman" w:hAnsi="Arial" w:cs="Arial"/>
-                <w:bCs/>
-                <w:color w:val="111111"/>
-                <w:sz w:val="21"/>
-                <w:szCs w:val="21"/>
-              </w:rPr>
-              <w:t>,</w:t>
+                <w:sz w:val="20"/>
+                <w:szCs w:val="20"/>
+              </w:rPr>
+              <w:t>scoring incorporated,</w:t>
             </w:r>
           </w:p>
           <w:p>
@@ -7237,8 +7270,8 @@
                 <w:rFonts w:ascii="Arial" w:eastAsia="Times New Roman" w:hAnsi="Arial" w:cs="Arial"/>
                 <w:bCs/>
                 <w:color w:val="111111"/>
-                <w:sz w:val="21"/>
-                <w:szCs w:val="21"/>
+                <w:sz w:val="20"/>
+                <w:szCs w:val="20"/>
               </w:rPr>
             </w:pPr>
             <w:r>
@@ -7246,8 +7279,8 @@
                 <w:rFonts w:ascii="Arial" w:eastAsia="Times New Roman" w:hAnsi="Arial" w:cs="Arial"/>
                 <w:bCs/>
                 <w:color w:val="111111"/>
-                <w:sz w:val="21"/>
-                <w:szCs w:val="21"/>
+                <w:sz w:val="20"/>
+                <w:szCs w:val="20"/>
               </w:rPr>
               <w:t>GUI complete</w:t>
             </w:r>
@@ -7264,8 +7297,8 @@
                 <w:rFonts w:ascii="Arial" w:eastAsia="Times New Roman" w:hAnsi="Arial" w:cs="Arial"/>
                 <w:bCs/>
                 <w:color w:val="111111"/>
-                <w:sz w:val="21"/>
-                <w:szCs w:val="21"/>
+                <w:sz w:val="20"/>
+                <w:szCs w:val="20"/>
               </w:rPr>
             </w:pPr>
             <w:r>
@@ -7273,20 +7306,10 @@
                 <w:rFonts w:ascii="Arial" w:eastAsia="Times New Roman" w:hAnsi="Arial" w:cs="Arial"/>
                 <w:bCs/>
                 <w:color w:val="111111"/>
-                <w:sz w:val="21"/>
-                <w:szCs w:val="21"/>
-              </w:rPr>
-              <w:t>T</w:t>
-            </w:r>
-            <w:r>
-              <w:rPr>
-                <w:rFonts w:ascii="Arial" w:eastAsia="Times New Roman" w:hAnsi="Arial" w:cs="Arial"/>
-                <w:bCs/>
-                <w:color w:val="111111"/>
-                <w:sz w:val="21"/>
-                <w:szCs w:val="21"/>
-              </w:rPr>
-              <w:t>itle screen and pause menus designed and implemented</w:t>
+                <w:sz w:val="20"/>
+                <w:szCs w:val="20"/>
+              </w:rPr>
+              <w:t>Title screen and pause menus designed and implemented</w:t>
             </w:r>
           </w:p>
         </w:tc>
@@ -7303,8 +7326,8 @@
                 <w:rFonts w:ascii="Arial" w:eastAsia="Times New Roman" w:hAnsi="Arial" w:cs="Arial"/>
                 <w:bCs/>
                 <w:color w:val="111111"/>
-                <w:sz w:val="21"/>
-                <w:szCs w:val="21"/>
+                <w:sz w:val="20"/>
+                <w:szCs w:val="20"/>
               </w:rPr>
             </w:pPr>
             <w:r>
@@ -7312,8 +7335,8 @@
                 <w:rFonts w:ascii="Arial" w:eastAsia="Times New Roman" w:hAnsi="Arial" w:cs="Arial"/>
                 <w:bCs/>
                 <w:color w:val="111111"/>
-                <w:sz w:val="21"/>
-                <w:szCs w:val="21"/>
+                <w:sz w:val="20"/>
+                <w:szCs w:val="20"/>
               </w:rPr>
               <w:t>11/23/2015</w:t>
             </w:r>
@@ -7330,8 +7353,8 @@
                 <w:rFonts w:ascii="Arial" w:eastAsia="Times New Roman" w:hAnsi="Arial" w:cs="Arial"/>
                 <w:bCs/>
                 <w:color w:val="111111"/>
-                <w:sz w:val="21"/>
-                <w:szCs w:val="21"/>
+                <w:sz w:val="20"/>
+                <w:szCs w:val="20"/>
               </w:rPr>
             </w:pPr>
             <w:r>
@@ -7339,8 +7362,8 @@
                 <w:rFonts w:ascii="Arial" w:eastAsia="Times New Roman" w:hAnsi="Arial" w:cs="Arial"/>
                 <w:bCs/>
                 <w:color w:val="111111"/>
-                <w:sz w:val="21"/>
-                <w:szCs w:val="21"/>
+                <w:sz w:val="20"/>
+                <w:szCs w:val="20"/>
               </w:rPr>
               <w:t>Milestone 3</w:t>
             </w:r>
@@ -7362,8 +7385,8 @@
                 <w:rFonts w:ascii="Arial" w:eastAsia="Times New Roman" w:hAnsi="Arial" w:cs="Arial"/>
                 <w:bCs/>
                 <w:color w:val="111111"/>
-                <w:sz w:val="21"/>
-                <w:szCs w:val="21"/>
+                <w:sz w:val="20"/>
+                <w:szCs w:val="20"/>
               </w:rPr>
             </w:pPr>
             <w:r>
@@ -7371,8 +7394,8 @@
                 <w:rFonts w:ascii="Arial" w:eastAsia="Times New Roman" w:hAnsi="Arial" w:cs="Arial"/>
                 <w:bCs/>
                 <w:color w:val="111111"/>
-                <w:sz w:val="21"/>
-                <w:szCs w:val="21"/>
+                <w:sz w:val="20"/>
+                <w:szCs w:val="20"/>
               </w:rPr>
               <w:t>Game complete</w:t>
             </w:r>
@@ -7389,8 +7412,8 @@
                 <w:rFonts w:ascii="Arial" w:eastAsia="Times New Roman" w:hAnsi="Arial" w:cs="Arial"/>
                 <w:bCs/>
                 <w:color w:val="111111"/>
-                <w:sz w:val="21"/>
-                <w:szCs w:val="21"/>
+                <w:sz w:val="20"/>
+                <w:szCs w:val="20"/>
               </w:rPr>
             </w:pPr>
             <w:r>
@@ -7398,8 +7421,8 @@
                 <w:rFonts w:ascii="Arial" w:eastAsia="Times New Roman" w:hAnsi="Arial" w:cs="Arial"/>
                 <w:bCs/>
                 <w:color w:val="111111"/>
-                <w:sz w:val="21"/>
-                <w:szCs w:val="21"/>
+                <w:sz w:val="20"/>
+                <w:szCs w:val="20"/>
               </w:rPr>
               <w:t>Delivery</w:t>
             </w:r>
@@ -7415,8 +7438,8 @@
           <w:b/>
           <w:bCs/>
           <w:color w:val="111111"/>
-          <w:sz w:val="21"/>
-          <w:szCs w:val="21"/>
+          <w:sz w:val="20"/>
+          <w:szCs w:val="20"/>
         </w:rPr>
       </w:pPr>
     </w:p>
@@ -7425,15 +7448,15 @@
         <w:spacing w:after="0" w:line="240" w:lineRule="auto"/>
         <w:rPr>
           <w:rFonts w:ascii="Times New Roman" w:eastAsia="Times New Roman" w:hAnsi="Times New Roman" w:cs="Times New Roman"/>
-          <w:sz w:val="24"/>
-          <w:szCs w:val="24"/>
+          <w:sz w:val="20"/>
+          <w:szCs w:val="20"/>
         </w:rPr>
       </w:pPr>
       <w:r>
         <w:rPr>
           <w:rFonts w:ascii="Times New Roman" w:eastAsia="Times New Roman" w:hAnsi="Times New Roman" w:cs="Times New Roman"/>
-          <w:sz w:val="24"/>
-          <w:szCs w:val="24"/>
+          <w:sz w:val="20"/>
+          <w:szCs w:val="20"/>
         </w:rPr>
         <w:pict>
           <v:rect id="_x0000_i1033" style="width:0;height:1.5pt" o:hralign="center" o:hrstd="t" o:hrnoshade="t" o:hr="t" fillcolor="#111" stroked="f"/>
@@ -7448,8 +7471,8 @@
           <w:b/>
           <w:bCs/>
           <w:color w:val="111111"/>
-          <w:sz w:val="21"/>
-          <w:szCs w:val="21"/>
+          <w:sz w:val="20"/>
+          <w:szCs w:val="20"/>
         </w:rPr>
       </w:pPr>
       <w:bookmarkStart w:id="39" w:name="_Toc431229549"/>
@@ -7459,8 +7482,8 @@
           <w:b/>
           <w:bCs/>
           <w:color w:val="111111"/>
-          <w:sz w:val="21"/>
-          <w:szCs w:val="21"/>
+          <w:sz w:val="20"/>
+          <w:szCs w:val="20"/>
         </w:rPr>
         <w:t>8. Miscellaneous</w:t>
       </w:r>
@@ -7472,16 +7495,16 @@
         <w:rPr>
           <w:rFonts w:ascii="Arial" w:eastAsia="Times New Roman" w:hAnsi="Arial" w:cs="Arial"/>
           <w:iCs/>
-          <w:sz w:val="21"/>
-          <w:szCs w:val="21"/>
+          <w:sz w:val="20"/>
+          <w:szCs w:val="20"/>
         </w:rPr>
       </w:pPr>
       <w:r>
         <w:rPr>
           <w:rFonts w:ascii="Arial" w:eastAsia="Times New Roman" w:hAnsi="Arial" w:cs="Arial"/>
           <w:iCs/>
-          <w:sz w:val="21"/>
-          <w:szCs w:val="21"/>
+          <w:sz w:val="20"/>
+          <w:szCs w:val="20"/>
         </w:rPr>
         <w:t>N/A</w:t>
       </w:r>
@@ -7491,22 +7514,29 @@
         <w:spacing w:after="0" w:line="240" w:lineRule="auto"/>
         <w:rPr>
           <w:rFonts w:ascii="Times New Roman" w:eastAsia="Times New Roman" w:hAnsi="Times New Roman" w:cs="Times New Roman"/>
-          <w:sz w:val="24"/>
-          <w:szCs w:val="24"/>
+          <w:sz w:val="20"/>
+          <w:szCs w:val="20"/>
         </w:rPr>
       </w:pPr>
       <w:r>
         <w:rPr>
           <w:rFonts w:ascii="Times New Roman" w:eastAsia="Times New Roman" w:hAnsi="Times New Roman" w:cs="Times New Roman"/>
-          <w:sz w:val="24"/>
-          <w:szCs w:val="24"/>
+          <w:sz w:val="20"/>
+          <w:szCs w:val="20"/>
         </w:rPr>
         <w:pict>
           <v:rect id="_x0000_i1034" style="width:0;height:1.5pt" o:hralign="center" o:hrstd="t" o:hrnoshade="t" o:hr="t" fillcolor="#111" stroked="f"/>
         </w:pict>
       </w:r>
     </w:p>
-    <w:p/>
+    <w:p>
+      <w:pPr>
+        <w:rPr>
+          <w:sz w:val="20"/>
+          <w:szCs w:val="20"/>
+        </w:rPr>
+      </w:pPr>
+    </w:p>
     <w:sectPr>
       <w:footerReference w:type="default" r:id="rId8"/>
       <w:pgSz w:w="12240" w:h="15840"/>
@@ -7578,7 +7608,7 @@
           <w:rPr>
             <w:noProof/>
           </w:rPr>
-          <w:t>5</w:t>
+          <w:t>6</w:t>
         </w:r>
         <w:r>
           <w:rPr>
@@ -8842,546 +8872,6 @@
 </w:styles>
 </file>
 
-<file path=word/glossary/document.xml><?xml version="1.0" encoding="utf-8"?>
-<w:glossaryDocument xmlns:wpc="http://schemas.microsoft.com/office/word/2010/wordprocessingCanvas" xmlns:mc="http://schemas.openxmlformats.org/markup-compatibility/2006" xmlns:o="urn:schemas-microsoft-com:office:office" xmlns:r="http://schemas.openxmlformats.org/officeDocument/2006/relationships" xmlns:m="http://schemas.openxmlformats.org/officeDocument/2006/math" xmlns:v="urn:schemas-microsoft-com:vml" xmlns:wp14="http://schemas.microsoft.com/office/word/2010/wordprocessingDrawing" xmlns:wp="http://schemas.openxmlformats.org/drawingml/2006/wordprocessingDrawing" xmlns:w10="urn:schemas-microsoft-com:office:word" xmlns:w="http://schemas.openxmlformats.org/wordprocessingml/2006/main" xmlns:w14="http://schemas.microsoft.com/office/word/2010/wordml" xmlns:w15="http://schemas.microsoft.com/office/word/2012/wordml" xmlns:wpg="http://schemas.microsoft.com/office/word/2010/wordprocessingGroup" xmlns:wpi="http://schemas.microsoft.com/office/word/2010/wordprocessingInk" xmlns:wne="http://schemas.microsoft.com/office/word/2006/wordml" xmlns:wps="http://schemas.microsoft.com/office/word/2010/wordprocessingShape" mc:Ignorable="w14 w15 wp14"/>
-</file>
-
-<file path=word/glossary/fontTable.xml><?xml version="1.0" encoding="utf-8"?>
-<w:fonts xmlns:mc="http://schemas.openxmlformats.org/markup-compatibility/2006" xmlns:r="http://schemas.openxmlformats.org/officeDocument/2006/relationships" xmlns:w="http://schemas.openxmlformats.org/wordprocessingml/2006/main" xmlns:w14="http://schemas.microsoft.com/office/word/2010/wordml" xmlns:w15="http://schemas.microsoft.com/office/word/2012/wordml" mc:Ignorable="w14 w15">
-  <w:font w:name="Symbol">
-    <w:panose1 w:val="05050102010706020507"/>
-    <w:charset w:val="02"/>
-    <w:family w:val="roman"/>
-    <w:pitch w:val="variable"/>
-    <w:sig w:usb0="00000000" w:usb1="10000000" w:usb2="00000000" w:usb3="00000000" w:csb0="80000000" w:csb1="00000000"/>
-  </w:font>
-  <w:font w:name="Times New Roman">
-    <w:panose1 w:val="02020603050405020304"/>
-    <w:charset w:val="00"/>
-    <w:family w:val="roman"/>
-    <w:pitch w:val="variable"/>
-    <w:sig w:usb0="E0002EFF" w:usb1="C0007843" w:usb2="00000009" w:usb3="00000000" w:csb0="000001FF" w:csb1="00000000"/>
-  </w:font>
-  <w:font w:name="Courier New">
-    <w:panose1 w:val="02070309020205020404"/>
-    <w:charset w:val="00"/>
-    <w:family w:val="modern"/>
-    <w:pitch w:val="fixed"/>
-    <w:sig w:usb0="E0002EFF" w:usb1="C0007843" w:usb2="00000009" w:usb3="00000000" w:csb0="000001FF" w:csb1="00000000"/>
-  </w:font>
-  <w:font w:name="Wingdings">
-    <w:panose1 w:val="05000000000000000000"/>
-    <w:charset w:val="02"/>
-    <w:family w:val="auto"/>
-    <w:pitch w:val="variable"/>
-    <w:sig w:usb0="00000000" w:usb1="10000000" w:usb2="00000000" w:usb3="00000000" w:csb0="80000000" w:csb1="00000000"/>
-  </w:font>
-  <w:font w:name="Calibri">
-    <w:panose1 w:val="020F0502020204030204"/>
-    <w:charset w:val="00"/>
-    <w:family w:val="swiss"/>
-    <w:pitch w:val="variable"/>
-    <w:sig w:usb0="E00002FF" w:usb1="4000ACFF" w:usb2="00000001" w:usb3="00000000" w:csb0="0000019F" w:csb1="00000000"/>
-  </w:font>
-  <w:font w:name="Calibri Light">
-    <w:panose1 w:val="020F0302020204030204"/>
-    <w:charset w:val="00"/>
-    <w:family w:val="swiss"/>
-    <w:pitch w:val="variable"/>
-    <w:sig w:usb0="A00002EF" w:usb1="4000207B" w:usb2="00000000" w:usb3="00000000" w:csb0="0000019F" w:csb1="00000000"/>
-  </w:font>
-  <w:font w:name="Arial">
-    <w:panose1 w:val="020B0604020202020204"/>
-    <w:charset w:val="00"/>
-    <w:family w:val="swiss"/>
-    <w:pitch w:val="variable"/>
-    <w:sig w:usb0="E0002EFF" w:usb1="C0007843" w:usb2="00000009" w:usb3="00000000" w:csb0="000001FF" w:csb1="00000000"/>
-  </w:font>
-</w:fonts>
-</file>
-
-<file path=word/glossary/settings.xml><?xml version="1.0" encoding="utf-8"?>
-<w:settings xmlns:mc="http://schemas.openxmlformats.org/markup-compatibility/2006" xmlns:o="urn:schemas-microsoft-com:office:office" xmlns:r="http://schemas.openxmlformats.org/officeDocument/2006/relationships" xmlns:m="http://schemas.openxmlformats.org/officeDocument/2006/math" xmlns:v="urn:schemas-microsoft-com:vml" xmlns:w10="urn:schemas-microsoft-com:office:word" xmlns:w="http://schemas.openxmlformats.org/wordprocessingml/2006/main" xmlns:w14="http://schemas.microsoft.com/office/word/2010/wordml" xmlns:w15="http://schemas.microsoft.com/office/word/2012/wordml" xmlns:sl="http://schemas.openxmlformats.org/schemaLibrary/2006/main" mc:Ignorable="w14 w15">
-  <w:view w:val="normal"/>
-  <w:defaultTabStop w:val="720"/>
-  <w:characterSpacingControl w:val="doNotCompress"/>
-  <w:compat>
-    <w:useFELayout/>
-    <w:compatSetting w:name="compatibilityMode" w:uri="http://schemas.microsoft.com/office/word" w:val="15"/>
-    <w:compatSetting w:name="overrideTableStyleFontSizeAndJustification" w:uri="http://schemas.microsoft.com/office/word" w:val="1"/>
-    <w:compatSetting w:name="enableOpenTypeFeatures" w:uri="http://schemas.microsoft.com/office/word" w:val="1"/>
-    <w:compatSetting w:name="doNotFlipMirrorIndents" w:uri="http://schemas.microsoft.com/office/word" w:val="1"/>
-    <w:compatSetting w:name="differentiateMultirowTableHeaders" w:uri="http://schemas.microsoft.com/office/word" w:val="1"/>
-  </w:compat>
-  <w:rsids>
-    <w:rsidRoot w:val="00392CF6"/>
-    <w:rsid w:val="00392CF6"/>
-    <w:rsid w:val="00DE35B7"/>
-  </w:rsids>
-  <m:mathPr>
-    <m:mathFont m:val="Cambria Math"/>
-    <m:brkBin m:val="before"/>
-    <m:brkBinSub m:val="--"/>
-    <m:smallFrac m:val="0"/>
-    <m:dispDef/>
-    <m:lMargin m:val="0"/>
-    <m:rMargin m:val="0"/>
-    <m:defJc m:val="centerGroup"/>
-    <m:wrapIndent m:val="1440"/>
-    <m:intLim m:val="subSup"/>
-    <m:naryLim m:val="undOvr"/>
-  </m:mathPr>
-  <w:themeFontLang w:val="en-US"/>
-  <w:clrSchemeMapping w:bg1="light1" w:t1="dark1" w:bg2="light2" w:t2="dark2" w:accent1="accent1" w:accent2="accent2" w:accent3="accent3" w:accent4="accent4" w:accent5="accent5" w:accent6="accent6" w:hyperlink="hyperlink" w:followedHyperlink="followedHyperlink"/>
-  <w:decimalSymbol w:val="."/>
-  <w:listSeparator w:val=","/>
-  <w15:chartTrackingRefBased/>
-</w:settings>
-</file>
-
-<file path=word/glossary/styles.xml><?xml version="1.0" encoding="utf-8"?>
-<w:styles xmlns:mc="http://schemas.openxmlformats.org/markup-compatibility/2006" xmlns:r="http://schemas.openxmlformats.org/officeDocument/2006/relationships" xmlns:w="http://schemas.openxmlformats.org/wordprocessingml/2006/main" xmlns:w14="http://schemas.microsoft.com/office/word/2010/wordml" xmlns:w15="http://schemas.microsoft.com/office/word/2012/wordml" mc:Ignorable="w14 w15">
-  <w:docDefaults>
-    <w:rPrDefault>
-      <w:rPr>
-        <w:rFonts w:asciiTheme="minorHAnsi" w:eastAsiaTheme="minorEastAsia" w:hAnsiTheme="minorHAnsi" w:cstheme="minorBidi"/>
-        <w:sz w:val="22"/>
-        <w:szCs w:val="22"/>
-        <w:lang w:val="en-US" w:eastAsia="en-US" w:bidi="ar-SA"/>
-      </w:rPr>
-    </w:rPrDefault>
-    <w:pPrDefault>
-      <w:pPr>
-        <w:spacing w:after="160" w:line="259" w:lineRule="auto"/>
-      </w:pPr>
-    </w:pPrDefault>
-  </w:docDefaults>
-  <w:latentStyles w:defLockedState="0" w:defUIPriority="99" w:defSemiHidden="0" w:defUnhideWhenUsed="0" w:defQFormat="0" w:count="371">
-    <w:lsdException w:name="Normal" w:uiPriority="0" w:qFormat="1"/>
-    <w:lsdException w:name="heading 1" w:uiPriority="9" w:qFormat="1"/>
-    <w:lsdException w:name="heading 2" w:semiHidden="1" w:uiPriority="9" w:unhideWhenUsed="1" w:qFormat="1"/>
-    <w:lsdException w:name="heading 3" w:semiHidden="1" w:uiPriority="9" w:unhideWhenUsed="1" w:qFormat="1"/>
-    <w:lsdException w:name="heading 4" w:semiHidden="1" w:uiPriority="9" w:unhideWhenUsed="1" w:qFormat="1"/>
-    <w:lsdException w:name="heading 5" w:semiHidden="1" w:uiPriority="9" w:unhideWhenUsed="1" w:qFormat="1"/>
-    <w:lsdException w:name="heading 6" w:semiHidden="1" w:uiPriority="9" w:unhideWhenUsed="1" w:qFormat="1"/>
-    <w:lsdException w:name="heading 7" w:semiHidden="1" w:uiPriority="9" w:unhideWhenUsed="1" w:qFormat="1"/>
-    <w:lsdException w:name="heading 8" w:semiHidden="1" w:uiPriority="9" w:unhideWhenUsed="1" w:qFormat="1"/>
-    <w:lsdException w:name="heading 9" w:semiHidden="1" w:uiPriority="9" w:unhideWhenUsed="1" w:qFormat="1"/>
-    <w:lsdException w:name="index 1" w:semiHidden="1" w:unhideWhenUsed="1"/>
-    <w:lsdException w:name="index 2" w:semiHidden="1" w:unhideWhenUsed="1"/>
-    <w:lsdException w:name="index 3" w:semiHidden="1" w:unhideWhenUsed="1"/>
-    <w:lsdException w:name="index 4" w:semiHidden="1" w:unhideWhenUsed="1"/>
-    <w:lsdException w:name="index 5" w:semiHidden="1" w:unhideWhenUsed="1"/>
-    <w:lsdException w:name="index 6" w:semiHidden="1" w:unhideWhenUsed="1"/>
-    <w:lsdException w:name="index 7" w:semiHidden="1" w:unhideWhenUsed="1"/>
-    <w:lsdException w:name="index 8" w:semiHidden="1" w:unhideWhenUsed="1"/>
-    <w:lsdException w:name="index 9" w:semiHidden="1" w:unhideWhenUsed="1"/>
-    <w:lsdException w:name="toc 1" w:semiHidden="1" w:uiPriority="39" w:unhideWhenUsed="1"/>
-    <w:lsdException w:name="toc 2" w:semiHidden="1" w:uiPriority="39" w:unhideWhenUsed="1"/>
-    <w:lsdException w:name="toc 3" w:semiHidden="1" w:uiPriority="39" w:unhideWhenUsed="1"/>
-    <w:lsdException w:name="toc 4" w:semiHidden="1" w:uiPriority="39" w:unhideWhenUsed="1"/>
-    <w:lsdException w:name="toc 5" w:semiHidden="1" w:uiPriority="39" w:unhideWhenUsed="1"/>
-    <w:lsdException w:name="toc 6" w:semiHidden="1" w:uiPriority="39" w:unhideWhenUsed="1"/>
-    <w:lsdException w:name="toc 7" w:semiHidden="1" w:uiPriority="39" w:unhideWhenUsed="1"/>
-    <w:lsdException w:name="toc 8" w:semiHidden="1" w:uiPriority="39" w:unhideWhenUsed="1"/>
-    <w:lsdException w:name="toc 9" w:semiHidden="1" w:uiPriority="39" w:unhideWhenUsed="1"/>
-    <w:lsdException w:name="Normal Indent" w:semiHidden="1" w:unhideWhenUsed="1"/>
-    <w:lsdException w:name="footnote text" w:semiHidden="1" w:unhideWhenUsed="1"/>
-    <w:lsdException w:name="annotation text" w:semiHidden="1" w:unhideWhenUsed="1"/>
-    <w:lsdException w:name="header" w:semiHidden="1" w:unhideWhenUsed="1"/>
-    <w:lsdException w:name="footer" w:semiHidden="1" w:unhideWhenUsed="1"/>
-    <w:lsdException w:name="index heading" w:semiHidden="1" w:unhideWhenUsed="1"/>
-    <w:lsdException w:name="caption" w:semiHidden="1" w:uiPriority="35" w:unhideWhenUsed="1" w:qFormat="1"/>
-    <w:lsdException w:name="table of figures" w:semiHidden="1" w:unhideWhenUsed="1"/>
-    <w:lsdException w:name="envelope address" w:semiHidden="1" w:unhideWhenUsed="1"/>
-    <w:lsdException w:name="envelope return" w:semiHidden="1" w:unhideWhenUsed="1"/>
-    <w:lsdException w:name="footnote reference" w:semiHidden="1" w:unhideWhenUsed="1"/>
-    <w:lsdException w:name="annotation reference" w:semiHidden="1" w:unhideWhenUsed="1"/>
-    <w:lsdException w:name="line number" w:semiHidden="1" w:unhideWhenUsed="1"/>
-    <w:lsdException w:name="page number" w:semiHidden="1" w:unhideWhenUsed="1"/>
-    <w:lsdException w:name="endnote reference" w:semiHidden="1" w:unhideWhenUsed="1"/>
-    <w:lsdException w:name="endnote text" w:semiHidden="1" w:unhideWhenUsed="1"/>
-    <w:lsdException w:name="table of authorities" w:semiHidden="1" w:unhideWhenUsed="1"/>
-    <w:lsdException w:name="macro" w:semiHidden="1" w:unhideWhenUsed="1"/>
-    <w:lsdException w:name="toa heading" w:semiHidden="1" w:unhideWhenUsed="1"/>
-    <w:lsdException w:name="List" w:semiHidden="1" w:unhideWhenUsed="1"/>
-    <w:lsdException w:name="List Bullet" w:semiHidden="1" w:unhideWhenUsed="1"/>
-    <w:lsdException w:name="List Number" w:semiHidden="1" w:unhideWhenUsed="1"/>
-    <w:lsdException w:name="List 2" w:semiHidden="1" w:unhideWhenUsed="1"/>
-    <w:lsdException w:name="List 3" w:semiHidden="1" w:unhideWhenUsed="1"/>
-    <w:lsdException w:name="List 4" w:semiHidden="1" w:unhideWhenUsed="1"/>
-    <w:lsdException w:name="List 5" w:semiHidden="1" w:unhideWhenUsed="1"/>
-    <w:lsdException w:name="List Bullet 2" w:semiHidden="1" w:unhideWhenUsed="1"/>
-    <w:lsdException w:name="List Bullet 3" w:semiHidden="1" w:unhideWhenUsed="1"/>
-    <w:lsdException w:name="List Bullet 4" w:semiHidden="1" w:unhideWhenUsed="1"/>
-    <w:lsdException w:name="List Bullet 5" w:semiHidden="1" w:unhideWhenUsed="1"/>
-    <w:lsdException w:name="List Number 2" w:semiHidden="1" w:unhideWhenUsed="1"/>
-    <w:lsdException w:name="List Number 3" w:semiHidden="1" w:unhideWhenUsed="1"/>
-    <w:lsdException w:name="List Number 4" w:semiHidden="1" w:unhideWhenUsed="1"/>
-    <w:lsdException w:name="List Number 5" w:semiHidden="1" w:unhideWhenUsed="1"/>
-    <w:lsdException w:name="Title" w:uiPriority="10" w:qFormat="1"/>
-    <w:lsdException w:name="Closing" w:semiHidden="1" w:unhideWhenUsed="1"/>
-    <w:lsdException w:name="Signature" w:semiHidden="1" w:unhideWhenUsed="1"/>
-    <w:lsdException w:name="Default Paragraph Font" w:semiHidden="1" w:uiPriority="1" w:unhideWhenUsed="1"/>
-    <w:lsdException w:name="Body Text" w:semiHidden="1" w:unhideWhenUsed="1"/>
-    <w:lsdException w:name="Body Text Indent" w:semiHidden="1" w:unhideWhenUsed="1"/>
-    <w:lsdException w:name="List Continue" w:semiHidden="1" w:unhideWhenUsed="1"/>
-    <w:lsdException w:name="List Continue 2" w:semiHidden="1" w:unhideWhenUsed="1"/>
-    <w:lsdException w:name="List Continue 3" w:semiHidden="1" w:unhideWhenUsed="1"/>
-    <w:lsdException w:name="List Continue 4" w:semiHidden="1" w:unhideWhenUsed="1"/>
-    <w:lsdException w:name="List Continue 5" w:semiHidden="1" w:unhideWhenUsed="1"/>
-    <w:lsdException w:name="Message Header" w:semiHidden="1" w:unhideWhenUsed="1"/>
-    <w:lsdException w:name="Subtitle" w:uiPriority="11" w:qFormat="1"/>
-    <w:lsdException w:name="Salutation" w:semiHidden="1" w:unhideWhenUsed="1"/>
-    <w:lsdException w:name="Date" w:semiHidden="1" w:unhideWhenUsed="1"/>
-    <w:lsdException w:name="Body Text First Indent" w:semiHidden="1" w:unhideWhenUsed="1"/>
-    <w:lsdException w:name="Body Text First Indent 2" w:semiHidden="1" w:unhideWhenUsed="1"/>
-    <w:lsdException w:name="Note Heading" w:semiHidden="1" w:unhideWhenUsed="1"/>
-    <w:lsdException w:name="Body Text 2" w:semiHidden="1" w:unhideWhenUsed="1"/>
-    <w:lsdException w:name="Body Text 3" w:semiHidden="1" w:unhideWhenUsed="1"/>
-    <w:lsdException w:name="Body Text Indent 2" w:semiHidden="1" w:unhideWhenUsed="1"/>
-    <w:lsdException w:name="Body Text Indent 3" w:semiHidden="1" w:unhideWhenUsed="1"/>
-    <w:lsdException w:name="Block Text" w:semiHidden="1" w:unhideWhenUsed="1"/>
-    <w:lsdException w:name="Hyperlink" w:semiHidden="1" w:unhideWhenUsed="1"/>
-    <w:lsdException w:name="FollowedHyperlink" w:semiHidden="1" w:unhideWhenUsed="1"/>
-    <w:lsdException w:name="Strong" w:uiPriority="22" w:qFormat="1"/>
-    <w:lsdException w:name="Emphasis" w:uiPriority="20" w:qFormat="1"/>
-    <w:lsdException w:name="Document Map" w:semiHidden="1" w:unhideWhenUsed="1"/>
-    <w:lsdException w:name="Plain Text" w:semiHidden="1" w:unhideWhenUsed="1"/>
-    <w:lsdException w:name="E-mail Signature" w:semiHidden="1" w:unhideWhenUsed="1"/>
-    <w:lsdException w:name="HTML Top of Form" w:semiHidden="1" w:unhideWhenUsed="1"/>
-    <w:lsdException w:name="HTML Bottom of Form" w:semiHidden="1" w:unhideWhenUsed="1"/>
-    <w:lsdException w:name="Normal (Web)" w:semiHidden="1" w:unhideWhenUsed="1"/>
-    <w:lsdException w:name="HTML Acronym" w:semiHidden="1" w:unhideWhenUsed="1"/>
-    <w:lsdException w:name="HTML Address" w:semiHidden="1" w:unhideWhenUsed="1"/>
-    <w:lsdException w:name="HTML Cite" w:semiHidden="1" w:unhideWhenUsed="1"/>
-    <w:lsdException w:name="HTML Code" w:semiHidden="1" w:unhideWhenUsed="1"/>
-    <w:lsdException w:name="HTML Definition" w:semiHidden="1" w:unhideWhenUsed="1"/>
-    <w:lsdException w:name="HTML Keyboard" w:semiHidden="1" w:unhideWhenUsed="1"/>
-    <w:lsdException w:name="HTML Preformatted" w:semiHidden="1" w:unhideWhenUsed="1"/>
-    <w:lsdException w:name="HTML Sample" w:semiHidden="1" w:unhideWhenUsed="1"/>
-    <w:lsdException w:name="HTML Typewriter" w:semiHidden="1" w:unhideWhenUsed="1"/>
-    <w:lsdException w:name="HTML Variable" w:semiHidden="1" w:unhideWhenUsed="1"/>
-    <w:lsdException w:name="Normal Table" w:semiHidden="1" w:unhideWhenUsed="1"/>
-    <w:lsdException w:name="annotation subject" w:semiHidden="1" w:unhideWhenUsed="1"/>
-    <w:lsdException w:name="No List" w:semiHidden="1" w:unhideWhenUsed="1"/>
-    <w:lsdException w:name="Outline List 1" w:semiHidden="1" w:unhideWhenUsed="1"/>
-    <w:lsdException w:name="Outline List 2" w:semiHidden="1" w:unhideWhenUsed="1"/>
-    <w:lsdException w:name="Outline List 3" w:semiHidden="1" w:unhideWhenUsed="1"/>
-    <w:lsdException w:name="Table Simple 1" w:semiHidden="1" w:unhideWhenUsed="1"/>
-    <w:lsdException w:name="Table Simple 2" w:semiHidden="1" w:unhideWhenUsed="1"/>
-    <w:lsdException w:name="Table Simple 3" w:semiHidden="1" w:unhideWhenUsed="1"/>
-    <w:lsdException w:name="Table Classic 1" w:semiHidden="1" w:unhideWhenUsed="1"/>
-    <w:lsdException w:name="Table Classic 2" w:semiHidden="1" w:unhideWhenUsed="1"/>
-    <w:lsdException w:name="Table Classic 3" w:semiHidden="1" w:unhideWhenUsed="1"/>
-    <w:lsdException w:name="Table Classic 4" w:semiHidden="1" w:unhideWhenUsed="1"/>
-    <w:lsdException w:name="Table Colorful 1" w:semiHidden="1" w:unhideWhenUsed="1"/>
-    <w:lsdException w:name="Table Colorful 2" w:semiHidden="1" w:unhideWhenUsed="1"/>
-    <w:lsdException w:name="Table Colorful 3" w:semiHidden="1" w:unhideWhenUsed="1"/>
-    <w:lsdException w:name="Table Columns 1" w:semiHidden="1" w:unhideWhenUsed="1"/>
-    <w:lsdException w:name="Table Columns 2" w:semiHidden="1" w:unhideWhenUsed="1"/>
-    <w:lsdException w:name="Table Columns 3" w:semiHidden="1" w:unhideWhenUsed="1"/>
-    <w:lsdException w:name="Table Columns 4" w:semiHidden="1" w:unhideWhenUsed="1"/>
-    <w:lsdException w:name="Table Columns 5" w:semiHidden="1" w:unhideWhenUsed="1"/>
-    <w:lsdException w:name="Table Grid 1" w:semiHidden="1" w:unhideWhenUsed="1"/>
-    <w:lsdException w:name="Table Grid 2" w:semiHidden="1" w:unhideWhenUsed="1"/>
-    <w:lsdException w:name="Table Grid 3" w:semiHidden="1" w:unhideWhenUsed="1"/>
-    <w:lsdException w:name="Table Grid 4" w:semiHidden="1" w:unhideWhenUsed="1"/>
-    <w:lsdException w:name="Table Grid 5" w:semiHidden="1" w:unhideWhenUsed="1"/>
-    <w:lsdException w:name="Table Grid 6" w:semiHidden="1" w:unhideWhenUsed="1"/>
-    <w:lsdException w:name="Table Grid 7" w:semiHidden="1" w:unhideWhenUsed="1"/>
-    <w:lsdException w:name="Table Grid 8" w:semiHidden="1" w:unhideWhenUsed="1"/>
-    <w:lsdException w:name="Table List 1" w:semiHidden="1" w:unhideWhenUsed="1"/>
-    <w:lsdException w:name="Table List 2" w:semiHidden="1" w:unhideWhenUsed="1"/>
-    <w:lsdException w:name="Table List 3" w:semiHidden="1" w:unhideWhenUsed="1"/>
-    <w:lsdException w:name="Table List 4" w:semiHidden="1" w:unhideWhenUsed="1"/>
-    <w:lsdException w:name="Table List 5" w:semiHidden="1" w:unhideWhenUsed="1"/>
-    <w:lsdException w:name="Table List 6" w:semiHidden="1" w:unhideWhenUsed="1"/>
-    <w:lsdException w:name="Table List 7" w:semiHidden="1" w:unhideWhenUsed="1"/>
-    <w:lsdException w:name="Table List 8" w:semiHidden="1" w:unhideWhenUsed="1"/>
-    <w:lsdException w:name="Table 3D effects 1" w:semiHidden="1" w:unhideWhenUsed="1"/>
-    <w:lsdException w:name="Table 3D effects 2" w:semiHidden="1" w:unhideWhenUsed="1"/>
-    <w:lsdException w:name="Table 3D effects 3" w:semiHidden="1" w:unhideWhenUsed="1"/>
-    <w:lsdException w:name="Table Contemporary" w:semiHidden="1" w:unhideWhenUsed="1"/>
-    <w:lsdException w:name="Table Elegant" w:semiHidden="1" w:unhideWhenUsed="1"/>
-    <w:lsdException w:name="Table Professional" w:semiHidden="1" w:unhideWhenUsed="1"/>
-    <w:lsdException w:name="Table Subtle 1" w:semiHidden="1" w:unhideWhenUsed="1"/>
-    <w:lsdException w:name="Table Subtle 2" w:semiHidden="1" w:unhideWhenUsed="1"/>
-    <w:lsdException w:name="Table Web 1" w:semiHidden="1" w:unhideWhenUsed="1"/>
-    <w:lsdException w:name="Table Web 2" w:semiHidden="1" w:unhideWhenUsed="1"/>
-    <w:lsdException w:name="Table Web 3" w:semiHidden="1" w:unhideWhenUsed="1"/>
-    <w:lsdException w:name="Balloon Text" w:semiHidden="1" w:unhideWhenUsed="1"/>
-    <w:lsdException w:name="Table Grid" w:uiPriority="39"/>
-    <w:lsdException w:name="Table Theme" w:semiHidden="1" w:unhideWhenUsed="1"/>
-    <w:lsdException w:name="Placeholder Text" w:semiHidden="1"/>
-    <w:lsdException w:name="No Spacing" w:uiPriority="1" w:qFormat="1"/>
-    <w:lsdException w:name="Light Shading" w:uiPriority="60"/>
-    <w:lsdException w:name="Light List" w:uiPriority="61"/>
-    <w:lsdException w:name="Light Grid" w:uiPriority="62"/>
-    <w:lsdException w:name="Medium Shading 1" w:uiPriority="63"/>
-    <w:lsdException w:name="Medium Shading 2" w:uiPriority="64"/>
-    <w:lsdException w:name="Medium List 1" w:uiPriority="65"/>
-    <w:lsdException w:name="Medium List 2" w:uiPriority="66"/>
-    <w:lsdException w:name="Medium Grid 1" w:uiPriority="67"/>
-    <w:lsdException w:name="Medium Grid 2" w:uiPriority="68"/>
-    <w:lsdException w:name="Medium Grid 3" w:uiPriority="69"/>
-    <w:lsdException w:name="Dark List" w:uiPriority="70"/>
-    <w:lsdException w:name="Colorful Shading" w:uiPriority="71"/>
-    <w:lsdException w:name="Colorful List" w:uiPriority="72"/>
-    <w:lsdException w:name="Colorful Grid" w:uiPriority="73"/>
-    <w:lsdException w:name="Light Shading Accent 1" w:uiPriority="60"/>
-    <w:lsdException w:name="Light List Accent 1" w:uiPriority="61"/>
-    <w:lsdException w:name="Light Grid Accent 1" w:uiPriority="62"/>
-    <w:lsdException w:name="Medium Shading 1 Accent 1" w:uiPriority="63"/>
-    <w:lsdException w:name="Medium Shading 2 Accent 1" w:uiPriority="64"/>
-    <w:lsdException w:name="Medium List 1 Accent 1" w:uiPriority="65"/>
-    <w:lsdException w:name="Revision" w:semiHidden="1"/>
-    <w:lsdException w:name="List Paragraph" w:uiPriority="34" w:qFormat="1"/>
-    <w:lsdException w:name="Quote" w:uiPriority="29" w:qFormat="1"/>
-    <w:lsdException w:name="Intense Quote" w:uiPriority="30" w:qFormat="1"/>
-    <w:lsdException w:name="Medium List 2 Accent 1" w:uiPriority="66"/>
-    <w:lsdException w:name="Medium Grid 1 Accent 1" w:uiPriority="67"/>
-    <w:lsdException w:name="Medium Grid 2 Accent 1" w:uiPriority="68"/>
-    <w:lsdException w:name="Medium Grid 3 Accent 1" w:uiPriority="69"/>
-    <w:lsdException w:name="Dark List Accent 1" w:uiPriority="70"/>
-    <w:lsdException w:name="Colorful Shading Accent 1" w:uiPriority="71"/>
-    <w:lsdException w:name="Colorful List Accent 1" w:uiPriority="72"/>
-    <w:lsdException w:name="Colorful Grid Accent 1" w:uiPriority="73"/>
-    <w:lsdException w:name="Light Shading Accent 2" w:uiPriority="60"/>
-    <w:lsdException w:name="Light List Accent 2" w:uiPriority="61"/>
-    <w:lsdException w:name="Light Grid Accent 2" w:uiPriority="62"/>
-    <w:lsdException w:name="Medium Shading 1 Accent 2" w:uiPriority="63"/>
-    <w:lsdException w:name="Medium Shading 2 Accent 2" w:uiPriority="64"/>
-    <w:lsdException w:name="Medium List 1 Accent 2" w:uiPriority="65"/>
-    <w:lsdException w:name="Medium List 2 Accent 2" w:uiPriority="66"/>
-    <w:lsdException w:name="Medium Grid 1 Accent 2" w:uiPriority="67"/>
-    <w:lsdException w:name="Medium Grid 2 Accent 2" w:uiPriority="68"/>
-    <w:lsdException w:name="Medium Grid 3 Accent 2" w:uiPriority="69"/>
-    <w:lsdException w:name="Dark List Accent 2" w:uiPriority="70"/>
-    <w:lsdException w:name="Colorful Shading Accent 2" w:uiPriority="71"/>
-    <w:lsdException w:name="Colorful List Accent 2" w:uiPriority="72"/>
-    <w:lsdException w:name="Colorful Grid Accent 2" w:uiPriority="73"/>
-    <w:lsdException w:name="Light Shading Accent 3" w:uiPriority="60"/>
-    <w:lsdException w:name="Light List Accent 3" w:uiPriority="61"/>
-    <w:lsdException w:name="Light Grid Accent 3" w:uiPriority="62"/>
-    <w:lsdException w:name="Medium Shading 1 Accent 3" w:uiPriority="63"/>
-    <w:lsdException w:name="Medium Shading 2 Accent 3" w:uiPriority="64"/>
-    <w:lsdException w:name="Medium List 1 Accent 3" w:uiPriority="65"/>
-    <w:lsdException w:name="Medium List 2 Accent 3" w:uiPriority="66"/>
-    <w:lsdException w:name="Medium Grid 1 Accent 3" w:uiPriority="67"/>
-    <w:lsdException w:name="Medium Grid 2 Accent 3" w:uiPriority="68"/>
-    <w:lsdException w:name="Medium Grid 3 Accent 3" w:uiPriority="69"/>
-    <w:lsdException w:name="Dark List Accent 3" w:uiPriority="70"/>
-    <w:lsdException w:name="Colorful Shading Accent 3" w:uiPriority="71"/>
-    <w:lsdException w:name="Colorful List Accent 3" w:uiPriority="72"/>
-    <w:lsdException w:name="Colorful Grid Accent 3" w:uiPriority="73"/>
-    <w:lsdException w:name="Light Shading Accent 4" w:uiPriority="60"/>
-    <w:lsdException w:name="Light List Accent 4" w:uiPriority="61"/>
-    <w:lsdException w:name="Light Grid Accent 4" w:uiPriority="62"/>
-    <w:lsdException w:name="Medium Shading 1 Accent 4" w:uiPriority="63"/>
-    <w:lsdException w:name="Medium Shading 2 Accent 4" w:uiPriority="64"/>
-    <w:lsdException w:name="Medium List 1 Accent 4" w:uiPriority="65"/>
-    <w:lsdException w:name="Medium List 2 Accent 4" w:uiPriority="66"/>
-    <w:lsdException w:name="Medium Grid 1 Accent 4" w:uiPriority="67"/>
-    <w:lsdException w:name="Medium Grid 2 Accent 4" w:uiPriority="68"/>
-    <w:lsdException w:name="Medium Grid 3 Accent 4" w:uiPriority="69"/>
-    <w:lsdException w:name="Dark List Accent 4" w:uiPriority="70"/>
-    <w:lsdException w:name="Colorful Shading Accent 4" w:uiPriority="71"/>
-    <w:lsdException w:name="Colorful List Accent 4" w:uiPriority="72"/>
-    <w:lsdException w:name="Colorful Grid Accent 4" w:uiPriority="73"/>
-    <w:lsdException w:name="Light Shading Accent 5" w:uiPriority="60"/>
-    <w:lsdException w:name="Light List Accent 5" w:uiPriority="61"/>
-    <w:lsdException w:name="Light Grid Accent 5" w:uiPriority="62"/>
-    <w:lsdException w:name="Medium Shading 1 Accent 5" w:uiPriority="63"/>
-    <w:lsdException w:name="Medium Shading 2 Accent 5" w:uiPriority="64"/>
-    <w:lsdException w:name="Medium List 1 Accent 5" w:uiPriority="65"/>
-    <w:lsdException w:name="Medium List 2 Accent 5" w:uiPriority="66"/>
-    <w:lsdException w:name="Medium Grid 1 Accent 5" w:uiPriority="67"/>
-    <w:lsdException w:name="Medium Grid 2 Accent 5" w:uiPriority="68"/>
-    <w:lsdException w:name="Medium Grid 3 Accent 5" w:uiPriority="69"/>
-    <w:lsdException w:name="Dark List Accent 5" w:uiPriority="70"/>
-    <w:lsdException w:name="Colorful Shading Accent 5" w:uiPriority="71"/>
-    <w:lsdException w:name="Colorful List Accent 5" w:uiPriority="72"/>
-    <w:lsdException w:name="Colorful Grid Accent 5" w:uiPriority="73"/>
-    <w:lsdException w:name="Light Shading Accent 6" w:uiPriority="60"/>
-    <w:lsdException w:name="Light List Accent 6" w:uiPriority="61"/>
-    <w:lsdException w:name="Light Grid Accent 6" w:uiPriority="62"/>
-    <w:lsdException w:name="Medium Shading 1 Accent 6" w:uiPriority="63"/>
-    <w:lsdException w:name="Medium Shading 2 Accent 6" w:uiPriority="64"/>
-    <w:lsdException w:name="Medium List 1 Accent 6" w:uiPriority="65"/>
-    <w:lsdException w:name="Medium List 2 Accent 6" w:uiPriority="66"/>
-    <w:lsdException w:name="Medium Grid 1 Accent 6" w:uiPriority="67"/>
-    <w:lsdException w:name="Medium Grid 2 Accent 6" w:uiPriority="68"/>
-    <w:lsdException w:name="Medium Grid 3 Accent 6" w:uiPriority="69"/>
-    <w:lsdException w:name="Dark List Accent 6" w:uiPriority="70"/>
-    <w:lsdException w:name="Colorful Shading Accent 6" w:uiPriority="71"/>
-    <w:lsdException w:name="Colorful List Accent 6" w:uiPriority="72"/>
-    <w:lsdException w:name="Colorful Grid Accent 6" w:uiPriority="73"/>
-    <w:lsdException w:name="Subtle Emphasis" w:uiPriority="19" w:qFormat="1"/>
-    <w:lsdException w:name="Intense Emphasis" w:uiPriority="21" w:qFormat="1"/>
-    <w:lsdException w:name="Subtle Reference" w:uiPriority="31" w:qFormat="1"/>
-    <w:lsdException w:name="Intense Reference" w:uiPriority="32" w:qFormat="1"/>
-    <w:lsdException w:name="Book Title" w:uiPriority="33" w:qFormat="1"/>
-    <w:lsdException w:name="Bibliography" w:semiHidden="1" w:uiPriority="37" w:unhideWhenUsed="1"/>
-    <w:lsdException w:name="TOC Heading" w:semiHidden="1" w:uiPriority="39" w:unhideWhenUsed="1" w:qFormat="1"/>
-    <w:lsdException w:name="Plain Table 1" w:uiPriority="41"/>
-    <w:lsdException w:name="Plain Table 2" w:uiPriority="42"/>
-    <w:lsdException w:name="Plain Table 3" w:uiPriority="43"/>
-    <w:lsdException w:name="Plain Table 4" w:uiPriority="44"/>
-    <w:lsdException w:name="Plain Table 5" w:uiPriority="45"/>
-    <w:lsdException w:name="Grid Table Light" w:uiPriority="40"/>
-    <w:lsdException w:name="Grid Table 1 Light" w:uiPriority="46"/>
-    <w:lsdException w:name="Grid Table 2" w:uiPriority="47"/>
-    <w:lsdException w:name="Grid Table 3" w:uiPriority="48"/>
-    <w:lsdException w:name="Grid Table 4" w:uiPriority="49"/>
-    <w:lsdException w:name="Grid Table 5 Dark" w:uiPriority="50"/>
-    <w:lsdException w:name="Grid Table 6 Colorful" w:uiPriority="51"/>
-    <w:lsdException w:name="Grid Table 7 Colorful" w:uiPriority="52"/>
-    <w:lsdException w:name="Grid Table 1 Light Accent 1" w:uiPriority="46"/>
-    <w:lsdException w:name="Grid Table 2 Accent 1" w:uiPriority="47"/>
-    <w:lsdException w:name="Grid Table 3 Accent 1" w:uiPriority="48"/>
-    <w:lsdException w:name="Grid Table 4 Accent 1" w:uiPriority="49"/>
-    <w:lsdException w:name="Grid Table 5 Dark Accent 1" w:uiPriority="50"/>
-    <w:lsdException w:name="Grid Table 6 Colorful Accent 1" w:uiPriority="51"/>
-    <w:lsdException w:name="Grid Table 7 Colorful Accent 1" w:uiPriority="52"/>
-    <w:lsdException w:name="Grid Table 1 Light Accent 2" w:uiPriority="46"/>
-    <w:lsdException w:name="Grid Table 2 Accent 2" w:uiPriority="47"/>
-    <w:lsdException w:name="Grid Table 3 Accent 2" w:uiPriority="48"/>
-    <w:lsdException w:name="Grid Table 4 Accent 2" w:uiPriority="49"/>
-    <w:lsdException w:name="Grid Table 5 Dark Accent 2" w:uiPriority="50"/>
-    <w:lsdException w:name="Grid Table 6 Colorful Accent 2" w:uiPriority="51"/>
-    <w:lsdException w:name="Grid Table 7 Colorful Accent 2" w:uiPriority="52"/>
-    <w:lsdException w:name="Grid Table 1 Light Accent 3" w:uiPriority="46"/>
-    <w:lsdException w:name="Grid Table 2 Accent 3" w:uiPriority="47"/>
-    <w:lsdException w:name="Grid Table 3 Accent 3" w:uiPriority="48"/>
-    <w:lsdException w:name="Grid Table 4 Accent 3" w:uiPriority="49"/>
-    <w:lsdException w:name="Grid Table 5 Dark Accent 3" w:uiPriority="50"/>
-    <w:lsdException w:name="Grid Table 6 Colorful Accent 3" w:uiPriority="51"/>
-    <w:lsdException w:name="Grid Table 7 Colorful Accent 3" w:uiPriority="52"/>
-    <w:lsdException w:name="Grid Table 1 Light Accent 4" w:uiPriority="46"/>
-    <w:lsdException w:name="Grid Table 2 Accent 4" w:uiPriority="47"/>
-    <w:lsdException w:name="Grid Table 3 Accent 4" w:uiPriority="48"/>
-    <w:lsdException w:name="Grid Table 4 Accent 4" w:uiPriority="49"/>
-    <w:lsdException w:name="Grid Table 5 Dark Accent 4" w:uiPriority="50"/>
-    <w:lsdException w:name="Grid Table 6 Colorful Accent 4" w:uiPriority="51"/>
-    <w:lsdException w:name="Grid Table 7 Colorful Accent 4" w:uiPriority="52"/>
-    <w:lsdException w:name="Grid Table 1 Light Accent 5" w:uiPriority="46"/>
-    <w:lsdException w:name="Grid Table 2 Accent 5" w:uiPriority="47"/>
-    <w:lsdException w:name="Grid Table 3 Accent 5" w:uiPriority="48"/>
-    <w:lsdException w:name="Grid Table 4 Accent 5" w:uiPriority="49"/>
-    <w:lsdException w:name="Grid Table 5 Dark Accent 5" w:uiPriority="50"/>
-    <w:lsdException w:name="Grid Table 6 Colorful Accent 5" w:uiPriority="51"/>
-    <w:lsdException w:name="Grid Table 7 Colorful Accent 5" w:uiPriority="52"/>
-    <w:lsdException w:name="Grid Table 1 Light Accent 6" w:uiPriority="46"/>
-    <w:lsdException w:name="Grid Table 2 Accent 6" w:uiPriority="47"/>
-    <w:lsdException w:name="Grid Table 3 Accent 6" w:uiPriority="48"/>
-    <w:lsdException w:name="Grid Table 4 Accent 6" w:uiPriority="49"/>
-    <w:lsdException w:name="Grid Table 5 Dark Accent 6" w:uiPriority="50"/>
-    <w:lsdException w:name="Grid Table 6 Colorful Accent 6" w:uiPriority="51"/>
-    <w:lsdException w:name="Grid Table 7 Colorful Accent 6" w:uiPriority="52"/>
-    <w:lsdException w:name="List Table 1 Light" w:uiPriority="46"/>
-    <w:lsdException w:name="List Table 2" w:uiPriority="47"/>
-    <w:lsdException w:name="List Table 3" w:uiPriority="48"/>
-    <w:lsdException w:name="List Table 4" w:uiPriority="49"/>
-    <w:lsdException w:name="List Table 5 Dark" w:uiPriority="50"/>
-    <w:lsdException w:name="List Table 6 Colorful" w:uiPriority="51"/>
-    <w:lsdException w:name="List Table 7 Colorful" w:uiPriority="52"/>
-    <w:lsdException w:name="List Table 1 Light Accent 1" w:uiPriority="46"/>
-    <w:lsdException w:name="List Table 2 Accent 1" w:uiPriority="47"/>
-    <w:lsdException w:name="List Table 3 Accent 1" w:uiPriority="48"/>
-    <w:lsdException w:name="List Table 4 Accent 1" w:uiPriority="49"/>
-    <w:lsdException w:name="List Table 5 Dark Accent 1" w:uiPriority="50"/>
-    <w:lsdException w:name="List Table 6 Colorful Accent 1" w:uiPriority="51"/>
-    <w:lsdException w:name="List Table 7 Colorful Accent 1" w:uiPriority="52"/>
-    <w:lsdException w:name="List Table 1 Light Accent 2" w:uiPriority="46"/>
-    <w:lsdException w:name="List Table 2 Accent 2" w:uiPriority="47"/>
-    <w:lsdException w:name="List Table 3 Accent 2" w:uiPriority="48"/>
-    <w:lsdException w:name="List Table 4 Accent 2" w:uiPriority="49"/>
-    <w:lsdException w:name="List Table 5 Dark Accent 2" w:uiPriority="50"/>
-    <w:lsdException w:name="List Table 6 Colorful Accent 2" w:uiPriority="51"/>
-    <w:lsdException w:name="List Table 7 Colorful Accent 2" w:uiPriority="52"/>
-    <w:lsdException w:name="List Table 1 Light Accent 3" w:uiPriority="46"/>
-    <w:lsdException w:name="List Table 2 Accent 3" w:uiPriority="47"/>
-    <w:lsdException w:name="List Table 3 Accent 3" w:uiPriority="48"/>
-    <w:lsdException w:name="List Table 4 Accent 3" w:uiPriority="49"/>
-    <w:lsdException w:name="List Table 5 Dark Accent 3" w:uiPriority="50"/>
-    <w:lsdException w:name="List Table 6 Colorful Accent 3" w:uiPriority="51"/>
-    <w:lsdException w:name="List Table 7 Colorful Accent 3" w:uiPriority="52"/>
-    <w:lsdException w:name="List Table 1 Light Accent 4" w:uiPriority="46"/>
-    <w:lsdException w:name="List Table 2 Accent 4" w:uiPriority="47"/>
-    <w:lsdException w:name="List Table 3 Accent 4" w:uiPriority="48"/>
-    <w:lsdException w:name="List Table 4 Accent 4" w:uiPriority="49"/>
-    <w:lsdException w:name="List Table 5 Dark Accent 4" w:uiPriority="50"/>
-    <w:lsdException w:name="List Table 6 Colorful Accent 4" w:uiPriority="51"/>
-    <w:lsdException w:name="List Table 7 Colorful Accent 4" w:uiPriority="52"/>
-    <w:lsdException w:name="List Table 1 Light Accent 5" w:uiPriority="46"/>
-    <w:lsdException w:name="List Table 2 Accent 5" w:uiPriority="47"/>
-    <w:lsdException w:name="List Table 3 Accent 5" w:uiPriority="48"/>
-    <w:lsdException w:name="List Table 4 Accent 5" w:uiPriority="49"/>
-    <w:lsdException w:name="List Table 5 Dark Accent 5" w:uiPriority="50"/>
-    <w:lsdException w:name="List Table 6 Colorful Accent 5" w:uiPriority="51"/>
-    <w:lsdException w:name="List Table 7 Colorful Accent 5" w:uiPriority="52"/>
-    <w:lsdException w:name="List Table 1 Light Accent 6" w:uiPriority="46"/>
-    <w:lsdException w:name="List Table 2 Accent 6" w:uiPriority="47"/>
-    <w:lsdException w:name="List Table 3 Accent 6" w:uiPriority="48"/>
-    <w:lsdException w:name="List Table 4 Accent 6" w:uiPriority="49"/>
-    <w:lsdException w:name="List Table 5 Dark Accent 6" w:uiPriority="50"/>
-    <w:lsdException w:name="List Table 6 Colorful Accent 6" w:uiPriority="51"/>
-    <w:lsdException w:name="List Table 7 Colorful Accent 6" w:uiPriority="52"/>
-  </w:latentStyles>
-  <w:style w:type="paragraph" w:default="1" w:styleId="Normal">
-    <w:name w:val="Normal"/>
-    <w:qFormat/>
-  </w:style>
-  <w:style w:type="character" w:default="1" w:styleId="DefaultParagraphFont">
-    <w:name w:val="Default Paragraph Font"/>
-    <w:uiPriority w:val="1"/>
-    <w:semiHidden/>
-    <w:unhideWhenUsed/>
-  </w:style>
-  <w:style w:type="table" w:default="1" w:styleId="TableNormal">
-    <w:name w:val="Normal Table"/>
-    <w:uiPriority w:val="99"/>
-    <w:semiHidden/>
-    <w:unhideWhenUsed/>
-    <w:tblPr>
-      <w:tblInd w:w="0" w:type="dxa"/>
-      <w:tblCellMar>
-        <w:top w:w="0" w:type="dxa"/>
-        <w:left w:w="108" w:type="dxa"/>
-        <w:bottom w:w="0" w:type="dxa"/>
-        <w:right w:w="108" w:type="dxa"/>
-      </w:tblCellMar>
-    </w:tblPr>
-  </w:style>
-  <w:style w:type="numbering" w:default="1" w:styleId="NoList">
-    <w:name w:val="No List"/>
-    <w:uiPriority w:val="99"/>
-    <w:semiHidden/>
-    <w:unhideWhenUsed/>
-  </w:style>
-  <w:style w:type="paragraph" w:customStyle="1" w:styleId="1C03D85074354D0CB3E04E6A73B73E62">
-    <w:name w:val="1C03D85074354D0CB3E04E6A73B73E62"/>
-    <w:rsid w:val="00392CF6"/>
-  </w:style>
-  <w:style w:type="paragraph" w:customStyle="1" w:styleId="BB44A216E2C3497A84F41EF770BBC7A9">
-    <w:name w:val="BB44A216E2C3497A84F41EF770BBC7A9"/>
-    <w:rsid w:val="00392CF6"/>
-  </w:style>
-  <w:style w:type="paragraph" w:customStyle="1" w:styleId="9A3C3DB0771A4E64B6FB4EA0AB7E4716">
-    <w:name w:val="9A3C3DB0771A4E64B6FB4EA0AB7E4716"/>
-    <w:rsid w:val="00392CF6"/>
-  </w:style>
-</w:styles>
-</file>
-
-<file path=word/glossary/webSettings.xml><?xml version="1.0" encoding="utf-8"?>
-<w:webSettings xmlns:mc="http://schemas.openxmlformats.org/markup-compatibility/2006" xmlns:r="http://schemas.openxmlformats.org/officeDocument/2006/relationships" xmlns:w="http://schemas.openxmlformats.org/wordprocessingml/2006/main" xmlns:w14="http://schemas.microsoft.com/office/word/2010/wordml" xmlns:w15="http://schemas.microsoft.com/office/word/2012/wordml" mc:Ignorable="w14 w15">
-  <w:optimizeForBrowser/>
-  <w:allowPNG/>
-</w:webSettings>
-</file>
-
 <file path=word/theme/theme1.xml><?xml version="1.0" encoding="utf-8"?>
 <a:theme xmlns:a="http://schemas.openxmlformats.org/drawingml/2006/main" name="Office Theme">
   <a:themeElements>
@@ -9648,7 +9138,7 @@
 </file>
 
 <file path=customXml/itemProps1.xml><?xml version="1.0" encoding="utf-8"?>
-<ds:datastoreItem xmlns:ds="http://schemas.openxmlformats.org/officeDocument/2006/customXml" ds:itemID="{4AFC710F-1925-4E8F-80F5-00C259F22045}">
+<ds:datastoreItem xmlns:ds="http://schemas.openxmlformats.org/officeDocument/2006/customXml" ds:itemID="{871C5567-555A-4A8D-A337-8CDDD4B362D2}">
   <ds:schemaRefs>
     <ds:schemaRef ds:uri="http://schemas.openxmlformats.org/officeDocument/2006/bibliography"/>
   </ds:schemaRefs>

</xml_diff>

<commit_message>
Added a new Gentleman image. Updated SRS.
</commit_message>
<xml_diff>
--- a/KeysToInsanity/KeysToInsanity/KeysToInsanitySRS.docx
+++ b/KeysToInsanity/KeysToInsanity/KeysToInsanitySRS.docx
@@ -130,7 +130,77 @@
                 <w:szCs w:val="30"/>
               </w:rPr>
               <w:br/>
+            </w:r>
+            <w:r>
+              <w:rPr>
+                <w:rFonts w:ascii="Arial" w:eastAsia="Times New Roman" w:hAnsi="Arial" w:cs="Arial"/>
+                <w:b/>
+                <w:bCs/>
+                <w:color w:val="111111"/>
+                <w:sz w:val="30"/>
+                <w:szCs w:val="30"/>
+              </w:rPr>
+              <w:t xml:space="preserve">Team : </w:t>
+            </w:r>
+            <w:r>
+              <w:rPr>
+                <w:rFonts w:ascii="Arial" w:eastAsia="Times New Roman" w:hAnsi="Arial" w:cs="Arial"/>
+                <w:b/>
+                <w:bCs/>
+                <w:color w:val="111111"/>
+                <w:sz w:val="30"/>
+                <w:szCs w:val="30"/>
+              </w:rPr>
               <w:t>Keys To Insanity</w:t>
+            </w:r>
+          </w:p>
+          <w:p>
+            <w:pPr>
+              <w:spacing w:after="0" w:line="240" w:lineRule="auto"/>
+              <w:jc w:val="center"/>
+              <w:rPr>
+                <w:rFonts w:ascii="Arial" w:eastAsia="Times New Roman" w:hAnsi="Arial" w:cs="Arial"/>
+                <w:b/>
+                <w:bCs/>
+                <w:color w:val="111111"/>
+                <w:sz w:val="30"/>
+                <w:szCs w:val="30"/>
+              </w:rPr>
+            </w:pPr>
+            <w:r>
+              <w:rPr>
+                <w:rFonts w:ascii="Arial" w:eastAsia="Times New Roman" w:hAnsi="Arial" w:cs="Arial"/>
+                <w:b/>
+                <w:bCs/>
+                <w:color w:val="111111"/>
+                <w:sz w:val="30"/>
+                <w:szCs w:val="30"/>
+              </w:rPr>
+              <w:t xml:space="preserve">Members : Nolan Kramer, Lucas </w:t>
+            </w:r>
+            <w:proofErr w:type="spellStart"/>
+            <w:r>
+              <w:rPr>
+                <w:rFonts w:ascii="Arial" w:eastAsia="Times New Roman" w:hAnsi="Arial" w:cs="Arial"/>
+                <w:b/>
+                <w:bCs/>
+                <w:color w:val="111111"/>
+                <w:sz w:val="30"/>
+                <w:szCs w:val="30"/>
+              </w:rPr>
+              <w:t>Skinker</w:t>
+            </w:r>
+            <w:proofErr w:type="spellEnd"/>
+            <w:r>
+              <w:rPr>
+                <w:rFonts w:ascii="Arial" w:eastAsia="Times New Roman" w:hAnsi="Arial" w:cs="Arial"/>
+                <w:b/>
+                <w:bCs/>
+                <w:color w:val="111111"/>
+                <w:sz w:val="30"/>
+                <w:szCs w:val="30"/>
+              </w:rPr>
+              <w:t>, Andrew Riehl</w:t>
             </w:r>
           </w:p>
           <w:p>
@@ -620,7 +690,7 @@
           <w:sz w:val="22"/>
           <w:szCs w:val="22"/>
         </w:rPr>
-        <w:id w:val="64927210"/>
+        <w:id w:val="-1590309830"/>
         <w:docPartObj>
           <w:docPartGallery w:val="Table of Contents"/>
           <w:docPartUnique/>
@@ -638,9 +708,6 @@
           <w:pPr>
             <w:pStyle w:val="TOCHeading"/>
           </w:pPr>
-          <w:r>
-            <w:t>Contents</w:t>
-          </w:r>
         </w:p>
         <w:p>
           <w:pPr>
@@ -657,12 +724,12 @@
             <w:fldChar w:fldCharType="begin"/>
           </w:r>
           <w:r>
-            <w:instrText xml:space="preserve"> TOC \o "1-4" \h \z \u </w:instrText>
+            <w:instrText xml:space="preserve"> TOC \o "1-3" \h \z \u </w:instrText>
           </w:r>
           <w:r>
             <w:fldChar w:fldCharType="separate"/>
           </w:r>
-          <w:hyperlink w:anchor="_Toc431229511" w:history="1">
+          <w:hyperlink w:anchor="_Toc431308784" w:history="1">
             <w:r>
               <w:rPr>
                 <w:rStyle w:val="Hyperlink"/>
@@ -692,7 +759,7 @@
                 <w:noProof/>
                 <w:webHidden/>
               </w:rPr>
-              <w:instrText xml:space="preserve"> PAGEREF _Toc431229511 \h </w:instrText>
+              <w:instrText xml:space="preserve"> PAGEREF _Toc431308784 \h </w:instrText>
             </w:r>
             <w:r>
               <w:rPr>
@@ -712,7 +779,7 @@
                 <w:noProof/>
                 <w:webHidden/>
               </w:rPr>
-              <w:t>4</w:t>
+              <w:t>3</w:t>
             </w:r>
             <w:r>
               <w:rPr>
@@ -734,7 +801,7 @@
               <w:noProof/>
             </w:rPr>
           </w:pPr>
-          <w:hyperlink w:anchor="_Toc431229512" w:history="1">
+          <w:hyperlink w:anchor="_Toc431308785" w:history="1">
             <w:r>
               <w:rPr>
                 <w:rStyle w:val="Hyperlink"/>
@@ -764,7 +831,7 @@
                 <w:noProof/>
                 <w:webHidden/>
               </w:rPr>
-              <w:instrText xml:space="preserve"> PAGEREF _Toc431229512 \h </w:instrText>
+              <w:instrText xml:space="preserve"> PAGEREF _Toc431308785 \h </w:instrText>
             </w:r>
             <w:r>
               <w:rPr>
@@ -784,7 +851,7 @@
                 <w:noProof/>
                 <w:webHidden/>
               </w:rPr>
-              <w:t>4</w:t>
+              <w:t>3</w:t>
             </w:r>
             <w:r>
               <w:rPr>
@@ -806,7 +873,7 @@
               <w:noProof/>
             </w:rPr>
           </w:pPr>
-          <w:hyperlink w:anchor="_Toc431229513" w:history="1">
+          <w:hyperlink w:anchor="_Toc431308786" w:history="1">
             <w:r>
               <w:rPr>
                 <w:rStyle w:val="Hyperlink"/>
@@ -836,7 +903,7 @@
                 <w:noProof/>
                 <w:webHidden/>
               </w:rPr>
-              <w:instrText xml:space="preserve"> PAGEREF _Toc431229513 \h </w:instrText>
+              <w:instrText xml:space="preserve"> PAGEREF _Toc431308786 \h </w:instrText>
             </w:r>
             <w:r>
               <w:rPr>
@@ -856,7 +923,7 @@
                 <w:noProof/>
                 <w:webHidden/>
               </w:rPr>
-              <w:t>4</w:t>
+              <w:t>3</w:t>
             </w:r>
             <w:r>
               <w:rPr>
@@ -878,7 +945,7 @@
               <w:noProof/>
             </w:rPr>
           </w:pPr>
-          <w:hyperlink w:anchor="_Toc431229514" w:history="1">
+          <w:hyperlink w:anchor="_Toc431308787" w:history="1">
             <w:r>
               <w:rPr>
                 <w:rStyle w:val="Hyperlink"/>
@@ -908,7 +975,7 @@
                 <w:noProof/>
                 <w:webHidden/>
               </w:rPr>
-              <w:instrText xml:space="preserve"> PAGEREF _Toc431229514 \h </w:instrText>
+              <w:instrText xml:space="preserve"> PAGEREF _Toc431308787 \h </w:instrText>
             </w:r>
             <w:r>
               <w:rPr>
@@ -928,7 +995,7 @@
                 <w:noProof/>
                 <w:webHidden/>
               </w:rPr>
-              <w:t>4</w:t>
+              <w:t>3</w:t>
             </w:r>
             <w:r>
               <w:rPr>
@@ -950,7 +1017,7 @@
               <w:noProof/>
             </w:rPr>
           </w:pPr>
-          <w:hyperlink w:anchor="_Toc431229515" w:history="1">
+          <w:hyperlink w:anchor="_Toc431308788" w:history="1">
             <w:r>
               <w:rPr>
                 <w:rStyle w:val="Hyperlink"/>
@@ -980,7 +1047,7 @@
                 <w:noProof/>
                 <w:webHidden/>
               </w:rPr>
-              <w:instrText xml:space="preserve"> PAGEREF _Toc431229515 \h </w:instrText>
+              <w:instrText xml:space="preserve"> PAGEREF _Toc431308788 \h </w:instrText>
             </w:r>
             <w:r>
               <w:rPr>
@@ -1000,7 +1067,7 @@
                 <w:noProof/>
                 <w:webHidden/>
               </w:rPr>
-              <w:t>4</w:t>
+              <w:t>3</w:t>
             </w:r>
             <w:r>
               <w:rPr>
@@ -1022,7 +1089,7 @@
               <w:noProof/>
             </w:rPr>
           </w:pPr>
-          <w:hyperlink w:anchor="_Toc431229516" w:history="1">
+          <w:hyperlink w:anchor="_Toc431308789" w:history="1">
             <w:r>
               <w:rPr>
                 <w:rStyle w:val="Hyperlink"/>
@@ -1052,7 +1119,7 @@
                 <w:noProof/>
                 <w:webHidden/>
               </w:rPr>
-              <w:instrText xml:space="preserve"> PAGEREF _Toc431229516 \h </w:instrText>
+              <w:instrText xml:space="preserve"> PAGEREF _Toc431308789 \h </w:instrText>
             </w:r>
             <w:r>
               <w:rPr>
@@ -1072,7 +1139,7 @@
                 <w:noProof/>
                 <w:webHidden/>
               </w:rPr>
-              <w:t>4</w:t>
+              <w:t>3</w:t>
             </w:r>
             <w:r>
               <w:rPr>
@@ -1094,7 +1161,7 @@
               <w:noProof/>
             </w:rPr>
           </w:pPr>
-          <w:hyperlink w:anchor="_Toc431229517" w:history="1">
+          <w:hyperlink w:anchor="_Toc431308790" w:history="1">
             <w:r>
               <w:rPr>
                 <w:rStyle w:val="Hyperlink"/>
@@ -1124,7 +1191,7 @@
                 <w:noProof/>
                 <w:webHidden/>
               </w:rPr>
-              <w:instrText xml:space="preserve"> PAGEREF _Toc431229517 \h </w:instrText>
+              <w:instrText xml:space="preserve"> PAGEREF _Toc431308790 \h </w:instrText>
             </w:r>
             <w:r>
               <w:rPr>
@@ -1166,7 +1233,7 @@
               <w:noProof/>
             </w:rPr>
           </w:pPr>
-          <w:hyperlink w:anchor="_Toc431229518" w:history="1">
+          <w:hyperlink w:anchor="_Toc431308791" w:history="1">
             <w:r>
               <w:rPr>
                 <w:rStyle w:val="Hyperlink"/>
@@ -1196,7 +1263,7 @@
                 <w:noProof/>
                 <w:webHidden/>
               </w:rPr>
-              <w:instrText xml:space="preserve"> PAGEREF _Toc431229518 \h </w:instrText>
+              <w:instrText xml:space="preserve"> PAGEREF _Toc431308791 \h </w:instrText>
             </w:r>
             <w:r>
               <w:rPr>
@@ -1238,7 +1305,7 @@
               <w:noProof/>
             </w:rPr>
           </w:pPr>
-          <w:hyperlink w:anchor="_Toc431229519" w:history="1">
+          <w:hyperlink w:anchor="_Toc431308792" w:history="1">
             <w:r>
               <w:rPr>
                 <w:rStyle w:val="Hyperlink"/>
@@ -1268,7 +1335,7 @@
                 <w:noProof/>
                 <w:webHidden/>
               </w:rPr>
-              <w:instrText xml:space="preserve"> PAGEREF _Toc431229519 \h </w:instrText>
+              <w:instrText xml:space="preserve"> PAGEREF _Toc431308792 \h </w:instrText>
             </w:r>
             <w:r>
               <w:rPr>
@@ -1310,7 +1377,7 @@
               <w:noProof/>
             </w:rPr>
           </w:pPr>
-          <w:hyperlink w:anchor="_Toc431229520" w:history="1">
+          <w:hyperlink w:anchor="_Toc431308793" w:history="1">
             <w:r>
               <w:rPr>
                 <w:rStyle w:val="Hyperlink"/>
@@ -1340,7 +1407,7 @@
                 <w:noProof/>
                 <w:webHidden/>
               </w:rPr>
-              <w:instrText xml:space="preserve"> PAGEREF _Toc431229520 \h </w:instrText>
+              <w:instrText xml:space="preserve"> PAGEREF _Toc431308793 \h </w:instrText>
             </w:r>
             <w:r>
               <w:rPr>
@@ -1382,7 +1449,7 @@
               <w:noProof/>
             </w:rPr>
           </w:pPr>
-          <w:hyperlink w:anchor="_Toc431229521" w:history="1">
+          <w:hyperlink w:anchor="_Toc431308794" w:history="1">
             <w:r>
               <w:rPr>
                 <w:rStyle w:val="Hyperlink"/>
@@ -1412,7 +1479,7 @@
                 <w:noProof/>
                 <w:webHidden/>
               </w:rPr>
-              <w:instrText xml:space="preserve"> PAGEREF _Toc431229521 \h </w:instrText>
+              <w:instrText xml:space="preserve"> PAGEREF _Toc431308794 \h </w:instrText>
             </w:r>
             <w:r>
               <w:rPr>
@@ -1432,295 +1499,7 @@
                 <w:noProof/>
                 <w:webHidden/>
               </w:rPr>
-              <w:t>5</w:t>
-            </w:r>
-            <w:r>
-              <w:rPr>
-                <w:noProof/>
-                <w:webHidden/>
-              </w:rPr>
-              <w:fldChar w:fldCharType="end"/>
-            </w:r>
-          </w:hyperlink>
-        </w:p>
-        <w:p>
-          <w:pPr>
-            <w:pStyle w:val="TOC4"/>
-            <w:tabs>
-              <w:tab w:val="right" w:leader="dot" w:pos="9350"/>
-            </w:tabs>
-            <w:rPr>
-              <w:rFonts w:eastAsiaTheme="minorEastAsia"/>
-              <w:noProof/>
-            </w:rPr>
-          </w:pPr>
-          <w:hyperlink w:anchor="_Toc431229522" w:history="1">
-            <w:r>
-              <w:rPr>
-                <w:rStyle w:val="Hyperlink"/>
-                <w:rFonts w:ascii="Arial" w:eastAsia="Times New Roman" w:hAnsi="Arial" w:cs="Arial"/>
-                <w:b/>
-                <w:bCs/>
-                <w:noProof/>
-              </w:rPr>
-              <w:t>2.1.3.1 Sprite Specification</w:t>
-            </w:r>
-            <w:r>
-              <w:rPr>
-                <w:noProof/>
-                <w:webHidden/>
-              </w:rPr>
-              <w:tab/>
-            </w:r>
-            <w:r>
-              <w:rPr>
-                <w:noProof/>
-                <w:webHidden/>
-              </w:rPr>
-              <w:fldChar w:fldCharType="begin"/>
-            </w:r>
-            <w:r>
-              <w:rPr>
-                <w:noProof/>
-                <w:webHidden/>
-              </w:rPr>
-              <w:instrText xml:space="preserve"> PAGEREF _Toc431229522 \h </w:instrText>
-            </w:r>
-            <w:r>
-              <w:rPr>
-                <w:noProof/>
-                <w:webHidden/>
-              </w:rPr>
-            </w:r>
-            <w:r>
-              <w:rPr>
-                <w:noProof/>
-                <w:webHidden/>
-              </w:rPr>
-              <w:fldChar w:fldCharType="separate"/>
-            </w:r>
-            <w:r>
-              <w:rPr>
-                <w:noProof/>
-                <w:webHidden/>
-              </w:rPr>
-              <w:t>5</w:t>
-            </w:r>
-            <w:r>
-              <w:rPr>
-                <w:noProof/>
-                <w:webHidden/>
-              </w:rPr>
-              <w:fldChar w:fldCharType="end"/>
-            </w:r>
-          </w:hyperlink>
-        </w:p>
-        <w:p>
-          <w:pPr>
-            <w:pStyle w:val="TOC4"/>
-            <w:tabs>
-              <w:tab w:val="right" w:leader="dot" w:pos="9350"/>
-            </w:tabs>
-            <w:rPr>
-              <w:rFonts w:eastAsiaTheme="minorEastAsia"/>
-              <w:noProof/>
-            </w:rPr>
-          </w:pPr>
-          <w:hyperlink w:anchor="_Toc431229523" w:history="1">
-            <w:r>
-              <w:rPr>
-                <w:rStyle w:val="Hyperlink"/>
-                <w:rFonts w:ascii="Arial" w:eastAsia="Times New Roman" w:hAnsi="Arial" w:cs="Arial"/>
-                <w:b/>
-                <w:bCs/>
-                <w:noProof/>
-              </w:rPr>
-              <w:t>2.1.3.2 Music Specification</w:t>
-            </w:r>
-            <w:r>
-              <w:rPr>
-                <w:noProof/>
-                <w:webHidden/>
-              </w:rPr>
-              <w:tab/>
-            </w:r>
-            <w:r>
-              <w:rPr>
-                <w:noProof/>
-                <w:webHidden/>
-              </w:rPr>
-              <w:fldChar w:fldCharType="begin"/>
-            </w:r>
-            <w:r>
-              <w:rPr>
-                <w:noProof/>
-                <w:webHidden/>
-              </w:rPr>
-              <w:instrText xml:space="preserve"> PAGEREF _Toc431229523 \h </w:instrText>
-            </w:r>
-            <w:r>
-              <w:rPr>
-                <w:noProof/>
-                <w:webHidden/>
-              </w:rPr>
-            </w:r>
-            <w:r>
-              <w:rPr>
-                <w:noProof/>
-                <w:webHidden/>
-              </w:rPr>
-              <w:fldChar w:fldCharType="separate"/>
-            </w:r>
-            <w:r>
-              <w:rPr>
-                <w:noProof/>
-                <w:webHidden/>
-              </w:rPr>
-              <w:t>5</w:t>
-            </w:r>
-            <w:r>
-              <w:rPr>
-                <w:noProof/>
-                <w:webHidden/>
-              </w:rPr>
-              <w:fldChar w:fldCharType="end"/>
-            </w:r>
-          </w:hyperlink>
-        </w:p>
-        <w:p>
-          <w:pPr>
-            <w:pStyle w:val="TOC4"/>
-            <w:tabs>
-              <w:tab w:val="right" w:leader="dot" w:pos="9350"/>
-            </w:tabs>
-            <w:rPr>
-              <w:rFonts w:eastAsiaTheme="minorEastAsia"/>
-              <w:noProof/>
-            </w:rPr>
-          </w:pPr>
-          <w:hyperlink w:anchor="_Toc431229524" w:history="1">
-            <w:r>
-              <w:rPr>
-                <w:rStyle w:val="Hyperlink"/>
-                <w:rFonts w:ascii="Arial" w:eastAsia="Times New Roman" w:hAnsi="Arial" w:cs="Arial"/>
-                <w:b/>
-                <w:bCs/>
-                <w:noProof/>
-              </w:rPr>
-              <w:t>2.1.3.3 Sound Effects Specification</w:t>
-            </w:r>
-            <w:r>
-              <w:rPr>
-                <w:noProof/>
-                <w:webHidden/>
-              </w:rPr>
-              <w:tab/>
-            </w:r>
-            <w:r>
-              <w:rPr>
-                <w:noProof/>
-                <w:webHidden/>
-              </w:rPr>
-              <w:fldChar w:fldCharType="begin"/>
-            </w:r>
-            <w:r>
-              <w:rPr>
-                <w:noProof/>
-                <w:webHidden/>
-              </w:rPr>
-              <w:instrText xml:space="preserve"> PAGEREF _Toc431229524 \h </w:instrText>
-            </w:r>
-            <w:r>
-              <w:rPr>
-                <w:noProof/>
-                <w:webHidden/>
-              </w:rPr>
-            </w:r>
-            <w:r>
-              <w:rPr>
-                <w:noProof/>
-                <w:webHidden/>
-              </w:rPr>
-              <w:fldChar w:fldCharType="separate"/>
-            </w:r>
-            <w:r>
-              <w:rPr>
-                <w:noProof/>
-                <w:webHidden/>
-              </w:rPr>
-              <w:t>5</w:t>
-            </w:r>
-            <w:r>
-              <w:rPr>
-                <w:noProof/>
-                <w:webHidden/>
-              </w:rPr>
-              <w:fldChar w:fldCharType="end"/>
-            </w:r>
-          </w:hyperlink>
-        </w:p>
-        <w:p>
-          <w:pPr>
-            <w:pStyle w:val="TOC4"/>
-            <w:tabs>
-              <w:tab w:val="right" w:leader="dot" w:pos="9350"/>
-            </w:tabs>
-            <w:rPr>
-              <w:rFonts w:eastAsiaTheme="minorEastAsia"/>
-              <w:noProof/>
-            </w:rPr>
-          </w:pPr>
-          <w:hyperlink w:anchor="_Toc431229525" w:history="1">
-            <w:r>
-              <w:rPr>
-                <w:rStyle w:val="Hyperlink"/>
-                <w:rFonts w:ascii="Arial" w:eastAsia="Times New Roman" w:hAnsi="Arial" w:cs="Arial"/>
-                <w:b/>
-                <w:bCs/>
-                <w:noProof/>
-              </w:rPr>
-              <w:t>2.1.3.4 Title Screen and Menus Specification</w:t>
-            </w:r>
-            <w:r>
-              <w:rPr>
-                <w:noProof/>
-                <w:webHidden/>
-              </w:rPr>
-              <w:tab/>
-            </w:r>
-            <w:r>
-              <w:rPr>
-                <w:noProof/>
-                <w:webHidden/>
-              </w:rPr>
-              <w:fldChar w:fldCharType="begin"/>
-            </w:r>
-            <w:r>
-              <w:rPr>
-                <w:noProof/>
-                <w:webHidden/>
-              </w:rPr>
-              <w:instrText xml:space="preserve"> PAGEREF _Toc431229525 \h </w:instrText>
-            </w:r>
-            <w:r>
-              <w:rPr>
-                <w:noProof/>
-                <w:webHidden/>
-              </w:rPr>
-            </w:r>
-            <w:r>
-              <w:rPr>
-                <w:noProof/>
-                <w:webHidden/>
-              </w:rPr>
-              <w:fldChar w:fldCharType="separate"/>
-            </w:r>
-            <w:r>
-              <w:rPr>
-                <w:noProof/>
-                <w:webHidden/>
-              </w:rPr>
-              <w:t>5</w:t>
+              <w:t>4</w:t>
             </w:r>
             <w:r>
               <w:rPr>
@@ -1742,7 +1521,7 @@
               <w:noProof/>
             </w:rPr>
           </w:pPr>
-          <w:hyperlink w:anchor="_Toc431229526" w:history="1">
+          <w:hyperlink w:anchor="_Toc431308795" w:history="1">
             <w:r>
               <w:rPr>
                 <w:rStyle w:val="Hyperlink"/>
@@ -1771,7 +1550,7 @@
                 <w:noProof/>
                 <w:webHidden/>
               </w:rPr>
-              <w:instrText xml:space="preserve"> PAGEREF _Toc431229526 \h </w:instrText>
+              <w:instrText xml:space="preserve"> PAGEREF _Toc431308795 \h </w:instrText>
             </w:r>
             <w:r>
               <w:rPr>
@@ -1813,7 +1592,7 @@
               <w:noProof/>
             </w:rPr>
           </w:pPr>
-          <w:hyperlink w:anchor="_Toc431229527" w:history="1">
+          <w:hyperlink w:anchor="_Toc431308796" w:history="1">
             <w:r>
               <w:rPr>
                 <w:rStyle w:val="Hyperlink"/>
@@ -1842,151 +1621,7 @@
                 <w:noProof/>
                 <w:webHidden/>
               </w:rPr>
-              <w:instrText xml:space="preserve"> PAGEREF _Toc431229527 \h </w:instrText>
-            </w:r>
-            <w:r>
-              <w:rPr>
-                <w:noProof/>
-                <w:webHidden/>
-              </w:rPr>
-            </w:r>
-            <w:r>
-              <w:rPr>
-                <w:noProof/>
-                <w:webHidden/>
-              </w:rPr>
-              <w:fldChar w:fldCharType="separate"/>
-            </w:r>
-            <w:r>
-              <w:rPr>
-                <w:noProof/>
-                <w:webHidden/>
-              </w:rPr>
-              <w:t>5</w:t>
-            </w:r>
-            <w:r>
-              <w:rPr>
-                <w:noProof/>
-                <w:webHidden/>
-              </w:rPr>
-              <w:fldChar w:fldCharType="end"/>
-            </w:r>
-          </w:hyperlink>
-        </w:p>
-        <w:p>
-          <w:pPr>
-            <w:pStyle w:val="TOC4"/>
-            <w:tabs>
-              <w:tab w:val="right" w:leader="dot" w:pos="9350"/>
-            </w:tabs>
-            <w:rPr>
-              <w:rFonts w:eastAsiaTheme="minorEastAsia"/>
-              <w:noProof/>
-            </w:rPr>
-          </w:pPr>
-          <w:hyperlink w:anchor="_Toc431229528" w:history="1">
-            <w:r>
-              <w:rPr>
-                <w:rStyle w:val="Hyperlink"/>
-                <w:rFonts w:ascii="Arial" w:eastAsia="Times New Roman" w:hAnsi="Arial" w:cs="Arial"/>
-                <w:b/>
-                <w:bCs/>
-                <w:noProof/>
-              </w:rPr>
-              <w:t>2.2.1.1 Title Specifications</w:t>
-            </w:r>
-            <w:r>
-              <w:rPr>
-                <w:noProof/>
-                <w:webHidden/>
-              </w:rPr>
-              <w:tab/>
-            </w:r>
-            <w:r>
-              <w:rPr>
-                <w:noProof/>
-                <w:webHidden/>
-              </w:rPr>
-              <w:fldChar w:fldCharType="begin"/>
-            </w:r>
-            <w:r>
-              <w:rPr>
-                <w:noProof/>
-                <w:webHidden/>
-              </w:rPr>
-              <w:instrText xml:space="preserve"> PAGEREF _Toc431229528 \h </w:instrText>
-            </w:r>
-            <w:r>
-              <w:rPr>
-                <w:noProof/>
-                <w:webHidden/>
-              </w:rPr>
-            </w:r>
-            <w:r>
-              <w:rPr>
-                <w:noProof/>
-                <w:webHidden/>
-              </w:rPr>
-              <w:fldChar w:fldCharType="separate"/>
-            </w:r>
-            <w:r>
-              <w:rPr>
-                <w:noProof/>
-                <w:webHidden/>
-              </w:rPr>
-              <w:t>5</w:t>
-            </w:r>
-            <w:r>
-              <w:rPr>
-                <w:noProof/>
-                <w:webHidden/>
-              </w:rPr>
-              <w:fldChar w:fldCharType="end"/>
-            </w:r>
-          </w:hyperlink>
-        </w:p>
-        <w:p>
-          <w:pPr>
-            <w:pStyle w:val="TOC4"/>
-            <w:tabs>
-              <w:tab w:val="right" w:leader="dot" w:pos="9350"/>
-            </w:tabs>
-            <w:rPr>
-              <w:rFonts w:eastAsiaTheme="minorEastAsia"/>
-              <w:noProof/>
-            </w:rPr>
-          </w:pPr>
-          <w:hyperlink w:anchor="_Toc431229529" w:history="1">
-            <w:r>
-              <w:rPr>
-                <w:rStyle w:val="Hyperlink"/>
-                <w:rFonts w:ascii="Arial" w:eastAsia="Times New Roman" w:hAnsi="Arial" w:cs="Arial"/>
-                <w:b/>
-                <w:bCs/>
-                <w:noProof/>
-              </w:rPr>
-              <w:t>2.2.1.2 Menu Specifications</w:t>
-            </w:r>
-            <w:r>
-              <w:rPr>
-                <w:noProof/>
-                <w:webHidden/>
-              </w:rPr>
-              <w:tab/>
-            </w:r>
-            <w:r>
-              <w:rPr>
-                <w:noProof/>
-                <w:webHidden/>
-              </w:rPr>
-              <w:fldChar w:fldCharType="begin"/>
-            </w:r>
-            <w:r>
-              <w:rPr>
-                <w:noProof/>
-                <w:webHidden/>
-              </w:rPr>
-              <w:instrText xml:space="preserve"> PAGEREF _Toc431229529 \h </w:instrText>
+              <w:instrText xml:space="preserve"> PAGEREF _Toc431308796 \h </w:instrText>
             </w:r>
             <w:r>
               <w:rPr>
@@ -2028,7 +1663,7 @@
               <w:noProof/>
             </w:rPr>
           </w:pPr>
-          <w:hyperlink w:anchor="_Toc431229530" w:history="1">
+          <w:hyperlink w:anchor="_Toc431308797" w:history="1">
             <w:r>
               <w:rPr>
                 <w:rStyle w:val="Hyperlink"/>
@@ -2057,7 +1692,7 @@
                 <w:noProof/>
                 <w:webHidden/>
               </w:rPr>
-              <w:instrText xml:space="preserve"> PAGEREF _Toc431229530 \h </w:instrText>
+              <w:instrText xml:space="preserve"> PAGEREF _Toc431308797 \h </w:instrText>
             </w:r>
             <w:r>
               <w:rPr>
@@ -2078,503 +1713,6 @@
                 <w:webHidden/>
               </w:rPr>
               <w:t>5</w:t>
-            </w:r>
-            <w:r>
-              <w:rPr>
-                <w:noProof/>
-                <w:webHidden/>
-              </w:rPr>
-              <w:fldChar w:fldCharType="end"/>
-            </w:r>
-          </w:hyperlink>
-        </w:p>
-        <w:p>
-          <w:pPr>
-            <w:pStyle w:val="TOC4"/>
-            <w:tabs>
-              <w:tab w:val="right" w:leader="dot" w:pos="9350"/>
-            </w:tabs>
-            <w:rPr>
-              <w:rFonts w:eastAsiaTheme="minorEastAsia"/>
-              <w:noProof/>
-            </w:rPr>
-          </w:pPr>
-          <w:hyperlink w:anchor="_Toc431229531" w:history="1">
-            <w:r>
-              <w:rPr>
-                <w:rStyle w:val="Hyperlink"/>
-                <w:rFonts w:ascii="Arial" w:eastAsia="Times New Roman" w:hAnsi="Arial" w:cs="Arial"/>
-                <w:b/>
-                <w:noProof/>
-              </w:rPr>
-              <w:t>2.2.2.1 The Gentleman</w:t>
-            </w:r>
-            <w:r>
-              <w:rPr>
-                <w:noProof/>
-                <w:webHidden/>
-              </w:rPr>
-              <w:tab/>
-            </w:r>
-            <w:r>
-              <w:rPr>
-                <w:noProof/>
-                <w:webHidden/>
-              </w:rPr>
-              <w:fldChar w:fldCharType="begin"/>
-            </w:r>
-            <w:r>
-              <w:rPr>
-                <w:noProof/>
-                <w:webHidden/>
-              </w:rPr>
-              <w:instrText xml:space="preserve"> PAGEREF _Toc431229531 \h </w:instrText>
-            </w:r>
-            <w:r>
-              <w:rPr>
-                <w:noProof/>
-                <w:webHidden/>
-              </w:rPr>
-            </w:r>
-            <w:r>
-              <w:rPr>
-                <w:noProof/>
-                <w:webHidden/>
-              </w:rPr>
-              <w:fldChar w:fldCharType="separate"/>
-            </w:r>
-            <w:r>
-              <w:rPr>
-                <w:noProof/>
-                <w:webHidden/>
-              </w:rPr>
-              <w:t>5</w:t>
-            </w:r>
-            <w:r>
-              <w:rPr>
-                <w:noProof/>
-                <w:webHidden/>
-              </w:rPr>
-              <w:fldChar w:fldCharType="end"/>
-            </w:r>
-          </w:hyperlink>
-        </w:p>
-        <w:p>
-          <w:pPr>
-            <w:pStyle w:val="TOC4"/>
-            <w:tabs>
-              <w:tab w:val="right" w:leader="dot" w:pos="9350"/>
-            </w:tabs>
-            <w:rPr>
-              <w:rFonts w:eastAsiaTheme="minorEastAsia"/>
-              <w:noProof/>
-            </w:rPr>
-          </w:pPr>
-          <w:hyperlink w:anchor="_Toc431229532" w:history="1">
-            <w:r>
-              <w:rPr>
-                <w:rStyle w:val="Hyperlink"/>
-                <w:rFonts w:ascii="Arial" w:eastAsia="Times New Roman" w:hAnsi="Arial" w:cs="Arial"/>
-                <w:b/>
-                <w:noProof/>
-              </w:rPr>
-              <w:t>2.2.2.3 Nurses</w:t>
-            </w:r>
-            <w:r>
-              <w:rPr>
-                <w:noProof/>
-                <w:webHidden/>
-              </w:rPr>
-              <w:tab/>
-            </w:r>
-            <w:r>
-              <w:rPr>
-                <w:noProof/>
-                <w:webHidden/>
-              </w:rPr>
-              <w:fldChar w:fldCharType="begin"/>
-            </w:r>
-            <w:r>
-              <w:rPr>
-                <w:noProof/>
-                <w:webHidden/>
-              </w:rPr>
-              <w:instrText xml:space="preserve"> PAGEREF _Toc431229532 \h </w:instrText>
-            </w:r>
-            <w:r>
-              <w:rPr>
-                <w:noProof/>
-                <w:webHidden/>
-              </w:rPr>
-            </w:r>
-            <w:r>
-              <w:rPr>
-                <w:noProof/>
-                <w:webHidden/>
-              </w:rPr>
-              <w:fldChar w:fldCharType="separate"/>
-            </w:r>
-            <w:r>
-              <w:rPr>
-                <w:noProof/>
-                <w:webHidden/>
-              </w:rPr>
-              <w:t>6</w:t>
-            </w:r>
-            <w:r>
-              <w:rPr>
-                <w:noProof/>
-                <w:webHidden/>
-              </w:rPr>
-              <w:fldChar w:fldCharType="end"/>
-            </w:r>
-          </w:hyperlink>
-        </w:p>
-        <w:p>
-          <w:pPr>
-            <w:pStyle w:val="TOC4"/>
-            <w:tabs>
-              <w:tab w:val="right" w:leader="dot" w:pos="9350"/>
-            </w:tabs>
-            <w:rPr>
-              <w:rFonts w:eastAsiaTheme="minorEastAsia"/>
-              <w:noProof/>
-            </w:rPr>
-          </w:pPr>
-          <w:hyperlink w:anchor="_Toc431229533" w:history="1">
-            <w:r>
-              <w:rPr>
-                <w:rStyle w:val="Hyperlink"/>
-                <w:rFonts w:ascii="Arial" w:eastAsia="Times New Roman" w:hAnsi="Arial" w:cs="Arial"/>
-                <w:b/>
-                <w:noProof/>
-              </w:rPr>
-              <w:t>2.2.2.4 Security</w:t>
-            </w:r>
-            <w:r>
-              <w:rPr>
-                <w:noProof/>
-                <w:webHidden/>
-              </w:rPr>
-              <w:tab/>
-            </w:r>
-            <w:r>
-              <w:rPr>
-                <w:noProof/>
-                <w:webHidden/>
-              </w:rPr>
-              <w:fldChar w:fldCharType="begin"/>
-            </w:r>
-            <w:r>
-              <w:rPr>
-                <w:noProof/>
-                <w:webHidden/>
-              </w:rPr>
-              <w:instrText xml:space="preserve"> PAGEREF _Toc431229533 \h </w:instrText>
-            </w:r>
-            <w:r>
-              <w:rPr>
-                <w:noProof/>
-                <w:webHidden/>
-              </w:rPr>
-            </w:r>
-            <w:r>
-              <w:rPr>
-                <w:noProof/>
-                <w:webHidden/>
-              </w:rPr>
-              <w:fldChar w:fldCharType="separate"/>
-            </w:r>
-            <w:r>
-              <w:rPr>
-                <w:noProof/>
-                <w:webHidden/>
-              </w:rPr>
-              <w:t>6</w:t>
-            </w:r>
-            <w:r>
-              <w:rPr>
-                <w:noProof/>
-                <w:webHidden/>
-              </w:rPr>
-              <w:fldChar w:fldCharType="end"/>
-            </w:r>
-          </w:hyperlink>
-        </w:p>
-        <w:p>
-          <w:pPr>
-            <w:pStyle w:val="TOC4"/>
-            <w:tabs>
-              <w:tab w:val="right" w:leader="dot" w:pos="9350"/>
-            </w:tabs>
-            <w:rPr>
-              <w:rFonts w:eastAsiaTheme="minorEastAsia"/>
-              <w:noProof/>
-            </w:rPr>
-          </w:pPr>
-          <w:hyperlink w:anchor="_Toc431229534" w:history="1">
-            <w:r>
-              <w:rPr>
-                <w:rStyle w:val="Hyperlink"/>
-                <w:rFonts w:ascii="Arial" w:eastAsia="Times New Roman" w:hAnsi="Arial" w:cs="Arial"/>
-                <w:b/>
-                <w:noProof/>
-              </w:rPr>
-              <w:t>2.2.2.5 Cops</w:t>
-            </w:r>
-            <w:r>
-              <w:rPr>
-                <w:noProof/>
-                <w:webHidden/>
-              </w:rPr>
-              <w:tab/>
-            </w:r>
-            <w:r>
-              <w:rPr>
-                <w:noProof/>
-                <w:webHidden/>
-              </w:rPr>
-              <w:fldChar w:fldCharType="begin"/>
-            </w:r>
-            <w:r>
-              <w:rPr>
-                <w:noProof/>
-                <w:webHidden/>
-              </w:rPr>
-              <w:instrText xml:space="preserve"> PAGEREF _Toc431229534 \h </w:instrText>
-            </w:r>
-            <w:r>
-              <w:rPr>
-                <w:noProof/>
-                <w:webHidden/>
-              </w:rPr>
-            </w:r>
-            <w:r>
-              <w:rPr>
-                <w:noProof/>
-                <w:webHidden/>
-              </w:rPr>
-              <w:fldChar w:fldCharType="separate"/>
-            </w:r>
-            <w:r>
-              <w:rPr>
-                <w:noProof/>
-                <w:webHidden/>
-              </w:rPr>
-              <w:t>6</w:t>
-            </w:r>
-            <w:r>
-              <w:rPr>
-                <w:noProof/>
-                <w:webHidden/>
-              </w:rPr>
-              <w:fldChar w:fldCharType="end"/>
-            </w:r>
-          </w:hyperlink>
-        </w:p>
-        <w:p>
-          <w:pPr>
-            <w:pStyle w:val="TOC4"/>
-            <w:tabs>
-              <w:tab w:val="right" w:leader="dot" w:pos="9350"/>
-            </w:tabs>
-            <w:rPr>
-              <w:rFonts w:eastAsiaTheme="minorEastAsia"/>
-              <w:noProof/>
-            </w:rPr>
-          </w:pPr>
-          <w:hyperlink w:anchor="_Toc431229535" w:history="1">
-            <w:r>
-              <w:rPr>
-                <w:rStyle w:val="Hyperlink"/>
-                <w:rFonts w:ascii="Arial" w:eastAsia="Times New Roman" w:hAnsi="Arial" w:cs="Arial"/>
-                <w:b/>
-                <w:noProof/>
-              </w:rPr>
-              <w:t>2.2.2.6 Attack Dogs</w:t>
-            </w:r>
-            <w:r>
-              <w:rPr>
-                <w:noProof/>
-                <w:webHidden/>
-              </w:rPr>
-              <w:tab/>
-            </w:r>
-            <w:r>
-              <w:rPr>
-                <w:noProof/>
-                <w:webHidden/>
-              </w:rPr>
-              <w:fldChar w:fldCharType="begin"/>
-            </w:r>
-            <w:r>
-              <w:rPr>
-                <w:noProof/>
-                <w:webHidden/>
-              </w:rPr>
-              <w:instrText xml:space="preserve"> PAGEREF _Toc431229535 \h </w:instrText>
-            </w:r>
-            <w:r>
-              <w:rPr>
-                <w:noProof/>
-                <w:webHidden/>
-              </w:rPr>
-            </w:r>
-            <w:r>
-              <w:rPr>
-                <w:noProof/>
-                <w:webHidden/>
-              </w:rPr>
-              <w:fldChar w:fldCharType="separate"/>
-            </w:r>
-            <w:r>
-              <w:rPr>
-                <w:noProof/>
-                <w:webHidden/>
-              </w:rPr>
-              <w:t>6</w:t>
-            </w:r>
-            <w:r>
-              <w:rPr>
-                <w:noProof/>
-                <w:webHidden/>
-              </w:rPr>
-              <w:fldChar w:fldCharType="end"/>
-            </w:r>
-          </w:hyperlink>
-        </w:p>
-        <w:p>
-          <w:pPr>
-            <w:pStyle w:val="TOC4"/>
-            <w:tabs>
-              <w:tab w:val="right" w:leader="dot" w:pos="9350"/>
-            </w:tabs>
-            <w:rPr>
-              <w:rFonts w:eastAsiaTheme="minorEastAsia"/>
-              <w:noProof/>
-            </w:rPr>
-          </w:pPr>
-          <w:hyperlink w:anchor="_Toc431229536" w:history="1">
-            <w:r>
-              <w:rPr>
-                <w:rStyle w:val="Hyperlink"/>
-                <w:rFonts w:ascii="Arial" w:eastAsia="Times New Roman" w:hAnsi="Arial" w:cs="Arial"/>
-                <w:b/>
-                <w:noProof/>
-              </w:rPr>
-              <w:t>2.2.1.7 Rats</w:t>
-            </w:r>
-            <w:r>
-              <w:rPr>
-                <w:noProof/>
-                <w:webHidden/>
-              </w:rPr>
-              <w:tab/>
-            </w:r>
-            <w:r>
-              <w:rPr>
-                <w:noProof/>
-                <w:webHidden/>
-              </w:rPr>
-              <w:fldChar w:fldCharType="begin"/>
-            </w:r>
-            <w:r>
-              <w:rPr>
-                <w:noProof/>
-                <w:webHidden/>
-              </w:rPr>
-              <w:instrText xml:space="preserve"> PAGEREF _Toc431229536 \h </w:instrText>
-            </w:r>
-            <w:r>
-              <w:rPr>
-                <w:noProof/>
-                <w:webHidden/>
-              </w:rPr>
-            </w:r>
-            <w:r>
-              <w:rPr>
-                <w:noProof/>
-                <w:webHidden/>
-              </w:rPr>
-              <w:fldChar w:fldCharType="separate"/>
-            </w:r>
-            <w:r>
-              <w:rPr>
-                <w:noProof/>
-                <w:webHidden/>
-              </w:rPr>
-              <w:t>6</w:t>
-            </w:r>
-            <w:r>
-              <w:rPr>
-                <w:noProof/>
-                <w:webHidden/>
-              </w:rPr>
-              <w:fldChar w:fldCharType="end"/>
-            </w:r>
-          </w:hyperlink>
-        </w:p>
-        <w:p>
-          <w:pPr>
-            <w:pStyle w:val="TOC4"/>
-            <w:tabs>
-              <w:tab w:val="right" w:leader="dot" w:pos="9350"/>
-            </w:tabs>
-            <w:rPr>
-              <w:rFonts w:eastAsiaTheme="minorEastAsia"/>
-              <w:noProof/>
-            </w:rPr>
-          </w:pPr>
-          <w:hyperlink w:anchor="_Toc431229537" w:history="1">
-            <w:r>
-              <w:rPr>
-                <w:rStyle w:val="Hyperlink"/>
-                <w:rFonts w:ascii="Arial" w:eastAsia="Times New Roman" w:hAnsi="Arial" w:cs="Arial"/>
-                <w:b/>
-                <w:noProof/>
-              </w:rPr>
-              <w:t>2.2.3 Sound</w:t>
-            </w:r>
-            <w:r>
-              <w:rPr>
-                <w:noProof/>
-                <w:webHidden/>
-              </w:rPr>
-              <w:tab/>
-            </w:r>
-            <w:r>
-              <w:rPr>
-                <w:noProof/>
-                <w:webHidden/>
-              </w:rPr>
-              <w:fldChar w:fldCharType="begin"/>
-            </w:r>
-            <w:r>
-              <w:rPr>
-                <w:noProof/>
-                <w:webHidden/>
-              </w:rPr>
-              <w:instrText xml:space="preserve"> PAGEREF _Toc431229537 \h </w:instrText>
-            </w:r>
-            <w:r>
-              <w:rPr>
-                <w:noProof/>
-                <w:webHidden/>
-              </w:rPr>
-            </w:r>
-            <w:r>
-              <w:rPr>
-                <w:noProof/>
-                <w:webHidden/>
-              </w:rPr>
-              <w:fldChar w:fldCharType="separate"/>
-            </w:r>
-            <w:r>
-              <w:rPr>
-                <w:noProof/>
-                <w:webHidden/>
-              </w:rPr>
-              <w:t>6</w:t>
             </w:r>
             <w:r>
               <w:rPr>
@@ -2596,7 +1734,7 @@
               <w:noProof/>
             </w:rPr>
           </w:pPr>
-          <w:hyperlink w:anchor="_Toc431229538" w:history="1">
+          <w:hyperlink w:anchor="_Toc431308798" w:history="1">
             <w:r>
               <w:rPr>
                 <w:rStyle w:val="Hyperlink"/>
@@ -2625,7 +1763,7 @@
                 <w:noProof/>
                 <w:webHidden/>
               </w:rPr>
-              <w:instrText xml:space="preserve"> PAGEREF _Toc431229538 \h </w:instrText>
+              <w:instrText xml:space="preserve"> PAGEREF _Toc431308798 \h </w:instrText>
             </w:r>
             <w:r>
               <w:rPr>
@@ -2667,7 +1805,7 @@
               <w:noProof/>
             </w:rPr>
           </w:pPr>
-          <w:hyperlink w:anchor="_Toc431229539" w:history="1">
+          <w:hyperlink w:anchor="_Toc431308799" w:history="1">
             <w:r>
               <w:rPr>
                 <w:rStyle w:val="Hyperlink"/>
@@ -2696,7 +1834,7 @@
                 <w:noProof/>
                 <w:webHidden/>
               </w:rPr>
-              <w:instrText xml:space="preserve"> PAGEREF _Toc431229539 \h </w:instrText>
+              <w:instrText xml:space="preserve"> PAGEREF _Toc431308799 \h </w:instrText>
             </w:r>
             <w:r>
               <w:rPr>
@@ -2738,7 +1876,7 @@
               <w:noProof/>
             </w:rPr>
           </w:pPr>
-          <w:hyperlink w:anchor="_Toc431229540" w:history="1">
+          <w:hyperlink w:anchor="_Toc431308800" w:history="1">
             <w:r>
               <w:rPr>
                 <w:rStyle w:val="Hyperlink"/>
@@ -2768,7 +1906,7 @@
                 <w:noProof/>
                 <w:webHidden/>
               </w:rPr>
-              <w:instrText xml:space="preserve"> PAGEREF _Toc431229540 \h </w:instrText>
+              <w:instrText xml:space="preserve"> PAGEREF _Toc431308800 \h </w:instrText>
             </w:r>
             <w:r>
               <w:rPr>
@@ -2810,7 +1948,7 @@
               <w:noProof/>
             </w:rPr>
           </w:pPr>
-          <w:hyperlink w:anchor="_Toc431229541" w:history="1">
+          <w:hyperlink w:anchor="_Toc431308801" w:history="1">
             <w:r>
               <w:rPr>
                 <w:rStyle w:val="Hyperlink"/>
@@ -2840,7 +1978,7 @@
                 <w:noProof/>
                 <w:webHidden/>
               </w:rPr>
-              <w:instrText xml:space="preserve"> PAGEREF _Toc431229541 \h </w:instrText>
+              <w:instrText xml:space="preserve"> PAGEREF _Toc431308801 \h </w:instrText>
             </w:r>
             <w:r>
               <w:rPr>
@@ -2882,7 +2020,7 @@
               <w:noProof/>
             </w:rPr>
           </w:pPr>
-          <w:hyperlink w:anchor="_Toc431229542" w:history="1">
+          <w:hyperlink w:anchor="_Toc431308802" w:history="1">
             <w:r>
               <w:rPr>
                 <w:rStyle w:val="Hyperlink"/>
@@ -2912,7 +2050,7 @@
                 <w:noProof/>
                 <w:webHidden/>
               </w:rPr>
-              <w:instrText xml:space="preserve"> PAGEREF _Toc431229542 \h </w:instrText>
+              <w:instrText xml:space="preserve"> PAGEREF _Toc431308802 \h </w:instrText>
             </w:r>
             <w:r>
               <w:rPr>
@@ -2932,7 +2070,7 @@
                 <w:noProof/>
                 <w:webHidden/>
               </w:rPr>
-              <w:t>6</w:t>
+              <w:t>7</w:t>
             </w:r>
             <w:r>
               <w:rPr>
@@ -2954,7 +2092,7 @@
               <w:noProof/>
             </w:rPr>
           </w:pPr>
-          <w:hyperlink w:anchor="_Toc431229543" w:history="1">
+          <w:hyperlink w:anchor="_Toc431308803" w:history="1">
             <w:r>
               <w:rPr>
                 <w:rStyle w:val="Hyperlink"/>
@@ -2984,7 +2122,7 @@
                 <w:noProof/>
                 <w:webHidden/>
               </w:rPr>
-              <w:instrText xml:space="preserve"> PAGEREF _Toc431229543 \h </w:instrText>
+              <w:instrText xml:space="preserve"> PAGEREF _Toc431308803 \h </w:instrText>
             </w:r>
             <w:r>
               <w:rPr>
@@ -3004,7 +2142,7 @@
                 <w:noProof/>
                 <w:webHidden/>
               </w:rPr>
-              <w:t>6</w:t>
+              <w:t>7</w:t>
             </w:r>
             <w:r>
               <w:rPr>
@@ -3026,7 +2164,7 @@
               <w:noProof/>
             </w:rPr>
           </w:pPr>
-          <w:hyperlink w:anchor="_Toc431229544" w:history="1">
+          <w:hyperlink w:anchor="_Toc431308804" w:history="1">
             <w:r>
               <w:rPr>
                 <w:rStyle w:val="Hyperlink"/>
@@ -3056,7 +2194,7 @@
                 <w:noProof/>
                 <w:webHidden/>
               </w:rPr>
-              <w:instrText xml:space="preserve"> PAGEREF _Toc431229544 \h </w:instrText>
+              <w:instrText xml:space="preserve"> PAGEREF _Toc431308804 \h </w:instrText>
             </w:r>
             <w:r>
               <w:rPr>
@@ -3076,7 +2214,7 @@
                 <w:noProof/>
                 <w:webHidden/>
               </w:rPr>
-              <w:t>6</w:t>
+              <w:t>7</w:t>
             </w:r>
             <w:r>
               <w:rPr>
@@ -3098,7 +2236,7 @@
               <w:noProof/>
             </w:rPr>
           </w:pPr>
-          <w:hyperlink w:anchor="_Toc431229545" w:history="1">
+          <w:hyperlink w:anchor="_Toc431308805" w:history="1">
             <w:r>
               <w:rPr>
                 <w:rStyle w:val="Hyperlink"/>
@@ -3128,7 +2266,7 @@
                 <w:noProof/>
                 <w:webHidden/>
               </w:rPr>
-              <w:instrText xml:space="preserve"> PAGEREF _Toc431229545 \h </w:instrText>
+              <w:instrText xml:space="preserve"> PAGEREF _Toc431308805 \h </w:instrText>
             </w:r>
             <w:r>
               <w:rPr>
@@ -3148,7 +2286,7 @@
                 <w:noProof/>
                 <w:webHidden/>
               </w:rPr>
-              <w:t>6</w:t>
+              <w:t>7</w:t>
             </w:r>
             <w:r>
               <w:rPr>
@@ -3170,7 +2308,7 @@
               <w:noProof/>
             </w:rPr>
           </w:pPr>
-          <w:hyperlink w:anchor="_Toc431229546" w:history="1">
+          <w:hyperlink w:anchor="_Toc431308806" w:history="1">
             <w:r>
               <w:rPr>
                 <w:rStyle w:val="Hyperlink"/>
@@ -3200,7 +2338,7 @@
                 <w:noProof/>
                 <w:webHidden/>
               </w:rPr>
-              <w:instrText xml:space="preserve"> PAGEREF _Toc431229546 \h </w:instrText>
+              <w:instrText xml:space="preserve"> PAGEREF _Toc431308806 \h </w:instrText>
             </w:r>
             <w:r>
               <w:rPr>
@@ -3242,7 +2380,7 @@
               <w:noProof/>
             </w:rPr>
           </w:pPr>
-          <w:hyperlink w:anchor="_Toc431229547" w:history="1">
+          <w:hyperlink w:anchor="_Toc431308807" w:history="1">
             <w:r>
               <w:rPr>
                 <w:rStyle w:val="Hyperlink"/>
@@ -3272,7 +2410,7 @@
                 <w:noProof/>
                 <w:webHidden/>
               </w:rPr>
-              <w:instrText xml:space="preserve"> PAGEREF _Toc431229547 \h </w:instrText>
+              <w:instrText xml:space="preserve"> PAGEREF _Toc431308807 \h </w:instrText>
             </w:r>
             <w:r>
               <w:rPr>
@@ -3314,7 +2452,7 @@
               <w:noProof/>
             </w:rPr>
           </w:pPr>
-          <w:hyperlink w:anchor="_Toc431229548" w:history="1">
+          <w:hyperlink w:anchor="_Toc431308808" w:history="1">
             <w:r>
               <w:rPr>
                 <w:rStyle w:val="Hyperlink"/>
@@ -3344,7 +2482,7 @@
                 <w:noProof/>
                 <w:webHidden/>
               </w:rPr>
-              <w:instrText xml:space="preserve"> PAGEREF _Toc431229548 \h </w:instrText>
+              <w:instrText xml:space="preserve"> PAGEREF _Toc431308808 \h </w:instrText>
             </w:r>
             <w:r>
               <w:rPr>
@@ -3386,7 +2524,7 @@
               <w:noProof/>
             </w:rPr>
           </w:pPr>
-          <w:hyperlink w:anchor="_Toc431229549" w:history="1">
+          <w:hyperlink w:anchor="_Toc431308809" w:history="1">
             <w:r>
               <w:rPr>
                 <w:rStyle w:val="Hyperlink"/>
@@ -3416,7 +2554,7 @@
                 <w:noProof/>
                 <w:webHidden/>
               </w:rPr>
-              <w:instrText xml:space="preserve"> PAGEREF _Toc431229549 \h </w:instrText>
+              <w:instrText xml:space="preserve"> PAGEREF _Toc431308809 \h </w:instrText>
             </w:r>
             <w:r>
               <w:rPr>
@@ -3436,7 +2574,7 @@
                 <w:noProof/>
                 <w:webHidden/>
               </w:rPr>
-              <w:t>7</w:t>
+              <w:t>8</w:t>
             </w:r>
             <w:r>
               <w:rPr>
@@ -3450,7 +2588,9 @@
         <w:p>
           <w:r>
             <w:rPr>
-              <w:rFonts w:eastAsiaTheme="minorEastAsia" w:cs="Times New Roman"/>
+              <w:b/>
+              <w:bCs/>
+              <w:noProof/>
             </w:rPr>
             <w:fldChar w:fldCharType="end"/>
           </w:r>
@@ -3461,166 +2601,30 @@
       <w:pPr>
         <w:spacing w:after="0" w:line="240" w:lineRule="auto"/>
         <w:rPr>
+          <w:rFonts w:ascii="Arial" w:eastAsia="Times New Roman" w:hAnsi="Arial" w:cs="Arial"/>
+          <w:color w:val="111111"/>
+          <w:sz w:val="20"/>
+          <w:szCs w:val="20"/>
+        </w:rPr>
+      </w:pPr>
+      <w:r>
+        <w:rPr>
+          <w:rFonts w:ascii="Arial" w:eastAsia="Times New Roman" w:hAnsi="Arial" w:cs="Arial"/>
+          <w:color w:val="111111"/>
+          <w:sz w:val="20"/>
+          <w:szCs w:val="20"/>
+        </w:rPr>
+        <w:lastRenderedPageBreak/>
+        <w:br/>
+      </w:r>
+    </w:p>
+    <w:p>
+      <w:pPr>
+        <w:spacing w:after="0" w:line="240" w:lineRule="auto"/>
+        <w:rPr>
           <w:rFonts w:ascii="Times New Roman" w:eastAsia="Times New Roman" w:hAnsi="Times New Roman" w:cs="Times New Roman"/>
           <w:sz w:val="24"/>
           <w:szCs w:val="24"/>
-        </w:rPr>
-      </w:pPr>
-      <w:r>
-        <w:rPr>
-          <w:rFonts w:ascii="Arial" w:eastAsia="Times New Roman" w:hAnsi="Arial" w:cs="Arial"/>
-          <w:color w:val="111111"/>
-          <w:sz w:val="20"/>
-          <w:szCs w:val="20"/>
-        </w:rPr>
-        <w:br/>
-      </w:r>
-      <w:r>
-        <w:rPr>
-          <w:rFonts w:ascii="Arial" w:eastAsia="Times New Roman" w:hAnsi="Arial" w:cs="Arial"/>
-          <w:color w:val="111111"/>
-          <w:sz w:val="20"/>
-          <w:szCs w:val="20"/>
-        </w:rPr>
-        <w:br/>
-      </w:r>
-    </w:p>
-    <w:p>
-      <w:pPr>
-        <w:spacing w:before="100" w:beforeAutospacing="1" w:after="100" w:afterAutospacing="1" w:line="240" w:lineRule="auto"/>
-        <w:jc w:val="center"/>
-        <w:rPr>
-          <w:rFonts w:ascii="Arial" w:eastAsia="Times New Roman" w:hAnsi="Arial" w:cs="Arial"/>
-          <w:b/>
-          <w:bCs/>
-          <w:color w:val="111111"/>
-          <w:sz w:val="20"/>
-          <w:szCs w:val="20"/>
-        </w:rPr>
-      </w:pPr>
-    </w:p>
-    <w:p>
-      <w:pPr>
-        <w:spacing w:before="100" w:beforeAutospacing="1" w:after="100" w:afterAutospacing="1" w:line="240" w:lineRule="auto"/>
-        <w:jc w:val="center"/>
-        <w:rPr>
-          <w:rFonts w:ascii="Arial" w:eastAsia="Times New Roman" w:hAnsi="Arial" w:cs="Arial"/>
-          <w:b/>
-          <w:bCs/>
-          <w:color w:val="111111"/>
-          <w:sz w:val="20"/>
-          <w:szCs w:val="20"/>
-        </w:rPr>
-      </w:pPr>
-    </w:p>
-    <w:p>
-      <w:pPr>
-        <w:spacing w:before="100" w:beforeAutospacing="1" w:after="100" w:afterAutospacing="1" w:line="240" w:lineRule="auto"/>
-        <w:jc w:val="center"/>
-        <w:rPr>
-          <w:rFonts w:ascii="Arial" w:eastAsia="Times New Roman" w:hAnsi="Arial" w:cs="Arial"/>
-          <w:b/>
-          <w:bCs/>
-          <w:color w:val="111111"/>
-          <w:sz w:val="20"/>
-          <w:szCs w:val="20"/>
-        </w:rPr>
-      </w:pPr>
-    </w:p>
-    <w:p>
-      <w:pPr>
-        <w:spacing w:before="100" w:beforeAutospacing="1" w:after="100" w:afterAutospacing="1" w:line="240" w:lineRule="auto"/>
-        <w:jc w:val="center"/>
-        <w:rPr>
-          <w:rFonts w:ascii="Arial" w:eastAsia="Times New Roman" w:hAnsi="Arial" w:cs="Arial"/>
-          <w:b/>
-          <w:bCs/>
-          <w:color w:val="111111"/>
-          <w:sz w:val="20"/>
-          <w:szCs w:val="20"/>
-        </w:rPr>
-      </w:pPr>
-    </w:p>
-    <w:p>
-      <w:pPr>
-        <w:spacing w:before="100" w:beforeAutospacing="1" w:after="100" w:afterAutospacing="1" w:line="240" w:lineRule="auto"/>
-        <w:jc w:val="center"/>
-        <w:rPr>
-          <w:rFonts w:ascii="Arial" w:eastAsia="Times New Roman" w:hAnsi="Arial" w:cs="Arial"/>
-          <w:b/>
-          <w:bCs/>
-          <w:color w:val="111111"/>
-          <w:sz w:val="20"/>
-          <w:szCs w:val="20"/>
-        </w:rPr>
-      </w:pPr>
-    </w:p>
-    <w:p>
-      <w:pPr>
-        <w:spacing w:before="100" w:beforeAutospacing="1" w:after="100" w:afterAutospacing="1" w:line="240" w:lineRule="auto"/>
-        <w:jc w:val="center"/>
-        <w:rPr>
-          <w:rFonts w:ascii="Arial" w:eastAsia="Times New Roman" w:hAnsi="Arial" w:cs="Arial"/>
-          <w:b/>
-          <w:bCs/>
-          <w:color w:val="111111"/>
-          <w:sz w:val="20"/>
-          <w:szCs w:val="20"/>
-        </w:rPr>
-      </w:pPr>
-    </w:p>
-    <w:p>
-      <w:pPr>
-        <w:spacing w:before="100" w:beforeAutospacing="1" w:after="100" w:afterAutospacing="1" w:line="240" w:lineRule="auto"/>
-        <w:jc w:val="center"/>
-        <w:rPr>
-          <w:rFonts w:ascii="Arial" w:eastAsia="Times New Roman" w:hAnsi="Arial" w:cs="Arial"/>
-          <w:b/>
-          <w:bCs/>
-          <w:color w:val="111111"/>
-          <w:sz w:val="20"/>
-          <w:szCs w:val="20"/>
-        </w:rPr>
-      </w:pPr>
-    </w:p>
-    <w:p>
-      <w:pPr>
-        <w:spacing w:before="100" w:beforeAutospacing="1" w:after="100" w:afterAutospacing="1" w:line="240" w:lineRule="auto"/>
-        <w:jc w:val="center"/>
-        <w:rPr>
-          <w:rFonts w:ascii="Arial" w:eastAsia="Times New Roman" w:hAnsi="Arial" w:cs="Arial"/>
-          <w:b/>
-          <w:bCs/>
-          <w:color w:val="111111"/>
-          <w:sz w:val="20"/>
-          <w:szCs w:val="20"/>
-        </w:rPr>
-      </w:pPr>
-    </w:p>
-    <w:p>
-      <w:pPr>
-        <w:spacing w:before="100" w:beforeAutospacing="1" w:after="100" w:afterAutospacing="1" w:line="240" w:lineRule="auto"/>
-        <w:rPr>
-          <w:rFonts w:ascii="Arial" w:eastAsia="Times New Roman" w:hAnsi="Arial" w:cs="Arial"/>
-          <w:b/>
-          <w:bCs/>
-          <w:color w:val="111111"/>
-          <w:sz w:val="20"/>
-          <w:szCs w:val="20"/>
-        </w:rPr>
-      </w:pPr>
-    </w:p>
-    <w:p>
-      <w:pPr>
-        <w:spacing w:before="100" w:beforeAutospacing="1" w:after="100" w:afterAutospacing="1" w:line="240" w:lineRule="auto"/>
-        <w:jc w:val="center"/>
-        <w:rPr>
-          <w:rFonts w:ascii="Arial" w:eastAsia="Times New Roman" w:hAnsi="Arial" w:cs="Arial"/>
-          <w:b/>
-          <w:bCs/>
-          <w:color w:val="111111"/>
-          <w:sz w:val="20"/>
-          <w:szCs w:val="20"/>
         </w:rPr>
       </w:pPr>
     </w:p>
@@ -3865,7 +2869,16 @@
                 <w:sz w:val="20"/>
                 <w:szCs w:val="20"/>
               </w:rPr>
-              <w:t>9/28/2015</w:t>
+              <w:t>9/29</w:t>
+            </w:r>
+            <w:r>
+              <w:rPr>
+                <w:rFonts w:ascii="Arial" w:eastAsia="Times New Roman" w:hAnsi="Arial" w:cs="Arial"/>
+                <w:color w:val="111111"/>
+                <w:sz w:val="20"/>
+                <w:szCs w:val="20"/>
+              </w:rPr>
+              <w:t>/2015</w:t>
             </w:r>
           </w:p>
         </w:tc>
@@ -4305,7 +3318,7 @@
           <w:szCs w:val="21"/>
         </w:rPr>
       </w:pPr>
-      <w:bookmarkStart w:id="0" w:name="_Toc431229511"/>
+      <w:bookmarkStart w:id="0" w:name="_Toc431308784"/>
       <w:r>
         <w:rPr>
           <w:rFonts w:ascii="Arial" w:eastAsia="Times New Roman" w:hAnsi="Arial" w:cs="Arial"/>
@@ -4315,7 +3328,6 @@
           <w:sz w:val="21"/>
           <w:szCs w:val="21"/>
         </w:rPr>
-        <w:lastRenderedPageBreak/>
         <w:t>1. Introduction</w:t>
       </w:r>
       <w:bookmarkEnd w:id="0"/>
@@ -4332,7 +3344,7 @@
           <w:szCs w:val="21"/>
         </w:rPr>
       </w:pPr>
-      <w:bookmarkStart w:id="1" w:name="_Toc431229512"/>
+      <w:bookmarkStart w:id="1" w:name="_Toc431308785"/>
       <w:r>
         <w:rPr>
           <w:rFonts w:ascii="Arial" w:eastAsia="Times New Roman" w:hAnsi="Arial" w:cs="Arial"/>
@@ -4387,7 +3399,7 @@
           <w:szCs w:val="20"/>
         </w:rPr>
       </w:pPr>
-      <w:bookmarkStart w:id="2" w:name="_Toc431229513"/>
+      <w:bookmarkStart w:id="2" w:name="_Toc431308786"/>
       <w:r>
         <w:rPr>
           <w:rFonts w:ascii="Arial" w:eastAsia="Times New Roman" w:hAnsi="Arial" w:cs="Arial"/>
@@ -4435,7 +3447,7 @@
           <w:szCs w:val="20"/>
         </w:rPr>
       </w:pPr>
-      <w:bookmarkStart w:id="3" w:name="_Toc431229514"/>
+      <w:bookmarkStart w:id="3" w:name="_Toc431308787"/>
       <w:r>
         <w:rPr>
           <w:rFonts w:ascii="Arial" w:eastAsia="Times New Roman" w:hAnsi="Arial" w:cs="Arial"/>
@@ -4796,7 +3808,7 @@
           <w:szCs w:val="20"/>
         </w:rPr>
       </w:pPr>
-      <w:bookmarkStart w:id="4" w:name="_Toc431229515"/>
+      <w:bookmarkStart w:id="4" w:name="_Toc431308788"/>
       <w:r>
         <w:rPr>
           <w:rFonts w:ascii="Arial" w:eastAsia="Times New Roman" w:hAnsi="Arial" w:cs="Arial"/>
@@ -4842,7 +3854,7 @@
           <w:szCs w:val="20"/>
         </w:rPr>
       </w:pPr>
-      <w:bookmarkStart w:id="5" w:name="_Toc431229516"/>
+      <w:bookmarkStart w:id="5" w:name="_Toc431308789"/>
       <w:r>
         <w:rPr>
           <w:rFonts w:ascii="Arial" w:eastAsia="Times New Roman" w:hAnsi="Arial" w:cs="Arial"/>
@@ -4944,7 +3956,7 @@
           <w:szCs w:val="20"/>
         </w:rPr>
       </w:pPr>
-      <w:bookmarkStart w:id="6" w:name="_Toc431229517"/>
+      <w:bookmarkStart w:id="6" w:name="_Toc431308790"/>
       <w:r>
         <w:rPr>
           <w:rFonts w:ascii="Arial" w:eastAsia="Times New Roman" w:hAnsi="Arial" w:cs="Arial"/>
@@ -4970,7 +3982,7 @@
           <w:szCs w:val="20"/>
         </w:rPr>
       </w:pPr>
-      <w:bookmarkStart w:id="7" w:name="_Toc431229518"/>
+      <w:bookmarkStart w:id="7" w:name="_Toc431308791"/>
       <w:r>
         <w:rPr>
           <w:rFonts w:ascii="Arial" w:eastAsia="Times New Roman" w:hAnsi="Arial" w:cs="Arial"/>
@@ -4996,7 +4008,7 @@
           <w:szCs w:val="20"/>
         </w:rPr>
       </w:pPr>
-      <w:bookmarkStart w:id="8" w:name="_Toc431229519"/>
+      <w:bookmarkStart w:id="8" w:name="_Toc431308792"/>
       <w:r>
         <w:rPr>
           <w:rFonts w:ascii="Arial" w:eastAsia="Times New Roman" w:hAnsi="Arial" w:cs="Arial"/>
@@ -5023,6 +4035,69 @@
     </w:p>
     <w:p>
       <w:pPr>
+        <w:jc w:val="center"/>
+        <w:rPr>
+          <w:noProof/>
+        </w:rPr>
+      </w:pPr>
+    </w:p>
+    <w:p>
+      <w:pPr>
+        <w:jc w:val="center"/>
+      </w:pPr>
+      <w:r>
+        <w:rPr>
+          <w:noProof/>
+        </w:rPr>
+        <w:lastRenderedPageBreak/>
+        <w:drawing>
+          <wp:inline distT="0" distB="0" distL="0" distR="0" wp14:anchorId="4FB3A8E1" wp14:editId="7E6D5AB2">
+            <wp:extent cx="6218759" cy="4389755"/>
+            <wp:effectExtent l="0" t="0" r="0" b="0"/>
+            <wp:docPr id="1" name="Picture 1"/>
+            <wp:cNvGraphicFramePr>
+              <a:graphicFrameLocks xmlns:a="http://schemas.openxmlformats.org/drawingml/2006/main" noChangeAspect="1"/>
+            </wp:cNvGraphicFramePr>
+            <a:graphic xmlns:a="http://schemas.openxmlformats.org/drawingml/2006/main">
+              <a:graphicData uri="http://schemas.openxmlformats.org/drawingml/2006/picture">
+                <pic:pic xmlns:pic="http://schemas.openxmlformats.org/drawingml/2006/picture">
+                  <pic:nvPicPr>
+                    <pic:cNvPr id="1" name=""/>
+                    <pic:cNvPicPr/>
+                  </pic:nvPicPr>
+                  <pic:blipFill rotWithShape="1">
+                    <a:blip r:embed="rId8"/>
+                    <a:srcRect r="9295"/>
+                    <a:stretch/>
+                  </pic:blipFill>
+                  <pic:spPr bwMode="auto">
+                    <a:xfrm>
+                      <a:off x="0" y="0"/>
+                      <a:ext cx="6245973" cy="4408965"/>
+                    </a:xfrm>
+                    <a:prstGeom prst="rect">
+                      <a:avLst/>
+                    </a:prstGeom>
+                    <a:ln>
+                      <a:noFill/>
+                    </a:ln>
+                    <a:extLst>
+                      <a:ext uri="{53640926-AAD7-44D8-BBD7-CCE9431645EC}">
+                        <a14:shadowObscured xmlns:a14="http://schemas.microsoft.com/office/drawing/2010/main"/>
+                      </a:ext>
+                    </a:extLst>
+                  </pic:spPr>
+                </pic:pic>
+              </a:graphicData>
+            </a:graphic>
+          </wp:inline>
+        </w:drawing>
+      </w:r>
+      <w:bookmarkStart w:id="9" w:name="_GoBack"/>
+      <w:bookmarkEnd w:id="9"/>
+    </w:p>
+    <w:p>
+      <w:pPr>
         <w:pStyle w:val="Heading3"/>
         <w:rPr>
           <w:rFonts w:ascii="Arial" w:eastAsia="Times New Roman" w:hAnsi="Arial" w:cs="Arial"/>
@@ -5033,7 +4108,7 @@
           <w:szCs w:val="20"/>
         </w:rPr>
       </w:pPr>
-      <w:bookmarkStart w:id="9" w:name="_Toc431229520"/>
+      <w:bookmarkStart w:id="10" w:name="_Toc431308793"/>
       <w:r>
         <w:rPr>
           <w:rFonts w:ascii="Arial" w:eastAsia="Times New Roman" w:hAnsi="Arial" w:cs="Arial"/>
@@ -5045,7 +4120,7 @@
         </w:rPr>
         <w:t>2.1.2 Game Specification</w:t>
       </w:r>
-      <w:bookmarkEnd w:id="9"/>
+      <w:bookmarkEnd w:id="10"/>
     </w:p>
     <w:p>
       <w:pPr>
@@ -5171,7 +4246,7 @@
           <w:szCs w:val="20"/>
         </w:rPr>
       </w:pPr>
-      <w:bookmarkStart w:id="10" w:name="_Toc431229521"/>
+      <w:bookmarkStart w:id="11" w:name="_Toc431308794"/>
       <w:r>
         <w:rPr>
           <w:rFonts w:ascii="Arial" w:eastAsia="Times New Roman" w:hAnsi="Arial" w:cs="Arial"/>
@@ -5183,7 +4258,7 @@
         </w:rPr>
         <w:t>2.1.3 Asset specification</w:t>
       </w:r>
-      <w:bookmarkEnd w:id="10"/>
+      <w:bookmarkEnd w:id="11"/>
     </w:p>
     <w:p>
       <w:pPr>
@@ -5197,7 +4272,6 @@
           <w:szCs w:val="20"/>
         </w:rPr>
       </w:pPr>
-      <w:bookmarkStart w:id="11" w:name="_Toc431229522"/>
       <w:r>
         <w:rPr>
           <w:rFonts w:ascii="Arial" w:eastAsia="Times New Roman" w:hAnsi="Arial" w:cs="Arial"/>
@@ -5209,7 +4283,6 @@
         </w:rPr>
         <w:t>2.1.3.1 Sprite Specification</w:t>
       </w:r>
-      <w:bookmarkEnd w:id="11"/>
     </w:p>
     <w:p>
       <w:pPr>
@@ -5302,68 +4375,213 @@
           <w:sz w:val="20"/>
           <w:szCs w:val="20"/>
         </w:rPr>
+        <w:t>character</w:t>
+      </w:r>
+      <w:r>
+        <w:rPr>
+          <w:rFonts w:ascii="Arial" w:eastAsia="Times New Roman" w:hAnsi="Arial" w:cs="Arial"/>
+          <w:bCs/>
+          <w:color w:val="111111"/>
+          <w:sz w:val="20"/>
+          <w:szCs w:val="20"/>
+        </w:rPr>
+        <w:t xml:space="preserve">. Moving forward with </w:t>
+      </w:r>
+      <w:r>
+        <w:rPr>
+          <w:rFonts w:ascii="Arial" w:eastAsia="Times New Roman" w:hAnsi="Arial" w:cs="Arial"/>
+          <w:bCs/>
+          <w:color w:val="111111"/>
+          <w:sz w:val="20"/>
+          <w:szCs w:val="20"/>
+        </w:rPr>
+        <w:t>two</w:t>
+      </w:r>
+      <w:r>
+        <w:rPr>
+          <w:rFonts w:ascii="Arial" w:eastAsia="Times New Roman" w:hAnsi="Arial" w:cs="Arial"/>
+          <w:bCs/>
+          <w:color w:val="111111"/>
+          <w:sz w:val="20"/>
+          <w:szCs w:val="20"/>
+        </w:rPr>
+        <w:t xml:space="preserve"> </w:t>
+      </w:r>
+      <w:r>
+        <w:rPr>
+          <w:rFonts w:ascii="Arial" w:eastAsia="Times New Roman" w:hAnsi="Arial" w:cs="Arial"/>
+          <w:bCs/>
+          <w:color w:val="111111"/>
+          <w:sz w:val="20"/>
+          <w:szCs w:val="20"/>
+        </w:rPr>
+        <w:t>pictures</w:t>
+      </w:r>
+      <w:r>
+        <w:rPr>
+          <w:rFonts w:ascii="Arial" w:eastAsia="Times New Roman" w:hAnsi="Arial" w:cs="Arial"/>
+          <w:bCs/>
+          <w:color w:val="111111"/>
+          <w:sz w:val="20"/>
+          <w:szCs w:val="20"/>
+        </w:rPr>
+        <w:t xml:space="preserve"> for animation, </w:t>
+      </w:r>
+      <w:r>
+        <w:rPr>
+          <w:rFonts w:ascii="Arial" w:eastAsia="Times New Roman" w:hAnsi="Arial" w:cs="Arial"/>
+          <w:bCs/>
+          <w:color w:val="111111"/>
+          <w:sz w:val="20"/>
+          <w:szCs w:val="20"/>
+        </w:rPr>
+        <w:t>likewise for backwards. There will be a picture for jumping, pushing, and moving up/down ladders. Each of our enemies will only have four sprite pictures, two for going forward animation, and likewise for moving backwards.</w:t>
+      </w:r>
+    </w:p>
+    <w:p>
+      <w:pPr>
+        <w:pStyle w:val="Heading4"/>
+        <w:rPr>
+          <w:rFonts w:ascii="Arial" w:eastAsia="Times New Roman" w:hAnsi="Arial" w:cs="Arial"/>
+          <w:b/>
+          <w:bCs/>
+          <w:color w:val="111111"/>
+          <w:sz w:val="20"/>
+          <w:szCs w:val="20"/>
+        </w:rPr>
+      </w:pPr>
+      <w:r>
+        <w:rPr>
+          <w:rFonts w:ascii="Arial" w:eastAsia="Times New Roman" w:hAnsi="Arial" w:cs="Arial"/>
+          <w:b/>
+          <w:bCs/>
+          <w:color w:val="111111"/>
+          <w:sz w:val="20"/>
+          <w:szCs w:val="20"/>
+        </w:rPr>
+        <w:t>2.1.3.</w:t>
+      </w:r>
+      <w:r>
+        <w:rPr>
+          <w:rFonts w:ascii="Arial" w:eastAsia="Times New Roman" w:hAnsi="Arial" w:cs="Arial"/>
+          <w:b/>
+          <w:bCs/>
+          <w:color w:val="111111"/>
+          <w:sz w:val="20"/>
+          <w:szCs w:val="20"/>
+        </w:rPr>
+        <w:t>2</w:t>
+      </w:r>
+      <w:r>
+        <w:rPr>
+          <w:rFonts w:ascii="Arial" w:eastAsia="Times New Roman" w:hAnsi="Arial" w:cs="Arial"/>
+          <w:b/>
+          <w:bCs/>
+          <w:color w:val="111111"/>
+          <w:sz w:val="20"/>
+          <w:szCs w:val="20"/>
+        </w:rPr>
+        <w:t xml:space="preserve"> </w:t>
+      </w:r>
+      <w:r>
+        <w:rPr>
+          <w:rFonts w:ascii="Arial" w:eastAsia="Times New Roman" w:hAnsi="Arial" w:cs="Arial"/>
+          <w:b/>
+          <w:bCs/>
+          <w:color w:val="111111"/>
+          <w:sz w:val="20"/>
+          <w:szCs w:val="20"/>
+        </w:rPr>
+        <w:t>Music Specification</w:t>
+      </w:r>
+    </w:p>
+    <w:p>
+      <w:pPr>
+        <w:spacing w:before="100" w:beforeAutospacing="1" w:after="100" w:afterAutospacing="1" w:line="240" w:lineRule="auto"/>
+        <w:rPr>
+          <w:rFonts w:ascii="Arial" w:eastAsia="Times New Roman" w:hAnsi="Arial" w:cs="Arial"/>
+          <w:bCs/>
+          <w:color w:val="111111"/>
+          <w:sz w:val="20"/>
+          <w:szCs w:val="20"/>
+        </w:rPr>
+      </w:pPr>
+      <w:r>
+        <w:rPr>
+          <w:rFonts w:ascii="Arial" w:eastAsia="Times New Roman" w:hAnsi="Arial" w:cs="Arial"/>
+          <w:bCs/>
+          <w:color w:val="111111"/>
+          <w:sz w:val="20"/>
+          <w:szCs w:val="20"/>
+        </w:rPr>
+        <w:t>Our music will be in the wave format. We will have about a five minute song that will be looped throughout the levels. We will have about a one minute song that will loop throughout a final boss battle.</w:t>
+      </w:r>
+    </w:p>
+    <w:p>
+      <w:pPr>
+        <w:pStyle w:val="Heading4"/>
+        <w:rPr>
+          <w:rFonts w:ascii="Arial" w:eastAsia="Times New Roman" w:hAnsi="Arial" w:cs="Arial"/>
+          <w:b/>
+          <w:bCs/>
+          <w:color w:val="111111"/>
+          <w:sz w:val="20"/>
+          <w:szCs w:val="20"/>
+        </w:rPr>
+      </w:pPr>
+      <w:r>
+        <w:rPr>
+          <w:rFonts w:ascii="Arial" w:eastAsia="Times New Roman" w:hAnsi="Arial" w:cs="Arial"/>
+          <w:b/>
+          <w:bCs/>
+          <w:color w:val="111111"/>
+          <w:sz w:val="20"/>
+          <w:szCs w:val="20"/>
+        </w:rPr>
         <w:lastRenderedPageBreak/>
-        <w:t>character</w:t>
-      </w:r>
-      <w:r>
-        <w:rPr>
-          <w:rFonts w:ascii="Arial" w:eastAsia="Times New Roman" w:hAnsi="Arial" w:cs="Arial"/>
-          <w:bCs/>
-          <w:color w:val="111111"/>
-          <w:sz w:val="20"/>
-          <w:szCs w:val="20"/>
-        </w:rPr>
-        <w:t xml:space="preserve">. Moving forward with </w:t>
-      </w:r>
-      <w:r>
-        <w:rPr>
-          <w:rFonts w:ascii="Arial" w:eastAsia="Times New Roman" w:hAnsi="Arial" w:cs="Arial"/>
-          <w:bCs/>
-          <w:color w:val="111111"/>
-          <w:sz w:val="20"/>
-          <w:szCs w:val="20"/>
-        </w:rPr>
-        <w:t>two</w:t>
-      </w:r>
-      <w:r>
-        <w:rPr>
-          <w:rFonts w:ascii="Arial" w:eastAsia="Times New Roman" w:hAnsi="Arial" w:cs="Arial"/>
-          <w:bCs/>
-          <w:color w:val="111111"/>
-          <w:sz w:val="20"/>
-          <w:szCs w:val="20"/>
-        </w:rPr>
-        <w:t xml:space="preserve"> </w:t>
-      </w:r>
-      <w:r>
-        <w:rPr>
-          <w:rFonts w:ascii="Arial" w:eastAsia="Times New Roman" w:hAnsi="Arial" w:cs="Arial"/>
-          <w:bCs/>
-          <w:color w:val="111111"/>
-          <w:sz w:val="20"/>
-          <w:szCs w:val="20"/>
-        </w:rPr>
-        <w:t>pictures</w:t>
-      </w:r>
-      <w:r>
-        <w:rPr>
-          <w:rFonts w:ascii="Arial" w:eastAsia="Times New Roman" w:hAnsi="Arial" w:cs="Arial"/>
-          <w:bCs/>
-          <w:color w:val="111111"/>
-          <w:sz w:val="20"/>
-          <w:szCs w:val="20"/>
-        </w:rPr>
-        <w:t xml:space="preserve"> for animation, </w:t>
-      </w:r>
-      <w:r>
-        <w:rPr>
-          <w:rFonts w:ascii="Arial" w:eastAsia="Times New Roman" w:hAnsi="Arial" w:cs="Arial"/>
-          <w:bCs/>
-          <w:color w:val="111111"/>
-          <w:sz w:val="20"/>
-          <w:szCs w:val="20"/>
-        </w:rPr>
-        <w:t>likewise for backwards. There will be a picture for jumping, pushing, and moving up/down ladders. Each of our enemies will only have four sprite pictures, two for going forward animation, and likewise for moving backwards.</w:t>
+        <w:t>2.1.3.3 Sound Effects Specification</w:t>
+      </w:r>
+    </w:p>
+    <w:p>
+      <w:pPr>
+        <w:spacing w:before="100" w:beforeAutospacing="1" w:after="100" w:afterAutospacing="1" w:line="240" w:lineRule="auto"/>
+        <w:rPr>
+          <w:rFonts w:ascii="Arial" w:eastAsia="Times New Roman" w:hAnsi="Arial" w:cs="Arial"/>
+          <w:bCs/>
+          <w:color w:val="111111"/>
+          <w:sz w:val="20"/>
+          <w:szCs w:val="20"/>
+        </w:rPr>
+      </w:pPr>
+      <w:r>
+        <w:rPr>
+          <w:rFonts w:ascii="Arial" w:eastAsia="Times New Roman" w:hAnsi="Arial" w:cs="Arial"/>
+          <w:bCs/>
+          <w:color w:val="111111"/>
+          <w:sz w:val="20"/>
+          <w:szCs w:val="20"/>
+        </w:rPr>
+        <w:t xml:space="preserve">Our sound effects will </w:t>
+      </w:r>
+      <w:r>
+        <w:rPr>
+          <w:rFonts w:ascii="Arial" w:eastAsia="Times New Roman" w:hAnsi="Arial" w:cs="Arial"/>
+          <w:bCs/>
+          <w:color w:val="111111"/>
+          <w:sz w:val="20"/>
+          <w:szCs w:val="20"/>
+        </w:rPr>
+        <w:t>be in the wave format.</w:t>
+      </w:r>
+      <w:r>
+        <w:rPr>
+          <w:rFonts w:ascii="Arial" w:eastAsia="Times New Roman" w:hAnsi="Arial" w:cs="Arial"/>
+          <w:bCs/>
+          <w:color w:val="111111"/>
+          <w:sz w:val="20"/>
+          <w:szCs w:val="20"/>
+        </w:rPr>
+        <w:t xml:space="preserve"> They will be made by our own team.</w:t>
       </w:r>
     </w:p>
     <w:p>
@@ -5378,23 +4596,260 @@
           <w:szCs w:val="20"/>
         </w:rPr>
       </w:pPr>
-      <w:bookmarkStart w:id="12" w:name="_Toc431229523"/>
-      <w:r>
-        <w:rPr>
-          <w:rFonts w:ascii="Arial" w:eastAsia="Times New Roman" w:hAnsi="Arial" w:cs="Arial"/>
-          <w:b/>
-          <w:bCs/>
-          <w:color w:val="111111"/>
-          <w:sz w:val="20"/>
-          <w:szCs w:val="20"/>
-        </w:rPr>
-        <w:t>2.1.3.</w:t>
-      </w:r>
-      <w:r>
-        <w:rPr>
-          <w:rFonts w:ascii="Arial" w:eastAsia="Times New Roman" w:hAnsi="Arial" w:cs="Arial"/>
-          <w:b/>
-          <w:bCs/>
+      <w:r>
+        <w:rPr>
+          <w:rFonts w:ascii="Arial" w:eastAsia="Times New Roman" w:hAnsi="Arial" w:cs="Arial"/>
+          <w:b/>
+          <w:bCs/>
+          <w:color w:val="111111"/>
+          <w:sz w:val="20"/>
+          <w:szCs w:val="20"/>
+        </w:rPr>
+        <w:t xml:space="preserve">2.1.3.4 Title Screen and Menus </w:t>
+      </w:r>
+      <w:r>
+        <w:rPr>
+          <w:rFonts w:ascii="Arial" w:eastAsia="Times New Roman" w:hAnsi="Arial" w:cs="Arial"/>
+          <w:b/>
+          <w:bCs/>
+          <w:color w:val="111111"/>
+          <w:sz w:val="20"/>
+          <w:szCs w:val="20"/>
+        </w:rPr>
+        <w:t>Specification</w:t>
+      </w:r>
+    </w:p>
+    <w:p>
+      <w:pPr>
+        <w:spacing w:before="100" w:beforeAutospacing="1" w:after="100" w:afterAutospacing="1" w:line="240" w:lineRule="auto"/>
+        <w:rPr>
+          <w:rFonts w:ascii="Arial" w:eastAsia="Times New Roman" w:hAnsi="Arial" w:cs="Arial"/>
+          <w:bCs/>
+          <w:color w:val="111111"/>
+          <w:sz w:val="20"/>
+          <w:szCs w:val="20"/>
+        </w:rPr>
+      </w:pPr>
+      <w:r>
+        <w:rPr>
+          <w:rFonts w:ascii="Arial" w:eastAsia="Times New Roman" w:hAnsi="Arial" w:cs="Arial"/>
+          <w:bCs/>
+          <w:color w:val="111111"/>
+          <w:sz w:val="20"/>
+          <w:szCs w:val="20"/>
+        </w:rPr>
+        <w:t>Our menus and title screens will be .</w:t>
+      </w:r>
+      <w:proofErr w:type="spellStart"/>
+      <w:r>
+        <w:rPr>
+          <w:rFonts w:ascii="Arial" w:eastAsia="Times New Roman" w:hAnsi="Arial" w:cs="Arial"/>
+          <w:bCs/>
+          <w:color w:val="111111"/>
+          <w:sz w:val="20"/>
+          <w:szCs w:val="20"/>
+        </w:rPr>
+        <w:t>png</w:t>
+      </w:r>
+      <w:proofErr w:type="spellEnd"/>
+      <w:r>
+        <w:rPr>
+          <w:rFonts w:ascii="Arial" w:eastAsia="Times New Roman" w:hAnsi="Arial" w:cs="Arial"/>
+          <w:bCs/>
+          <w:color w:val="111111"/>
+          <w:sz w:val="20"/>
+          <w:szCs w:val="20"/>
+        </w:rPr>
+        <w:t xml:space="preserve"> files that will be loaded in as the player accesses them.</w:t>
+      </w:r>
+    </w:p>
+    <w:p>
+      <w:pPr>
+        <w:pStyle w:val="Heading2"/>
+        <w:rPr>
+          <w:rFonts w:ascii="Arial" w:eastAsia="Times New Roman" w:hAnsi="Arial" w:cs="Arial"/>
+          <w:b/>
+          <w:color w:val="111111"/>
+          <w:sz w:val="20"/>
+          <w:szCs w:val="20"/>
+        </w:rPr>
+      </w:pPr>
+      <w:bookmarkStart w:id="12" w:name="_Toc431308795"/>
+      <w:r>
+        <w:rPr>
+          <w:rFonts w:ascii="Arial" w:eastAsia="Times New Roman" w:hAnsi="Arial" w:cs="Arial"/>
+          <w:b/>
+          <w:color w:val="111111"/>
+          <w:sz w:val="20"/>
+          <w:szCs w:val="20"/>
+        </w:rPr>
+        <w:t>2.2 Game Design</w:t>
+      </w:r>
+      <w:bookmarkEnd w:id="12"/>
+    </w:p>
+    <w:p>
+      <w:pPr>
+        <w:pStyle w:val="Heading3"/>
+        <w:rPr>
+          <w:rFonts w:ascii="Arial" w:hAnsi="Arial" w:cs="Arial"/>
+          <w:b/>
+          <w:sz w:val="20"/>
+          <w:szCs w:val="20"/>
+        </w:rPr>
+      </w:pPr>
+      <w:bookmarkStart w:id="13" w:name="_Toc431308796"/>
+      <w:r>
+        <w:rPr>
+          <w:rFonts w:ascii="Arial" w:hAnsi="Arial" w:cs="Arial"/>
+          <w:b/>
+          <w:color w:val="auto"/>
+          <w:sz w:val="20"/>
+          <w:szCs w:val="20"/>
+        </w:rPr>
+        <w:t>2.2.1 User Interfaces</w:t>
+      </w:r>
+      <w:bookmarkEnd w:id="13"/>
+    </w:p>
+    <w:p>
+      <w:pPr>
+        <w:pStyle w:val="Heading4"/>
+        <w:rPr>
+          <w:rFonts w:ascii="Arial" w:eastAsia="Times New Roman" w:hAnsi="Arial" w:cs="Arial"/>
+          <w:b/>
+          <w:bCs/>
+          <w:color w:val="111111"/>
+          <w:sz w:val="20"/>
+          <w:szCs w:val="20"/>
+        </w:rPr>
+      </w:pPr>
+      <w:r>
+        <w:rPr>
+          <w:rFonts w:ascii="Arial" w:eastAsia="Times New Roman" w:hAnsi="Arial" w:cs="Arial"/>
+          <w:b/>
+          <w:bCs/>
+          <w:color w:val="111111"/>
+          <w:sz w:val="20"/>
+          <w:szCs w:val="20"/>
+        </w:rPr>
+        <w:t>2.2.1.1 Title Specifications</w:t>
+      </w:r>
+    </w:p>
+    <w:p>
+      <w:pPr>
+        <w:spacing w:before="100" w:beforeAutospacing="1" w:after="100" w:afterAutospacing="1" w:line="240" w:lineRule="auto"/>
+        <w:rPr>
+          <w:rFonts w:ascii="Arial" w:eastAsia="Times New Roman" w:hAnsi="Arial" w:cs="Arial"/>
+          <w:bCs/>
+          <w:color w:val="111111"/>
+          <w:sz w:val="20"/>
+          <w:szCs w:val="20"/>
+        </w:rPr>
+      </w:pPr>
+      <w:r>
+        <w:rPr>
+          <w:rFonts w:ascii="Arial" w:eastAsia="Times New Roman" w:hAnsi="Arial" w:cs="Arial"/>
+          <w:bCs/>
+          <w:color w:val="111111"/>
+          <w:sz w:val="20"/>
+          <w:szCs w:val="20"/>
+        </w:rPr>
+        <w:t>We will have a title that will be displayed when the game launches. It will have our games name, and our own names on it.</w:t>
+      </w:r>
+    </w:p>
+    <w:p>
+      <w:pPr>
+        <w:pStyle w:val="Heading4"/>
+        <w:rPr>
+          <w:rFonts w:ascii="Arial" w:eastAsia="Times New Roman" w:hAnsi="Arial" w:cs="Arial"/>
+          <w:b/>
+          <w:bCs/>
+          <w:color w:val="111111"/>
+          <w:sz w:val="20"/>
+          <w:szCs w:val="20"/>
+        </w:rPr>
+      </w:pPr>
+      <w:r>
+        <w:rPr>
+          <w:rFonts w:ascii="Arial" w:eastAsia="Times New Roman" w:hAnsi="Arial" w:cs="Arial"/>
+          <w:b/>
+          <w:bCs/>
+          <w:color w:val="111111"/>
+          <w:sz w:val="20"/>
+          <w:szCs w:val="20"/>
+        </w:rPr>
+        <w:t>2.2.1.2 Menu Specifications</w:t>
+      </w:r>
+    </w:p>
+    <w:p>
+      <w:pPr>
+        <w:spacing w:before="100" w:beforeAutospacing="1" w:after="100" w:afterAutospacing="1" w:line="240" w:lineRule="auto"/>
+        <w:rPr>
+          <w:rFonts w:ascii="Arial" w:eastAsia="Times New Roman" w:hAnsi="Arial" w:cs="Arial"/>
+          <w:bCs/>
+          <w:color w:val="111111"/>
+          <w:sz w:val="20"/>
+          <w:szCs w:val="20"/>
+        </w:rPr>
+      </w:pPr>
+      <w:r>
+        <w:rPr>
+          <w:rFonts w:ascii="Arial" w:eastAsia="Times New Roman" w:hAnsi="Arial" w:cs="Arial"/>
+          <w:bCs/>
+          <w:color w:val="111111"/>
+          <w:sz w:val="20"/>
+          <w:szCs w:val="20"/>
+        </w:rPr>
+        <w:t>We wi</w:t>
+      </w:r>
+      <w:r>
+        <w:rPr>
+          <w:rFonts w:ascii="Arial" w:eastAsia="Times New Roman" w:hAnsi="Arial" w:cs="Arial"/>
+          <w:bCs/>
+          <w:color w:val="111111"/>
+          <w:sz w:val="20"/>
+          <w:szCs w:val="20"/>
+        </w:rPr>
+        <w:t>ll have a main menu that will run after the title screen. It will provide links to play a new game, saved games, and an about file. Each will lead to a new menu screen. The new game will create a new game in an available slot, allow the player to give himself a name, and start the first level. The saved game menu will allow the player to start from his last checkpoint. The about file will have our names and give general help, and how to play the game.</w:t>
+      </w:r>
+    </w:p>
+    <w:p>
+      <w:pPr>
+        <w:spacing w:before="100" w:beforeAutospacing="1" w:after="100" w:afterAutospacing="1" w:line="240" w:lineRule="auto"/>
+        <w:rPr>
+          <w:rFonts w:ascii="Arial" w:eastAsia="Times New Roman" w:hAnsi="Arial" w:cs="Arial"/>
+          <w:b/>
+          <w:color w:val="111111"/>
+          <w:sz w:val="20"/>
+          <w:szCs w:val="20"/>
+        </w:rPr>
+      </w:pPr>
+    </w:p>
+    <w:p>
+      <w:pPr>
+        <w:pStyle w:val="Heading3"/>
+        <w:rPr>
+          <w:rFonts w:ascii="Arial" w:eastAsia="Times New Roman" w:hAnsi="Arial" w:cs="Arial"/>
+          <w:b/>
+          <w:color w:val="111111"/>
+          <w:sz w:val="20"/>
+          <w:szCs w:val="20"/>
+        </w:rPr>
+      </w:pPr>
+      <w:bookmarkStart w:id="14" w:name="_Toc431308797"/>
+      <w:r>
+        <w:rPr>
+          <w:rFonts w:ascii="Arial" w:eastAsia="Times New Roman" w:hAnsi="Arial" w:cs="Arial"/>
+          <w:b/>
+          <w:color w:val="111111"/>
+          <w:sz w:val="20"/>
+          <w:szCs w:val="20"/>
+        </w:rPr>
+        <w:t>2.2.</w:t>
+      </w:r>
+      <w:r>
+        <w:rPr>
+          <w:rFonts w:ascii="Arial" w:eastAsia="Times New Roman" w:hAnsi="Arial" w:cs="Arial"/>
+          <w:b/>
           <w:color w:val="111111"/>
           <w:sz w:val="20"/>
           <w:szCs w:val="20"/>
@@ -5405,46 +4860,145 @@
         <w:rPr>
           <w:rFonts w:ascii="Arial" w:eastAsia="Times New Roman" w:hAnsi="Arial" w:cs="Arial"/>
           <w:b/>
-          <w:bCs/>
-          <w:color w:val="111111"/>
-          <w:sz w:val="20"/>
-          <w:szCs w:val="20"/>
-        </w:rPr>
-        <w:t xml:space="preserve"> </w:t>
-      </w:r>
-      <w:r>
-        <w:rPr>
-          <w:rFonts w:ascii="Arial" w:eastAsia="Times New Roman" w:hAnsi="Arial" w:cs="Arial"/>
-          <w:b/>
-          <w:bCs/>
-          <w:color w:val="111111"/>
-          <w:sz w:val="20"/>
-          <w:szCs w:val="20"/>
-        </w:rPr>
-        <w:t>Music Specification</w:t>
-      </w:r>
-      <w:bookmarkEnd w:id="12"/>
+          <w:color w:val="111111"/>
+          <w:sz w:val="20"/>
+          <w:szCs w:val="20"/>
+        </w:rPr>
+        <w:t xml:space="preserve"> Characters</w:t>
+      </w:r>
+      <w:bookmarkEnd w:id="14"/>
+    </w:p>
+    <w:p>
+      <w:pPr>
+        <w:pStyle w:val="Heading4"/>
+        <w:rPr>
+          <w:rFonts w:ascii="Arial" w:eastAsia="Times New Roman" w:hAnsi="Arial" w:cs="Arial"/>
+          <w:b/>
+          <w:color w:val="111111"/>
+          <w:sz w:val="20"/>
+          <w:szCs w:val="20"/>
+        </w:rPr>
+      </w:pPr>
+      <w:r>
+        <w:rPr>
+          <w:rFonts w:ascii="Arial" w:eastAsia="Times New Roman" w:hAnsi="Arial" w:cs="Arial"/>
+          <w:b/>
+          <w:color w:val="111111"/>
+          <w:sz w:val="20"/>
+          <w:szCs w:val="20"/>
+        </w:rPr>
+        <w:t>2.2.</w:t>
+      </w:r>
+      <w:r>
+        <w:rPr>
+          <w:rFonts w:ascii="Arial" w:eastAsia="Times New Roman" w:hAnsi="Arial" w:cs="Arial"/>
+          <w:b/>
+          <w:color w:val="111111"/>
+          <w:sz w:val="20"/>
+          <w:szCs w:val="20"/>
+        </w:rPr>
+        <w:t>2</w:t>
+      </w:r>
+      <w:r>
+        <w:rPr>
+          <w:rFonts w:ascii="Arial" w:eastAsia="Times New Roman" w:hAnsi="Arial" w:cs="Arial"/>
+          <w:b/>
+          <w:color w:val="111111"/>
+          <w:sz w:val="20"/>
+          <w:szCs w:val="20"/>
+        </w:rPr>
+        <w:t>.1 The Gentleman</w:t>
+      </w:r>
+    </w:p>
+    <w:p>
+      <w:pPr>
+        <w:rPr>
+          <w:rFonts w:ascii="Arial" w:hAnsi="Arial" w:cs="Arial"/>
+          <w:sz w:val="20"/>
+          <w:szCs w:val="20"/>
+        </w:rPr>
+      </w:pPr>
+      <w:r>
+        <w:rPr>
+          <w:rFonts w:ascii="Arial" w:hAnsi="Arial" w:cs="Arial"/>
+          <w:sz w:val="20"/>
+          <w:szCs w:val="20"/>
+        </w:rPr>
+        <w:t>The Gentleman is the character that the player will play. He will be controlled using WASD, and the space bar. The Gentleman will encounter a talking Top Hat. The Top Hat will guide him throughout his journey, and help him to become sane again.</w:t>
+      </w:r>
+      <w:r>
+        <w:rPr>
+          <w:rFonts w:ascii="Arial" w:hAnsi="Arial" w:cs="Arial"/>
+          <w:sz w:val="20"/>
+          <w:szCs w:val="20"/>
+        </w:rPr>
+        <w:t xml:space="preserve"> The Gentleman is a middle aged man, who wears a suit, has a cane, and has a talking top hat on his head. He escapes the mental asylum, and has to maneuver throughout the city, to reach his bank vault. In reality this is all happening inside of his head, and the player’s choice at the end of the game will decide whether or not his is cured of his insanity.</w:t>
+      </w:r>
     </w:p>
     <w:p>
       <w:pPr>
         <w:spacing w:before="100" w:beforeAutospacing="1" w:after="100" w:afterAutospacing="1" w:line="240" w:lineRule="auto"/>
         <w:rPr>
           <w:rFonts w:ascii="Arial" w:eastAsia="Times New Roman" w:hAnsi="Arial" w:cs="Arial"/>
-          <w:bCs/>
-          <w:color w:val="111111"/>
-          <w:sz w:val="20"/>
-          <w:szCs w:val="20"/>
-        </w:rPr>
-      </w:pPr>
-      <w:r>
-        <w:rPr>
-          <w:rFonts w:ascii="Arial" w:eastAsia="Times New Roman" w:hAnsi="Arial" w:cs="Arial"/>
-          <w:bCs/>
-          <w:color w:val="111111"/>
-          <w:sz w:val="20"/>
-          <w:szCs w:val="20"/>
-        </w:rPr>
-        <w:t>Our music will be in the wave format. We will have about a five minute song that will be looped throughout the levels. We will have about a one minute song that will loop throughout a final boss battle.</w:t>
+          <w:b/>
+          <w:i/>
+          <w:color w:val="111111"/>
+          <w:sz w:val="20"/>
+          <w:szCs w:val="20"/>
+        </w:rPr>
+      </w:pPr>
+      <w:r>
+        <w:rPr>
+          <w:rFonts w:ascii="Arial" w:eastAsia="Times New Roman" w:hAnsi="Arial" w:cs="Arial"/>
+          <w:b/>
+          <w:i/>
+          <w:color w:val="111111"/>
+          <w:sz w:val="20"/>
+          <w:szCs w:val="20"/>
+        </w:rPr>
+        <w:t>2.2.</w:t>
+      </w:r>
+      <w:r>
+        <w:rPr>
+          <w:rFonts w:ascii="Arial" w:eastAsia="Times New Roman" w:hAnsi="Arial" w:cs="Arial"/>
+          <w:b/>
+          <w:i/>
+          <w:color w:val="111111"/>
+          <w:sz w:val="20"/>
+          <w:szCs w:val="20"/>
+        </w:rPr>
+        <w:t>2</w:t>
+      </w:r>
+      <w:r>
+        <w:rPr>
+          <w:rFonts w:ascii="Arial" w:eastAsia="Times New Roman" w:hAnsi="Arial" w:cs="Arial"/>
+          <w:b/>
+          <w:i/>
+          <w:color w:val="111111"/>
+          <w:sz w:val="20"/>
+          <w:szCs w:val="20"/>
+        </w:rPr>
+        <w:t>.2 The Doctor</w:t>
+      </w:r>
+    </w:p>
+    <w:p>
+      <w:pPr>
+        <w:spacing w:before="100" w:beforeAutospacing="1" w:after="100" w:afterAutospacing="1" w:line="240" w:lineRule="auto"/>
+        <w:rPr>
+          <w:rFonts w:ascii="Arial" w:eastAsia="Times New Roman" w:hAnsi="Arial" w:cs="Arial"/>
+          <w:color w:val="111111"/>
+          <w:sz w:val="20"/>
+          <w:szCs w:val="20"/>
+        </w:rPr>
+      </w:pPr>
+      <w:r>
+        <w:rPr>
+          <w:rFonts w:ascii="Arial" w:eastAsia="Times New Roman" w:hAnsi="Arial" w:cs="Arial"/>
+          <w:color w:val="111111"/>
+          <w:sz w:val="20"/>
+          <w:szCs w:val="20"/>
+        </w:rPr>
+        <w:t>The Doctor is the main boss for our game. The Gentleman will have to evade him to complete levels and to win the game. He has been working at the hospital for nearly ten years. The Doctor chases after The Gentleman, because he has accidently killed more patients than he is allowed to. If he does not chase after The Gentleman he will be fired and lose his psychiatric license.</w:t>
       </w:r>
     </w:p>
     <w:p>
@@ -5453,66 +5007,75 @@
         <w:rPr>
           <w:rFonts w:ascii="Arial" w:eastAsia="Times New Roman" w:hAnsi="Arial" w:cs="Arial"/>
           <w:b/>
-          <w:bCs/>
-          <w:color w:val="111111"/>
-          <w:sz w:val="20"/>
-          <w:szCs w:val="20"/>
-        </w:rPr>
-      </w:pPr>
-      <w:bookmarkStart w:id="13" w:name="_Toc431229524"/>
-      <w:r>
-        <w:rPr>
-          <w:rFonts w:ascii="Arial" w:eastAsia="Times New Roman" w:hAnsi="Arial" w:cs="Arial"/>
-          <w:b/>
-          <w:bCs/>
-          <w:color w:val="111111"/>
-          <w:sz w:val="20"/>
-          <w:szCs w:val="20"/>
-        </w:rPr>
-        <w:t>2.1.3.3 Sound Effects Specification</w:t>
-      </w:r>
-      <w:bookmarkEnd w:id="13"/>
-    </w:p>
-    <w:p>
-      <w:pPr>
-        <w:spacing w:before="100" w:beforeAutospacing="1" w:after="100" w:afterAutospacing="1" w:line="240" w:lineRule="auto"/>
-        <w:rPr>
-          <w:rFonts w:ascii="Arial" w:eastAsia="Times New Roman" w:hAnsi="Arial" w:cs="Arial"/>
-          <w:bCs/>
-          <w:color w:val="111111"/>
-          <w:sz w:val="20"/>
-          <w:szCs w:val="20"/>
-        </w:rPr>
-      </w:pPr>
-      <w:r>
-        <w:rPr>
-          <w:rFonts w:ascii="Arial" w:eastAsia="Times New Roman" w:hAnsi="Arial" w:cs="Arial"/>
-          <w:bCs/>
-          <w:color w:val="111111"/>
-          <w:sz w:val="20"/>
-          <w:szCs w:val="20"/>
-        </w:rPr>
-        <w:t xml:space="preserve">Our sound effects will </w:t>
-      </w:r>
-      <w:r>
-        <w:rPr>
-          <w:rFonts w:ascii="Arial" w:eastAsia="Times New Roman" w:hAnsi="Arial" w:cs="Arial"/>
-          <w:bCs/>
-          <w:color w:val="111111"/>
-          <w:sz w:val="20"/>
-          <w:szCs w:val="20"/>
-        </w:rPr>
-        <w:t>be in the wave format.</w:t>
-      </w:r>
-      <w:r>
-        <w:rPr>
-          <w:rFonts w:ascii="Arial" w:eastAsia="Times New Roman" w:hAnsi="Arial" w:cs="Arial"/>
-          <w:bCs/>
-          <w:color w:val="111111"/>
-          <w:sz w:val="20"/>
-          <w:szCs w:val="20"/>
-        </w:rPr>
-        <w:t xml:space="preserve"> They will be made by our own team.</w:t>
+          <w:color w:val="111111"/>
+          <w:sz w:val="20"/>
+          <w:szCs w:val="20"/>
+        </w:rPr>
+      </w:pPr>
+      <w:r>
+        <w:rPr>
+          <w:rFonts w:ascii="Arial" w:eastAsia="Times New Roman" w:hAnsi="Arial" w:cs="Arial"/>
+          <w:b/>
+          <w:color w:val="111111"/>
+          <w:sz w:val="20"/>
+          <w:szCs w:val="20"/>
+        </w:rPr>
+        <w:t>2.2.</w:t>
+      </w:r>
+      <w:r>
+        <w:rPr>
+          <w:rFonts w:ascii="Arial" w:eastAsia="Times New Roman" w:hAnsi="Arial" w:cs="Arial"/>
+          <w:b/>
+          <w:color w:val="111111"/>
+          <w:sz w:val="20"/>
+          <w:szCs w:val="20"/>
+        </w:rPr>
+        <w:t>2</w:t>
+      </w:r>
+      <w:r>
+        <w:rPr>
+          <w:rFonts w:ascii="Arial" w:eastAsia="Times New Roman" w:hAnsi="Arial" w:cs="Arial"/>
+          <w:b/>
+          <w:color w:val="111111"/>
+          <w:sz w:val="20"/>
+          <w:szCs w:val="20"/>
+        </w:rPr>
+        <w:t>.3 Nurses</w:t>
+      </w:r>
+    </w:p>
+    <w:p>
+      <w:pPr>
+        <w:rPr>
+          <w:rFonts w:ascii="Arial" w:hAnsi="Arial" w:cs="Arial"/>
+          <w:sz w:val="20"/>
+          <w:szCs w:val="20"/>
+        </w:rPr>
+      </w:pPr>
+      <w:r>
+        <w:rPr>
+          <w:rFonts w:ascii="Arial" w:hAnsi="Arial" w:cs="Arial"/>
+          <w:sz w:val="20"/>
+          <w:szCs w:val="20"/>
+        </w:rPr>
+        <w:t xml:space="preserve">The Nurses are minions of The Doctor. They have all worked for him for the past 10 years. They will spread out into the city to find The Gentleman. They will be controlled by </w:t>
+      </w:r>
+      <w:proofErr w:type="gramStart"/>
+      <w:r>
+        <w:rPr>
+          <w:rFonts w:ascii="Arial" w:hAnsi="Arial" w:cs="Arial"/>
+          <w:sz w:val="20"/>
+          <w:szCs w:val="20"/>
+        </w:rPr>
+        <w:t>a</w:t>
+      </w:r>
+      <w:proofErr w:type="gramEnd"/>
+      <w:r>
+        <w:rPr>
+          <w:rFonts w:ascii="Arial" w:hAnsi="Arial" w:cs="Arial"/>
+          <w:sz w:val="20"/>
+          <w:szCs w:val="20"/>
+        </w:rPr>
+        <w:t xml:space="preserve"> AI that will only move then a few pixels at a time, only ensuring that they will not fall off a cliff.</w:t>
       </w:r>
     </w:p>
     <w:p>
@@ -5520,128 +5083,59 @@
         <w:pStyle w:val="Heading4"/>
         <w:rPr>
           <w:rFonts w:ascii="Arial" w:eastAsia="Times New Roman" w:hAnsi="Arial" w:cs="Arial"/>
-          <w:b/>
-          <w:bCs/>
-          <w:color w:val="111111"/>
-          <w:sz w:val="20"/>
-          <w:szCs w:val="20"/>
-        </w:rPr>
-      </w:pPr>
-      <w:bookmarkStart w:id="14" w:name="_Toc431229525"/>
-      <w:r>
-        <w:rPr>
-          <w:rFonts w:ascii="Arial" w:eastAsia="Times New Roman" w:hAnsi="Arial" w:cs="Arial"/>
-          <w:b/>
-          <w:bCs/>
-          <w:color w:val="111111"/>
-          <w:sz w:val="20"/>
-          <w:szCs w:val="20"/>
-        </w:rPr>
-        <w:t xml:space="preserve">2.1.3.4 Title Screen and Menus </w:t>
-      </w:r>
-      <w:r>
-        <w:rPr>
-          <w:rFonts w:ascii="Arial" w:eastAsia="Times New Roman" w:hAnsi="Arial" w:cs="Arial"/>
-          <w:b/>
-          <w:bCs/>
-          <w:color w:val="111111"/>
-          <w:sz w:val="20"/>
-          <w:szCs w:val="20"/>
-        </w:rPr>
-        <w:t>Specification</w:t>
-      </w:r>
-      <w:bookmarkEnd w:id="14"/>
-    </w:p>
-    <w:p>
-      <w:pPr>
-        <w:spacing w:before="100" w:beforeAutospacing="1" w:after="100" w:afterAutospacing="1" w:line="240" w:lineRule="auto"/>
-        <w:rPr>
-          <w:rFonts w:ascii="Arial" w:eastAsia="Times New Roman" w:hAnsi="Arial" w:cs="Arial"/>
-          <w:bCs/>
-          <w:color w:val="111111"/>
-          <w:sz w:val="20"/>
-          <w:szCs w:val="20"/>
-        </w:rPr>
-      </w:pPr>
-      <w:r>
-        <w:rPr>
-          <w:rFonts w:ascii="Arial" w:eastAsia="Times New Roman" w:hAnsi="Arial" w:cs="Arial"/>
-          <w:bCs/>
-          <w:color w:val="111111"/>
-          <w:sz w:val="20"/>
-          <w:szCs w:val="20"/>
-        </w:rPr>
-        <w:t>Our menus and title screens will be .</w:t>
-      </w:r>
-      <w:proofErr w:type="spellStart"/>
-      <w:r>
-        <w:rPr>
-          <w:rFonts w:ascii="Arial" w:eastAsia="Times New Roman" w:hAnsi="Arial" w:cs="Arial"/>
-          <w:bCs/>
-          <w:color w:val="111111"/>
-          <w:sz w:val="20"/>
-          <w:szCs w:val="20"/>
-        </w:rPr>
-        <w:t>png</w:t>
-      </w:r>
-      <w:proofErr w:type="spellEnd"/>
-      <w:r>
-        <w:rPr>
-          <w:rFonts w:ascii="Arial" w:eastAsia="Times New Roman" w:hAnsi="Arial" w:cs="Arial"/>
-          <w:bCs/>
-          <w:color w:val="111111"/>
-          <w:sz w:val="20"/>
-          <w:szCs w:val="20"/>
-        </w:rPr>
-        <w:t xml:space="preserve"> files that will be loaded in as the player accesses them.</w:t>
-      </w:r>
-    </w:p>
-    <w:p>
-      <w:pPr>
-        <w:pStyle w:val="Heading2"/>
-        <w:rPr>
-          <w:rFonts w:ascii="Arial" w:eastAsia="Times New Roman" w:hAnsi="Arial" w:cs="Arial"/>
-          <w:b/>
-          <w:color w:val="111111"/>
-          <w:sz w:val="20"/>
-          <w:szCs w:val="20"/>
-        </w:rPr>
-      </w:pPr>
-      <w:bookmarkStart w:id="15" w:name="_Toc431229526"/>
-      <w:r>
-        <w:rPr>
-          <w:rFonts w:ascii="Arial" w:eastAsia="Times New Roman" w:hAnsi="Arial" w:cs="Arial"/>
-          <w:b/>
-          <w:color w:val="111111"/>
-          <w:sz w:val="20"/>
-          <w:szCs w:val="20"/>
-        </w:rPr>
-        <w:t>2.2 Game Design</w:t>
-      </w:r>
-      <w:bookmarkEnd w:id="15"/>
-    </w:p>
-    <w:p>
-      <w:pPr>
-        <w:pStyle w:val="Heading3"/>
+          <w:i w:val="0"/>
+          <w:color w:val="111111"/>
+          <w:sz w:val="20"/>
+          <w:szCs w:val="20"/>
+        </w:rPr>
+      </w:pPr>
+      <w:r>
+        <w:rPr>
+          <w:rFonts w:ascii="Arial" w:eastAsia="Times New Roman" w:hAnsi="Arial" w:cs="Arial"/>
+          <w:b/>
+          <w:color w:val="111111"/>
+          <w:sz w:val="20"/>
+          <w:szCs w:val="20"/>
+        </w:rPr>
+        <w:t>2.2.</w:t>
+      </w:r>
+      <w:r>
+        <w:rPr>
+          <w:rFonts w:ascii="Arial" w:eastAsia="Times New Roman" w:hAnsi="Arial" w:cs="Arial"/>
+          <w:b/>
+          <w:color w:val="111111"/>
+          <w:sz w:val="20"/>
+          <w:szCs w:val="20"/>
+        </w:rPr>
+        <w:t>2</w:t>
+      </w:r>
+      <w:r>
+        <w:rPr>
+          <w:rFonts w:ascii="Arial" w:eastAsia="Times New Roman" w:hAnsi="Arial" w:cs="Arial"/>
+          <w:b/>
+          <w:color w:val="111111"/>
+          <w:sz w:val="20"/>
+          <w:szCs w:val="20"/>
+        </w:rPr>
+        <w:t>.4 Security</w:t>
+      </w:r>
+    </w:p>
+    <w:p>
+      <w:pPr>
         <w:rPr>
           <w:rFonts w:ascii="Arial" w:hAnsi="Arial" w:cs="Arial"/>
-          <w:b/>
-          <w:sz w:val="20"/>
-          <w:szCs w:val="20"/>
-        </w:rPr>
-      </w:pPr>
-      <w:bookmarkStart w:id="16" w:name="_Toc431229527"/>
+          <w:sz w:val="21"/>
+          <w:szCs w:val="21"/>
+        </w:rPr>
+      </w:pPr>
       <w:r>
         <w:rPr>
           <w:rFonts w:ascii="Arial" w:hAnsi="Arial" w:cs="Arial"/>
-          <w:b/>
-          <w:color w:val="auto"/>
-          <w:sz w:val="20"/>
-          <w:szCs w:val="20"/>
-        </w:rPr>
-        <w:t>2.2.1 User Interfaces</w:t>
-      </w:r>
-      <w:bookmarkEnd w:id="16"/>
+          <w:sz w:val="21"/>
+          <w:szCs w:val="21"/>
+        </w:rPr>
+        <w:t xml:space="preserve">Security guards are assigned to the Asylum and its surrounding parking lot. They will patrol parts of the level, if the player comes into contact with one, they will be hurt by the guard. </w:t>
+      </w:r>
     </w:p>
     <w:p>
       <w:pPr>
@@ -5649,309 +5143,11 @@
         <w:rPr>
           <w:rFonts w:ascii="Arial" w:eastAsia="Times New Roman" w:hAnsi="Arial" w:cs="Arial"/>
           <w:b/>
-          <w:bCs/>
-          <w:color w:val="111111"/>
-          <w:sz w:val="20"/>
-          <w:szCs w:val="20"/>
-        </w:rPr>
-      </w:pPr>
-      <w:bookmarkStart w:id="17" w:name="_Toc431229528"/>
-      <w:r>
-        <w:rPr>
-          <w:rFonts w:ascii="Arial" w:eastAsia="Times New Roman" w:hAnsi="Arial" w:cs="Arial"/>
-          <w:b/>
-          <w:bCs/>
-          <w:color w:val="111111"/>
-          <w:sz w:val="20"/>
-          <w:szCs w:val="20"/>
-        </w:rPr>
-        <w:t>2.2.1.1 Title Specifications</w:t>
-      </w:r>
-      <w:bookmarkEnd w:id="17"/>
-    </w:p>
-    <w:p>
-      <w:pPr>
-        <w:spacing w:before="100" w:beforeAutospacing="1" w:after="100" w:afterAutospacing="1" w:line="240" w:lineRule="auto"/>
-        <w:rPr>
-          <w:rFonts w:ascii="Arial" w:eastAsia="Times New Roman" w:hAnsi="Arial" w:cs="Arial"/>
-          <w:bCs/>
-          <w:color w:val="111111"/>
-          <w:sz w:val="20"/>
-          <w:szCs w:val="20"/>
-        </w:rPr>
-      </w:pPr>
-      <w:r>
-        <w:rPr>
-          <w:rFonts w:ascii="Arial" w:eastAsia="Times New Roman" w:hAnsi="Arial" w:cs="Arial"/>
-          <w:bCs/>
-          <w:color w:val="111111"/>
-          <w:sz w:val="20"/>
-          <w:szCs w:val="20"/>
-        </w:rPr>
-        <w:t>We will have a title that will be displayed when the game launches. It will have our games name, and our own names on it.</w:t>
-      </w:r>
-    </w:p>
-    <w:p>
-      <w:pPr>
-        <w:pStyle w:val="Heading4"/>
-        <w:rPr>
-          <w:rFonts w:ascii="Arial" w:eastAsia="Times New Roman" w:hAnsi="Arial" w:cs="Arial"/>
-          <w:b/>
-          <w:bCs/>
-          <w:color w:val="111111"/>
-          <w:sz w:val="20"/>
-          <w:szCs w:val="20"/>
-        </w:rPr>
-      </w:pPr>
-      <w:bookmarkStart w:id="18" w:name="_Toc431229529"/>
-      <w:r>
-        <w:rPr>
-          <w:rFonts w:ascii="Arial" w:eastAsia="Times New Roman" w:hAnsi="Arial" w:cs="Arial"/>
-          <w:b/>
-          <w:bCs/>
-          <w:color w:val="111111"/>
-          <w:sz w:val="20"/>
-          <w:szCs w:val="20"/>
-        </w:rPr>
-        <w:t>2.2.1.2 Menu Specifications</w:t>
-      </w:r>
-      <w:bookmarkEnd w:id="18"/>
-    </w:p>
-    <w:p>
-      <w:pPr>
-        <w:spacing w:before="100" w:beforeAutospacing="1" w:after="100" w:afterAutospacing="1" w:line="240" w:lineRule="auto"/>
-        <w:rPr>
-          <w:rFonts w:ascii="Arial" w:eastAsia="Times New Roman" w:hAnsi="Arial" w:cs="Arial"/>
-          <w:bCs/>
-          <w:color w:val="111111"/>
-          <w:sz w:val="20"/>
-          <w:szCs w:val="20"/>
-        </w:rPr>
-      </w:pPr>
-      <w:r>
-        <w:rPr>
-          <w:rFonts w:ascii="Arial" w:eastAsia="Times New Roman" w:hAnsi="Arial" w:cs="Arial"/>
-          <w:bCs/>
-          <w:color w:val="111111"/>
-          <w:sz w:val="20"/>
-          <w:szCs w:val="20"/>
-        </w:rPr>
-        <w:t>We wi</w:t>
-      </w:r>
-      <w:r>
-        <w:rPr>
-          <w:rFonts w:ascii="Arial" w:eastAsia="Times New Roman" w:hAnsi="Arial" w:cs="Arial"/>
-          <w:bCs/>
-          <w:color w:val="111111"/>
-          <w:sz w:val="20"/>
-          <w:szCs w:val="20"/>
-        </w:rPr>
-        <w:t>ll have a main menu that will run after the title screen. It will provide links to play a new game, saved games, and an about file. Each will lead to a new menu screen. The new game will create a new game in an available slot, allow the player to give himself a name, and start the first level. The saved game menu will allow the player to start from his last checkpoint. The about file will have our names and give general help, and how to play the game.</w:t>
-      </w:r>
-    </w:p>
-    <w:p>
-      <w:pPr>
-        <w:spacing w:before="100" w:beforeAutospacing="1" w:after="100" w:afterAutospacing="1" w:line="240" w:lineRule="auto"/>
-        <w:rPr>
-          <w:rFonts w:ascii="Arial" w:eastAsia="Times New Roman" w:hAnsi="Arial" w:cs="Arial"/>
-          <w:b/>
-          <w:color w:val="111111"/>
-          <w:sz w:val="20"/>
-          <w:szCs w:val="20"/>
-        </w:rPr>
-      </w:pPr>
-    </w:p>
-    <w:p>
-      <w:pPr>
-        <w:pStyle w:val="Heading3"/>
-        <w:rPr>
-          <w:rFonts w:ascii="Arial" w:eastAsia="Times New Roman" w:hAnsi="Arial" w:cs="Arial"/>
-          <w:b/>
-          <w:color w:val="111111"/>
-          <w:sz w:val="20"/>
-          <w:szCs w:val="20"/>
-        </w:rPr>
-      </w:pPr>
-      <w:bookmarkStart w:id="19" w:name="_Toc431229530"/>
-      <w:r>
-        <w:rPr>
-          <w:rFonts w:ascii="Arial" w:eastAsia="Times New Roman" w:hAnsi="Arial" w:cs="Arial"/>
-          <w:b/>
-          <w:color w:val="111111"/>
-          <w:sz w:val="20"/>
-          <w:szCs w:val="20"/>
-        </w:rPr>
-        <w:t>2.2.</w:t>
-      </w:r>
-      <w:r>
-        <w:rPr>
-          <w:rFonts w:ascii="Arial" w:eastAsia="Times New Roman" w:hAnsi="Arial" w:cs="Arial"/>
-          <w:b/>
-          <w:color w:val="111111"/>
-          <w:sz w:val="20"/>
-          <w:szCs w:val="20"/>
-        </w:rPr>
-        <w:t>2</w:t>
-      </w:r>
-      <w:r>
-        <w:rPr>
-          <w:rFonts w:ascii="Arial" w:eastAsia="Times New Roman" w:hAnsi="Arial" w:cs="Arial"/>
-          <w:b/>
-          <w:color w:val="111111"/>
-          <w:sz w:val="20"/>
-          <w:szCs w:val="20"/>
-        </w:rPr>
-        <w:t xml:space="preserve"> Characters</w:t>
-      </w:r>
-      <w:bookmarkEnd w:id="19"/>
-    </w:p>
-    <w:p>
-      <w:pPr>
-        <w:pStyle w:val="Heading4"/>
-        <w:rPr>
-          <w:rFonts w:ascii="Arial" w:eastAsia="Times New Roman" w:hAnsi="Arial" w:cs="Arial"/>
-          <w:b/>
-          <w:color w:val="111111"/>
-          <w:sz w:val="20"/>
-          <w:szCs w:val="20"/>
-        </w:rPr>
-      </w:pPr>
-      <w:bookmarkStart w:id="20" w:name="_Toc431229531"/>
-      <w:r>
-        <w:rPr>
-          <w:rFonts w:ascii="Arial" w:eastAsia="Times New Roman" w:hAnsi="Arial" w:cs="Arial"/>
-          <w:b/>
-          <w:color w:val="111111"/>
-          <w:sz w:val="20"/>
-          <w:szCs w:val="20"/>
-        </w:rPr>
-        <w:t>2.2.</w:t>
-      </w:r>
-      <w:r>
-        <w:rPr>
-          <w:rFonts w:ascii="Arial" w:eastAsia="Times New Roman" w:hAnsi="Arial" w:cs="Arial"/>
-          <w:b/>
-          <w:color w:val="111111"/>
-          <w:sz w:val="20"/>
-          <w:szCs w:val="20"/>
-        </w:rPr>
-        <w:t>2</w:t>
-      </w:r>
-      <w:r>
-        <w:rPr>
-          <w:rFonts w:ascii="Arial" w:eastAsia="Times New Roman" w:hAnsi="Arial" w:cs="Arial"/>
-          <w:b/>
-          <w:color w:val="111111"/>
-          <w:sz w:val="20"/>
-          <w:szCs w:val="20"/>
-        </w:rPr>
-        <w:t>.1 The Gentleman</w:t>
-      </w:r>
-      <w:bookmarkEnd w:id="20"/>
-    </w:p>
-    <w:p>
-      <w:pPr>
-        <w:rPr>
-          <w:rFonts w:ascii="Arial" w:hAnsi="Arial" w:cs="Arial"/>
-          <w:sz w:val="20"/>
-          <w:szCs w:val="20"/>
-        </w:rPr>
-      </w:pPr>
-      <w:r>
-        <w:rPr>
-          <w:rFonts w:ascii="Arial" w:hAnsi="Arial" w:cs="Arial"/>
-          <w:sz w:val="20"/>
-          <w:szCs w:val="20"/>
-        </w:rPr>
-        <w:t>The Gentleman is the character that the player will play. He will be controlled using WASD, and the space bar. The Gentleman will encounter a talking Top Hat. The Top Hat will guide him throughout his journey, and help him to become sane again.</w:t>
-      </w:r>
-      <w:r>
-        <w:rPr>
-          <w:rFonts w:ascii="Arial" w:hAnsi="Arial" w:cs="Arial"/>
-          <w:sz w:val="20"/>
-          <w:szCs w:val="20"/>
-        </w:rPr>
-        <w:t xml:space="preserve"> The Gentleman is a middle aged man, who wears a suit, has a cane, and has a talking top hat on his head. He escapes the mental asylum, and has to maneuver throughout the city, to reach his bank vault. In reality this is all happening inside of his head, and the player’s choice at the end of the game will decide whether or not his is cured of his insanity.</w:t>
-      </w:r>
-    </w:p>
-    <w:p>
-      <w:pPr>
-        <w:spacing w:before="100" w:beforeAutospacing="1" w:after="100" w:afterAutospacing="1" w:line="240" w:lineRule="auto"/>
-        <w:rPr>
-          <w:rFonts w:ascii="Arial" w:eastAsia="Times New Roman" w:hAnsi="Arial" w:cs="Arial"/>
-          <w:b/>
-          <w:i/>
-          <w:color w:val="111111"/>
-          <w:sz w:val="20"/>
-          <w:szCs w:val="20"/>
-        </w:rPr>
-      </w:pPr>
-      <w:r>
-        <w:rPr>
-          <w:rFonts w:ascii="Arial" w:eastAsia="Times New Roman" w:hAnsi="Arial" w:cs="Arial"/>
-          <w:b/>
-          <w:i/>
-          <w:color w:val="111111"/>
-          <w:sz w:val="20"/>
-          <w:szCs w:val="20"/>
-        </w:rPr>
-        <w:t>2.2.</w:t>
-      </w:r>
-      <w:r>
-        <w:rPr>
-          <w:rFonts w:ascii="Arial" w:eastAsia="Times New Roman" w:hAnsi="Arial" w:cs="Arial"/>
-          <w:b/>
-          <w:i/>
-          <w:color w:val="111111"/>
-          <w:sz w:val="20"/>
-          <w:szCs w:val="20"/>
-        </w:rPr>
-        <w:t>2</w:t>
-      </w:r>
-      <w:r>
-        <w:rPr>
-          <w:rFonts w:ascii="Arial" w:eastAsia="Times New Roman" w:hAnsi="Arial" w:cs="Arial"/>
-          <w:b/>
-          <w:i/>
-          <w:color w:val="111111"/>
-          <w:sz w:val="20"/>
-          <w:szCs w:val="20"/>
-        </w:rPr>
-        <w:t>.2 The Doctor</w:t>
-      </w:r>
-    </w:p>
-    <w:p>
-      <w:pPr>
-        <w:spacing w:before="100" w:beforeAutospacing="1" w:after="100" w:afterAutospacing="1" w:line="240" w:lineRule="auto"/>
-        <w:rPr>
-          <w:rFonts w:ascii="Arial" w:eastAsia="Times New Roman" w:hAnsi="Arial" w:cs="Arial"/>
-          <w:color w:val="111111"/>
-          <w:sz w:val="20"/>
-          <w:szCs w:val="20"/>
-        </w:rPr>
-      </w:pPr>
-      <w:r>
-        <w:rPr>
-          <w:rFonts w:ascii="Arial" w:eastAsia="Times New Roman" w:hAnsi="Arial" w:cs="Arial"/>
-          <w:color w:val="111111"/>
-          <w:sz w:val="20"/>
-          <w:szCs w:val="20"/>
-        </w:rPr>
-        <w:t>The Doctor is the main boss for our game. The Gentleman will have to evade him to complete levels and to win the game. The Doctor will be controlled by an a* pathfinding algorithm. He has been working at the hospital for nearly ten years. The Doctor chases after The Gentleman, because he has accidently killed more patients than he is allowed to. If he does not chase after The Gentleman he will be fired and lose his psychiatric license.</w:t>
-      </w:r>
-    </w:p>
-    <w:p>
-      <w:pPr>
-        <w:pStyle w:val="Heading4"/>
-        <w:rPr>
-          <w:rFonts w:ascii="Arial" w:eastAsia="Times New Roman" w:hAnsi="Arial" w:cs="Arial"/>
-          <w:b/>
-          <w:color w:val="111111"/>
-          <w:sz w:val="20"/>
-          <w:szCs w:val="20"/>
-        </w:rPr>
-      </w:pPr>
-      <w:bookmarkStart w:id="21" w:name="_Toc431229532"/>
+          <w:color w:val="111111"/>
+          <w:sz w:val="20"/>
+          <w:szCs w:val="20"/>
+        </w:rPr>
+      </w:pPr>
       <w:r>
         <w:rPr>
           <w:rFonts w:ascii="Arial" w:eastAsia="Times New Roman" w:hAnsi="Arial" w:cs="Arial"/>
@@ -5981,43 +5177,83 @@
           <w:sz w:val="20"/>
           <w:szCs w:val="20"/>
         </w:rPr>
-        <w:t>.3 Nurses</w:t>
-      </w:r>
-      <w:bookmarkEnd w:id="21"/>
+        <w:t>.5 Cops</w:t>
+      </w:r>
     </w:p>
     <w:p>
       <w:pPr>
         <w:rPr>
           <w:rFonts w:ascii="Arial" w:hAnsi="Arial" w:cs="Arial"/>
-          <w:sz w:val="20"/>
-          <w:szCs w:val="20"/>
+          <w:sz w:val="21"/>
+          <w:szCs w:val="21"/>
         </w:rPr>
       </w:pPr>
       <w:r>
         <w:rPr>
           <w:rFonts w:ascii="Arial" w:hAnsi="Arial" w:cs="Arial"/>
-          <w:sz w:val="20"/>
-          <w:szCs w:val="20"/>
-        </w:rPr>
-        <w:t xml:space="preserve">The Nurses are minions of The Doctor. They have all worked for him for the past 10 years. They will spread out into the city to find The Gentleman. They will be controlled by </w:t>
-      </w:r>
-      <w:proofErr w:type="gramStart"/>
-      <w:r>
+          <w:sz w:val="21"/>
+          <w:szCs w:val="21"/>
+        </w:rPr>
+        <w:t>Cops are similar to Security guards, they will patrol parts of the city, and the parking lot, and the bank. They are able to use their guns on the player. An AI will be provided with each instance, so that they fire in the direction of the player. These sprites will be stationary.</w:t>
+      </w:r>
+    </w:p>
+    <w:p>
+      <w:pPr>
+        <w:pStyle w:val="Heading4"/>
+        <w:rPr>
+          <w:rFonts w:ascii="Arial" w:eastAsia="Times New Roman" w:hAnsi="Arial" w:cs="Arial"/>
+          <w:b/>
+          <w:color w:val="111111"/>
+          <w:sz w:val="20"/>
+          <w:szCs w:val="20"/>
+        </w:rPr>
+      </w:pPr>
+      <w:r>
+        <w:rPr>
+          <w:rFonts w:ascii="Arial" w:eastAsia="Times New Roman" w:hAnsi="Arial" w:cs="Arial"/>
+          <w:b/>
+          <w:color w:val="111111"/>
+          <w:sz w:val="20"/>
+          <w:szCs w:val="20"/>
+        </w:rPr>
+        <w:t>2.2.</w:t>
+      </w:r>
+      <w:r>
+        <w:rPr>
+          <w:rFonts w:ascii="Arial" w:eastAsia="Times New Roman" w:hAnsi="Arial" w:cs="Arial"/>
+          <w:b/>
+          <w:color w:val="111111"/>
+          <w:sz w:val="20"/>
+          <w:szCs w:val="20"/>
+        </w:rPr>
+        <w:t>2.</w:t>
+      </w:r>
+      <w:r>
+        <w:rPr>
+          <w:rFonts w:ascii="Arial" w:eastAsia="Times New Roman" w:hAnsi="Arial" w:cs="Arial"/>
+          <w:b/>
+          <w:color w:val="111111"/>
+          <w:sz w:val="20"/>
+          <w:szCs w:val="20"/>
+        </w:rPr>
+        <w:t>6 Attack Dogs</w:t>
+      </w:r>
+    </w:p>
+    <w:p>
+      <w:pPr>
         <w:rPr>
           <w:rFonts w:ascii="Arial" w:hAnsi="Arial" w:cs="Arial"/>
-          <w:sz w:val="20"/>
-          <w:szCs w:val="20"/>
-        </w:rPr>
-        <w:t>a</w:t>
-      </w:r>
-      <w:proofErr w:type="gramEnd"/>
+          <w:sz w:val="21"/>
+          <w:szCs w:val="21"/>
+        </w:rPr>
+      </w:pPr>
       <w:r>
         <w:rPr>
           <w:rFonts w:ascii="Arial" w:hAnsi="Arial" w:cs="Arial"/>
-          <w:sz w:val="20"/>
-          <w:szCs w:val="20"/>
-        </w:rPr>
-        <w:t xml:space="preserve"> AI that will only move then a few pixels at a time, only ensuring that they will not fall off a cliff.</w:t>
+          <w:sz w:val="21"/>
+          <w:szCs w:val="21"/>
+        </w:rPr>
+        <w:t>Will be assigned to cops and security guards. They will be in all locations except for the sewer, and the Asylum. They will attack the player by running and colliding with The Gentleman. A cone of sight algorithm will be used to control them.</w:t>
       </w:r>
     </w:p>
     <w:p>
@@ -6025,13 +5261,51 @@
         <w:pStyle w:val="Heading4"/>
         <w:rPr>
           <w:rFonts w:ascii="Arial" w:eastAsia="Times New Roman" w:hAnsi="Arial" w:cs="Arial"/>
-          <w:i w:val="0"/>
-          <w:color w:val="111111"/>
-          <w:sz w:val="20"/>
-          <w:szCs w:val="20"/>
-        </w:rPr>
-      </w:pPr>
-      <w:bookmarkStart w:id="22" w:name="_Toc431229533"/>
+          <w:b/>
+          <w:color w:val="111111"/>
+          <w:sz w:val="20"/>
+          <w:szCs w:val="20"/>
+        </w:rPr>
+      </w:pPr>
+      <w:r>
+        <w:rPr>
+          <w:rFonts w:ascii="Arial" w:eastAsia="Times New Roman" w:hAnsi="Arial" w:cs="Arial"/>
+          <w:b/>
+          <w:color w:val="111111"/>
+          <w:sz w:val="20"/>
+          <w:szCs w:val="20"/>
+        </w:rPr>
+        <w:t>2.2.1.7 Rats</w:t>
+      </w:r>
+    </w:p>
+    <w:p>
+      <w:pPr>
+        <w:rPr>
+          <w:rFonts w:ascii="Arial" w:hAnsi="Arial" w:cs="Arial"/>
+          <w:sz w:val="21"/>
+          <w:szCs w:val="21"/>
+        </w:rPr>
+      </w:pPr>
+      <w:r>
+        <w:rPr>
+          <w:rFonts w:ascii="Arial" w:hAnsi="Arial" w:cs="Arial"/>
+          <w:sz w:val="21"/>
+          <w:szCs w:val="21"/>
+        </w:rPr>
+        <w:t>Rats will lurk in the sewer. They will be fast moving NPC’s that will attempt to hit The Gentleman. They will only be in the sewer level, and will serve as training for working against the Attack Dogs.</w:t>
+      </w:r>
+    </w:p>
+    <w:p>
+      <w:pPr>
+        <w:pStyle w:val="Heading4"/>
+        <w:rPr>
+          <w:rFonts w:ascii="Arial" w:eastAsia="Times New Roman" w:hAnsi="Arial" w:cs="Arial"/>
+          <w:b/>
+          <w:color w:val="111111"/>
+          <w:sz w:val="20"/>
+          <w:szCs w:val="20"/>
+        </w:rPr>
+      </w:pPr>
       <w:r>
         <w:rPr>
           <w:rFonts w:ascii="Arial" w:eastAsia="Times New Roman" w:hAnsi="Arial" w:cs="Arial"/>
@@ -6050,37 +5324,51 @@
           <w:sz w:val="20"/>
           <w:szCs w:val="20"/>
         </w:rPr>
-        <w:t>2</w:t>
-      </w:r>
-      <w:r>
-        <w:rPr>
-          <w:rFonts w:ascii="Arial" w:eastAsia="Times New Roman" w:hAnsi="Arial" w:cs="Arial"/>
-          <w:b/>
-          <w:color w:val="111111"/>
-          <w:sz w:val="20"/>
-          <w:szCs w:val="20"/>
-        </w:rPr>
-        <w:t>.4 Security</w:t>
-      </w:r>
-      <w:bookmarkEnd w:id="22"/>
-    </w:p>
-    <w:p>
-      <w:r>
-        <w:t>S</w:t>
-      </w:r>
-    </w:p>
-    <w:p>
-      <w:pPr>
-        <w:pStyle w:val="Heading4"/>
-        <w:rPr>
-          <w:rFonts w:ascii="Arial" w:eastAsia="Times New Roman" w:hAnsi="Arial" w:cs="Arial"/>
-          <w:b/>
-          <w:color w:val="111111"/>
-          <w:sz w:val="20"/>
-          <w:szCs w:val="20"/>
-        </w:rPr>
-      </w:pPr>
-      <w:bookmarkStart w:id="23" w:name="_Toc431229534"/>
+        <w:t>3</w:t>
+      </w:r>
+      <w:r>
+        <w:rPr>
+          <w:rFonts w:ascii="Arial" w:eastAsia="Times New Roman" w:hAnsi="Arial" w:cs="Arial"/>
+          <w:b/>
+          <w:color w:val="111111"/>
+          <w:sz w:val="20"/>
+          <w:szCs w:val="20"/>
+        </w:rPr>
+        <w:t xml:space="preserve"> Sound</w:t>
+      </w:r>
+    </w:p>
+    <w:p>
+      <w:pPr>
+        <w:spacing w:before="100" w:beforeAutospacing="1" w:after="100" w:afterAutospacing="1" w:line="240" w:lineRule="auto"/>
+        <w:rPr>
+          <w:rFonts w:ascii="Arial" w:eastAsia="Times New Roman" w:hAnsi="Arial" w:cs="Arial"/>
+          <w:color w:val="111111"/>
+          <w:sz w:val="21"/>
+          <w:szCs w:val="21"/>
+        </w:rPr>
+      </w:pPr>
+      <w:r>
+        <w:rPr>
+          <w:rFonts w:ascii="Arial" w:eastAsia="Times New Roman" w:hAnsi="Arial" w:cs="Arial"/>
+          <w:color w:val="111111"/>
+          <w:sz w:val="21"/>
+          <w:szCs w:val="21"/>
+        </w:rPr>
+        <w:t>We will be creating our own sound effects. For instance we will create a hurting noise for when the main character loses health. Our dogs will also shout bark, bark. This will aid the player in seeing that the events of the game are not occurring in real life, but that they are occurring inside of the Gentleman’s mind. Doing this will allow us to add a personal touch to our game, it will also help to lighten the mood of the rest of the game.</w:t>
+      </w:r>
+    </w:p>
+    <w:p>
+      <w:pPr>
+        <w:pStyle w:val="Heading3"/>
+        <w:rPr>
+          <w:rFonts w:ascii="Arial" w:eastAsia="Times New Roman" w:hAnsi="Arial" w:cs="Arial"/>
+          <w:b/>
+          <w:color w:val="111111"/>
+          <w:sz w:val="20"/>
+          <w:szCs w:val="20"/>
+        </w:rPr>
+      </w:pPr>
+      <w:bookmarkStart w:id="15" w:name="_Toc431308798"/>
       <w:r>
         <w:rPr>
           <w:rFonts w:ascii="Arial" w:eastAsia="Times New Roman" w:hAnsi="Arial" w:cs="Arial"/>
@@ -6099,42 +5387,234 @@
           <w:sz w:val="20"/>
           <w:szCs w:val="20"/>
         </w:rPr>
-        <w:t>2</w:t>
-      </w:r>
-      <w:r>
-        <w:rPr>
-          <w:rFonts w:ascii="Arial" w:eastAsia="Times New Roman" w:hAnsi="Arial" w:cs="Arial"/>
-          <w:b/>
-          <w:color w:val="111111"/>
-          <w:sz w:val="20"/>
-          <w:szCs w:val="20"/>
-        </w:rPr>
-        <w:t>.5 Cops</w:t>
-      </w:r>
-      <w:bookmarkEnd w:id="23"/>
-    </w:p>
-    <w:p>
-      <w:pPr>
-        <w:pStyle w:val="Heading4"/>
-        <w:rPr>
-          <w:rFonts w:ascii="Arial" w:eastAsia="Times New Roman" w:hAnsi="Arial" w:cs="Arial"/>
-          <w:b/>
-          <w:color w:val="111111"/>
-          <w:sz w:val="20"/>
-          <w:szCs w:val="20"/>
-        </w:rPr>
-      </w:pPr>
-      <w:bookmarkStart w:id="24" w:name="_Toc431229535"/>
-      <w:r>
-        <w:rPr>
-          <w:rFonts w:ascii="Arial" w:eastAsia="Times New Roman" w:hAnsi="Arial" w:cs="Arial"/>
-          <w:b/>
-          <w:color w:val="111111"/>
-          <w:sz w:val="20"/>
-          <w:szCs w:val="20"/>
-        </w:rPr>
-        <w:t>2.2.</w:t>
-      </w:r>
+        <w:t xml:space="preserve">4 </w:t>
+      </w:r>
+      <w:r>
+        <w:rPr>
+          <w:rFonts w:ascii="Arial" w:eastAsia="Times New Roman" w:hAnsi="Arial" w:cs="Arial"/>
+          <w:b/>
+          <w:color w:val="111111"/>
+          <w:sz w:val="20"/>
+          <w:szCs w:val="20"/>
+        </w:rPr>
+        <w:t>Story</w:t>
+      </w:r>
+      <w:bookmarkEnd w:id="15"/>
+    </w:p>
+    <w:p>
+      <w:pPr>
+        <w:rPr>
+          <w:rFonts w:ascii="Arial" w:hAnsi="Arial" w:cs="Arial"/>
+          <w:sz w:val="21"/>
+          <w:szCs w:val="21"/>
+        </w:rPr>
+      </w:pPr>
+      <w:r>
+        <w:rPr>
+          <w:rFonts w:ascii="Arial" w:hAnsi="Arial" w:cs="Arial"/>
+          <w:sz w:val="21"/>
+          <w:szCs w:val="21"/>
+        </w:rPr>
+        <w:t xml:space="preserve">Our main character The Gentleman wakes up in a room in an asylum. He </w:t>
+      </w:r>
+      <w:r>
+        <w:rPr>
+          <w:rFonts w:ascii="Arial" w:hAnsi="Arial" w:cs="Arial"/>
+          <w:sz w:val="21"/>
+          <w:szCs w:val="21"/>
+        </w:rPr>
+        <w:t>finds a</w:t>
+      </w:r>
+      <w:r>
+        <w:rPr>
+          <w:rFonts w:ascii="Arial" w:hAnsi="Arial" w:cs="Arial"/>
+          <w:sz w:val="21"/>
+          <w:szCs w:val="21"/>
+        </w:rPr>
+        <w:t xml:space="preserve"> talking hat. Th</w:t>
+      </w:r>
+      <w:r>
+        <w:rPr>
+          <w:rFonts w:ascii="Arial" w:hAnsi="Arial" w:cs="Arial"/>
+          <w:sz w:val="21"/>
+          <w:szCs w:val="21"/>
+        </w:rPr>
+        <w:t>e hat</w:t>
+      </w:r>
+      <w:r>
+        <w:rPr>
+          <w:rFonts w:ascii="Arial" w:hAnsi="Arial" w:cs="Arial"/>
+          <w:sz w:val="21"/>
+          <w:szCs w:val="21"/>
+        </w:rPr>
+        <w:t xml:space="preserve"> </w:t>
+      </w:r>
+      <w:r>
+        <w:rPr>
+          <w:rFonts w:ascii="Arial" w:hAnsi="Arial" w:cs="Arial"/>
+          <w:sz w:val="21"/>
+          <w:szCs w:val="21"/>
+        </w:rPr>
+        <w:t>tells</w:t>
+      </w:r>
+      <w:r>
+        <w:rPr>
+          <w:rFonts w:ascii="Arial" w:hAnsi="Arial" w:cs="Arial"/>
+          <w:sz w:val="21"/>
+          <w:szCs w:val="21"/>
+        </w:rPr>
+        <w:t xml:space="preserve"> him that he has to escape the Asylum to unlock </w:t>
+      </w:r>
+      <w:r>
+        <w:rPr>
+          <w:rFonts w:ascii="Arial" w:hAnsi="Arial" w:cs="Arial"/>
+          <w:sz w:val="21"/>
+          <w:szCs w:val="21"/>
+        </w:rPr>
+        <w:t>his bank vault, which</w:t>
+      </w:r>
+      <w:r>
+        <w:rPr>
+          <w:rFonts w:ascii="Arial" w:hAnsi="Arial" w:cs="Arial"/>
+          <w:sz w:val="21"/>
+          <w:szCs w:val="21"/>
+        </w:rPr>
+        <w:t xml:space="preserve"> </w:t>
+      </w:r>
+      <w:r>
+        <w:rPr>
+          <w:rFonts w:ascii="Arial" w:hAnsi="Arial" w:cs="Arial"/>
+          <w:sz w:val="21"/>
+          <w:szCs w:val="21"/>
+        </w:rPr>
+        <w:t>holds</w:t>
+      </w:r>
+      <w:r>
+        <w:rPr>
+          <w:rFonts w:ascii="Arial" w:hAnsi="Arial" w:cs="Arial"/>
+          <w:sz w:val="21"/>
+          <w:szCs w:val="21"/>
+        </w:rPr>
+        <w:t xml:space="preserve"> his great</w:t>
+      </w:r>
+      <w:r>
+        <w:rPr>
+          <w:rFonts w:ascii="Arial" w:hAnsi="Arial" w:cs="Arial"/>
+          <w:sz w:val="21"/>
+          <w:szCs w:val="21"/>
+        </w:rPr>
+        <w:t>est</w:t>
+      </w:r>
+      <w:r>
+        <w:rPr>
+          <w:rFonts w:ascii="Arial" w:hAnsi="Arial" w:cs="Arial"/>
+          <w:sz w:val="21"/>
+          <w:szCs w:val="21"/>
+        </w:rPr>
+        <w:t xml:space="preserve"> riches. The doctor will try to stop him, to prevent him from unlocking his vault. Afte</w:t>
+      </w:r>
+      <w:r>
+        <w:rPr>
+          <w:rFonts w:ascii="Arial" w:hAnsi="Arial" w:cs="Arial"/>
+          <w:sz w:val="21"/>
+          <w:szCs w:val="21"/>
+        </w:rPr>
+        <w:t xml:space="preserve">r escaping the hospital he finds himself </w:t>
+      </w:r>
+      <w:r>
+        <w:rPr>
+          <w:rFonts w:ascii="Arial" w:hAnsi="Arial" w:cs="Arial"/>
+          <w:sz w:val="21"/>
+          <w:szCs w:val="21"/>
+        </w:rPr>
+        <w:t>in the sewer beneath the Asylum.</w:t>
+      </w:r>
+      <w:r>
+        <w:rPr>
+          <w:rFonts w:ascii="Arial" w:hAnsi="Arial" w:cs="Arial"/>
+          <w:sz w:val="21"/>
+          <w:szCs w:val="21"/>
+        </w:rPr>
+        <w:t xml:space="preserve"> After moving through the sewer and escaping rabid rats</w:t>
+      </w:r>
+      <w:r>
+        <w:rPr>
+          <w:rFonts w:ascii="Arial" w:hAnsi="Arial" w:cs="Arial"/>
+          <w:sz w:val="21"/>
+          <w:szCs w:val="21"/>
+        </w:rPr>
+        <w:t xml:space="preserve"> </w:t>
+      </w:r>
+      <w:r>
+        <w:rPr>
+          <w:rFonts w:ascii="Arial" w:hAnsi="Arial" w:cs="Arial"/>
+          <w:sz w:val="21"/>
+          <w:szCs w:val="21"/>
+        </w:rPr>
+        <w:t xml:space="preserve">he escapes into the parking lot, where </w:t>
+      </w:r>
+      <w:r>
+        <w:rPr>
+          <w:rFonts w:ascii="Arial" w:hAnsi="Arial" w:cs="Arial"/>
+          <w:sz w:val="21"/>
+          <w:szCs w:val="21"/>
+        </w:rPr>
+        <w:t xml:space="preserve">he </w:t>
+      </w:r>
+      <w:r>
+        <w:rPr>
+          <w:rFonts w:ascii="Arial" w:hAnsi="Arial" w:cs="Arial"/>
+          <w:sz w:val="21"/>
+          <w:szCs w:val="21"/>
+        </w:rPr>
+        <w:t>evades Asylum security and cops. He gradually makes his way across the city to his bank. When he arrives at the bank, the doctor meets him. After escaping the doctor for the final time, he will end up at his bank va</w:t>
+      </w:r>
+      <w:r>
+        <w:rPr>
+          <w:rFonts w:ascii="Arial" w:hAnsi="Arial" w:cs="Arial"/>
+          <w:sz w:val="21"/>
+          <w:szCs w:val="21"/>
+        </w:rPr>
+        <w:t>ult. Inside, there is a door and the hat. The hat</w:t>
+      </w:r>
+      <w:r>
+        <w:rPr>
+          <w:rFonts w:ascii="Arial" w:hAnsi="Arial" w:cs="Arial"/>
+          <w:sz w:val="21"/>
+          <w:szCs w:val="21"/>
+        </w:rPr>
+        <w:t xml:space="preserve"> allows him to continue trying to escape, leading to the game startin</w:t>
+      </w:r>
+      <w:r>
+        <w:rPr>
+          <w:rFonts w:ascii="Arial" w:hAnsi="Arial" w:cs="Arial"/>
+          <w:sz w:val="21"/>
+          <w:szCs w:val="21"/>
+        </w:rPr>
+        <w:t xml:space="preserve">g over. If he chooses the </w:t>
+      </w:r>
+      <w:r>
+        <w:rPr>
+          <w:rFonts w:ascii="Arial" w:hAnsi="Arial" w:cs="Arial"/>
+          <w:sz w:val="21"/>
+          <w:szCs w:val="21"/>
+        </w:rPr>
+        <w:t>door, he will wake up, and find that he is sane, and cured.</w:t>
+      </w:r>
+    </w:p>
+    <w:p/>
+    <w:p>
+      <w:pPr>
+        <w:pStyle w:val="Heading2"/>
+        <w:rPr>
+          <w:rFonts w:ascii="Arial" w:eastAsia="Times New Roman" w:hAnsi="Arial" w:cs="Arial"/>
+          <w:b/>
+          <w:color w:val="111111"/>
+          <w:sz w:val="20"/>
+          <w:szCs w:val="20"/>
+        </w:rPr>
+      </w:pPr>
+      <w:bookmarkStart w:id="16" w:name="_Toc431308799"/>
       <w:r>
         <w:rPr>
           <w:rFonts w:ascii="Arial" w:eastAsia="Times New Roman" w:hAnsi="Arial" w:cs="Arial"/>
@@ -6153,64 +5633,6 @@
           <w:sz w:val="20"/>
           <w:szCs w:val="20"/>
         </w:rPr>
-        <w:t>6 Attack Dogs</w:t>
-      </w:r>
-      <w:bookmarkEnd w:id="24"/>
-    </w:p>
-    <w:p>
-      <w:pPr>
-        <w:pStyle w:val="Heading4"/>
-        <w:rPr>
-          <w:rFonts w:ascii="Arial" w:eastAsia="Times New Roman" w:hAnsi="Arial" w:cs="Arial"/>
-          <w:b/>
-          <w:color w:val="111111"/>
-          <w:sz w:val="20"/>
-          <w:szCs w:val="20"/>
-        </w:rPr>
-      </w:pPr>
-      <w:bookmarkStart w:id="25" w:name="_Toc431229536"/>
-      <w:r>
-        <w:rPr>
-          <w:rFonts w:ascii="Arial" w:eastAsia="Times New Roman" w:hAnsi="Arial" w:cs="Arial"/>
-          <w:b/>
-          <w:color w:val="111111"/>
-          <w:sz w:val="20"/>
-          <w:szCs w:val="20"/>
-        </w:rPr>
-        <w:t>2.2.1.7 Rats</w:t>
-      </w:r>
-      <w:bookmarkEnd w:id="25"/>
-    </w:p>
-    <w:p>
-      <w:pPr>
-        <w:pStyle w:val="Heading4"/>
-        <w:rPr>
-          <w:rFonts w:ascii="Arial" w:eastAsia="Times New Roman" w:hAnsi="Arial" w:cs="Arial"/>
-          <w:b/>
-          <w:color w:val="111111"/>
-          <w:sz w:val="20"/>
-          <w:szCs w:val="20"/>
-        </w:rPr>
-      </w:pPr>
-      <w:bookmarkStart w:id="26" w:name="_Toc431229537"/>
-      <w:r>
-        <w:rPr>
-          <w:rFonts w:ascii="Arial" w:eastAsia="Times New Roman" w:hAnsi="Arial" w:cs="Arial"/>
-          <w:b/>
-          <w:color w:val="111111"/>
-          <w:sz w:val="20"/>
-          <w:szCs w:val="20"/>
-        </w:rPr>
-        <w:t>2.2.</w:t>
-      </w:r>
-      <w:r>
-        <w:rPr>
-          <w:rFonts w:ascii="Arial" w:eastAsia="Times New Roman" w:hAnsi="Arial" w:cs="Arial"/>
-          <w:b/>
-          <w:color w:val="111111"/>
-          <w:sz w:val="20"/>
-          <w:szCs w:val="20"/>
-        </w:rPr>
         <w:t>3</w:t>
       </w:r>
       <w:r>
@@ -6221,9 +5643,9 @@
           <w:sz w:val="20"/>
           <w:szCs w:val="20"/>
         </w:rPr>
-        <w:t xml:space="preserve"> Sound</w:t>
-      </w:r>
-      <w:bookmarkEnd w:id="26"/>
+        <w:t xml:space="preserve"> Division of Work</w:t>
+      </w:r>
+      <w:bookmarkEnd w:id="16"/>
     </w:p>
     <w:p>
       <w:pPr>
@@ -6231,153 +5653,97 @@
         <w:rPr>
           <w:rFonts w:ascii="Arial" w:eastAsia="Times New Roman" w:hAnsi="Arial" w:cs="Arial"/>
           <w:color w:val="111111"/>
-          <w:sz w:val="20"/>
-          <w:szCs w:val="20"/>
-        </w:rPr>
-      </w:pPr>
-      <w:r>
-        <w:rPr>
-          <w:rFonts w:ascii="Arial" w:eastAsia="Times New Roman" w:hAnsi="Arial" w:cs="Arial"/>
-          <w:color w:val="111111"/>
-          <w:sz w:val="20"/>
-          <w:szCs w:val="20"/>
-        </w:rPr>
-        <w:t>We will be creating o</w:t>
-      </w:r>
-      <w:r>
-        <w:rPr>
-          <w:rFonts w:ascii="Arial" w:eastAsia="Times New Roman" w:hAnsi="Arial" w:cs="Arial"/>
-          <w:color w:val="111111"/>
-          <w:sz w:val="20"/>
-          <w:szCs w:val="20"/>
-        </w:rPr>
-        <w:t>ur own sound effects. For instance we will create a hurting noise for when the main character loses health. Our dogs will also shout bark, bark. This will aid the player in seeing that the events of the game are not occurring in real life, but that they are occurring inside of the Gentleman’s mind. Doing this will allow us to add a personal touch to our game, it will also help to lighten the mood of the rest of the game.</w:t>
-      </w:r>
-    </w:p>
-    <w:p>
-      <w:pPr>
-        <w:pStyle w:val="Heading3"/>
-        <w:rPr>
-          <w:rFonts w:ascii="Arial" w:eastAsia="Times New Roman" w:hAnsi="Arial" w:cs="Arial"/>
-          <w:b/>
-          <w:color w:val="111111"/>
-          <w:sz w:val="20"/>
-          <w:szCs w:val="20"/>
-        </w:rPr>
-      </w:pPr>
-      <w:bookmarkStart w:id="27" w:name="_Toc431229538"/>
-      <w:r>
-        <w:rPr>
-          <w:rFonts w:ascii="Arial" w:eastAsia="Times New Roman" w:hAnsi="Arial" w:cs="Arial"/>
-          <w:b/>
-          <w:color w:val="111111"/>
-          <w:sz w:val="20"/>
-          <w:szCs w:val="20"/>
-        </w:rPr>
-        <w:t>2.2.</w:t>
-      </w:r>
-      <w:r>
-        <w:rPr>
-          <w:rFonts w:ascii="Arial" w:eastAsia="Times New Roman" w:hAnsi="Arial" w:cs="Arial"/>
-          <w:b/>
-          <w:color w:val="111111"/>
-          <w:sz w:val="20"/>
-          <w:szCs w:val="20"/>
-        </w:rPr>
-        <w:t xml:space="preserve">4 </w:t>
-      </w:r>
-      <w:r>
-        <w:rPr>
-          <w:rFonts w:ascii="Arial" w:eastAsia="Times New Roman" w:hAnsi="Arial" w:cs="Arial"/>
-          <w:b/>
-          <w:color w:val="111111"/>
-          <w:sz w:val="20"/>
-          <w:szCs w:val="20"/>
-        </w:rPr>
-        <w:t>Story</w:t>
-      </w:r>
-      <w:bookmarkEnd w:id="27"/>
-    </w:p>
-    <w:p>
-      <w:pPr>
-        <w:pStyle w:val="Heading2"/>
-        <w:rPr>
-          <w:rFonts w:ascii="Arial" w:eastAsia="Times New Roman" w:hAnsi="Arial" w:cs="Arial"/>
-          <w:b/>
-          <w:color w:val="111111"/>
-          <w:sz w:val="20"/>
-          <w:szCs w:val="20"/>
-        </w:rPr>
-      </w:pPr>
-      <w:bookmarkStart w:id="28" w:name="_Toc431229539"/>
-      <w:r>
-        <w:rPr>
-          <w:rFonts w:ascii="Arial" w:eastAsia="Times New Roman" w:hAnsi="Arial" w:cs="Arial"/>
-          <w:b/>
-          <w:color w:val="111111"/>
-          <w:sz w:val="20"/>
-          <w:szCs w:val="20"/>
-        </w:rPr>
-        <w:t>2.</w:t>
-      </w:r>
-      <w:r>
-        <w:rPr>
-          <w:rFonts w:ascii="Arial" w:eastAsia="Times New Roman" w:hAnsi="Arial" w:cs="Arial"/>
-          <w:b/>
-          <w:color w:val="111111"/>
-          <w:sz w:val="20"/>
-          <w:szCs w:val="20"/>
-        </w:rPr>
-        <w:t>3</w:t>
-      </w:r>
-      <w:r>
-        <w:rPr>
-          <w:rFonts w:ascii="Arial" w:eastAsia="Times New Roman" w:hAnsi="Arial" w:cs="Arial"/>
-          <w:b/>
-          <w:color w:val="111111"/>
-          <w:sz w:val="20"/>
-          <w:szCs w:val="20"/>
-        </w:rPr>
-        <w:t xml:space="preserve"> Division of Work</w:t>
-      </w:r>
-      <w:bookmarkEnd w:id="28"/>
-    </w:p>
-    <w:p>
-      <w:pPr>
-        <w:spacing w:before="100" w:beforeAutospacing="1" w:after="100" w:afterAutospacing="1" w:line="240" w:lineRule="auto"/>
-        <w:rPr>
-          <w:rFonts w:ascii="Arial" w:eastAsia="Times New Roman" w:hAnsi="Arial" w:cs="Arial"/>
-          <w:color w:val="111111"/>
-          <w:sz w:val="20"/>
-          <w:szCs w:val="20"/>
-        </w:rPr>
-      </w:pPr>
-      <w:r>
-        <w:rPr>
-          <w:rFonts w:ascii="Arial" w:eastAsia="Times New Roman" w:hAnsi="Arial" w:cs="Arial"/>
-          <w:color w:val="111111"/>
-          <w:sz w:val="20"/>
-          <w:szCs w:val="20"/>
-        </w:rPr>
-        <w:t xml:space="preserve">Nolan Kramer is our lead programmer, he will coordinate the implementation of our game. Andrew Riehl, will lead the work on sound, and write all documentation. </w:t>
-      </w:r>
-      <w:r>
-        <w:rPr>
-          <w:rFonts w:ascii="Arial" w:eastAsia="Times New Roman" w:hAnsi="Arial" w:cs="Arial"/>
-          <w:color w:val="111111"/>
-          <w:sz w:val="20"/>
-          <w:szCs w:val="20"/>
+          <w:sz w:val="21"/>
+          <w:szCs w:val="21"/>
+        </w:rPr>
+      </w:pPr>
+      <w:r>
+        <w:rPr>
+          <w:rFonts w:ascii="Arial" w:eastAsia="Times New Roman" w:hAnsi="Arial" w:cs="Arial"/>
+          <w:color w:val="111111"/>
+          <w:sz w:val="21"/>
+          <w:szCs w:val="21"/>
+        </w:rPr>
+        <w:t xml:space="preserve">Nolan Kramer is our lead programmer, he will coordinate the implementation of our game. Andrew Riehl, </w:t>
+      </w:r>
+      <w:r>
+        <w:rPr>
+          <w:rFonts w:ascii="Arial" w:eastAsia="Times New Roman" w:hAnsi="Arial" w:cs="Arial"/>
+          <w:color w:val="111111"/>
+          <w:sz w:val="21"/>
+          <w:szCs w:val="21"/>
+        </w:rPr>
+        <w:t>will be our project coordinator,</w:t>
+      </w:r>
+      <w:r>
+        <w:rPr>
+          <w:rFonts w:ascii="Arial" w:eastAsia="Times New Roman" w:hAnsi="Arial" w:cs="Arial"/>
+          <w:color w:val="111111"/>
+          <w:sz w:val="21"/>
+          <w:szCs w:val="21"/>
+        </w:rPr>
+        <w:t xml:space="preserve"> and</w:t>
+      </w:r>
+      <w:r>
+        <w:rPr>
+          <w:rFonts w:ascii="Arial" w:eastAsia="Times New Roman" w:hAnsi="Arial" w:cs="Arial"/>
+          <w:color w:val="111111"/>
+          <w:sz w:val="21"/>
+          <w:szCs w:val="21"/>
+        </w:rPr>
+        <w:t xml:space="preserve"> he </w:t>
+      </w:r>
+      <w:r>
+        <w:rPr>
+          <w:rFonts w:ascii="Arial" w:eastAsia="Times New Roman" w:hAnsi="Arial" w:cs="Arial"/>
+          <w:color w:val="111111"/>
+          <w:sz w:val="21"/>
+          <w:szCs w:val="21"/>
+        </w:rPr>
+        <w:t>will</w:t>
+      </w:r>
+      <w:r>
+        <w:rPr>
+          <w:rFonts w:ascii="Arial" w:eastAsia="Times New Roman" w:hAnsi="Arial" w:cs="Arial"/>
+          <w:color w:val="111111"/>
+          <w:sz w:val="21"/>
+          <w:szCs w:val="21"/>
+        </w:rPr>
+        <w:t xml:space="preserve"> also</w:t>
+      </w:r>
+      <w:r>
+        <w:rPr>
+          <w:rFonts w:ascii="Arial" w:eastAsia="Times New Roman" w:hAnsi="Arial" w:cs="Arial"/>
+          <w:color w:val="111111"/>
+          <w:sz w:val="21"/>
+          <w:szCs w:val="21"/>
+        </w:rPr>
+        <w:t xml:space="preserve"> </w:t>
+      </w:r>
+      <w:r>
+        <w:rPr>
+          <w:rFonts w:ascii="Arial" w:eastAsia="Times New Roman" w:hAnsi="Arial" w:cs="Arial"/>
+          <w:color w:val="111111"/>
+          <w:sz w:val="21"/>
+          <w:szCs w:val="21"/>
+        </w:rPr>
+        <w:t xml:space="preserve">write all documentation. </w:t>
+      </w:r>
+      <w:r>
+        <w:rPr>
+          <w:rFonts w:ascii="Arial" w:eastAsia="Times New Roman" w:hAnsi="Arial" w:cs="Arial"/>
+          <w:color w:val="111111"/>
+          <w:sz w:val="21"/>
+          <w:szCs w:val="21"/>
         </w:rPr>
         <w:t>Luc</w:t>
       </w:r>
-      <w:bookmarkStart w:id="29" w:name="_GoBack"/>
-      <w:bookmarkEnd w:id="29"/>
-      <w:r>
-        <w:rPr>
-          <w:rFonts w:ascii="Arial" w:eastAsia="Times New Roman" w:hAnsi="Arial" w:cs="Arial"/>
-          <w:color w:val="111111"/>
-          <w:sz w:val="20"/>
-          <w:szCs w:val="20"/>
+      <w:r>
+        <w:rPr>
+          <w:rFonts w:ascii="Arial" w:eastAsia="Times New Roman" w:hAnsi="Arial" w:cs="Arial"/>
+          <w:color w:val="111111"/>
+          <w:sz w:val="21"/>
+          <w:szCs w:val="21"/>
         </w:rPr>
         <w:t xml:space="preserve">as </w:t>
       </w:r>
@@ -6386,8 +5752,8 @@
         <w:rPr>
           <w:rFonts w:ascii="Arial" w:eastAsia="Times New Roman" w:hAnsi="Arial" w:cs="Arial"/>
           <w:color w:val="111111"/>
-          <w:sz w:val="20"/>
-          <w:szCs w:val="20"/>
+          <w:sz w:val="21"/>
+          <w:szCs w:val="21"/>
         </w:rPr>
         <w:t>Skinkler</w:t>
       </w:r>
@@ -6396,8 +5762,8 @@
         <w:rPr>
           <w:rFonts w:ascii="Arial" w:eastAsia="Times New Roman" w:hAnsi="Arial" w:cs="Arial"/>
           <w:color w:val="111111"/>
-          <w:sz w:val="20"/>
-          <w:szCs w:val="20"/>
+          <w:sz w:val="21"/>
+          <w:szCs w:val="21"/>
         </w:rPr>
         <w:t xml:space="preserve"> will handle our artwork, and our story line. All members of the team will take part in programming, testing, and provide input on all aspects of our game.</w:t>
       </w:r>
@@ -6445,7 +5811,7 @@
           <w:szCs w:val="20"/>
         </w:rPr>
       </w:pPr>
-      <w:bookmarkStart w:id="30" w:name="_Toc431229540"/>
+      <w:bookmarkStart w:id="17" w:name="_Toc431308800"/>
       <w:r>
         <w:rPr>
           <w:rFonts w:ascii="Arial" w:eastAsia="Times New Roman" w:hAnsi="Arial" w:cs="Arial"/>
@@ -6457,7 +5823,7 @@
         </w:rPr>
         <w:t>3. System Requirements</w:t>
       </w:r>
-      <w:bookmarkEnd w:id="30"/>
+      <w:bookmarkEnd w:id="17"/>
     </w:p>
     <w:p>
       <w:pPr>
@@ -6471,7 +5837,7 @@
           <w:szCs w:val="20"/>
         </w:rPr>
       </w:pPr>
-      <w:bookmarkStart w:id="31" w:name="_Toc431229541"/>
+      <w:bookmarkStart w:id="18" w:name="_Toc431308801"/>
       <w:r>
         <w:rPr>
           <w:rFonts w:ascii="Arial" w:eastAsia="Times New Roman" w:hAnsi="Arial" w:cs="Arial"/>
@@ -6483,7 +5849,7 @@
         </w:rPr>
         <w:t>3.1 Hardware Requirements</w:t>
       </w:r>
-      <w:bookmarkEnd w:id="31"/>
+      <w:bookmarkEnd w:id="18"/>
     </w:p>
     <w:p>
       <w:pPr>
@@ -6529,19 +5895,20 @@
           <w:szCs w:val="20"/>
         </w:rPr>
       </w:pPr>
-      <w:bookmarkStart w:id="32" w:name="_Toc431229542"/>
-      <w:r>
-        <w:rPr>
-          <w:rFonts w:ascii="Arial" w:eastAsia="Times New Roman" w:hAnsi="Arial" w:cs="Arial"/>
-          <w:b/>
-          <w:bCs/>
-          <w:color w:val="111111"/>
-          <w:sz w:val="20"/>
-          <w:szCs w:val="20"/>
-        </w:rPr>
+      <w:bookmarkStart w:id="19" w:name="_Toc431308802"/>
+      <w:r>
+        <w:rPr>
+          <w:rFonts w:ascii="Arial" w:eastAsia="Times New Roman" w:hAnsi="Arial" w:cs="Arial"/>
+          <w:b/>
+          <w:bCs/>
+          <w:color w:val="111111"/>
+          <w:sz w:val="20"/>
+          <w:szCs w:val="20"/>
+        </w:rPr>
+        <w:lastRenderedPageBreak/>
         <w:t>3.2 Software Requirements</w:t>
       </w:r>
-      <w:bookmarkEnd w:id="32"/>
+      <w:bookmarkEnd w:id="19"/>
     </w:p>
     <w:p>
       <w:pPr>
@@ -6597,7 +5964,7 @@
           <w:szCs w:val="20"/>
         </w:rPr>
       </w:pPr>
-      <w:bookmarkStart w:id="33" w:name="_Toc431229543"/>
+      <w:bookmarkStart w:id="20" w:name="_Toc431308803"/>
       <w:r>
         <w:rPr>
           <w:rFonts w:ascii="Arial" w:eastAsia="Times New Roman" w:hAnsi="Arial" w:cs="Arial"/>
@@ -6609,7 +5976,7 @@
         </w:rPr>
         <w:t>4. Interfaces</w:t>
       </w:r>
-      <w:bookmarkEnd w:id="33"/>
+      <w:bookmarkEnd w:id="20"/>
     </w:p>
     <w:p>
       <w:pPr>
@@ -6623,7 +5990,7 @@
           <w:szCs w:val="20"/>
         </w:rPr>
       </w:pPr>
-      <w:bookmarkStart w:id="34" w:name="_Toc431229544"/>
+      <w:bookmarkStart w:id="21" w:name="_Toc431308804"/>
       <w:r>
         <w:rPr>
           <w:rFonts w:ascii="Arial" w:eastAsia="Times New Roman" w:hAnsi="Arial" w:cs="Arial"/>
@@ -6635,7 +6002,7 @@
         </w:rPr>
         <w:t>4.1 Standalone Program</w:t>
       </w:r>
-      <w:bookmarkEnd w:id="34"/>
+      <w:bookmarkEnd w:id="21"/>
     </w:p>
     <w:p>
       <w:pPr>
@@ -6669,20 +6036,19 @@
           <w:szCs w:val="20"/>
         </w:rPr>
       </w:pPr>
-      <w:bookmarkStart w:id="35" w:name="_Toc431229545"/>
-      <w:r>
-        <w:rPr>
-          <w:rFonts w:ascii="Arial" w:eastAsia="Times New Roman" w:hAnsi="Arial" w:cs="Arial"/>
-          <w:b/>
-          <w:bCs/>
-          <w:color w:val="111111"/>
-          <w:sz w:val="20"/>
-          <w:szCs w:val="20"/>
-        </w:rPr>
-        <w:lastRenderedPageBreak/>
+      <w:bookmarkStart w:id="22" w:name="_Toc431308805"/>
+      <w:r>
+        <w:rPr>
+          <w:rFonts w:ascii="Arial" w:eastAsia="Times New Roman" w:hAnsi="Arial" w:cs="Arial"/>
+          <w:b/>
+          <w:bCs/>
+          <w:color w:val="111111"/>
+          <w:sz w:val="20"/>
+          <w:szCs w:val="20"/>
+        </w:rPr>
         <w:t>4.2 Keys for Movement</w:t>
       </w:r>
-      <w:bookmarkEnd w:id="35"/>
+      <w:bookmarkEnd w:id="22"/>
     </w:p>
     <w:p>
       <w:pPr>
@@ -6736,7 +6102,7 @@
           <w:szCs w:val="20"/>
         </w:rPr>
       </w:pPr>
-      <w:bookmarkStart w:id="36" w:name="_Toc431229546"/>
+      <w:bookmarkStart w:id="23" w:name="_Toc431308806"/>
       <w:r>
         <w:rPr>
           <w:rFonts w:ascii="Arial" w:eastAsia="Times New Roman" w:hAnsi="Arial" w:cs="Arial"/>
@@ -6748,7 +6114,7 @@
         </w:rPr>
         <w:t>5. Performance</w:t>
       </w:r>
-      <w:bookmarkEnd w:id="36"/>
+      <w:bookmarkEnd w:id="23"/>
     </w:p>
     <w:p>
       <w:pPr>
@@ -6802,7 +6168,7 @@
           <w:szCs w:val="20"/>
         </w:rPr>
       </w:pPr>
-      <w:bookmarkStart w:id="37" w:name="_Toc431229547"/>
+      <w:bookmarkStart w:id="24" w:name="_Toc431308807"/>
       <w:r>
         <w:rPr>
           <w:rFonts w:ascii="Arial" w:eastAsia="Times New Roman" w:hAnsi="Arial" w:cs="Arial"/>
@@ -6814,7 +6180,7 @@
         </w:rPr>
         <w:t>6. Delivery</w:t>
       </w:r>
-      <w:bookmarkEnd w:id="37"/>
+      <w:bookmarkEnd w:id="24"/>
     </w:p>
     <w:p>
       <w:pPr>
@@ -6868,7 +6234,7 @@
           <w:szCs w:val="20"/>
         </w:rPr>
       </w:pPr>
-      <w:bookmarkStart w:id="38" w:name="_Toc431229548"/>
+      <w:bookmarkStart w:id="25" w:name="_Toc431308808"/>
       <w:r>
         <w:rPr>
           <w:rFonts w:ascii="Arial" w:eastAsia="Times New Roman" w:hAnsi="Arial" w:cs="Arial"/>
@@ -6880,7 +6246,7 @@
         </w:rPr>
         <w:t>7. Schedule</w:t>
       </w:r>
-      <w:bookmarkEnd w:id="38"/>
+      <w:bookmarkEnd w:id="25"/>
     </w:p>
     <w:tbl>
       <w:tblPr>
@@ -7424,6 +6790,7 @@
                 <w:sz w:val="20"/>
                 <w:szCs w:val="20"/>
               </w:rPr>
+              <w:lastRenderedPageBreak/>
               <w:t>Delivery</w:t>
             </w:r>
           </w:p>
@@ -7475,7 +6842,7 @@
           <w:szCs w:val="20"/>
         </w:rPr>
       </w:pPr>
-      <w:bookmarkStart w:id="39" w:name="_Toc431229549"/>
+      <w:bookmarkStart w:id="26" w:name="_Toc431308809"/>
       <w:r>
         <w:rPr>
           <w:rFonts w:ascii="Arial" w:eastAsia="Times New Roman" w:hAnsi="Arial" w:cs="Arial"/>
@@ -7487,7 +6854,7 @@
         </w:rPr>
         <w:t>8. Miscellaneous</w:t>
       </w:r>
-      <w:bookmarkEnd w:id="39"/>
+      <w:bookmarkEnd w:id="26"/>
     </w:p>
     <w:p>
       <w:pPr>
@@ -7538,7 +6905,7 @@
       </w:pPr>
     </w:p>
     <w:sectPr>
-      <w:footerReference w:type="default" r:id="rId8"/>
+      <w:footerReference w:type="default" r:id="rId9"/>
       <w:pgSz w:w="12240" w:h="15840"/>
       <w:pgMar w:top="1440" w:right="1440" w:bottom="1440" w:left="1440" w:header="720" w:footer="720" w:gutter="0"/>
       <w:cols w:space="720"/>
@@ -9138,7 +8505,7 @@
 </file>
 
 <file path=customXml/itemProps1.xml><?xml version="1.0" encoding="utf-8"?>
-<ds:datastoreItem xmlns:ds="http://schemas.openxmlformats.org/officeDocument/2006/customXml" ds:itemID="{871C5567-555A-4A8D-A337-8CDDD4B362D2}">
+<ds:datastoreItem xmlns:ds="http://schemas.openxmlformats.org/officeDocument/2006/customXml" ds:itemID="{F68415FA-7510-4473-8A81-700A0A1D385C}">
   <ds:schemaRefs>
     <ds:schemaRef ds:uri="http://schemas.openxmlformats.org/officeDocument/2006/bibliography"/>
   </ds:schemaRefs>

</xml_diff>